<commit_message>
Modificati requisiti utente e aggiunti Caso d'uso UC1
</commit_message>
<xml_diff>
--- a/Progetto/Documento dei requisiti.docx
+++ b/Progetto/Documento dei requisiti.docx
@@ -5,18 +5,22 @@
     <w:p>
       <w:pPr>
         <w:rPr>
-          <w:rFonts w:ascii="Segoe UI" w:eastAsia="Times New Roman" w:hAnsi="Segoe UI" w:cs="Segoe UI"/>
-          <w:color w:val="000000" w:themeColor="text1"/>
-          <w:kern w:val="0"/>
-          <w:lang w:eastAsia="it-IT"/>
-          <w14:ligatures w14:val="none"/>
-        </w:rPr>
-      </w:pPr>
-      <w:r>
-        <w:rPr>
-          <w:rFonts w:ascii="Segoe UI" w:eastAsia="Times New Roman" w:hAnsi="Segoe UI" w:cs="Segoe UI"/>
-          <w:color w:val="000000" w:themeColor="text1"/>
-          <w:kern w:val="0"/>
+          <w:rFonts w:eastAsia="Times New Roman" w:cstheme="minorHAnsi"/>
+          <w:color w:val="000000" w:themeColor="text1"/>
+          <w:kern w:val="0"/>
+          <w:sz w:val="24"/>
+          <w:szCs w:val="24"/>
+          <w:lang w:eastAsia="it-IT"/>
+          <w14:ligatures w14:val="none"/>
+        </w:rPr>
+      </w:pPr>
+      <w:r>
+        <w:rPr>
+          <w:rFonts w:eastAsia="Times New Roman" w:cstheme="minorHAnsi"/>
+          <w:color w:val="000000" w:themeColor="text1"/>
+          <w:kern w:val="0"/>
+          <w:sz w:val="24"/>
+          <w:szCs w:val="24"/>
           <w:lang w:eastAsia="it-IT"/>
           <w14:ligatures w14:val="none"/>
         </w:rPr>
@@ -24,39 +28,35 @@
       </w:r>
       <w:r>
         <w:rPr>
-          <w:rFonts w:ascii="Segoe UI" w:eastAsia="Times New Roman" w:hAnsi="Segoe UI" w:cs="Segoe UI"/>
-          <w:color w:val="000000" w:themeColor="text1"/>
-          <w:kern w:val="0"/>
-          <w:lang w:eastAsia="it-IT"/>
-          <w14:ligatures w14:val="none"/>
-        </w:rPr>
-        <w:t>è progettat</w:t>
-      </w:r>
-      <w:r>
-        <w:rPr>
-          <w:rFonts w:ascii="Segoe UI" w:eastAsia="Times New Roman" w:hAnsi="Segoe UI" w:cs="Segoe UI"/>
-          <w:color w:val="000000" w:themeColor="text1"/>
-          <w:kern w:val="0"/>
-          <w:lang w:eastAsia="it-IT"/>
-          <w14:ligatures w14:val="none"/>
-        </w:rPr>
-        <w:t xml:space="preserve">a </w:t>
-      </w:r>
-      <w:r>
-        <w:rPr>
-          <w:rFonts w:ascii="Segoe UI" w:eastAsia="Times New Roman" w:hAnsi="Segoe UI" w:cs="Segoe UI"/>
-          <w:color w:val="000000" w:themeColor="text1"/>
-          <w:kern w:val="0"/>
-          <w:lang w:eastAsia="it-IT"/>
-          <w14:ligatures w14:val="none"/>
-        </w:rPr>
-        <w:t xml:space="preserve">per consentire ai finanziatori, ai publisher e agli utenti normali di interagire in un ambiente dedicato alla raccolta di fondi per </w:t>
-      </w:r>
-      <w:r>
-        <w:rPr>
-          <w:rFonts w:ascii="Segoe UI" w:eastAsia="Times New Roman" w:hAnsi="Segoe UI" w:cs="Segoe UI"/>
-          <w:color w:val="000000" w:themeColor="text1"/>
-          <w:kern w:val="0"/>
+          <w:rFonts w:eastAsia="Times New Roman" w:cstheme="minorHAnsi"/>
+          <w:color w:val="000000" w:themeColor="text1"/>
+          <w:kern w:val="0"/>
+          <w:sz w:val="24"/>
+          <w:szCs w:val="24"/>
+          <w:lang w:eastAsia="it-IT"/>
+          <w14:ligatures w14:val="none"/>
+        </w:rPr>
+        <w:t xml:space="preserve">ha l’obiettivo di </w:t>
+      </w:r>
+      <w:r>
+        <w:rPr>
+          <w:rFonts w:eastAsia="Times New Roman" w:cstheme="minorHAnsi"/>
+          <w:color w:val="000000" w:themeColor="text1"/>
+          <w:kern w:val="0"/>
+          <w:sz w:val="24"/>
+          <w:szCs w:val="24"/>
+          <w:lang w:eastAsia="it-IT"/>
+          <w14:ligatures w14:val="none"/>
+        </w:rPr>
+        <w:t xml:space="preserve">consentire ai finanziatori, ai publisher e agli utenti normali di interagire in un ambiente dedicato alla raccolta di fondi per </w:t>
+      </w:r>
+      <w:r>
+        <w:rPr>
+          <w:rFonts w:eastAsia="Times New Roman" w:cstheme="minorHAnsi"/>
+          <w:color w:val="000000" w:themeColor="text1"/>
+          <w:kern w:val="0"/>
+          <w:sz w:val="24"/>
+          <w:szCs w:val="24"/>
           <w:lang w:eastAsia="it-IT"/>
           <w14:ligatures w14:val="none"/>
         </w:rPr>
@@ -64,21 +64,37 @@
       </w:r>
       <w:r>
         <w:rPr>
-          <w:rFonts w:ascii="Segoe UI" w:eastAsia="Times New Roman" w:hAnsi="Segoe UI" w:cs="Segoe UI"/>
-          <w:color w:val="000000" w:themeColor="text1"/>
-          <w:kern w:val="0"/>
-          <w:lang w:eastAsia="it-IT"/>
-          <w14:ligatures w14:val="none"/>
-        </w:rPr>
-        <w:t>. Di seguito vengono descritti i requisiti principali per ciascun attore coinvolto.</w:t>
-      </w:r>
-    </w:p>
-    <w:p>
-      <w:pPr>
-        <w:rPr>
-          <w:rFonts w:ascii="Segoe UI" w:eastAsia="Times New Roman" w:hAnsi="Segoe UI" w:cs="Segoe UI"/>
-          <w:color w:val="000000" w:themeColor="text1"/>
-          <w:kern w:val="0"/>
+          <w:rFonts w:eastAsia="Times New Roman" w:cstheme="minorHAnsi"/>
+          <w:color w:val="000000" w:themeColor="text1"/>
+          <w:kern w:val="0"/>
+          <w:sz w:val="24"/>
+          <w:szCs w:val="24"/>
+          <w:lang w:eastAsia="it-IT"/>
+          <w14:ligatures w14:val="none"/>
+        </w:rPr>
+        <w:t xml:space="preserve">. Di seguito </w:t>
+      </w:r>
+      <w:r>
+        <w:rPr>
+          <w:rFonts w:eastAsia="Times New Roman" w:cstheme="minorHAnsi"/>
+          <w:color w:val="000000" w:themeColor="text1"/>
+          <w:kern w:val="0"/>
+          <w:sz w:val="24"/>
+          <w:szCs w:val="24"/>
+          <w:lang w:eastAsia="it-IT"/>
+          <w14:ligatures w14:val="none"/>
+        </w:rPr>
+        <w:t>viene descritto come avviene l’interazione fra i vari utenti e la piattaforma:</w:t>
+      </w:r>
+    </w:p>
+    <w:p>
+      <w:pPr>
+        <w:rPr>
+          <w:rFonts w:eastAsia="Times New Roman" w:cstheme="minorHAnsi"/>
+          <w:color w:val="000000" w:themeColor="text1"/>
+          <w:kern w:val="0"/>
+          <w:sz w:val="24"/>
+          <w:szCs w:val="24"/>
           <w:u w:val="single"/>
           <w:lang w:eastAsia="it-IT"/>
           <w14:ligatures w14:val="none"/>
@@ -86,9 +102,11 @@
       </w:pPr>
       <w:r>
         <w:rPr>
-          <w:rFonts w:ascii="Segoe UI" w:eastAsia="Times New Roman" w:hAnsi="Segoe UI" w:cs="Segoe UI"/>
-          <w:color w:val="000000" w:themeColor="text1"/>
-          <w:kern w:val="0"/>
+          <w:rFonts w:eastAsia="Times New Roman" w:cstheme="minorHAnsi"/>
+          <w:color w:val="000000" w:themeColor="text1"/>
+          <w:kern w:val="0"/>
+          <w:sz w:val="24"/>
+          <w:szCs w:val="24"/>
           <w:lang w:eastAsia="it-IT"/>
           <w14:ligatures w14:val="none"/>
         </w:rPr>
@@ -96,9 +114,11 @@
       </w:r>
       <w:r>
         <w:rPr>
-          <w:rFonts w:ascii="Segoe UI" w:eastAsia="Times New Roman" w:hAnsi="Segoe UI" w:cs="Segoe UI"/>
-          <w:color w:val="000000" w:themeColor="text1"/>
-          <w:kern w:val="0"/>
+          <w:rFonts w:eastAsia="Times New Roman" w:cstheme="minorHAnsi"/>
+          <w:color w:val="000000" w:themeColor="text1"/>
+          <w:kern w:val="0"/>
+          <w:sz w:val="24"/>
+          <w:szCs w:val="24"/>
           <w:lang w:eastAsia="it-IT"/>
           <w14:ligatures w14:val="none"/>
         </w:rPr>
@@ -110,18 +130,22 @@
       <w:pPr>
         <w:ind w:firstLine="708"/>
         <w:rPr>
-          <w:rFonts w:ascii="Segoe UI" w:eastAsia="Times New Roman" w:hAnsi="Segoe UI" w:cs="Segoe UI"/>
-          <w:color w:val="000000" w:themeColor="text1"/>
-          <w:kern w:val="0"/>
-          <w:lang w:eastAsia="it-IT"/>
-          <w14:ligatures w14:val="none"/>
-        </w:rPr>
-      </w:pPr>
-      <w:r>
-        <w:rPr>
-          <w:rFonts w:ascii="Segoe UI" w:eastAsia="Times New Roman" w:hAnsi="Segoe UI" w:cs="Segoe UI"/>
-          <w:color w:val="000000" w:themeColor="text1"/>
-          <w:kern w:val="0"/>
+          <w:rFonts w:eastAsia="Times New Roman" w:cstheme="minorHAnsi"/>
+          <w:color w:val="000000" w:themeColor="text1"/>
+          <w:kern w:val="0"/>
+          <w:sz w:val="24"/>
+          <w:szCs w:val="24"/>
+          <w:lang w:eastAsia="it-IT"/>
+          <w14:ligatures w14:val="none"/>
+        </w:rPr>
+      </w:pPr>
+      <w:r>
+        <w:rPr>
+          <w:rFonts w:eastAsia="Times New Roman" w:cstheme="minorHAnsi"/>
+          <w:color w:val="000000" w:themeColor="text1"/>
+          <w:kern w:val="0"/>
+          <w:sz w:val="24"/>
+          <w:szCs w:val="24"/>
           <w:lang w:eastAsia="it-IT"/>
           <w14:ligatures w14:val="none"/>
         </w:rPr>
@@ -129,9 +153,11 @@
       </w:r>
       <w:r>
         <w:rPr>
-          <w:rFonts w:ascii="Segoe UI" w:eastAsia="Times New Roman" w:hAnsi="Segoe UI" w:cs="Segoe UI"/>
-          <w:color w:val="000000" w:themeColor="text1"/>
-          <w:kern w:val="0"/>
+          <w:rFonts w:eastAsia="Times New Roman" w:cstheme="minorHAnsi"/>
+          <w:color w:val="000000" w:themeColor="text1"/>
+          <w:kern w:val="0"/>
+          <w:sz w:val="24"/>
+          <w:szCs w:val="24"/>
           <w:lang w:eastAsia="it-IT"/>
           <w14:ligatures w14:val="none"/>
         </w:rPr>
@@ -143,18 +169,22 @@
       <w:pPr>
         <w:ind w:firstLine="708"/>
         <w:rPr>
-          <w:rFonts w:ascii="Segoe UI" w:eastAsia="Times New Roman" w:hAnsi="Segoe UI" w:cs="Segoe UI"/>
-          <w:color w:val="000000" w:themeColor="text1"/>
-          <w:kern w:val="0"/>
-          <w:lang w:eastAsia="it-IT"/>
-          <w14:ligatures w14:val="none"/>
-        </w:rPr>
-      </w:pPr>
-      <w:r>
-        <w:rPr>
-          <w:rFonts w:ascii="Segoe UI" w:eastAsia="Times New Roman" w:hAnsi="Segoe UI" w:cs="Segoe UI"/>
-          <w:color w:val="000000" w:themeColor="text1"/>
-          <w:kern w:val="0"/>
+          <w:rFonts w:eastAsia="Times New Roman" w:cstheme="minorHAnsi"/>
+          <w:color w:val="000000" w:themeColor="text1"/>
+          <w:kern w:val="0"/>
+          <w:sz w:val="24"/>
+          <w:szCs w:val="24"/>
+          <w:lang w:eastAsia="it-IT"/>
+          <w14:ligatures w14:val="none"/>
+        </w:rPr>
+      </w:pPr>
+      <w:r>
+        <w:rPr>
+          <w:rFonts w:eastAsia="Times New Roman" w:cstheme="minorHAnsi"/>
+          <w:color w:val="000000" w:themeColor="text1"/>
+          <w:kern w:val="0"/>
+          <w:sz w:val="24"/>
+          <w:szCs w:val="24"/>
           <w:lang w:eastAsia="it-IT"/>
           <w14:ligatures w14:val="none"/>
         </w:rPr>
@@ -162,9 +192,11 @@
       </w:r>
       <w:r>
         <w:rPr>
-          <w:rFonts w:ascii="Segoe UI" w:eastAsia="Times New Roman" w:hAnsi="Segoe UI" w:cs="Segoe UI"/>
-          <w:color w:val="000000" w:themeColor="text1"/>
-          <w:kern w:val="0"/>
+          <w:rFonts w:eastAsia="Times New Roman" w:cstheme="minorHAnsi"/>
+          <w:color w:val="000000" w:themeColor="text1"/>
+          <w:kern w:val="0"/>
+          <w:sz w:val="24"/>
+          <w:szCs w:val="24"/>
           <w:lang w:eastAsia="it-IT"/>
           <w14:ligatures w14:val="none"/>
         </w:rPr>
@@ -176,18 +208,22 @@
       <w:pPr>
         <w:ind w:left="1416" w:hanging="708"/>
         <w:rPr>
-          <w:rFonts w:ascii="Segoe UI" w:eastAsia="Times New Roman" w:hAnsi="Segoe UI" w:cs="Segoe UI"/>
-          <w:color w:val="000000" w:themeColor="text1"/>
-          <w:kern w:val="0"/>
-          <w:lang w:eastAsia="it-IT"/>
-          <w14:ligatures w14:val="none"/>
-        </w:rPr>
-      </w:pPr>
-      <w:r>
-        <w:rPr>
-          <w:rFonts w:ascii="Segoe UI" w:eastAsia="Times New Roman" w:hAnsi="Segoe UI" w:cs="Segoe UI"/>
-          <w:color w:val="000000" w:themeColor="text1"/>
-          <w:kern w:val="0"/>
+          <w:rFonts w:eastAsia="Times New Roman" w:cstheme="minorHAnsi"/>
+          <w:color w:val="000000" w:themeColor="text1"/>
+          <w:kern w:val="0"/>
+          <w:sz w:val="24"/>
+          <w:szCs w:val="24"/>
+          <w:lang w:eastAsia="it-IT"/>
+          <w14:ligatures w14:val="none"/>
+        </w:rPr>
+      </w:pPr>
+      <w:r>
+        <w:rPr>
+          <w:rFonts w:eastAsia="Times New Roman" w:cstheme="minorHAnsi"/>
+          <w:color w:val="000000" w:themeColor="text1"/>
+          <w:kern w:val="0"/>
+          <w:sz w:val="24"/>
+          <w:szCs w:val="24"/>
           <w:lang w:eastAsia="it-IT"/>
           <w14:ligatures w14:val="none"/>
         </w:rPr>
@@ -195,9 +231,11 @@
       </w:r>
       <w:r>
         <w:rPr>
-          <w:rFonts w:ascii="Segoe UI" w:eastAsia="Times New Roman" w:hAnsi="Segoe UI" w:cs="Segoe UI"/>
-          <w:color w:val="000000" w:themeColor="text1"/>
-          <w:kern w:val="0"/>
+          <w:rFonts w:eastAsia="Times New Roman" w:cstheme="minorHAnsi"/>
+          <w:color w:val="000000" w:themeColor="text1"/>
+          <w:kern w:val="0"/>
+          <w:sz w:val="24"/>
+          <w:szCs w:val="24"/>
           <w:lang w:eastAsia="it-IT"/>
           <w14:ligatures w14:val="none"/>
         </w:rPr>
@@ -205,9 +243,11 @@
       </w:r>
       <w:r>
         <w:rPr>
-          <w:rFonts w:ascii="Segoe UI" w:eastAsia="Times New Roman" w:hAnsi="Segoe UI" w:cs="Segoe UI"/>
-          <w:color w:val="000000" w:themeColor="text1"/>
-          <w:kern w:val="0"/>
+          <w:rFonts w:eastAsia="Times New Roman" w:cstheme="minorHAnsi"/>
+          <w:color w:val="000000" w:themeColor="text1"/>
+          <w:kern w:val="0"/>
+          <w:sz w:val="24"/>
+          <w:szCs w:val="24"/>
           <w:lang w:eastAsia="it-IT"/>
           <w14:ligatures w14:val="none"/>
         </w:rPr>
@@ -215,9 +255,11 @@
       </w:r>
       <w:r>
         <w:rPr>
-          <w:rFonts w:ascii="Segoe UI" w:eastAsia="Times New Roman" w:hAnsi="Segoe UI" w:cs="Segoe UI"/>
-          <w:color w:val="000000" w:themeColor="text1"/>
-          <w:kern w:val="0"/>
+          <w:rFonts w:eastAsia="Times New Roman" w:cstheme="minorHAnsi"/>
+          <w:color w:val="000000" w:themeColor="text1"/>
+          <w:kern w:val="0"/>
+          <w:sz w:val="24"/>
+          <w:szCs w:val="24"/>
           <w:lang w:eastAsia="it-IT"/>
           <w14:ligatures w14:val="none"/>
         </w:rPr>
@@ -225,9 +267,11 @@
       </w:r>
       <w:r>
         <w:rPr>
-          <w:rFonts w:ascii="Segoe UI" w:eastAsia="Times New Roman" w:hAnsi="Segoe UI" w:cs="Segoe UI"/>
-          <w:color w:val="000000" w:themeColor="text1"/>
-          <w:kern w:val="0"/>
+          <w:rFonts w:eastAsia="Times New Roman" w:cstheme="minorHAnsi"/>
+          <w:color w:val="000000" w:themeColor="text1"/>
+          <w:kern w:val="0"/>
+          <w:sz w:val="24"/>
+          <w:szCs w:val="24"/>
           <w:lang w:eastAsia="it-IT"/>
           <w14:ligatures w14:val="none"/>
         </w:rPr>
@@ -235,9 +279,11 @@
       </w:r>
       <w:r>
         <w:rPr>
-          <w:rFonts w:ascii="Segoe UI" w:eastAsia="Times New Roman" w:hAnsi="Segoe UI" w:cs="Segoe UI"/>
-          <w:color w:val="000000" w:themeColor="text1"/>
-          <w:kern w:val="0"/>
+          <w:rFonts w:eastAsia="Times New Roman" w:cstheme="minorHAnsi"/>
+          <w:color w:val="000000" w:themeColor="text1"/>
+          <w:kern w:val="0"/>
+          <w:sz w:val="24"/>
+          <w:szCs w:val="24"/>
           <w:lang w:eastAsia="it-IT"/>
           <w14:ligatures w14:val="none"/>
         </w:rPr>
@@ -248,18 +294,22 @@
       <w:pPr>
         <w:ind w:firstLine="708"/>
         <w:rPr>
-          <w:rFonts w:ascii="Segoe UI" w:eastAsia="Times New Roman" w:hAnsi="Segoe UI" w:cs="Segoe UI"/>
-          <w:color w:val="000000" w:themeColor="text1"/>
-          <w:kern w:val="0"/>
-          <w:lang w:eastAsia="it-IT"/>
-          <w14:ligatures w14:val="none"/>
-        </w:rPr>
-      </w:pPr>
-      <w:r>
-        <w:rPr>
-          <w:rFonts w:ascii="Segoe UI" w:eastAsia="Times New Roman" w:hAnsi="Segoe UI" w:cs="Segoe UI"/>
-          <w:color w:val="000000" w:themeColor="text1"/>
-          <w:kern w:val="0"/>
+          <w:rFonts w:eastAsia="Times New Roman" w:cstheme="minorHAnsi"/>
+          <w:color w:val="000000" w:themeColor="text1"/>
+          <w:kern w:val="0"/>
+          <w:sz w:val="24"/>
+          <w:szCs w:val="24"/>
+          <w:lang w:eastAsia="it-IT"/>
+          <w14:ligatures w14:val="none"/>
+        </w:rPr>
+      </w:pPr>
+      <w:r>
+        <w:rPr>
+          <w:rFonts w:eastAsia="Times New Roman" w:cstheme="minorHAnsi"/>
+          <w:color w:val="000000" w:themeColor="text1"/>
+          <w:kern w:val="0"/>
+          <w:sz w:val="24"/>
+          <w:szCs w:val="24"/>
           <w:lang w:eastAsia="it-IT"/>
           <w14:ligatures w14:val="none"/>
         </w:rPr>
@@ -267,9 +317,11 @@
       </w:r>
       <w:r>
         <w:rPr>
-          <w:rFonts w:ascii="Segoe UI" w:eastAsia="Times New Roman" w:hAnsi="Segoe UI" w:cs="Segoe UI"/>
-          <w:color w:val="000000" w:themeColor="text1"/>
-          <w:kern w:val="0"/>
+          <w:rFonts w:eastAsia="Times New Roman" w:cstheme="minorHAnsi"/>
+          <w:color w:val="000000" w:themeColor="text1"/>
+          <w:kern w:val="0"/>
+          <w:sz w:val="24"/>
+          <w:szCs w:val="24"/>
           <w:lang w:eastAsia="it-IT"/>
           <w14:ligatures w14:val="none"/>
         </w:rPr>
@@ -281,18 +333,22 @@
       <w:pPr>
         <w:ind w:left="1416" w:hanging="708"/>
         <w:rPr>
-          <w:rFonts w:ascii="Segoe UI" w:eastAsia="Times New Roman" w:hAnsi="Segoe UI" w:cs="Segoe UI"/>
-          <w:color w:val="000000" w:themeColor="text1"/>
-          <w:kern w:val="0"/>
-          <w:lang w:eastAsia="it-IT"/>
-          <w14:ligatures w14:val="none"/>
-        </w:rPr>
-      </w:pPr>
-      <w:r>
-        <w:rPr>
-          <w:rFonts w:ascii="Segoe UI" w:eastAsia="Times New Roman" w:hAnsi="Segoe UI" w:cs="Segoe UI"/>
-          <w:color w:val="000000" w:themeColor="text1"/>
-          <w:kern w:val="0"/>
+          <w:rFonts w:eastAsia="Times New Roman" w:cstheme="minorHAnsi"/>
+          <w:color w:val="000000" w:themeColor="text1"/>
+          <w:kern w:val="0"/>
+          <w:sz w:val="24"/>
+          <w:szCs w:val="24"/>
+          <w:lang w:eastAsia="it-IT"/>
+          <w14:ligatures w14:val="none"/>
+        </w:rPr>
+      </w:pPr>
+      <w:r>
+        <w:rPr>
+          <w:rFonts w:eastAsia="Times New Roman" w:cstheme="minorHAnsi"/>
+          <w:color w:val="000000" w:themeColor="text1"/>
+          <w:kern w:val="0"/>
+          <w:sz w:val="24"/>
+          <w:szCs w:val="24"/>
           <w:lang w:eastAsia="it-IT"/>
           <w14:ligatures w14:val="none"/>
         </w:rPr>
@@ -300,9 +356,11 @@
       </w:r>
       <w:r>
         <w:rPr>
-          <w:rFonts w:ascii="Segoe UI" w:eastAsia="Times New Roman" w:hAnsi="Segoe UI" w:cs="Segoe UI"/>
-          <w:color w:val="000000" w:themeColor="text1"/>
-          <w:kern w:val="0"/>
+          <w:rFonts w:eastAsia="Times New Roman" w:cstheme="minorHAnsi"/>
+          <w:color w:val="000000" w:themeColor="text1"/>
+          <w:kern w:val="0"/>
+          <w:sz w:val="24"/>
+          <w:szCs w:val="24"/>
           <w:lang w:eastAsia="it-IT"/>
           <w14:ligatures w14:val="none"/>
         </w:rPr>
@@ -314,9 +372,11 @@
       <w:pPr>
         <w:ind w:left="1416" w:hanging="708"/>
         <w:rPr>
-          <w:rFonts w:ascii="Segoe UI" w:eastAsia="Times New Roman" w:hAnsi="Segoe UI" w:cs="Segoe UI"/>
-          <w:color w:val="000000" w:themeColor="text1"/>
-          <w:kern w:val="0"/>
+          <w:rFonts w:eastAsia="Times New Roman" w:cstheme="minorHAnsi"/>
+          <w:color w:val="000000" w:themeColor="text1"/>
+          <w:kern w:val="0"/>
+          <w:sz w:val="24"/>
+          <w:szCs w:val="24"/>
           <w:u w:val="single"/>
           <w:lang w:eastAsia="it-IT"/>
           <w14:ligatures w14:val="none"/>
@@ -324,9 +384,11 @@
       </w:pPr>
       <w:r>
         <w:rPr>
-          <w:rFonts w:ascii="Segoe UI" w:eastAsia="Times New Roman" w:hAnsi="Segoe UI" w:cs="Segoe UI"/>
-          <w:color w:val="000000" w:themeColor="text1"/>
-          <w:kern w:val="0"/>
+          <w:rFonts w:eastAsia="Times New Roman" w:cstheme="minorHAnsi"/>
+          <w:color w:val="000000" w:themeColor="text1"/>
+          <w:kern w:val="0"/>
+          <w:sz w:val="24"/>
+          <w:szCs w:val="24"/>
           <w:lang w:eastAsia="it-IT"/>
           <w14:ligatures w14:val="none"/>
         </w:rPr>
@@ -334,9 +396,11 @@
       </w:r>
       <w:r>
         <w:rPr>
-          <w:rFonts w:ascii="Segoe UI" w:eastAsia="Times New Roman" w:hAnsi="Segoe UI" w:cs="Segoe UI"/>
-          <w:color w:val="000000" w:themeColor="text1"/>
-          <w:kern w:val="0"/>
+          <w:rFonts w:eastAsia="Times New Roman" w:cstheme="minorHAnsi"/>
+          <w:color w:val="000000" w:themeColor="text1"/>
+          <w:kern w:val="0"/>
+          <w:sz w:val="24"/>
+          <w:szCs w:val="24"/>
           <w:lang w:eastAsia="it-IT"/>
           <w14:ligatures w14:val="none"/>
         </w:rPr>
@@ -347,18 +411,22 @@
     <w:p>
       <w:pPr>
         <w:rPr>
-          <w:rFonts w:ascii="Segoe UI" w:eastAsia="Times New Roman" w:hAnsi="Segoe UI" w:cs="Segoe UI"/>
-          <w:color w:val="000000" w:themeColor="text1"/>
-          <w:kern w:val="0"/>
-          <w:lang w:eastAsia="it-IT"/>
-          <w14:ligatures w14:val="none"/>
-        </w:rPr>
-      </w:pPr>
-      <w:r>
-        <w:rPr>
-          <w:rFonts w:ascii="Segoe UI" w:eastAsia="Times New Roman" w:hAnsi="Segoe UI" w:cs="Segoe UI"/>
-          <w:color w:val="000000" w:themeColor="text1"/>
-          <w:kern w:val="0"/>
+          <w:rFonts w:eastAsia="Times New Roman" w:cstheme="minorHAnsi"/>
+          <w:color w:val="000000" w:themeColor="text1"/>
+          <w:kern w:val="0"/>
+          <w:sz w:val="24"/>
+          <w:szCs w:val="24"/>
+          <w:lang w:eastAsia="it-IT"/>
+          <w14:ligatures w14:val="none"/>
+        </w:rPr>
+      </w:pPr>
+      <w:r>
+        <w:rPr>
+          <w:rFonts w:eastAsia="Times New Roman" w:cstheme="minorHAnsi"/>
+          <w:color w:val="000000" w:themeColor="text1"/>
+          <w:kern w:val="0"/>
+          <w:sz w:val="24"/>
+          <w:szCs w:val="24"/>
           <w:lang w:eastAsia="it-IT"/>
           <w14:ligatures w14:val="none"/>
         </w:rPr>
@@ -366,9 +434,11 @@
       </w:r>
       <w:r>
         <w:rPr>
-          <w:rFonts w:ascii="Segoe UI" w:eastAsia="Times New Roman" w:hAnsi="Segoe UI" w:cs="Segoe UI"/>
-          <w:color w:val="000000" w:themeColor="text1"/>
-          <w:kern w:val="0"/>
+          <w:rFonts w:eastAsia="Times New Roman" w:cstheme="minorHAnsi"/>
+          <w:color w:val="000000" w:themeColor="text1"/>
+          <w:kern w:val="0"/>
+          <w:sz w:val="24"/>
+          <w:szCs w:val="24"/>
           <w:lang w:eastAsia="it-IT"/>
           <w14:ligatures w14:val="none"/>
         </w:rPr>
@@ -380,18 +450,22 @@
       <w:pPr>
         <w:ind w:firstLine="708"/>
         <w:rPr>
-          <w:rFonts w:ascii="Segoe UI" w:eastAsia="Times New Roman" w:hAnsi="Segoe UI" w:cs="Segoe UI"/>
-          <w:color w:val="000000" w:themeColor="text1"/>
-          <w:kern w:val="0"/>
-          <w:lang w:eastAsia="it-IT"/>
-          <w14:ligatures w14:val="none"/>
-        </w:rPr>
-      </w:pPr>
-      <w:r>
-        <w:rPr>
-          <w:rFonts w:ascii="Segoe UI" w:eastAsia="Times New Roman" w:hAnsi="Segoe UI" w:cs="Segoe UI"/>
-          <w:color w:val="000000" w:themeColor="text1"/>
-          <w:kern w:val="0"/>
+          <w:rFonts w:eastAsia="Times New Roman" w:cstheme="minorHAnsi"/>
+          <w:color w:val="000000" w:themeColor="text1"/>
+          <w:kern w:val="0"/>
+          <w:sz w:val="24"/>
+          <w:szCs w:val="24"/>
+          <w:lang w:eastAsia="it-IT"/>
+          <w14:ligatures w14:val="none"/>
+        </w:rPr>
+      </w:pPr>
+      <w:r>
+        <w:rPr>
+          <w:rFonts w:eastAsia="Times New Roman" w:cstheme="minorHAnsi"/>
+          <w:color w:val="000000" w:themeColor="text1"/>
+          <w:kern w:val="0"/>
+          <w:sz w:val="24"/>
+          <w:szCs w:val="24"/>
           <w:lang w:eastAsia="it-IT"/>
           <w14:ligatures w14:val="none"/>
         </w:rPr>
@@ -399,9 +473,11 @@
       </w:r>
       <w:r>
         <w:rPr>
-          <w:rFonts w:ascii="Segoe UI" w:eastAsia="Times New Roman" w:hAnsi="Segoe UI" w:cs="Segoe UI"/>
-          <w:color w:val="000000" w:themeColor="text1"/>
-          <w:kern w:val="0"/>
+          <w:rFonts w:eastAsia="Times New Roman" w:cstheme="minorHAnsi"/>
+          <w:color w:val="000000" w:themeColor="text1"/>
+          <w:kern w:val="0"/>
+          <w:sz w:val="24"/>
+          <w:szCs w:val="24"/>
           <w:lang w:eastAsia="it-IT"/>
           <w14:ligatures w14:val="none"/>
         </w:rPr>
@@ -413,18 +489,22 @@
       <w:pPr>
         <w:ind w:left="1416" w:hanging="708"/>
         <w:rPr>
-          <w:rFonts w:ascii="Segoe UI" w:eastAsia="Times New Roman" w:hAnsi="Segoe UI" w:cs="Segoe UI"/>
-          <w:color w:val="000000" w:themeColor="text1"/>
-          <w:kern w:val="0"/>
-          <w:lang w:eastAsia="it-IT"/>
-          <w14:ligatures w14:val="none"/>
-        </w:rPr>
-      </w:pPr>
-      <w:r>
-        <w:rPr>
-          <w:rFonts w:ascii="Segoe UI" w:eastAsia="Times New Roman" w:hAnsi="Segoe UI" w:cs="Segoe UI"/>
-          <w:color w:val="000000" w:themeColor="text1"/>
-          <w:kern w:val="0"/>
+          <w:rFonts w:eastAsia="Times New Roman" w:cstheme="minorHAnsi"/>
+          <w:color w:val="000000" w:themeColor="text1"/>
+          <w:kern w:val="0"/>
+          <w:sz w:val="24"/>
+          <w:szCs w:val="24"/>
+          <w:lang w:eastAsia="it-IT"/>
+          <w14:ligatures w14:val="none"/>
+        </w:rPr>
+      </w:pPr>
+      <w:r>
+        <w:rPr>
+          <w:rFonts w:eastAsia="Times New Roman" w:cstheme="minorHAnsi"/>
+          <w:color w:val="000000" w:themeColor="text1"/>
+          <w:kern w:val="0"/>
+          <w:sz w:val="24"/>
+          <w:szCs w:val="24"/>
           <w:lang w:eastAsia="it-IT"/>
           <w14:ligatures w14:val="none"/>
         </w:rPr>
@@ -432,9 +512,11 @@
       </w:r>
       <w:r>
         <w:rPr>
-          <w:rFonts w:ascii="Segoe UI" w:eastAsia="Times New Roman" w:hAnsi="Segoe UI" w:cs="Segoe UI"/>
-          <w:color w:val="000000" w:themeColor="text1"/>
-          <w:kern w:val="0"/>
+          <w:rFonts w:eastAsia="Times New Roman" w:cstheme="minorHAnsi"/>
+          <w:color w:val="000000" w:themeColor="text1"/>
+          <w:kern w:val="0"/>
+          <w:sz w:val="24"/>
+          <w:szCs w:val="24"/>
           <w:lang w:eastAsia="it-IT"/>
           <w14:ligatures w14:val="none"/>
         </w:rPr>
@@ -442,9 +524,11 @@
       </w:r>
       <w:r>
         <w:rPr>
-          <w:rFonts w:ascii="Segoe UI" w:eastAsia="Times New Roman" w:hAnsi="Segoe UI" w:cs="Segoe UI"/>
-          <w:color w:val="000000" w:themeColor="text1"/>
-          <w:kern w:val="0"/>
+          <w:rFonts w:eastAsia="Times New Roman" w:cstheme="minorHAnsi"/>
+          <w:color w:val="000000" w:themeColor="text1"/>
+          <w:kern w:val="0"/>
+          <w:sz w:val="24"/>
+          <w:szCs w:val="24"/>
           <w:lang w:eastAsia="it-IT"/>
           <w14:ligatures w14:val="none"/>
         </w:rPr>
@@ -452,9 +536,11 @@
       </w:r>
       <w:r>
         <w:rPr>
-          <w:rFonts w:ascii="Segoe UI" w:eastAsia="Times New Roman" w:hAnsi="Segoe UI" w:cs="Segoe UI"/>
-          <w:color w:val="000000" w:themeColor="text1"/>
-          <w:kern w:val="0"/>
+          <w:rFonts w:eastAsia="Times New Roman" w:cstheme="minorHAnsi"/>
+          <w:color w:val="000000" w:themeColor="text1"/>
+          <w:kern w:val="0"/>
+          <w:sz w:val="24"/>
+          <w:szCs w:val="24"/>
           <w:lang w:eastAsia="it-IT"/>
           <w14:ligatures w14:val="none"/>
         </w:rPr>
@@ -462,9 +548,11 @@
       </w:r>
       <w:r>
         <w:rPr>
-          <w:rFonts w:ascii="Segoe UI" w:eastAsia="Times New Roman" w:hAnsi="Segoe UI" w:cs="Segoe UI"/>
-          <w:color w:val="000000" w:themeColor="text1"/>
-          <w:kern w:val="0"/>
+          <w:rFonts w:eastAsia="Times New Roman" w:cstheme="minorHAnsi"/>
+          <w:color w:val="000000" w:themeColor="text1"/>
+          <w:kern w:val="0"/>
+          <w:sz w:val="24"/>
+          <w:szCs w:val="24"/>
           <w:lang w:eastAsia="it-IT"/>
           <w14:ligatures w14:val="none"/>
         </w:rPr>
@@ -472,9 +560,11 @@
       </w:r>
       <w:r>
         <w:rPr>
-          <w:rFonts w:ascii="Segoe UI" w:eastAsia="Times New Roman" w:hAnsi="Segoe UI" w:cs="Segoe UI"/>
-          <w:color w:val="000000" w:themeColor="text1"/>
-          <w:kern w:val="0"/>
+          <w:rFonts w:eastAsia="Times New Roman" w:cstheme="minorHAnsi"/>
+          <w:color w:val="000000" w:themeColor="text1"/>
+          <w:kern w:val="0"/>
+          <w:sz w:val="24"/>
+          <w:szCs w:val="24"/>
           <w:lang w:eastAsia="it-IT"/>
           <w14:ligatures w14:val="none"/>
         </w:rPr>
@@ -482,9 +572,11 @@
       </w:r>
       <w:r>
         <w:rPr>
-          <w:rFonts w:ascii="Segoe UI" w:eastAsia="Times New Roman" w:hAnsi="Segoe UI" w:cs="Segoe UI"/>
-          <w:color w:val="000000" w:themeColor="text1"/>
-          <w:kern w:val="0"/>
+          <w:rFonts w:eastAsia="Times New Roman" w:cstheme="minorHAnsi"/>
+          <w:color w:val="000000" w:themeColor="text1"/>
+          <w:kern w:val="0"/>
+          <w:sz w:val="24"/>
+          <w:szCs w:val="24"/>
           <w:lang w:eastAsia="it-IT"/>
           <w14:ligatures w14:val="none"/>
         </w:rPr>
@@ -492,9 +584,11 @@
       </w:r>
       <w:r>
         <w:rPr>
-          <w:rFonts w:ascii="Segoe UI" w:eastAsia="Times New Roman" w:hAnsi="Segoe UI" w:cs="Segoe UI"/>
-          <w:color w:val="000000" w:themeColor="text1"/>
-          <w:kern w:val="0"/>
+          <w:rFonts w:eastAsia="Times New Roman" w:cstheme="minorHAnsi"/>
+          <w:color w:val="000000" w:themeColor="text1"/>
+          <w:kern w:val="0"/>
+          <w:sz w:val="24"/>
+          <w:szCs w:val="24"/>
           <w:lang w:eastAsia="it-IT"/>
           <w14:ligatures w14:val="none"/>
         </w:rPr>
@@ -505,18 +599,22 @@
       <w:pPr>
         <w:ind w:firstLine="708"/>
         <w:rPr>
-          <w:rFonts w:ascii="Segoe UI" w:eastAsia="Times New Roman" w:hAnsi="Segoe UI" w:cs="Segoe UI"/>
-          <w:color w:val="000000" w:themeColor="text1"/>
-          <w:kern w:val="0"/>
-          <w:lang w:eastAsia="it-IT"/>
-          <w14:ligatures w14:val="none"/>
-        </w:rPr>
-      </w:pPr>
-      <w:r>
-        <w:rPr>
-          <w:rFonts w:ascii="Segoe UI" w:eastAsia="Times New Roman" w:hAnsi="Segoe UI" w:cs="Segoe UI"/>
-          <w:color w:val="000000" w:themeColor="text1"/>
-          <w:kern w:val="0"/>
+          <w:rFonts w:eastAsia="Times New Roman" w:cstheme="minorHAnsi"/>
+          <w:color w:val="000000" w:themeColor="text1"/>
+          <w:kern w:val="0"/>
+          <w:sz w:val="24"/>
+          <w:szCs w:val="24"/>
+          <w:lang w:eastAsia="it-IT"/>
+          <w14:ligatures w14:val="none"/>
+        </w:rPr>
+      </w:pPr>
+      <w:r>
+        <w:rPr>
+          <w:rFonts w:eastAsia="Times New Roman" w:cstheme="minorHAnsi"/>
+          <w:color w:val="000000" w:themeColor="text1"/>
+          <w:kern w:val="0"/>
+          <w:sz w:val="24"/>
+          <w:szCs w:val="24"/>
           <w:lang w:eastAsia="it-IT"/>
           <w14:ligatures w14:val="none"/>
         </w:rPr>
@@ -524,9 +622,11 @@
       </w:r>
       <w:r>
         <w:rPr>
-          <w:rFonts w:ascii="Segoe UI" w:eastAsia="Times New Roman" w:hAnsi="Segoe UI" w:cs="Segoe UI"/>
-          <w:color w:val="000000" w:themeColor="text1"/>
-          <w:kern w:val="0"/>
+          <w:rFonts w:eastAsia="Times New Roman" w:cstheme="minorHAnsi"/>
+          <w:color w:val="000000" w:themeColor="text1"/>
+          <w:kern w:val="0"/>
+          <w:sz w:val="24"/>
+          <w:szCs w:val="24"/>
           <w:lang w:eastAsia="it-IT"/>
           <w14:ligatures w14:val="none"/>
         </w:rPr>
@@ -538,18 +638,22 @@
       <w:pPr>
         <w:ind w:left="1416" w:hanging="708"/>
         <w:rPr>
-          <w:rFonts w:ascii="Segoe UI" w:eastAsia="Times New Roman" w:hAnsi="Segoe UI" w:cs="Segoe UI"/>
-          <w:color w:val="000000" w:themeColor="text1"/>
-          <w:kern w:val="0"/>
-          <w:lang w:eastAsia="it-IT"/>
-          <w14:ligatures w14:val="none"/>
-        </w:rPr>
-      </w:pPr>
-      <w:r>
-        <w:rPr>
-          <w:rFonts w:ascii="Segoe UI" w:eastAsia="Times New Roman" w:hAnsi="Segoe UI" w:cs="Segoe UI"/>
-          <w:color w:val="000000" w:themeColor="text1"/>
-          <w:kern w:val="0"/>
+          <w:rFonts w:eastAsia="Times New Roman" w:cstheme="minorHAnsi"/>
+          <w:color w:val="000000" w:themeColor="text1"/>
+          <w:kern w:val="0"/>
+          <w:sz w:val="24"/>
+          <w:szCs w:val="24"/>
+          <w:lang w:eastAsia="it-IT"/>
+          <w14:ligatures w14:val="none"/>
+        </w:rPr>
+      </w:pPr>
+      <w:r>
+        <w:rPr>
+          <w:rFonts w:eastAsia="Times New Roman" w:cstheme="minorHAnsi"/>
+          <w:color w:val="000000" w:themeColor="text1"/>
+          <w:kern w:val="0"/>
+          <w:sz w:val="24"/>
+          <w:szCs w:val="24"/>
           <w:lang w:eastAsia="it-IT"/>
           <w14:ligatures w14:val="none"/>
         </w:rPr>
@@ -557,9 +661,11 @@
       </w:r>
       <w:r>
         <w:rPr>
-          <w:rFonts w:ascii="Segoe UI" w:eastAsia="Times New Roman" w:hAnsi="Segoe UI" w:cs="Segoe UI"/>
-          <w:color w:val="000000" w:themeColor="text1"/>
-          <w:kern w:val="0"/>
+          <w:rFonts w:eastAsia="Times New Roman" w:cstheme="minorHAnsi"/>
+          <w:color w:val="000000" w:themeColor="text1"/>
+          <w:kern w:val="0"/>
+          <w:sz w:val="24"/>
+          <w:szCs w:val="24"/>
           <w:lang w:eastAsia="it-IT"/>
           <w14:ligatures w14:val="none"/>
         </w:rPr>
@@ -571,18 +677,22 @@
       <w:pPr>
         <w:ind w:left="1416" w:hanging="708"/>
         <w:rPr>
-          <w:rFonts w:ascii="Segoe UI" w:eastAsia="Times New Roman" w:hAnsi="Segoe UI" w:cs="Segoe UI"/>
-          <w:color w:val="000000" w:themeColor="text1"/>
-          <w:kern w:val="0"/>
-          <w:lang w:eastAsia="it-IT"/>
-          <w14:ligatures w14:val="none"/>
-        </w:rPr>
-      </w:pPr>
-      <w:r>
-        <w:rPr>
-          <w:rFonts w:ascii="Segoe UI" w:eastAsia="Times New Roman" w:hAnsi="Segoe UI" w:cs="Segoe UI"/>
-          <w:color w:val="000000" w:themeColor="text1"/>
-          <w:kern w:val="0"/>
+          <w:rFonts w:eastAsia="Times New Roman" w:cstheme="minorHAnsi"/>
+          <w:color w:val="000000" w:themeColor="text1"/>
+          <w:kern w:val="0"/>
+          <w:sz w:val="24"/>
+          <w:szCs w:val="24"/>
+          <w:lang w:eastAsia="it-IT"/>
+          <w14:ligatures w14:val="none"/>
+        </w:rPr>
+      </w:pPr>
+      <w:r>
+        <w:rPr>
+          <w:rFonts w:eastAsia="Times New Roman" w:cstheme="minorHAnsi"/>
+          <w:color w:val="000000" w:themeColor="text1"/>
+          <w:kern w:val="0"/>
+          <w:sz w:val="24"/>
+          <w:szCs w:val="24"/>
           <w:lang w:eastAsia="it-IT"/>
           <w14:ligatures w14:val="none"/>
         </w:rPr>
@@ -590,9 +700,11 @@
       </w:r>
       <w:r>
         <w:rPr>
-          <w:rFonts w:ascii="Segoe UI" w:eastAsia="Times New Roman" w:hAnsi="Segoe UI" w:cs="Segoe UI"/>
-          <w:color w:val="000000" w:themeColor="text1"/>
-          <w:kern w:val="0"/>
+          <w:rFonts w:eastAsia="Times New Roman" w:cstheme="minorHAnsi"/>
+          <w:color w:val="000000" w:themeColor="text1"/>
+          <w:kern w:val="0"/>
+          <w:sz w:val="24"/>
+          <w:szCs w:val="24"/>
           <w:lang w:eastAsia="it-IT"/>
           <w14:ligatures w14:val="none"/>
         </w:rPr>
@@ -603,18 +715,22 @@
     <w:p>
       <w:pPr>
         <w:rPr>
-          <w:rFonts w:ascii="Segoe UI" w:eastAsia="Times New Roman" w:hAnsi="Segoe UI" w:cs="Segoe UI"/>
-          <w:color w:val="000000" w:themeColor="text1"/>
-          <w:kern w:val="0"/>
-          <w:lang w:eastAsia="it-IT"/>
-          <w14:ligatures w14:val="none"/>
-        </w:rPr>
-      </w:pPr>
-      <w:r>
-        <w:rPr>
-          <w:rFonts w:ascii="Segoe UI" w:eastAsia="Times New Roman" w:hAnsi="Segoe UI" w:cs="Segoe UI"/>
-          <w:color w:val="000000" w:themeColor="text1"/>
-          <w:kern w:val="0"/>
+          <w:rFonts w:eastAsia="Times New Roman" w:cstheme="minorHAnsi"/>
+          <w:color w:val="000000" w:themeColor="text1"/>
+          <w:kern w:val="0"/>
+          <w:sz w:val="24"/>
+          <w:szCs w:val="24"/>
+          <w:lang w:eastAsia="it-IT"/>
+          <w14:ligatures w14:val="none"/>
+        </w:rPr>
+      </w:pPr>
+      <w:r>
+        <w:rPr>
+          <w:rFonts w:eastAsia="Times New Roman" w:cstheme="minorHAnsi"/>
+          <w:color w:val="000000" w:themeColor="text1"/>
+          <w:kern w:val="0"/>
+          <w:sz w:val="24"/>
+          <w:szCs w:val="24"/>
           <w:lang w:eastAsia="it-IT"/>
           <w14:ligatures w14:val="none"/>
         </w:rPr>
@@ -622,9 +738,11 @@
       </w:r>
       <w:r>
         <w:rPr>
-          <w:rFonts w:ascii="Segoe UI" w:eastAsia="Times New Roman" w:hAnsi="Segoe UI" w:cs="Segoe UI"/>
-          <w:color w:val="000000" w:themeColor="text1"/>
-          <w:kern w:val="0"/>
+          <w:rFonts w:eastAsia="Times New Roman" w:cstheme="minorHAnsi"/>
+          <w:color w:val="000000" w:themeColor="text1"/>
+          <w:kern w:val="0"/>
+          <w:sz w:val="24"/>
+          <w:szCs w:val="24"/>
           <w:lang w:eastAsia="it-IT"/>
           <w14:ligatures w14:val="none"/>
         </w:rPr>
@@ -636,18 +754,22 @@
       <w:pPr>
         <w:ind w:left="1416" w:hanging="708"/>
         <w:rPr>
-          <w:rFonts w:ascii="Segoe UI" w:eastAsia="Times New Roman" w:hAnsi="Segoe UI" w:cs="Segoe UI"/>
-          <w:color w:val="000000" w:themeColor="text1"/>
-          <w:kern w:val="0"/>
-          <w:lang w:eastAsia="it-IT"/>
-          <w14:ligatures w14:val="none"/>
-        </w:rPr>
-      </w:pPr>
-      <w:r>
-        <w:rPr>
-          <w:rFonts w:ascii="Segoe UI" w:eastAsia="Times New Roman" w:hAnsi="Segoe UI" w:cs="Segoe UI"/>
-          <w:color w:val="000000" w:themeColor="text1"/>
-          <w:kern w:val="0"/>
+          <w:rFonts w:eastAsia="Times New Roman" w:cstheme="minorHAnsi"/>
+          <w:color w:val="000000" w:themeColor="text1"/>
+          <w:kern w:val="0"/>
+          <w:sz w:val="24"/>
+          <w:szCs w:val="24"/>
+          <w:lang w:eastAsia="it-IT"/>
+          <w14:ligatures w14:val="none"/>
+        </w:rPr>
+      </w:pPr>
+      <w:r>
+        <w:rPr>
+          <w:rFonts w:eastAsia="Times New Roman" w:cstheme="minorHAnsi"/>
+          <w:color w:val="000000" w:themeColor="text1"/>
+          <w:kern w:val="0"/>
+          <w:sz w:val="24"/>
+          <w:szCs w:val="24"/>
           <w:lang w:eastAsia="it-IT"/>
           <w14:ligatures w14:val="none"/>
         </w:rPr>
@@ -655,9 +777,11 @@
       </w:r>
       <w:r>
         <w:rPr>
-          <w:rFonts w:ascii="Segoe UI" w:eastAsia="Times New Roman" w:hAnsi="Segoe UI" w:cs="Segoe UI"/>
-          <w:color w:val="000000" w:themeColor="text1"/>
-          <w:kern w:val="0"/>
+          <w:rFonts w:eastAsia="Times New Roman" w:cstheme="minorHAnsi"/>
+          <w:color w:val="000000" w:themeColor="text1"/>
+          <w:kern w:val="0"/>
+          <w:sz w:val="24"/>
+          <w:szCs w:val="24"/>
           <w:lang w:eastAsia="it-IT"/>
           <w14:ligatures w14:val="none"/>
         </w:rPr>
@@ -669,18 +793,22 @@
       <w:pPr>
         <w:ind w:firstLine="708"/>
         <w:rPr>
-          <w:rFonts w:ascii="Segoe UI" w:eastAsia="Times New Roman" w:hAnsi="Segoe UI" w:cs="Segoe UI"/>
-          <w:color w:val="000000" w:themeColor="text1"/>
-          <w:kern w:val="0"/>
-          <w:lang w:eastAsia="it-IT"/>
-          <w14:ligatures w14:val="none"/>
-        </w:rPr>
-      </w:pPr>
-      <w:r>
-        <w:rPr>
-          <w:rFonts w:ascii="Segoe UI" w:eastAsia="Times New Roman" w:hAnsi="Segoe UI" w:cs="Segoe UI"/>
-          <w:color w:val="000000" w:themeColor="text1"/>
-          <w:kern w:val="0"/>
+          <w:rFonts w:eastAsia="Times New Roman" w:cstheme="minorHAnsi"/>
+          <w:color w:val="000000" w:themeColor="text1"/>
+          <w:kern w:val="0"/>
+          <w:sz w:val="24"/>
+          <w:szCs w:val="24"/>
+          <w:lang w:eastAsia="it-IT"/>
+          <w14:ligatures w14:val="none"/>
+        </w:rPr>
+      </w:pPr>
+      <w:r>
+        <w:rPr>
+          <w:rFonts w:eastAsia="Times New Roman" w:cstheme="minorHAnsi"/>
+          <w:color w:val="000000" w:themeColor="text1"/>
+          <w:kern w:val="0"/>
+          <w:sz w:val="24"/>
+          <w:szCs w:val="24"/>
           <w:lang w:eastAsia="it-IT"/>
           <w14:ligatures w14:val="none"/>
         </w:rPr>
@@ -688,9 +816,11 @@
       </w:r>
       <w:r>
         <w:rPr>
-          <w:rFonts w:ascii="Segoe UI" w:eastAsia="Times New Roman" w:hAnsi="Segoe UI" w:cs="Segoe UI"/>
-          <w:color w:val="000000" w:themeColor="text1"/>
-          <w:kern w:val="0"/>
+          <w:rFonts w:eastAsia="Times New Roman" w:cstheme="minorHAnsi"/>
+          <w:color w:val="000000" w:themeColor="text1"/>
+          <w:kern w:val="0"/>
+          <w:sz w:val="24"/>
+          <w:szCs w:val="24"/>
           <w:lang w:eastAsia="it-IT"/>
           <w14:ligatures w14:val="none"/>
         </w:rPr>
@@ -702,18 +832,22 @@
       <w:pPr>
         <w:ind w:left="1416" w:hanging="708"/>
         <w:rPr>
-          <w:rFonts w:ascii="Segoe UI" w:eastAsia="Times New Roman" w:hAnsi="Segoe UI" w:cs="Segoe UI"/>
-          <w:color w:val="000000" w:themeColor="text1"/>
-          <w:kern w:val="0"/>
-          <w:lang w:eastAsia="it-IT"/>
-          <w14:ligatures w14:val="none"/>
-        </w:rPr>
-      </w:pPr>
-      <w:r>
-        <w:rPr>
-          <w:rFonts w:ascii="Segoe UI" w:eastAsia="Times New Roman" w:hAnsi="Segoe UI" w:cs="Segoe UI"/>
-          <w:color w:val="000000" w:themeColor="text1"/>
-          <w:kern w:val="0"/>
+          <w:rFonts w:eastAsia="Times New Roman" w:cstheme="minorHAnsi"/>
+          <w:color w:val="000000" w:themeColor="text1"/>
+          <w:kern w:val="0"/>
+          <w:sz w:val="24"/>
+          <w:szCs w:val="24"/>
+          <w:lang w:eastAsia="it-IT"/>
+          <w14:ligatures w14:val="none"/>
+        </w:rPr>
+      </w:pPr>
+      <w:r>
+        <w:rPr>
+          <w:rFonts w:eastAsia="Times New Roman" w:cstheme="minorHAnsi"/>
+          <w:color w:val="000000" w:themeColor="text1"/>
+          <w:kern w:val="0"/>
+          <w:sz w:val="24"/>
+          <w:szCs w:val="24"/>
           <w:lang w:eastAsia="it-IT"/>
           <w14:ligatures w14:val="none"/>
         </w:rPr>
@@ -721,9 +855,11 @@
       </w:r>
       <w:r>
         <w:rPr>
-          <w:rFonts w:ascii="Segoe UI" w:eastAsia="Times New Roman" w:hAnsi="Segoe UI" w:cs="Segoe UI"/>
-          <w:color w:val="000000" w:themeColor="text1"/>
-          <w:kern w:val="0"/>
+          <w:rFonts w:eastAsia="Times New Roman" w:cstheme="minorHAnsi"/>
+          <w:color w:val="000000" w:themeColor="text1"/>
+          <w:kern w:val="0"/>
+          <w:sz w:val="24"/>
+          <w:szCs w:val="24"/>
           <w:lang w:eastAsia="it-IT"/>
           <w14:ligatures w14:val="none"/>
         </w:rPr>
@@ -733,20 +869,1526 @@
     </w:p>
     <w:p>
       <w:pPr>
+        <w:rPr>
+          <w:rFonts w:eastAsia="Times New Roman" w:cstheme="minorHAnsi"/>
+          <w:color w:val="000000" w:themeColor="text1"/>
+          <w:kern w:val="0"/>
+          <w:sz w:val="24"/>
+          <w:szCs w:val="24"/>
+          <w:lang w:eastAsia="it-IT"/>
+          <w14:ligatures w14:val="none"/>
+        </w:rPr>
+      </w:pPr>
+      <w:r>
+        <w:rPr>
+          <w:rFonts w:eastAsia="Times New Roman" w:cstheme="minorHAnsi"/>
+          <w:color w:val="000000" w:themeColor="text1"/>
+          <w:kern w:val="0"/>
+          <w:sz w:val="24"/>
+          <w:szCs w:val="24"/>
+          <w:lang w:eastAsia="it-IT"/>
+          <w14:ligatures w14:val="none"/>
+        </w:rPr>
+        <w:t>4</w:t>
+      </w:r>
+      <w:r>
+        <w:rPr>
+          <w:rFonts w:eastAsia="Times New Roman" w:cstheme="minorHAnsi"/>
+          <w:color w:val="000000" w:themeColor="text1"/>
+          <w:kern w:val="0"/>
+          <w:sz w:val="24"/>
+          <w:szCs w:val="24"/>
+          <w:lang w:eastAsia="it-IT"/>
+          <w14:ligatures w14:val="none"/>
+        </w:rPr>
+        <w:t>.</w:t>
+      </w:r>
+      <w:r>
+        <w:rPr>
+          <w:rFonts w:eastAsia="Times New Roman" w:cstheme="minorHAnsi"/>
+          <w:color w:val="000000" w:themeColor="text1"/>
+          <w:kern w:val="0"/>
+          <w:sz w:val="24"/>
+          <w:szCs w:val="24"/>
+          <w:lang w:eastAsia="it-IT"/>
+          <w14:ligatures w14:val="none"/>
+        </w:rPr>
+        <w:tab/>
+      </w:r>
+      <w:r>
+        <w:rPr>
+          <w:rFonts w:eastAsia="Times New Roman" w:cstheme="minorHAnsi"/>
+          <w:color w:val="000000" w:themeColor="text1"/>
+          <w:kern w:val="0"/>
+          <w:sz w:val="24"/>
+          <w:szCs w:val="24"/>
+          <w:lang w:eastAsia="it-IT"/>
+          <w14:ligatures w14:val="none"/>
+        </w:rPr>
+        <w:t>Amministratori</w:t>
+      </w:r>
+      <w:r>
+        <w:rPr>
+          <w:rFonts w:eastAsia="Times New Roman" w:cstheme="minorHAnsi"/>
+          <w:color w:val="000000" w:themeColor="text1"/>
+          <w:kern w:val="0"/>
+          <w:sz w:val="24"/>
+          <w:szCs w:val="24"/>
+          <w:lang w:eastAsia="it-IT"/>
+          <w14:ligatures w14:val="none"/>
+        </w:rPr>
+        <w:t>:</w:t>
+      </w:r>
+    </w:p>
+    <w:p>
+      <w:pPr>
         <w:ind w:left="1416" w:hanging="708"/>
         <w:rPr>
-          <w:rFonts w:ascii="Segoe UI" w:eastAsia="Times New Roman" w:hAnsi="Segoe UI" w:cs="Segoe UI"/>
-          <w:color w:val="000000" w:themeColor="text1"/>
-          <w:kern w:val="0"/>
-          <w:lang w:eastAsia="it-IT"/>
-          <w14:ligatures w14:val="none"/>
-        </w:rPr>
-      </w:pPr>
-    </w:p>
-    <w:p>
-      <w:pPr>
-        <w:rPr>
-          <w:color w:val="000000" w:themeColor="text1"/>
+          <w:rFonts w:eastAsia="Times New Roman" w:cstheme="minorHAnsi"/>
+          <w:color w:val="000000" w:themeColor="text1"/>
+          <w:kern w:val="0"/>
+          <w:sz w:val="24"/>
+          <w:szCs w:val="24"/>
+          <w:lang w:eastAsia="it-IT"/>
+          <w14:ligatures w14:val="none"/>
+        </w:rPr>
+      </w:pPr>
+      <w:r>
+        <w:rPr>
+          <w:rFonts w:eastAsia="Times New Roman" w:cstheme="minorHAnsi"/>
+          <w:color w:val="000000" w:themeColor="text1"/>
+          <w:kern w:val="0"/>
+          <w:sz w:val="24"/>
+          <w:szCs w:val="24"/>
+          <w:lang w:eastAsia="it-IT"/>
+          <w14:ligatures w14:val="none"/>
+        </w:rPr>
+        <w:t>•</w:t>
+      </w:r>
+      <w:r>
+        <w:rPr>
+          <w:rFonts w:eastAsia="Times New Roman" w:cstheme="minorHAnsi"/>
+          <w:color w:val="000000" w:themeColor="text1"/>
+          <w:kern w:val="0"/>
+          <w:sz w:val="24"/>
+          <w:szCs w:val="24"/>
+          <w:lang w:eastAsia="it-IT"/>
+          <w14:ligatures w14:val="none"/>
+        </w:rPr>
+        <w:tab/>
+        <w:t xml:space="preserve">Gli </w:t>
+      </w:r>
+      <w:r>
+        <w:rPr>
+          <w:rFonts w:eastAsia="Times New Roman" w:cstheme="minorHAnsi"/>
+          <w:color w:val="000000" w:themeColor="text1"/>
+          <w:kern w:val="0"/>
+          <w:sz w:val="24"/>
+          <w:szCs w:val="24"/>
+          <w:lang w:eastAsia="it-IT"/>
+          <w14:ligatures w14:val="none"/>
+        </w:rPr>
+        <w:t>amministratori avranno degli account specifici e dovranno solamente effettuare il login.</w:t>
+      </w:r>
+    </w:p>
+    <w:p>
+      <w:pPr>
+        <w:ind w:left="1416" w:hanging="708"/>
+        <w:rPr>
+          <w:rFonts w:eastAsia="Times New Roman" w:cstheme="minorHAnsi"/>
+          <w:color w:val="000000" w:themeColor="text1"/>
+          <w:kern w:val="0"/>
+          <w:sz w:val="24"/>
+          <w:szCs w:val="24"/>
+          <w:lang w:eastAsia="it-IT"/>
+          <w14:ligatures w14:val="none"/>
+        </w:rPr>
+      </w:pPr>
+      <w:r>
+        <w:rPr>
+          <w:rFonts w:eastAsia="Times New Roman" w:cstheme="minorHAnsi"/>
+          <w:color w:val="000000" w:themeColor="text1"/>
+          <w:kern w:val="0"/>
+          <w:sz w:val="24"/>
+          <w:szCs w:val="24"/>
+          <w:lang w:eastAsia="it-IT"/>
+          <w14:ligatures w14:val="none"/>
+        </w:rPr>
+        <w:t>•</w:t>
+      </w:r>
+      <w:r>
+        <w:rPr>
+          <w:rFonts w:eastAsia="Times New Roman" w:cstheme="minorHAnsi"/>
+          <w:color w:val="000000" w:themeColor="text1"/>
+          <w:kern w:val="0"/>
+          <w:sz w:val="24"/>
+          <w:szCs w:val="24"/>
+          <w:lang w:eastAsia="it-IT"/>
+          <w14:ligatures w14:val="none"/>
+        </w:rPr>
+        <w:tab/>
+      </w:r>
+      <w:r>
+        <w:rPr>
+          <w:rFonts w:eastAsia="Times New Roman" w:cstheme="minorHAnsi"/>
+          <w:color w:val="000000" w:themeColor="text1"/>
+          <w:kern w:val="0"/>
+          <w:sz w:val="24"/>
+          <w:szCs w:val="24"/>
+          <w:lang w:eastAsia="it-IT"/>
+          <w14:ligatures w14:val="none"/>
+        </w:rPr>
+        <w:t>Hanno il compito di verificare e</w:t>
+      </w:r>
+      <w:r>
+        <w:rPr>
+          <w:rFonts w:eastAsia="Times New Roman" w:cstheme="minorHAnsi"/>
+          <w:color w:val="000000" w:themeColor="text1"/>
+          <w:kern w:val="0"/>
+          <w:sz w:val="24"/>
+          <w:szCs w:val="24"/>
+          <w:lang w:eastAsia="it-IT"/>
+          <w14:ligatures w14:val="none"/>
+        </w:rPr>
+        <w:t xml:space="preserve">/o </w:t>
+      </w:r>
+      <w:r>
+        <w:rPr>
+          <w:rFonts w:eastAsia="Times New Roman" w:cstheme="minorHAnsi"/>
+          <w:color w:val="000000" w:themeColor="text1"/>
+          <w:kern w:val="0"/>
+          <w:sz w:val="24"/>
+          <w:szCs w:val="24"/>
+          <w:lang w:eastAsia="it-IT"/>
+          <w14:ligatures w14:val="none"/>
+        </w:rPr>
+        <w:t>rimuovere eventuali contenuti inappropriati</w:t>
+      </w:r>
+      <w:r>
+        <w:rPr>
+          <w:rFonts w:eastAsia="Times New Roman" w:cstheme="minorHAnsi"/>
+          <w:color w:val="000000" w:themeColor="text1"/>
+          <w:kern w:val="0"/>
+          <w:sz w:val="24"/>
+          <w:szCs w:val="24"/>
+          <w:lang w:eastAsia="it-IT"/>
+          <w14:ligatures w14:val="none"/>
+        </w:rPr>
+        <w:t>.</w:t>
+      </w:r>
+      <w:r>
+        <w:rPr>
+          <w:rFonts w:eastAsia="Times New Roman" w:cstheme="minorHAnsi"/>
+          <w:color w:val="000000" w:themeColor="text1"/>
+          <w:kern w:val="0"/>
+          <w:sz w:val="24"/>
+          <w:szCs w:val="24"/>
+          <w:lang w:eastAsia="it-IT"/>
+          <w14:ligatures w14:val="none"/>
+        </w:rPr>
+        <w:t xml:space="preserve"> </w:t>
+      </w:r>
+    </w:p>
+    <w:p>
+      <w:pPr>
+        <w:rPr>
+          <w:rFonts w:cstheme="minorHAnsi"/>
+          <w:color w:val="000000" w:themeColor="text1"/>
+          <w:sz w:val="24"/>
+          <w:szCs w:val="24"/>
+        </w:rPr>
+      </w:pPr>
+    </w:p>
+    <w:p>
+      <w:pPr>
+        <w:rPr>
+          <w:rFonts w:cstheme="minorHAnsi"/>
+          <w:color w:val="000000" w:themeColor="text1"/>
+          <w:sz w:val="24"/>
+          <w:szCs w:val="24"/>
+          <w:u w:val="single"/>
+        </w:rPr>
+      </w:pPr>
+    </w:p>
+    <w:p>
+      <w:pPr>
+        <w:rPr>
+          <w:rFonts w:cstheme="minorHAnsi"/>
+          <w:color w:val="000000" w:themeColor="text1"/>
+          <w:sz w:val="24"/>
+          <w:szCs w:val="24"/>
+        </w:rPr>
+      </w:pPr>
+      <w:r>
+        <w:rPr>
+          <w:rFonts w:cstheme="minorHAnsi"/>
+          <w:b/>
+          <w:bCs/>
+          <w:color w:val="000000" w:themeColor="text1"/>
+          <w:sz w:val="24"/>
+          <w:szCs w:val="24"/>
+        </w:rPr>
+        <w:lastRenderedPageBreak/>
+        <w:t>CASO D’USO UC1:</w:t>
+      </w:r>
+      <w:r>
+        <w:rPr>
+          <w:rFonts w:cstheme="minorHAnsi"/>
+          <w:color w:val="000000" w:themeColor="text1"/>
+          <w:sz w:val="24"/>
+          <w:szCs w:val="24"/>
+        </w:rPr>
+        <w:t xml:space="preserve"> Pubblica progetto</w:t>
+      </w:r>
+    </w:p>
+    <w:p>
+      <w:pPr>
+        <w:rPr>
+          <w:rFonts w:cstheme="minorHAnsi"/>
+          <w:color w:val="000000" w:themeColor="text1"/>
+          <w:sz w:val="24"/>
+          <w:szCs w:val="24"/>
+        </w:rPr>
+      </w:pPr>
+      <w:r>
+        <w:rPr>
+          <w:rFonts w:cstheme="minorHAnsi"/>
+          <w:b/>
+          <w:bCs/>
+          <w:color w:val="000000" w:themeColor="text1"/>
+          <w:sz w:val="24"/>
+          <w:szCs w:val="24"/>
+        </w:rPr>
+        <w:t>Portata:</w:t>
+      </w:r>
+      <w:r>
+        <w:rPr>
+          <w:rFonts w:cstheme="minorHAnsi"/>
+          <w:color w:val="000000" w:themeColor="text1"/>
+          <w:sz w:val="24"/>
+          <w:szCs w:val="24"/>
+        </w:rPr>
+        <w:t xml:space="preserve"> Applicazione </w:t>
+      </w:r>
+      <w:proofErr w:type="spellStart"/>
+      <w:r>
+        <w:rPr>
+          <w:rFonts w:cstheme="minorHAnsi"/>
+          <w:color w:val="000000" w:themeColor="text1"/>
+          <w:sz w:val="24"/>
+          <w:szCs w:val="24"/>
+        </w:rPr>
+        <w:t>FundAstic</w:t>
+      </w:r>
+      <w:proofErr w:type="spellEnd"/>
+    </w:p>
+    <w:p>
+      <w:pPr>
+        <w:rPr>
+          <w:rFonts w:cstheme="minorHAnsi"/>
+          <w:color w:val="000000" w:themeColor="text1"/>
+          <w:sz w:val="24"/>
+          <w:szCs w:val="24"/>
+        </w:rPr>
+      </w:pPr>
+      <w:r>
+        <w:rPr>
+          <w:rFonts w:cstheme="minorHAnsi"/>
+          <w:b/>
+          <w:bCs/>
+          <w:color w:val="000000" w:themeColor="text1"/>
+          <w:sz w:val="24"/>
+          <w:szCs w:val="24"/>
+        </w:rPr>
+        <w:t>Livello:</w:t>
+      </w:r>
+      <w:r>
+        <w:rPr>
+          <w:rFonts w:cstheme="minorHAnsi"/>
+          <w:color w:val="000000" w:themeColor="text1"/>
+          <w:sz w:val="24"/>
+          <w:szCs w:val="24"/>
+        </w:rPr>
+        <w:t xml:space="preserve"> Obiettivo utente</w:t>
+      </w:r>
+    </w:p>
+    <w:p>
+      <w:pPr>
+        <w:rPr>
+          <w:rFonts w:cstheme="minorHAnsi"/>
+          <w:color w:val="000000" w:themeColor="text1"/>
+          <w:sz w:val="24"/>
+          <w:szCs w:val="24"/>
+        </w:rPr>
+      </w:pPr>
+      <w:r>
+        <w:rPr>
+          <w:rFonts w:cstheme="minorHAnsi"/>
+          <w:b/>
+          <w:bCs/>
+          <w:color w:val="000000" w:themeColor="text1"/>
+          <w:sz w:val="24"/>
+          <w:szCs w:val="24"/>
+        </w:rPr>
+        <w:t>Attore primario:</w:t>
+      </w:r>
+      <w:r>
+        <w:rPr>
+          <w:rFonts w:cstheme="minorHAnsi"/>
+          <w:color w:val="000000" w:themeColor="text1"/>
+          <w:sz w:val="24"/>
+          <w:szCs w:val="24"/>
+        </w:rPr>
+        <w:t xml:space="preserve"> Publisher</w:t>
+      </w:r>
+    </w:p>
+    <w:p>
+      <w:pPr>
+        <w:rPr>
+          <w:rFonts w:cstheme="minorHAnsi"/>
+          <w:color w:val="000000" w:themeColor="text1"/>
+          <w:sz w:val="24"/>
+          <w:szCs w:val="24"/>
+        </w:rPr>
+      </w:pPr>
+      <w:r>
+        <w:rPr>
+          <w:rFonts w:cstheme="minorHAnsi"/>
+          <w:b/>
+          <w:bCs/>
+          <w:color w:val="000000" w:themeColor="text1"/>
+          <w:sz w:val="24"/>
+          <w:szCs w:val="24"/>
+        </w:rPr>
+        <w:t>Parti interessate e interessi</w:t>
+      </w:r>
+      <w:r>
+        <w:rPr>
+          <w:rFonts w:cstheme="minorHAnsi"/>
+          <w:color w:val="000000" w:themeColor="text1"/>
+          <w:sz w:val="24"/>
+          <w:szCs w:val="24"/>
+        </w:rPr>
+        <w:t xml:space="preserve">: </w:t>
+      </w:r>
+    </w:p>
+    <w:p>
+      <w:pPr>
+        <w:pStyle w:val="Paragrafoelenco"/>
+        <w:numPr>
+          <w:ilvl w:val="0"/>
+          <w:numId w:val="6"/>
+        </w:numPr>
+        <w:rPr>
+          <w:rFonts w:cstheme="minorHAnsi"/>
+          <w:color w:val="000000" w:themeColor="text1"/>
+          <w:sz w:val="24"/>
+          <w:szCs w:val="24"/>
+        </w:rPr>
+      </w:pPr>
+      <w:r>
+        <w:rPr>
+          <w:rFonts w:cstheme="minorHAnsi"/>
+          <w:color w:val="000000" w:themeColor="text1"/>
+          <w:sz w:val="24"/>
+          <w:szCs w:val="24"/>
+        </w:rPr>
+        <w:t>P</w:t>
+      </w:r>
+      <w:r>
+        <w:rPr>
+          <w:rFonts w:cstheme="minorHAnsi"/>
+          <w:color w:val="000000" w:themeColor="text1"/>
+          <w:sz w:val="24"/>
+          <w:szCs w:val="24"/>
+        </w:rPr>
+        <w:t>ublisher</w:t>
+      </w:r>
+      <w:r>
+        <w:rPr>
+          <w:rFonts w:cstheme="minorHAnsi"/>
+          <w:color w:val="000000" w:themeColor="text1"/>
+          <w:sz w:val="24"/>
+          <w:szCs w:val="24"/>
+        </w:rPr>
+        <w:t xml:space="preserve">: </w:t>
+      </w:r>
+      <w:r>
+        <w:rPr>
+          <w:rFonts w:cstheme="minorHAnsi"/>
+          <w:color w:val="000000" w:themeColor="text1"/>
+          <w:sz w:val="24"/>
+          <w:szCs w:val="24"/>
+        </w:rPr>
+        <w:t>vuole pubblicare il suo progetto in modo sicuro e dettagliato, dato che ciò potrebbe influire sul futuro del suo progetto.</w:t>
+      </w:r>
+    </w:p>
+    <w:p>
+      <w:pPr>
+        <w:rPr>
+          <w:rFonts w:cstheme="minorHAnsi"/>
+          <w:color w:val="000000" w:themeColor="text1"/>
+          <w:sz w:val="24"/>
+          <w:szCs w:val="24"/>
+        </w:rPr>
+      </w:pPr>
+      <w:r>
+        <w:rPr>
+          <w:rFonts w:cstheme="minorHAnsi"/>
+          <w:b/>
+          <w:bCs/>
+          <w:color w:val="000000" w:themeColor="text1"/>
+          <w:sz w:val="24"/>
+          <w:szCs w:val="24"/>
+        </w:rPr>
+        <w:t>Pre</w:t>
+      </w:r>
+      <w:r>
+        <w:rPr>
+          <w:rFonts w:cstheme="minorHAnsi"/>
+          <w:b/>
+          <w:bCs/>
+          <w:color w:val="000000" w:themeColor="text1"/>
+          <w:sz w:val="24"/>
+          <w:szCs w:val="24"/>
+        </w:rPr>
+        <w:t>-C</w:t>
+      </w:r>
+      <w:r>
+        <w:rPr>
+          <w:rFonts w:cstheme="minorHAnsi"/>
+          <w:b/>
+          <w:bCs/>
+          <w:color w:val="000000" w:themeColor="text1"/>
+          <w:sz w:val="24"/>
+          <w:szCs w:val="24"/>
+        </w:rPr>
+        <w:t>ondizioni:</w:t>
+      </w:r>
+      <w:r>
+        <w:rPr>
+          <w:rFonts w:cstheme="minorHAnsi"/>
+          <w:b/>
+          <w:bCs/>
+          <w:color w:val="000000" w:themeColor="text1"/>
+          <w:sz w:val="24"/>
+          <w:szCs w:val="24"/>
+        </w:rPr>
+        <w:t xml:space="preserve"> </w:t>
+      </w:r>
+      <w:r>
+        <w:rPr>
+          <w:rFonts w:cstheme="minorHAnsi"/>
+          <w:color w:val="000000" w:themeColor="text1"/>
+          <w:sz w:val="24"/>
+          <w:szCs w:val="24"/>
+        </w:rPr>
+        <w:t>il publisher ha eseguito l’accesso alla piattaforma.</w:t>
+      </w:r>
+    </w:p>
+    <w:p>
+      <w:pPr>
+        <w:rPr>
+          <w:rFonts w:cstheme="minorHAnsi"/>
+          <w:b/>
+          <w:bCs/>
+          <w:color w:val="000000" w:themeColor="text1"/>
+          <w:sz w:val="24"/>
+          <w:szCs w:val="24"/>
+        </w:rPr>
+      </w:pPr>
+      <w:r>
+        <w:rPr>
+          <w:rFonts w:cstheme="minorHAnsi"/>
+          <w:b/>
+          <w:bCs/>
+          <w:color w:val="000000" w:themeColor="text1"/>
+          <w:sz w:val="24"/>
+          <w:szCs w:val="24"/>
+        </w:rPr>
+        <w:t>Garanzia di successo (Post-Condizioni):</w:t>
+      </w:r>
+    </w:p>
+    <w:p>
+      <w:pPr>
+        <w:pStyle w:val="Paragrafoelenco"/>
+        <w:numPr>
+          <w:ilvl w:val="0"/>
+          <w:numId w:val="5"/>
+        </w:numPr>
+        <w:rPr>
+          <w:rFonts w:cstheme="minorHAnsi"/>
+          <w:color w:val="000000" w:themeColor="text1"/>
+          <w:sz w:val="24"/>
+          <w:szCs w:val="24"/>
+        </w:rPr>
+      </w:pPr>
+      <w:r>
+        <w:rPr>
+          <w:rFonts w:cstheme="minorHAnsi"/>
+          <w:color w:val="000000" w:themeColor="text1"/>
+          <w:sz w:val="24"/>
+          <w:szCs w:val="24"/>
+        </w:rPr>
+        <w:t>Il progetto pubblicato dal Publisher è ora accessibile agli utenti normali e ai finanziatori.</w:t>
+      </w:r>
+    </w:p>
+    <w:p>
+      <w:pPr>
+        <w:pStyle w:val="Paragrafoelenco"/>
+        <w:numPr>
+          <w:ilvl w:val="0"/>
+          <w:numId w:val="5"/>
+        </w:numPr>
+        <w:rPr>
+          <w:rFonts w:cstheme="minorHAnsi"/>
+          <w:color w:val="000000" w:themeColor="text1"/>
+          <w:sz w:val="24"/>
+          <w:szCs w:val="24"/>
+        </w:rPr>
+      </w:pPr>
+      <w:r>
+        <w:rPr>
+          <w:rFonts w:cstheme="minorHAnsi"/>
+          <w:color w:val="000000" w:themeColor="text1"/>
+          <w:sz w:val="24"/>
+          <w:szCs w:val="24"/>
+        </w:rPr>
+        <w:t>Il Publisher riceve notifiche sulle donazioni e può tenere traccia dei finanziamenti raccolti attraverso il suo account.</w:t>
+      </w:r>
+    </w:p>
+    <w:p>
+      <w:pPr>
+        <w:rPr>
+          <w:rFonts w:cstheme="minorHAnsi"/>
+          <w:b/>
+          <w:bCs/>
+          <w:color w:val="000000" w:themeColor="text1"/>
+          <w:sz w:val="24"/>
+          <w:szCs w:val="24"/>
+        </w:rPr>
+      </w:pPr>
+      <w:r>
+        <w:rPr>
+          <w:rFonts w:cstheme="minorHAnsi"/>
+          <w:b/>
+          <w:bCs/>
+          <w:color w:val="000000" w:themeColor="text1"/>
+          <w:sz w:val="24"/>
+          <w:szCs w:val="24"/>
+        </w:rPr>
+        <w:t>Flusso principale:</w:t>
+      </w:r>
+    </w:p>
+    <w:p>
+      <w:pPr>
+        <w:pStyle w:val="Paragrafoelenco"/>
+        <w:numPr>
+          <w:ilvl w:val="0"/>
+          <w:numId w:val="4"/>
+        </w:numPr>
+        <w:rPr>
+          <w:rFonts w:cstheme="minorHAnsi"/>
+          <w:color w:val="000000" w:themeColor="text1"/>
+          <w:sz w:val="24"/>
+          <w:szCs w:val="24"/>
+        </w:rPr>
+      </w:pPr>
+      <w:r>
+        <w:rPr>
+          <w:rFonts w:cstheme="minorHAnsi"/>
+          <w:color w:val="000000" w:themeColor="text1"/>
+          <w:sz w:val="24"/>
+          <w:szCs w:val="24"/>
+        </w:rPr>
+        <w:t xml:space="preserve">Il Publisher seleziona l'opzione "Pubblica un nuovo progetto" </w:t>
+      </w:r>
+    </w:p>
+    <w:p>
+      <w:pPr>
+        <w:pStyle w:val="Paragrafoelenco"/>
+        <w:numPr>
+          <w:ilvl w:val="0"/>
+          <w:numId w:val="4"/>
+        </w:numPr>
+        <w:rPr>
+          <w:rFonts w:cstheme="minorHAnsi"/>
+          <w:color w:val="000000" w:themeColor="text1"/>
+          <w:sz w:val="24"/>
+          <w:szCs w:val="24"/>
+        </w:rPr>
+      </w:pPr>
+      <w:r>
+        <w:rPr>
+          <w:rFonts w:cstheme="minorHAnsi"/>
+          <w:color w:val="000000" w:themeColor="text1"/>
+          <w:sz w:val="24"/>
+          <w:szCs w:val="24"/>
+        </w:rPr>
+        <w:t>Il Publisher inizia a compilare i dettagli del progetto, inclusi:</w:t>
+      </w:r>
+    </w:p>
+    <w:p>
+      <w:pPr>
+        <w:pStyle w:val="Paragrafoelenco"/>
+        <w:numPr>
+          <w:ilvl w:val="0"/>
+          <w:numId w:val="5"/>
+        </w:numPr>
+        <w:rPr>
+          <w:rFonts w:cstheme="minorHAnsi"/>
+          <w:color w:val="000000" w:themeColor="text1"/>
+          <w:sz w:val="24"/>
+          <w:szCs w:val="24"/>
+        </w:rPr>
+      </w:pPr>
+      <w:r>
+        <w:rPr>
+          <w:rFonts w:cstheme="minorHAnsi"/>
+          <w:color w:val="000000" w:themeColor="text1"/>
+          <w:sz w:val="24"/>
+          <w:szCs w:val="24"/>
+        </w:rPr>
+        <w:t>Titolo del progetto.</w:t>
+      </w:r>
+    </w:p>
+    <w:p>
+      <w:pPr>
+        <w:pStyle w:val="Paragrafoelenco"/>
+        <w:numPr>
+          <w:ilvl w:val="0"/>
+          <w:numId w:val="5"/>
+        </w:numPr>
+        <w:rPr>
+          <w:rFonts w:cstheme="minorHAnsi"/>
+          <w:color w:val="000000" w:themeColor="text1"/>
+          <w:sz w:val="24"/>
+          <w:szCs w:val="24"/>
+        </w:rPr>
+      </w:pPr>
+      <w:r>
+        <w:rPr>
+          <w:rFonts w:cstheme="minorHAnsi"/>
+          <w:color w:val="000000" w:themeColor="text1"/>
+          <w:sz w:val="24"/>
+          <w:szCs w:val="24"/>
+        </w:rPr>
+        <w:t>Descrizione dettagliata del progetto, comprensiva degli obiettivi, del suo scopo</w:t>
+      </w:r>
+      <w:r>
+        <w:rPr>
+          <w:rFonts w:cstheme="minorHAnsi"/>
+          <w:color w:val="000000" w:themeColor="text1"/>
+          <w:sz w:val="24"/>
+          <w:szCs w:val="24"/>
+        </w:rPr>
+        <w:t>, eventuali contatti e sit</w:t>
+      </w:r>
+      <w:r>
+        <w:rPr>
+          <w:rFonts w:cstheme="minorHAnsi"/>
+          <w:color w:val="000000" w:themeColor="text1"/>
+          <w:sz w:val="24"/>
+          <w:szCs w:val="24"/>
+        </w:rPr>
+        <w:t xml:space="preserve">o </w:t>
+      </w:r>
+      <w:r>
+        <w:rPr>
+          <w:rFonts w:cstheme="minorHAnsi"/>
+          <w:color w:val="000000" w:themeColor="text1"/>
+          <w:sz w:val="24"/>
+          <w:szCs w:val="24"/>
+        </w:rPr>
+        <w:t>web.</w:t>
+      </w:r>
+    </w:p>
+    <w:p>
+      <w:pPr>
+        <w:pStyle w:val="Paragrafoelenco"/>
+        <w:numPr>
+          <w:ilvl w:val="0"/>
+          <w:numId w:val="5"/>
+        </w:numPr>
+        <w:rPr>
+          <w:rFonts w:cstheme="minorHAnsi"/>
+          <w:color w:val="000000" w:themeColor="text1"/>
+          <w:sz w:val="24"/>
+          <w:szCs w:val="24"/>
+        </w:rPr>
+      </w:pPr>
+      <w:r>
+        <w:rPr>
+          <w:rFonts w:cstheme="minorHAnsi"/>
+          <w:color w:val="000000" w:themeColor="text1"/>
+          <w:sz w:val="24"/>
+          <w:szCs w:val="24"/>
+        </w:rPr>
+        <w:t>Caricamento di immagini e video correlati al progetto per fornire una presentazione visuale.</w:t>
+      </w:r>
+    </w:p>
+    <w:p>
+      <w:pPr>
+        <w:pStyle w:val="Paragrafoelenco"/>
+        <w:numPr>
+          <w:ilvl w:val="0"/>
+          <w:numId w:val="5"/>
+        </w:numPr>
+        <w:rPr>
+          <w:rFonts w:cstheme="minorHAnsi"/>
+          <w:color w:val="000000" w:themeColor="text1"/>
+          <w:sz w:val="24"/>
+          <w:szCs w:val="24"/>
+        </w:rPr>
+      </w:pPr>
+      <w:r>
+        <w:rPr>
+          <w:rFonts w:cstheme="minorHAnsi"/>
+          <w:color w:val="000000" w:themeColor="text1"/>
+          <w:sz w:val="24"/>
+          <w:szCs w:val="24"/>
+        </w:rPr>
+        <w:t>Impostazione dell'importo totale di finanziamento richiesto</w:t>
+      </w:r>
+      <w:r>
+        <w:rPr>
+          <w:rFonts w:cstheme="minorHAnsi"/>
+          <w:color w:val="000000" w:themeColor="text1"/>
+          <w:sz w:val="24"/>
+          <w:szCs w:val="24"/>
+        </w:rPr>
+        <w:t xml:space="preserve"> e il tempo limite</w:t>
+      </w:r>
+      <w:r>
+        <w:rPr>
+          <w:rFonts w:cstheme="minorHAnsi"/>
+          <w:color w:val="000000" w:themeColor="text1"/>
+          <w:sz w:val="24"/>
+          <w:szCs w:val="24"/>
+        </w:rPr>
+        <w:t>.</w:t>
+      </w:r>
+    </w:p>
+    <w:p>
+      <w:pPr>
+        <w:pStyle w:val="Paragrafoelenco"/>
+        <w:numPr>
+          <w:ilvl w:val="0"/>
+          <w:numId w:val="5"/>
+        </w:numPr>
+        <w:rPr>
+          <w:rFonts w:cstheme="minorHAnsi"/>
+          <w:color w:val="000000" w:themeColor="text1"/>
+          <w:sz w:val="24"/>
+          <w:szCs w:val="24"/>
+        </w:rPr>
+      </w:pPr>
+      <w:r>
+        <w:rPr>
+          <w:rFonts w:cstheme="minorHAnsi"/>
+          <w:color w:val="000000" w:themeColor="text1"/>
+          <w:sz w:val="24"/>
+          <w:szCs w:val="24"/>
+        </w:rPr>
+        <w:t>Informazioni su chi andrà a sviluppare il progetto.</w:t>
+      </w:r>
+    </w:p>
+    <w:p>
+      <w:pPr>
+        <w:pStyle w:val="Paragrafoelenco"/>
+        <w:numPr>
+          <w:ilvl w:val="0"/>
+          <w:numId w:val="5"/>
+        </w:numPr>
+        <w:rPr>
+          <w:rFonts w:cstheme="minorHAnsi"/>
+          <w:color w:val="000000" w:themeColor="text1"/>
+          <w:sz w:val="24"/>
+          <w:szCs w:val="24"/>
+        </w:rPr>
+      </w:pPr>
+      <w:r>
+        <w:rPr>
+          <w:rFonts w:cstheme="minorHAnsi"/>
+          <w:color w:val="000000" w:themeColor="text1"/>
+          <w:sz w:val="24"/>
+          <w:szCs w:val="24"/>
+        </w:rPr>
+        <w:t>Definizione delle ricompense o incentivi offerti ai finanziatori in base alle diverse fasce di donazione.</w:t>
+      </w:r>
+    </w:p>
+    <w:p>
+      <w:pPr>
+        <w:pStyle w:val="Paragrafoelenco"/>
+        <w:numPr>
+          <w:ilvl w:val="0"/>
+          <w:numId w:val="4"/>
+        </w:numPr>
+        <w:rPr>
+          <w:rFonts w:cstheme="minorHAnsi"/>
+          <w:color w:val="000000" w:themeColor="text1"/>
+          <w:sz w:val="24"/>
+          <w:szCs w:val="24"/>
+        </w:rPr>
+      </w:pPr>
+      <w:r>
+        <w:rPr>
+          <w:rFonts w:cstheme="minorHAnsi"/>
+          <w:color w:val="000000" w:themeColor="text1"/>
+          <w:sz w:val="24"/>
+          <w:szCs w:val="24"/>
+        </w:rPr>
+        <w:t xml:space="preserve">Il publisher dovrà fornire </w:t>
+      </w:r>
+      <w:r>
+        <w:rPr>
+          <w:rFonts w:cstheme="minorHAnsi"/>
+          <w:color w:val="000000" w:themeColor="text1"/>
+          <w:sz w:val="24"/>
+          <w:szCs w:val="24"/>
+        </w:rPr>
+        <w:t xml:space="preserve">alcuni dati </w:t>
+      </w:r>
+      <w:r>
+        <w:rPr>
+          <w:rFonts w:cstheme="minorHAnsi"/>
+          <w:color w:val="000000" w:themeColor="text1"/>
+          <w:sz w:val="24"/>
+          <w:szCs w:val="24"/>
+        </w:rPr>
+        <w:t>in modo da assicurarsi che non sia una truffa:</w:t>
+      </w:r>
+    </w:p>
+    <w:p>
+      <w:pPr>
+        <w:pStyle w:val="Paragrafoelenco"/>
+        <w:numPr>
+          <w:ilvl w:val="0"/>
+          <w:numId w:val="5"/>
+        </w:numPr>
+        <w:rPr>
+          <w:rFonts w:cstheme="minorHAnsi"/>
+          <w:color w:val="000000" w:themeColor="text1"/>
+          <w:sz w:val="24"/>
+          <w:szCs w:val="24"/>
+        </w:rPr>
+      </w:pPr>
+      <w:r>
+        <w:rPr>
+          <w:rFonts w:cstheme="minorHAnsi"/>
+          <w:color w:val="000000" w:themeColor="text1"/>
+          <w:sz w:val="24"/>
+          <w:szCs w:val="24"/>
+        </w:rPr>
+        <w:t>Carta d’identità valida per ogni membro del progetto.</w:t>
+      </w:r>
+    </w:p>
+    <w:p>
+      <w:pPr>
+        <w:pStyle w:val="Paragrafoelenco"/>
+        <w:numPr>
+          <w:ilvl w:val="0"/>
+          <w:numId w:val="5"/>
+        </w:numPr>
+        <w:rPr>
+          <w:rFonts w:cstheme="minorHAnsi"/>
+          <w:color w:val="000000" w:themeColor="text1"/>
+          <w:sz w:val="24"/>
+          <w:szCs w:val="24"/>
+        </w:rPr>
+      </w:pPr>
+      <w:r>
+        <w:rPr>
+          <w:rFonts w:cstheme="minorHAnsi"/>
+          <w:color w:val="000000" w:themeColor="text1"/>
+          <w:sz w:val="24"/>
+          <w:szCs w:val="24"/>
+        </w:rPr>
+        <w:t>Eventuale azienda o p. IVA.</w:t>
+      </w:r>
+    </w:p>
+    <w:p>
+      <w:pPr>
+        <w:pStyle w:val="Paragrafoelenco"/>
+        <w:numPr>
+          <w:ilvl w:val="0"/>
+          <w:numId w:val="5"/>
+        </w:numPr>
+        <w:rPr>
+          <w:rFonts w:cstheme="minorHAnsi"/>
+          <w:color w:val="000000" w:themeColor="text1"/>
+          <w:sz w:val="24"/>
+          <w:szCs w:val="24"/>
+        </w:rPr>
+      </w:pPr>
+      <w:r>
+        <w:rPr>
+          <w:rFonts w:cstheme="minorHAnsi"/>
+          <w:color w:val="000000" w:themeColor="text1"/>
+          <w:sz w:val="24"/>
+          <w:szCs w:val="24"/>
+        </w:rPr>
+        <w:t>E-mail</w:t>
+      </w:r>
+      <w:r>
+        <w:rPr>
+          <w:rFonts w:cstheme="minorHAnsi"/>
+          <w:color w:val="000000" w:themeColor="text1"/>
+          <w:sz w:val="24"/>
+          <w:szCs w:val="24"/>
+        </w:rPr>
+        <w:t xml:space="preserve"> o PEC</w:t>
+      </w:r>
+      <w:r>
+        <w:rPr>
+          <w:rFonts w:cstheme="minorHAnsi"/>
+          <w:color w:val="000000" w:themeColor="text1"/>
+          <w:sz w:val="24"/>
+          <w:szCs w:val="24"/>
+        </w:rPr>
+        <w:t>, numero di telefono e indirizzo validi per eventuali comunicazioni.</w:t>
+      </w:r>
+    </w:p>
+    <w:p>
+      <w:pPr>
+        <w:pStyle w:val="Paragrafoelenco"/>
+        <w:numPr>
+          <w:ilvl w:val="0"/>
+          <w:numId w:val="5"/>
+        </w:numPr>
+        <w:rPr>
+          <w:rFonts w:cstheme="minorHAnsi"/>
+          <w:color w:val="000000" w:themeColor="text1"/>
+          <w:sz w:val="24"/>
+          <w:szCs w:val="24"/>
+        </w:rPr>
+      </w:pPr>
+      <w:r>
+        <w:rPr>
+          <w:rFonts w:cstheme="minorHAnsi"/>
+          <w:color w:val="000000" w:themeColor="text1"/>
+          <w:sz w:val="24"/>
+          <w:szCs w:val="24"/>
+        </w:rPr>
+        <w:t>Metodo di pagamento valido su cui alla fine verranno caricate le donazioni.</w:t>
+      </w:r>
+    </w:p>
+    <w:p>
+      <w:pPr>
+        <w:rPr>
+          <w:rFonts w:cstheme="minorHAnsi"/>
+          <w:b/>
+          <w:bCs/>
+          <w:color w:val="000000" w:themeColor="text1"/>
+          <w:sz w:val="24"/>
+          <w:szCs w:val="24"/>
+        </w:rPr>
+      </w:pPr>
+      <w:r>
+        <w:rPr>
+          <w:rFonts w:cstheme="minorHAnsi"/>
+          <w:b/>
+          <w:bCs/>
+          <w:color w:val="000000" w:themeColor="text1"/>
+          <w:sz w:val="24"/>
+          <w:szCs w:val="24"/>
+        </w:rPr>
+        <w:t>Flusso alternativo:</w:t>
+      </w:r>
+    </w:p>
+    <w:p>
+      <w:pPr>
+        <w:rPr>
+          <w:rFonts w:cstheme="minorHAnsi"/>
+          <w:color w:val="000000" w:themeColor="text1"/>
+          <w:sz w:val="24"/>
+          <w:szCs w:val="24"/>
+        </w:rPr>
+      </w:pPr>
+      <w:r>
+        <w:rPr>
+          <w:rFonts w:cstheme="minorHAnsi"/>
+          <w:color w:val="000000" w:themeColor="text1"/>
+          <w:sz w:val="24"/>
+          <w:szCs w:val="24"/>
+        </w:rPr>
+        <w:tab/>
+        <w:t>*a: In qualsiasi momento la connessione di rete potrebbe cadere:</w:t>
+      </w:r>
+    </w:p>
+    <w:p>
+      <w:pPr>
+        <w:ind w:left="1416"/>
+        <w:rPr>
+          <w:rFonts w:cstheme="minorHAnsi"/>
+          <w:color w:val="000000" w:themeColor="text1"/>
+          <w:sz w:val="24"/>
+          <w:szCs w:val="24"/>
+        </w:rPr>
+      </w:pPr>
+      <w:r>
+        <w:rPr>
+          <w:rFonts w:cstheme="minorHAnsi"/>
+          <w:color w:val="000000" w:themeColor="text1"/>
+          <w:sz w:val="24"/>
+          <w:szCs w:val="24"/>
+        </w:rPr>
+        <w:t>1) Il progetto viene salvata come bozza in modo da poter riprendere la pubblicazione</w:t>
+      </w:r>
+      <w:r>
+        <w:rPr>
+          <w:rFonts w:cstheme="minorHAnsi"/>
+          <w:color w:val="000000" w:themeColor="text1"/>
+          <w:sz w:val="24"/>
+          <w:szCs w:val="24"/>
+        </w:rPr>
+        <w:t xml:space="preserve"> in un secondo momento</w:t>
+      </w:r>
+      <w:r>
+        <w:rPr>
+          <w:rFonts w:cstheme="minorHAnsi"/>
+          <w:color w:val="000000" w:themeColor="text1"/>
+          <w:sz w:val="24"/>
+          <w:szCs w:val="24"/>
+        </w:rPr>
+        <w:t>.</w:t>
+      </w:r>
+    </w:p>
+    <w:p>
+      <w:pPr>
+        <w:pStyle w:val="Paragrafoelenco"/>
+        <w:ind w:left="1416"/>
+        <w:rPr>
+          <w:rFonts w:cstheme="minorHAnsi"/>
+          <w:color w:val="000000" w:themeColor="text1"/>
+          <w:sz w:val="24"/>
+          <w:szCs w:val="24"/>
+        </w:rPr>
+      </w:pPr>
+      <w:r>
+        <w:rPr>
+          <w:rFonts w:cstheme="minorHAnsi"/>
+          <w:color w:val="000000" w:themeColor="text1"/>
+          <w:sz w:val="24"/>
+          <w:szCs w:val="24"/>
+        </w:rPr>
+        <w:t>2) Tornata la connessione, il publisher continua la pubblicazione.</w:t>
+      </w:r>
+    </w:p>
+    <w:p>
+      <w:pPr>
+        <w:rPr>
+          <w:rFonts w:cstheme="minorHAnsi"/>
+          <w:color w:val="000000" w:themeColor="text1"/>
+          <w:sz w:val="24"/>
+          <w:szCs w:val="24"/>
+        </w:rPr>
+      </w:pPr>
+      <w:r>
+        <w:rPr>
+          <w:rFonts w:cstheme="minorHAnsi"/>
+          <w:color w:val="000000" w:themeColor="text1"/>
+          <w:sz w:val="24"/>
+          <w:szCs w:val="24"/>
+        </w:rPr>
+        <w:tab/>
+      </w:r>
+    </w:p>
+    <w:p>
+      <w:pPr>
+        <w:rPr>
+          <w:rFonts w:cstheme="minorHAnsi"/>
+          <w:color w:val="000000" w:themeColor="text1"/>
+          <w:sz w:val="24"/>
+          <w:szCs w:val="24"/>
+          <w:u w:val="single"/>
+        </w:rPr>
+      </w:pPr>
+    </w:p>
+    <w:p>
+      <w:pPr>
+        <w:rPr>
+          <w:rFonts w:cstheme="minorHAnsi"/>
+          <w:color w:val="000000" w:themeColor="text1"/>
+          <w:sz w:val="24"/>
+          <w:szCs w:val="24"/>
+        </w:rPr>
+      </w:pPr>
+      <w:r>
+        <w:rPr>
+          <w:rFonts w:cstheme="minorHAnsi"/>
+          <w:color w:val="000000" w:themeColor="text1"/>
+          <w:sz w:val="24"/>
+          <w:szCs w:val="24"/>
+        </w:rPr>
+        <w:lastRenderedPageBreak/>
+        <w:t>2a. Le informazioni inserite sul progetto sono insufficienti o non validi:</w:t>
+      </w:r>
+    </w:p>
+    <w:p>
+      <w:pPr>
+        <w:pStyle w:val="Paragrafoelenco"/>
+        <w:numPr>
+          <w:ilvl w:val="0"/>
+          <w:numId w:val="7"/>
+        </w:numPr>
+        <w:rPr>
+          <w:rFonts w:cstheme="minorHAnsi"/>
+          <w:color w:val="000000" w:themeColor="text1"/>
+          <w:sz w:val="24"/>
+          <w:szCs w:val="24"/>
+        </w:rPr>
+      </w:pPr>
+      <w:r>
+        <w:rPr>
+          <w:rFonts w:cstheme="minorHAnsi"/>
+          <w:color w:val="000000" w:themeColor="text1"/>
+          <w:sz w:val="24"/>
+          <w:szCs w:val="24"/>
+        </w:rPr>
+        <w:t>La piattaforma informa l’utente che deve completare e/o modificare i campi non validi e lo invita successivamente a riprovare.</w:t>
+      </w:r>
+    </w:p>
+    <w:p>
+      <w:pPr>
+        <w:pStyle w:val="Paragrafoelenco"/>
+        <w:numPr>
+          <w:ilvl w:val="0"/>
+          <w:numId w:val="7"/>
+        </w:numPr>
+        <w:rPr>
+          <w:rFonts w:cstheme="minorHAnsi"/>
+          <w:color w:val="000000" w:themeColor="text1"/>
+          <w:sz w:val="24"/>
+          <w:szCs w:val="24"/>
+        </w:rPr>
+      </w:pPr>
+      <w:r>
+        <w:rPr>
+          <w:rFonts w:cstheme="minorHAnsi"/>
+          <w:color w:val="000000" w:themeColor="text1"/>
+          <w:sz w:val="24"/>
+          <w:szCs w:val="24"/>
+        </w:rPr>
+        <w:t>Il progetto non può essere pubblicato.</w:t>
+      </w:r>
+    </w:p>
+    <w:p>
+      <w:pPr>
+        <w:rPr>
+          <w:rFonts w:cstheme="minorHAnsi"/>
+          <w:color w:val="000000" w:themeColor="text1"/>
+          <w:sz w:val="24"/>
+          <w:szCs w:val="24"/>
+        </w:rPr>
+      </w:pPr>
+      <w:r>
+        <w:rPr>
+          <w:rFonts w:cstheme="minorHAnsi"/>
+          <w:color w:val="000000" w:themeColor="text1"/>
+          <w:sz w:val="24"/>
+          <w:szCs w:val="24"/>
+        </w:rPr>
+        <w:t>3a. I dati inseriti dal publisher sono insufficienti o non validi:</w:t>
+      </w:r>
+    </w:p>
+    <w:p>
+      <w:pPr>
+        <w:pStyle w:val="Paragrafoelenco"/>
+        <w:numPr>
+          <w:ilvl w:val="0"/>
+          <w:numId w:val="8"/>
+        </w:numPr>
+        <w:rPr>
+          <w:rFonts w:cstheme="minorHAnsi"/>
+          <w:color w:val="000000" w:themeColor="text1"/>
+          <w:sz w:val="24"/>
+          <w:szCs w:val="24"/>
+        </w:rPr>
+      </w:pPr>
+      <w:r>
+        <w:rPr>
+          <w:rFonts w:cstheme="minorHAnsi"/>
+          <w:color w:val="000000" w:themeColor="text1"/>
+          <w:sz w:val="24"/>
+          <w:szCs w:val="24"/>
+        </w:rPr>
+        <w:t>La piattaforma informa l’utente che deve completare e/o modificare i campi non validi e lo invita successivamente a riprovare.</w:t>
+      </w:r>
+    </w:p>
+    <w:p>
+      <w:pPr>
+        <w:pStyle w:val="Paragrafoelenco"/>
+        <w:numPr>
+          <w:ilvl w:val="0"/>
+          <w:numId w:val="8"/>
+        </w:numPr>
+        <w:rPr>
+          <w:rFonts w:cstheme="minorHAnsi"/>
+          <w:color w:val="000000" w:themeColor="text1"/>
+          <w:sz w:val="24"/>
+          <w:szCs w:val="24"/>
+        </w:rPr>
+      </w:pPr>
+      <w:r>
+        <w:rPr>
+          <w:rFonts w:cstheme="minorHAnsi"/>
+          <w:color w:val="000000" w:themeColor="text1"/>
+          <w:sz w:val="24"/>
+          <w:szCs w:val="24"/>
+        </w:rPr>
+        <w:t>Il progetto non può essere pubblicato.</w:t>
+      </w:r>
+    </w:p>
+    <w:p>
+      <w:pPr>
+        <w:rPr>
+          <w:rFonts w:cstheme="minorHAnsi"/>
+          <w:sz w:val="24"/>
+          <w:szCs w:val="24"/>
+        </w:rPr>
+      </w:pPr>
+      <w:r>
+        <w:rPr>
+          <w:rFonts w:cstheme="minorHAnsi"/>
+          <w:b/>
+          <w:bCs/>
+          <w:sz w:val="24"/>
+          <w:szCs w:val="24"/>
+        </w:rPr>
+        <w:t>Requisiti speciali:</w:t>
+      </w:r>
+      <w:r>
+        <w:rPr>
+          <w:rFonts w:cstheme="minorHAnsi"/>
+          <w:sz w:val="24"/>
+          <w:szCs w:val="24"/>
+        </w:rPr>
+        <w:t xml:space="preserve"> </w:t>
+      </w:r>
+      <w:r>
+        <w:rPr>
+          <w:rFonts w:cstheme="minorHAnsi"/>
+          <w:sz w:val="24"/>
+          <w:szCs w:val="24"/>
+        </w:rPr>
+        <w:t>N</w:t>
+      </w:r>
+      <w:r>
+        <w:rPr>
+          <w:rFonts w:cstheme="minorHAnsi"/>
+          <w:sz w:val="24"/>
+          <w:szCs w:val="24"/>
+        </w:rPr>
+        <w:t>essuno</w:t>
+      </w:r>
+      <w:r>
+        <w:rPr>
+          <w:rFonts w:cstheme="minorHAnsi"/>
+          <w:sz w:val="24"/>
+          <w:szCs w:val="24"/>
+        </w:rPr>
+        <w:t>.</w:t>
+      </w:r>
+    </w:p>
+    <w:p>
+      <w:pPr>
+        <w:rPr>
+          <w:rFonts w:cstheme="minorHAnsi"/>
+          <w:sz w:val="24"/>
+          <w:szCs w:val="24"/>
+        </w:rPr>
+      </w:pPr>
+      <w:r>
+        <w:rPr>
+          <w:rFonts w:cstheme="minorHAnsi"/>
+          <w:b/>
+          <w:bCs/>
+          <w:sz w:val="24"/>
+          <w:szCs w:val="24"/>
+        </w:rPr>
+        <w:t>Elenco delle varianti tecnologiche e dei dati:</w:t>
+      </w:r>
+      <w:r>
+        <w:rPr>
+          <w:rFonts w:cstheme="minorHAnsi"/>
+          <w:sz w:val="24"/>
+          <w:szCs w:val="24"/>
+        </w:rPr>
+        <w:t xml:space="preserve"> </w:t>
+      </w:r>
+    </w:p>
+    <w:p>
+      <w:pPr>
+        <w:pStyle w:val="Paragrafoelenco"/>
+        <w:numPr>
+          <w:ilvl w:val="0"/>
+          <w:numId w:val="5"/>
+        </w:numPr>
+        <w:ind w:left="1428"/>
+        <w:rPr>
+          <w:rFonts w:cstheme="minorHAnsi"/>
+          <w:sz w:val="24"/>
+          <w:szCs w:val="24"/>
+        </w:rPr>
+      </w:pPr>
+      <w:r>
+        <w:rPr>
+          <w:rFonts w:cstheme="minorHAnsi"/>
+          <w:sz w:val="24"/>
+          <w:szCs w:val="24"/>
+        </w:rPr>
+        <w:t>Le immagini devono rispettare il formato PNG, JPEG, SVG, TIFF, BMP.</w:t>
+      </w:r>
+    </w:p>
+    <w:p>
+      <w:pPr>
+        <w:pStyle w:val="Paragrafoelenco"/>
+        <w:numPr>
+          <w:ilvl w:val="0"/>
+          <w:numId w:val="5"/>
+        </w:numPr>
+        <w:ind w:left="1428"/>
+        <w:rPr>
+          <w:rFonts w:cstheme="minorHAnsi"/>
+          <w:sz w:val="24"/>
+          <w:szCs w:val="24"/>
+        </w:rPr>
+      </w:pPr>
+      <w:r>
+        <w:rPr>
+          <w:rFonts w:cstheme="minorHAnsi"/>
+          <w:sz w:val="24"/>
+          <w:szCs w:val="24"/>
+        </w:rPr>
+        <w:t>I video devono rispettare il formato FLV, H.264, H.265, MP4, WMV.</w:t>
+      </w:r>
+    </w:p>
+    <w:p>
+      <w:pPr>
+        <w:rPr>
+          <w:rFonts w:cstheme="minorHAnsi"/>
+          <w:sz w:val="24"/>
+          <w:szCs w:val="24"/>
+        </w:rPr>
+      </w:pPr>
+      <w:r>
+        <w:rPr>
+          <w:rFonts w:cstheme="minorHAnsi"/>
+          <w:b/>
+          <w:bCs/>
+          <w:sz w:val="24"/>
+          <w:szCs w:val="24"/>
+        </w:rPr>
+        <w:t>Frequenza di ripetizione:</w:t>
+      </w:r>
+      <w:r>
+        <w:rPr>
+          <w:rFonts w:cstheme="minorHAnsi"/>
+          <w:sz w:val="24"/>
+          <w:szCs w:val="24"/>
+        </w:rPr>
+        <w:t xml:space="preserve"> </w:t>
+      </w:r>
+    </w:p>
+    <w:p>
+      <w:pPr>
+        <w:pStyle w:val="Paragrafoelenco"/>
+        <w:numPr>
+          <w:ilvl w:val="0"/>
+          <w:numId w:val="9"/>
+        </w:numPr>
+        <w:rPr>
+          <w:rFonts w:cstheme="minorHAnsi"/>
+          <w:sz w:val="24"/>
+          <w:szCs w:val="24"/>
+        </w:rPr>
+      </w:pPr>
+      <w:r>
+        <w:rPr>
+          <w:rFonts w:cstheme="minorHAnsi"/>
+          <w:sz w:val="24"/>
+          <w:szCs w:val="24"/>
+        </w:rPr>
+        <w:t>Azienda: può pubblicare massimo cinque progetti per volta.</w:t>
+      </w:r>
+    </w:p>
+    <w:p>
+      <w:pPr>
+        <w:pStyle w:val="Paragrafoelenco"/>
+        <w:numPr>
+          <w:ilvl w:val="0"/>
+          <w:numId w:val="9"/>
+        </w:numPr>
+        <w:rPr>
+          <w:rFonts w:cstheme="minorHAnsi"/>
+          <w:sz w:val="24"/>
+          <w:szCs w:val="24"/>
+        </w:rPr>
+      </w:pPr>
+      <w:r>
+        <w:rPr>
+          <w:rFonts w:cstheme="minorHAnsi"/>
+          <w:sz w:val="24"/>
+          <w:szCs w:val="24"/>
+        </w:rPr>
+        <w:t>Singolo publisher</w:t>
+      </w:r>
+      <w:r>
+        <w:rPr>
+          <w:rFonts w:cstheme="minorHAnsi"/>
+          <w:sz w:val="24"/>
+          <w:szCs w:val="24"/>
+        </w:rPr>
+        <w:t>: può pubblicare massimo un progetto per volta.</w:t>
+      </w:r>
+    </w:p>
+    <w:p>
+      <w:pPr>
+        <w:rPr>
+          <w:rFonts w:cstheme="minorHAnsi"/>
+          <w:sz w:val="24"/>
+          <w:szCs w:val="24"/>
+        </w:rPr>
+      </w:pPr>
+      <w:r>
+        <w:rPr>
+          <w:rFonts w:cstheme="minorHAnsi"/>
+          <w:b/>
+          <w:bCs/>
+          <w:sz w:val="24"/>
+          <w:szCs w:val="24"/>
+        </w:rPr>
+        <w:t>Problemi aperti:</w:t>
+      </w:r>
+      <w:r>
+        <w:rPr>
+          <w:rFonts w:cstheme="minorHAnsi"/>
+          <w:sz w:val="24"/>
+          <w:szCs w:val="24"/>
+        </w:rPr>
+        <w:t xml:space="preserve"> Nessuno.</w:t>
+      </w:r>
+    </w:p>
+    <w:p>
+      <w:pPr>
+        <w:ind w:left="708"/>
+        <w:rPr>
+          <w:rFonts w:cstheme="minorHAnsi"/>
+          <w:sz w:val="24"/>
+          <w:szCs w:val="24"/>
+          <w:u w:val="single"/>
+        </w:rPr>
+      </w:pPr>
+    </w:p>
+    <w:p>
+      <w:pPr>
+        <w:ind w:left="708"/>
+        <w:rPr>
+          <w:rFonts w:cstheme="minorHAnsi"/>
+          <w:color w:val="000000" w:themeColor="text1"/>
+          <w:sz w:val="24"/>
+          <w:szCs w:val="24"/>
         </w:rPr>
       </w:pPr>
     </w:p>
@@ -912,6 +2554,297 @@
     </w:lvl>
   </w:abstractNum>
   <w:abstractNum w:abstractNumId="1" w15:restartNumberingAfterBreak="0">
+    <w:nsid w:val="1B4B34E9"/>
+    <w:multiLevelType w:val="hybridMultilevel"/>
+    <w:tmpl w:val="499A0E38"/>
+    <w:lvl w:ilvl="0" w:tplc="58F62DBE">
+      <w:start w:val="1"/>
+      <w:numFmt w:val="decimal"/>
+      <w:lvlText w:val="%1)"/>
+      <w:lvlJc w:val="left"/>
+      <w:pPr>
+        <w:ind w:left="1776" w:hanging="360"/>
+      </w:pPr>
+      <w:rPr>
+        <w:rFonts w:hint="default"/>
+      </w:rPr>
+    </w:lvl>
+    <w:lvl w:ilvl="1" w:tplc="04100019" w:tentative="1">
+      <w:start w:val="1"/>
+      <w:numFmt w:val="lowerLetter"/>
+      <w:lvlText w:val="%2."/>
+      <w:lvlJc w:val="left"/>
+      <w:pPr>
+        <w:ind w:left="2496" w:hanging="360"/>
+      </w:pPr>
+    </w:lvl>
+    <w:lvl w:ilvl="2" w:tplc="0410001B" w:tentative="1">
+      <w:start w:val="1"/>
+      <w:numFmt w:val="lowerRoman"/>
+      <w:lvlText w:val="%3."/>
+      <w:lvlJc w:val="right"/>
+      <w:pPr>
+        <w:ind w:left="3216" w:hanging="180"/>
+      </w:pPr>
+    </w:lvl>
+    <w:lvl w:ilvl="3" w:tplc="0410000F" w:tentative="1">
+      <w:start w:val="1"/>
+      <w:numFmt w:val="decimal"/>
+      <w:lvlText w:val="%4."/>
+      <w:lvlJc w:val="left"/>
+      <w:pPr>
+        <w:ind w:left="3936" w:hanging="360"/>
+      </w:pPr>
+    </w:lvl>
+    <w:lvl w:ilvl="4" w:tplc="04100019" w:tentative="1">
+      <w:start w:val="1"/>
+      <w:numFmt w:val="lowerLetter"/>
+      <w:lvlText w:val="%5."/>
+      <w:lvlJc w:val="left"/>
+      <w:pPr>
+        <w:ind w:left="4656" w:hanging="360"/>
+      </w:pPr>
+    </w:lvl>
+    <w:lvl w:ilvl="5" w:tplc="0410001B" w:tentative="1">
+      <w:start w:val="1"/>
+      <w:numFmt w:val="lowerRoman"/>
+      <w:lvlText w:val="%6."/>
+      <w:lvlJc w:val="right"/>
+      <w:pPr>
+        <w:ind w:left="5376" w:hanging="180"/>
+      </w:pPr>
+    </w:lvl>
+    <w:lvl w:ilvl="6" w:tplc="0410000F" w:tentative="1">
+      <w:start w:val="1"/>
+      <w:numFmt w:val="decimal"/>
+      <w:lvlText w:val="%7."/>
+      <w:lvlJc w:val="left"/>
+      <w:pPr>
+        <w:ind w:left="6096" w:hanging="360"/>
+      </w:pPr>
+    </w:lvl>
+    <w:lvl w:ilvl="7" w:tplc="04100019" w:tentative="1">
+      <w:start w:val="1"/>
+      <w:numFmt w:val="lowerLetter"/>
+      <w:lvlText w:val="%8."/>
+      <w:lvlJc w:val="left"/>
+      <w:pPr>
+        <w:ind w:left="6816" w:hanging="360"/>
+      </w:pPr>
+    </w:lvl>
+    <w:lvl w:ilvl="8" w:tplc="0410001B" w:tentative="1">
+      <w:start w:val="1"/>
+      <w:numFmt w:val="lowerRoman"/>
+      <w:lvlText w:val="%9."/>
+      <w:lvlJc w:val="right"/>
+      <w:pPr>
+        <w:ind w:left="7536" w:hanging="180"/>
+      </w:pPr>
+    </w:lvl>
+  </w:abstractNum>
+  <w:abstractNum w:abstractNumId="2" w15:restartNumberingAfterBreak="0">
+    <w:nsid w:val="1C9365A5"/>
+    <w:multiLevelType w:val="hybridMultilevel"/>
+    <w:tmpl w:val="C402FB36"/>
+    <w:lvl w:ilvl="0" w:tplc="FFFFFFFF">
+      <w:start w:val="2"/>
+      <w:numFmt w:val="bullet"/>
+      <w:lvlText w:val="-"/>
+      <w:lvlJc w:val="left"/>
+      <w:pPr>
+        <w:ind w:left="1428" w:hanging="360"/>
+      </w:pPr>
+      <w:rPr>
+        <w:rFonts w:ascii="Calibri" w:eastAsiaTheme="minorHAnsi" w:hAnsi="Calibri" w:cs="Calibri" w:hint="default"/>
+      </w:rPr>
+    </w:lvl>
+    <w:lvl w:ilvl="1" w:tplc="FFFFFFFF">
+      <w:start w:val="1"/>
+      <w:numFmt w:val="bullet"/>
+      <w:lvlText w:val="o"/>
+      <w:lvlJc w:val="left"/>
+      <w:pPr>
+        <w:ind w:left="2137" w:hanging="360"/>
+      </w:pPr>
+      <w:rPr>
+        <w:rFonts w:ascii="Courier New" w:hAnsi="Courier New" w:cs="Courier New" w:hint="default"/>
+      </w:rPr>
+    </w:lvl>
+    <w:lvl w:ilvl="2" w:tplc="FFFFFFFF">
+      <w:start w:val="1"/>
+      <w:numFmt w:val="bullet"/>
+      <w:lvlText w:val=""/>
+      <w:lvlJc w:val="left"/>
+      <w:pPr>
+        <w:ind w:left="2868" w:hanging="360"/>
+      </w:pPr>
+      <w:rPr>
+        <w:rFonts w:ascii="Wingdings" w:hAnsi="Wingdings" w:hint="default"/>
+      </w:rPr>
+    </w:lvl>
+    <w:lvl w:ilvl="3" w:tplc="FFFFFFFF">
+      <w:start w:val="1"/>
+      <w:numFmt w:val="bullet"/>
+      <w:lvlText w:val=""/>
+      <w:lvlJc w:val="left"/>
+      <w:pPr>
+        <w:ind w:left="3588" w:hanging="360"/>
+      </w:pPr>
+      <w:rPr>
+        <w:rFonts w:ascii="Symbol" w:hAnsi="Symbol" w:hint="default"/>
+      </w:rPr>
+    </w:lvl>
+    <w:lvl w:ilvl="4" w:tplc="FFFFFFFF">
+      <w:start w:val="1"/>
+      <w:numFmt w:val="bullet"/>
+      <w:lvlText w:val="o"/>
+      <w:lvlJc w:val="left"/>
+      <w:pPr>
+        <w:ind w:left="4308" w:hanging="360"/>
+      </w:pPr>
+      <w:rPr>
+        <w:rFonts w:ascii="Courier New" w:hAnsi="Courier New" w:cs="Courier New" w:hint="default"/>
+      </w:rPr>
+    </w:lvl>
+    <w:lvl w:ilvl="5" w:tplc="FFFFFFFF">
+      <w:start w:val="1"/>
+      <w:numFmt w:val="bullet"/>
+      <w:lvlText w:val=""/>
+      <w:lvlJc w:val="left"/>
+      <w:pPr>
+        <w:ind w:left="5028" w:hanging="360"/>
+      </w:pPr>
+      <w:rPr>
+        <w:rFonts w:ascii="Wingdings" w:hAnsi="Wingdings" w:hint="default"/>
+      </w:rPr>
+    </w:lvl>
+    <w:lvl w:ilvl="6" w:tplc="FFFFFFFF" w:tentative="1">
+      <w:start w:val="1"/>
+      <w:numFmt w:val="bullet"/>
+      <w:lvlText w:val=""/>
+      <w:lvlJc w:val="left"/>
+      <w:pPr>
+        <w:ind w:left="5748" w:hanging="360"/>
+      </w:pPr>
+      <w:rPr>
+        <w:rFonts w:ascii="Symbol" w:hAnsi="Symbol" w:hint="default"/>
+      </w:rPr>
+    </w:lvl>
+    <w:lvl w:ilvl="7" w:tplc="FFFFFFFF" w:tentative="1">
+      <w:start w:val="1"/>
+      <w:numFmt w:val="bullet"/>
+      <w:lvlText w:val="o"/>
+      <w:lvlJc w:val="left"/>
+      <w:pPr>
+        <w:ind w:left="6468" w:hanging="360"/>
+      </w:pPr>
+      <w:rPr>
+        <w:rFonts w:ascii="Courier New" w:hAnsi="Courier New" w:cs="Courier New" w:hint="default"/>
+      </w:rPr>
+    </w:lvl>
+    <w:lvl w:ilvl="8" w:tplc="FFFFFFFF" w:tentative="1">
+      <w:start w:val="1"/>
+      <w:numFmt w:val="bullet"/>
+      <w:lvlText w:val=""/>
+      <w:lvlJc w:val="left"/>
+      <w:pPr>
+        <w:ind w:left="7188" w:hanging="360"/>
+      </w:pPr>
+      <w:rPr>
+        <w:rFonts w:ascii="Wingdings" w:hAnsi="Wingdings" w:hint="default"/>
+      </w:rPr>
+    </w:lvl>
+  </w:abstractNum>
+  <w:abstractNum w:abstractNumId="3" w15:restartNumberingAfterBreak="0">
+    <w:nsid w:val="336C7CC6"/>
+    <w:multiLevelType w:val="hybridMultilevel"/>
+    <w:tmpl w:val="AA5C07E2"/>
+    <w:lvl w:ilvl="0" w:tplc="04100011">
+      <w:start w:val="1"/>
+      <w:numFmt w:val="decimal"/>
+      <w:lvlText w:val="%1)"/>
+      <w:lvlJc w:val="left"/>
+      <w:pPr>
+        <w:ind w:left="720" w:hanging="360"/>
+      </w:pPr>
+      <w:rPr>
+        <w:rFonts w:hint="default"/>
+      </w:rPr>
+    </w:lvl>
+    <w:lvl w:ilvl="1" w:tplc="04100019">
+      <w:start w:val="1"/>
+      <w:numFmt w:val="lowerLetter"/>
+      <w:lvlText w:val="%2."/>
+      <w:lvlJc w:val="left"/>
+      <w:pPr>
+        <w:ind w:left="1440" w:hanging="360"/>
+      </w:pPr>
+    </w:lvl>
+    <w:lvl w:ilvl="2" w:tplc="0410001B" w:tentative="1">
+      <w:start w:val="1"/>
+      <w:numFmt w:val="lowerRoman"/>
+      <w:lvlText w:val="%3."/>
+      <w:lvlJc w:val="right"/>
+      <w:pPr>
+        <w:ind w:left="2160" w:hanging="180"/>
+      </w:pPr>
+    </w:lvl>
+    <w:lvl w:ilvl="3" w:tplc="0410000F" w:tentative="1">
+      <w:start w:val="1"/>
+      <w:numFmt w:val="decimal"/>
+      <w:lvlText w:val="%4."/>
+      <w:lvlJc w:val="left"/>
+      <w:pPr>
+        <w:ind w:left="2880" w:hanging="360"/>
+      </w:pPr>
+    </w:lvl>
+    <w:lvl w:ilvl="4" w:tplc="04100019" w:tentative="1">
+      <w:start w:val="1"/>
+      <w:numFmt w:val="lowerLetter"/>
+      <w:lvlText w:val="%5."/>
+      <w:lvlJc w:val="left"/>
+      <w:pPr>
+        <w:ind w:left="3600" w:hanging="360"/>
+      </w:pPr>
+    </w:lvl>
+    <w:lvl w:ilvl="5" w:tplc="0410001B" w:tentative="1">
+      <w:start w:val="1"/>
+      <w:numFmt w:val="lowerRoman"/>
+      <w:lvlText w:val="%6."/>
+      <w:lvlJc w:val="right"/>
+      <w:pPr>
+        <w:ind w:left="4320" w:hanging="180"/>
+      </w:pPr>
+    </w:lvl>
+    <w:lvl w:ilvl="6" w:tplc="0410000F" w:tentative="1">
+      <w:start w:val="1"/>
+      <w:numFmt w:val="decimal"/>
+      <w:lvlText w:val="%7."/>
+      <w:lvlJc w:val="left"/>
+      <w:pPr>
+        <w:ind w:left="5040" w:hanging="360"/>
+      </w:pPr>
+    </w:lvl>
+    <w:lvl w:ilvl="7" w:tplc="04100019" w:tentative="1">
+      <w:start w:val="1"/>
+      <w:numFmt w:val="lowerLetter"/>
+      <w:lvlText w:val="%8."/>
+      <w:lvlJc w:val="left"/>
+      <w:pPr>
+        <w:ind w:left="5760" w:hanging="360"/>
+      </w:pPr>
+    </w:lvl>
+    <w:lvl w:ilvl="8" w:tplc="0410001B" w:tentative="1">
+      <w:start w:val="1"/>
+      <w:numFmt w:val="lowerRoman"/>
+      <w:lvlText w:val="%9."/>
+      <w:lvlJc w:val="right"/>
+      <w:pPr>
+        <w:ind w:left="6480" w:hanging="180"/>
+      </w:pPr>
+    </w:lvl>
+  </w:abstractNum>
+  <w:abstractNum w:abstractNumId="4" w15:restartNumberingAfterBreak="0">
     <w:nsid w:val="39E7154B"/>
     <w:multiLevelType w:val="multilevel"/>
     <w:tmpl w:val="28BC016C"/>
@@ -1028,11 +2961,460 @@
       </w:pPr>
     </w:lvl>
   </w:abstractNum>
+  <w:abstractNum w:abstractNumId="5" w15:restartNumberingAfterBreak="0">
+    <w:nsid w:val="3B03249F"/>
+    <w:multiLevelType w:val="hybridMultilevel"/>
+    <w:tmpl w:val="E4FAFAB2"/>
+    <w:lvl w:ilvl="0" w:tplc="36720DD4">
+      <w:start w:val="3"/>
+      <w:numFmt w:val="bullet"/>
+      <w:lvlText w:val="-"/>
+      <w:lvlJc w:val="left"/>
+      <w:pPr>
+        <w:ind w:left="1068" w:hanging="360"/>
+      </w:pPr>
+      <w:rPr>
+        <w:rFonts w:ascii="Calibri" w:eastAsiaTheme="minorHAnsi" w:hAnsi="Calibri" w:cs="Calibri" w:hint="default"/>
+      </w:rPr>
+    </w:lvl>
+    <w:lvl w:ilvl="1" w:tplc="04100003" w:tentative="1">
+      <w:start w:val="1"/>
+      <w:numFmt w:val="bullet"/>
+      <w:lvlText w:val="o"/>
+      <w:lvlJc w:val="left"/>
+      <w:pPr>
+        <w:ind w:left="1788" w:hanging="360"/>
+      </w:pPr>
+      <w:rPr>
+        <w:rFonts w:ascii="Courier New" w:hAnsi="Courier New" w:cs="Courier New" w:hint="default"/>
+      </w:rPr>
+    </w:lvl>
+    <w:lvl w:ilvl="2" w:tplc="04100005" w:tentative="1">
+      <w:start w:val="1"/>
+      <w:numFmt w:val="bullet"/>
+      <w:lvlText w:val=""/>
+      <w:lvlJc w:val="left"/>
+      <w:pPr>
+        <w:ind w:left="2508" w:hanging="360"/>
+      </w:pPr>
+      <w:rPr>
+        <w:rFonts w:ascii="Wingdings" w:hAnsi="Wingdings" w:hint="default"/>
+      </w:rPr>
+    </w:lvl>
+    <w:lvl w:ilvl="3" w:tplc="04100001" w:tentative="1">
+      <w:start w:val="1"/>
+      <w:numFmt w:val="bullet"/>
+      <w:lvlText w:val=""/>
+      <w:lvlJc w:val="left"/>
+      <w:pPr>
+        <w:ind w:left="3228" w:hanging="360"/>
+      </w:pPr>
+      <w:rPr>
+        <w:rFonts w:ascii="Symbol" w:hAnsi="Symbol" w:hint="default"/>
+      </w:rPr>
+    </w:lvl>
+    <w:lvl w:ilvl="4" w:tplc="04100003" w:tentative="1">
+      <w:start w:val="1"/>
+      <w:numFmt w:val="bullet"/>
+      <w:lvlText w:val="o"/>
+      <w:lvlJc w:val="left"/>
+      <w:pPr>
+        <w:ind w:left="3948" w:hanging="360"/>
+      </w:pPr>
+      <w:rPr>
+        <w:rFonts w:ascii="Courier New" w:hAnsi="Courier New" w:cs="Courier New" w:hint="default"/>
+      </w:rPr>
+    </w:lvl>
+    <w:lvl w:ilvl="5" w:tplc="04100005" w:tentative="1">
+      <w:start w:val="1"/>
+      <w:numFmt w:val="bullet"/>
+      <w:lvlText w:val=""/>
+      <w:lvlJc w:val="left"/>
+      <w:pPr>
+        <w:ind w:left="4668" w:hanging="360"/>
+      </w:pPr>
+      <w:rPr>
+        <w:rFonts w:ascii="Wingdings" w:hAnsi="Wingdings" w:hint="default"/>
+      </w:rPr>
+    </w:lvl>
+    <w:lvl w:ilvl="6" w:tplc="04100001" w:tentative="1">
+      <w:start w:val="1"/>
+      <w:numFmt w:val="bullet"/>
+      <w:lvlText w:val=""/>
+      <w:lvlJc w:val="left"/>
+      <w:pPr>
+        <w:ind w:left="5388" w:hanging="360"/>
+      </w:pPr>
+      <w:rPr>
+        <w:rFonts w:ascii="Symbol" w:hAnsi="Symbol" w:hint="default"/>
+      </w:rPr>
+    </w:lvl>
+    <w:lvl w:ilvl="7" w:tplc="04100003" w:tentative="1">
+      <w:start w:val="1"/>
+      <w:numFmt w:val="bullet"/>
+      <w:lvlText w:val="o"/>
+      <w:lvlJc w:val="left"/>
+      <w:pPr>
+        <w:ind w:left="6108" w:hanging="360"/>
+      </w:pPr>
+      <w:rPr>
+        <w:rFonts w:ascii="Courier New" w:hAnsi="Courier New" w:cs="Courier New" w:hint="default"/>
+      </w:rPr>
+    </w:lvl>
+    <w:lvl w:ilvl="8" w:tplc="04100005" w:tentative="1">
+      <w:start w:val="1"/>
+      <w:numFmt w:val="bullet"/>
+      <w:lvlText w:val=""/>
+      <w:lvlJc w:val="left"/>
+      <w:pPr>
+        <w:ind w:left="6828" w:hanging="360"/>
+      </w:pPr>
+      <w:rPr>
+        <w:rFonts w:ascii="Wingdings" w:hAnsi="Wingdings" w:hint="default"/>
+      </w:rPr>
+    </w:lvl>
+  </w:abstractNum>
+  <w:abstractNum w:abstractNumId="6" w15:restartNumberingAfterBreak="0">
+    <w:nsid w:val="522A5381"/>
+    <w:multiLevelType w:val="hybridMultilevel"/>
+    <w:tmpl w:val="5A56E880"/>
+    <w:lvl w:ilvl="0" w:tplc="189ED672">
+      <w:start w:val="1"/>
+      <w:numFmt w:val="decimal"/>
+      <w:lvlText w:val="%1)"/>
+      <w:lvlJc w:val="left"/>
+      <w:pPr>
+        <w:ind w:left="1776" w:hanging="360"/>
+      </w:pPr>
+      <w:rPr>
+        <w:rFonts w:asciiTheme="minorHAnsi" w:eastAsiaTheme="minorHAnsi" w:hAnsiTheme="minorHAnsi" w:cstheme="minorHAnsi"/>
+      </w:rPr>
+    </w:lvl>
+    <w:lvl w:ilvl="1" w:tplc="FFFFFFFF" w:tentative="1">
+      <w:start w:val="1"/>
+      <w:numFmt w:val="lowerLetter"/>
+      <w:lvlText w:val="%2."/>
+      <w:lvlJc w:val="left"/>
+      <w:pPr>
+        <w:ind w:left="2496" w:hanging="360"/>
+      </w:pPr>
+    </w:lvl>
+    <w:lvl w:ilvl="2" w:tplc="FFFFFFFF" w:tentative="1">
+      <w:start w:val="1"/>
+      <w:numFmt w:val="lowerRoman"/>
+      <w:lvlText w:val="%3."/>
+      <w:lvlJc w:val="right"/>
+      <w:pPr>
+        <w:ind w:left="3216" w:hanging="180"/>
+      </w:pPr>
+    </w:lvl>
+    <w:lvl w:ilvl="3" w:tplc="FFFFFFFF" w:tentative="1">
+      <w:start w:val="1"/>
+      <w:numFmt w:val="decimal"/>
+      <w:lvlText w:val="%4."/>
+      <w:lvlJc w:val="left"/>
+      <w:pPr>
+        <w:ind w:left="3936" w:hanging="360"/>
+      </w:pPr>
+    </w:lvl>
+    <w:lvl w:ilvl="4" w:tplc="FFFFFFFF" w:tentative="1">
+      <w:start w:val="1"/>
+      <w:numFmt w:val="lowerLetter"/>
+      <w:lvlText w:val="%5."/>
+      <w:lvlJc w:val="left"/>
+      <w:pPr>
+        <w:ind w:left="4656" w:hanging="360"/>
+      </w:pPr>
+    </w:lvl>
+    <w:lvl w:ilvl="5" w:tplc="FFFFFFFF" w:tentative="1">
+      <w:start w:val="1"/>
+      <w:numFmt w:val="lowerRoman"/>
+      <w:lvlText w:val="%6."/>
+      <w:lvlJc w:val="right"/>
+      <w:pPr>
+        <w:ind w:left="5376" w:hanging="180"/>
+      </w:pPr>
+    </w:lvl>
+    <w:lvl w:ilvl="6" w:tplc="FFFFFFFF" w:tentative="1">
+      <w:start w:val="1"/>
+      <w:numFmt w:val="decimal"/>
+      <w:lvlText w:val="%7."/>
+      <w:lvlJc w:val="left"/>
+      <w:pPr>
+        <w:ind w:left="6096" w:hanging="360"/>
+      </w:pPr>
+    </w:lvl>
+    <w:lvl w:ilvl="7" w:tplc="FFFFFFFF" w:tentative="1">
+      <w:start w:val="1"/>
+      <w:numFmt w:val="lowerLetter"/>
+      <w:lvlText w:val="%8."/>
+      <w:lvlJc w:val="left"/>
+      <w:pPr>
+        <w:ind w:left="6816" w:hanging="360"/>
+      </w:pPr>
+    </w:lvl>
+    <w:lvl w:ilvl="8" w:tplc="FFFFFFFF" w:tentative="1">
+      <w:start w:val="1"/>
+      <w:numFmt w:val="lowerRoman"/>
+      <w:lvlText w:val="%9."/>
+      <w:lvlJc w:val="right"/>
+      <w:pPr>
+        <w:ind w:left="7536" w:hanging="180"/>
+      </w:pPr>
+    </w:lvl>
+  </w:abstractNum>
+  <w:abstractNum w:abstractNumId="7" w15:restartNumberingAfterBreak="0">
+    <w:nsid w:val="574952D7"/>
+    <w:multiLevelType w:val="hybridMultilevel"/>
+    <w:tmpl w:val="C402FB36"/>
+    <w:lvl w:ilvl="0" w:tplc="462458D8">
+      <w:start w:val="2"/>
+      <w:numFmt w:val="bullet"/>
+      <w:lvlText w:val="-"/>
+      <w:lvlJc w:val="left"/>
+      <w:pPr>
+        <w:ind w:left="1068" w:hanging="360"/>
+      </w:pPr>
+      <w:rPr>
+        <w:rFonts w:ascii="Calibri" w:eastAsiaTheme="minorHAnsi" w:hAnsi="Calibri" w:cs="Calibri" w:hint="default"/>
+      </w:rPr>
+    </w:lvl>
+    <w:lvl w:ilvl="1" w:tplc="04100003">
+      <w:start w:val="1"/>
+      <w:numFmt w:val="bullet"/>
+      <w:lvlText w:val="o"/>
+      <w:lvlJc w:val="left"/>
+      <w:pPr>
+        <w:ind w:left="1777" w:hanging="360"/>
+      </w:pPr>
+      <w:rPr>
+        <w:rFonts w:ascii="Courier New" w:hAnsi="Courier New" w:cs="Courier New" w:hint="default"/>
+      </w:rPr>
+    </w:lvl>
+    <w:lvl w:ilvl="2" w:tplc="04100005">
+      <w:start w:val="1"/>
+      <w:numFmt w:val="bullet"/>
+      <w:lvlText w:val=""/>
+      <w:lvlJc w:val="left"/>
+      <w:pPr>
+        <w:ind w:left="2508" w:hanging="360"/>
+      </w:pPr>
+      <w:rPr>
+        <w:rFonts w:ascii="Wingdings" w:hAnsi="Wingdings" w:hint="default"/>
+      </w:rPr>
+    </w:lvl>
+    <w:lvl w:ilvl="3" w:tplc="04100001">
+      <w:start w:val="1"/>
+      <w:numFmt w:val="bullet"/>
+      <w:lvlText w:val=""/>
+      <w:lvlJc w:val="left"/>
+      <w:pPr>
+        <w:ind w:left="3228" w:hanging="360"/>
+      </w:pPr>
+      <w:rPr>
+        <w:rFonts w:ascii="Symbol" w:hAnsi="Symbol" w:hint="default"/>
+      </w:rPr>
+    </w:lvl>
+    <w:lvl w:ilvl="4" w:tplc="04100003">
+      <w:start w:val="1"/>
+      <w:numFmt w:val="bullet"/>
+      <w:lvlText w:val="o"/>
+      <w:lvlJc w:val="left"/>
+      <w:pPr>
+        <w:ind w:left="3948" w:hanging="360"/>
+      </w:pPr>
+      <w:rPr>
+        <w:rFonts w:ascii="Courier New" w:hAnsi="Courier New" w:cs="Courier New" w:hint="default"/>
+      </w:rPr>
+    </w:lvl>
+    <w:lvl w:ilvl="5" w:tplc="04100005">
+      <w:start w:val="1"/>
+      <w:numFmt w:val="bullet"/>
+      <w:lvlText w:val=""/>
+      <w:lvlJc w:val="left"/>
+      <w:pPr>
+        <w:ind w:left="4668" w:hanging="360"/>
+      </w:pPr>
+      <w:rPr>
+        <w:rFonts w:ascii="Wingdings" w:hAnsi="Wingdings" w:hint="default"/>
+      </w:rPr>
+    </w:lvl>
+    <w:lvl w:ilvl="6" w:tplc="04100001" w:tentative="1">
+      <w:start w:val="1"/>
+      <w:numFmt w:val="bullet"/>
+      <w:lvlText w:val=""/>
+      <w:lvlJc w:val="left"/>
+      <w:pPr>
+        <w:ind w:left="5388" w:hanging="360"/>
+      </w:pPr>
+      <w:rPr>
+        <w:rFonts w:ascii="Symbol" w:hAnsi="Symbol" w:hint="default"/>
+      </w:rPr>
+    </w:lvl>
+    <w:lvl w:ilvl="7" w:tplc="04100003" w:tentative="1">
+      <w:start w:val="1"/>
+      <w:numFmt w:val="bullet"/>
+      <w:lvlText w:val="o"/>
+      <w:lvlJc w:val="left"/>
+      <w:pPr>
+        <w:ind w:left="6108" w:hanging="360"/>
+      </w:pPr>
+      <w:rPr>
+        <w:rFonts w:ascii="Courier New" w:hAnsi="Courier New" w:cs="Courier New" w:hint="default"/>
+      </w:rPr>
+    </w:lvl>
+    <w:lvl w:ilvl="8" w:tplc="04100005" w:tentative="1">
+      <w:start w:val="1"/>
+      <w:numFmt w:val="bullet"/>
+      <w:lvlText w:val=""/>
+      <w:lvlJc w:val="left"/>
+      <w:pPr>
+        <w:ind w:left="6828" w:hanging="360"/>
+      </w:pPr>
+      <w:rPr>
+        <w:rFonts w:ascii="Wingdings" w:hAnsi="Wingdings" w:hint="default"/>
+      </w:rPr>
+    </w:lvl>
+  </w:abstractNum>
+  <w:abstractNum w:abstractNumId="8" w15:restartNumberingAfterBreak="0">
+    <w:nsid w:val="6CDA40F0"/>
+    <w:multiLevelType w:val="hybridMultilevel"/>
+    <w:tmpl w:val="48EA9370"/>
+    <w:lvl w:ilvl="0" w:tplc="94261E36">
+      <w:start w:val="4"/>
+      <w:numFmt w:val="bullet"/>
+      <w:lvlText w:val="•"/>
+      <w:lvlJc w:val="left"/>
+      <w:pPr>
+        <w:ind w:left="1068" w:hanging="360"/>
+      </w:pPr>
+      <w:rPr>
+        <w:rFonts w:ascii="Segoe UI" w:eastAsia="Times New Roman" w:hAnsi="Segoe UI" w:cs="Segoe UI" w:hint="default"/>
+      </w:rPr>
+    </w:lvl>
+    <w:lvl w:ilvl="1" w:tplc="04100003" w:tentative="1">
+      <w:start w:val="1"/>
+      <w:numFmt w:val="bullet"/>
+      <w:lvlText w:val="o"/>
+      <w:lvlJc w:val="left"/>
+      <w:pPr>
+        <w:ind w:left="1788" w:hanging="360"/>
+      </w:pPr>
+      <w:rPr>
+        <w:rFonts w:ascii="Courier New" w:hAnsi="Courier New" w:cs="Courier New" w:hint="default"/>
+      </w:rPr>
+    </w:lvl>
+    <w:lvl w:ilvl="2" w:tplc="04100005" w:tentative="1">
+      <w:start w:val="1"/>
+      <w:numFmt w:val="bullet"/>
+      <w:lvlText w:val=""/>
+      <w:lvlJc w:val="left"/>
+      <w:pPr>
+        <w:ind w:left="2508" w:hanging="360"/>
+      </w:pPr>
+      <w:rPr>
+        <w:rFonts w:ascii="Wingdings" w:hAnsi="Wingdings" w:hint="default"/>
+      </w:rPr>
+    </w:lvl>
+    <w:lvl w:ilvl="3" w:tplc="04100001" w:tentative="1">
+      <w:start w:val="1"/>
+      <w:numFmt w:val="bullet"/>
+      <w:lvlText w:val=""/>
+      <w:lvlJc w:val="left"/>
+      <w:pPr>
+        <w:ind w:left="3228" w:hanging="360"/>
+      </w:pPr>
+      <w:rPr>
+        <w:rFonts w:ascii="Symbol" w:hAnsi="Symbol" w:hint="default"/>
+      </w:rPr>
+    </w:lvl>
+    <w:lvl w:ilvl="4" w:tplc="04100003" w:tentative="1">
+      <w:start w:val="1"/>
+      <w:numFmt w:val="bullet"/>
+      <w:lvlText w:val="o"/>
+      <w:lvlJc w:val="left"/>
+      <w:pPr>
+        <w:ind w:left="3948" w:hanging="360"/>
+      </w:pPr>
+      <w:rPr>
+        <w:rFonts w:ascii="Courier New" w:hAnsi="Courier New" w:cs="Courier New" w:hint="default"/>
+      </w:rPr>
+    </w:lvl>
+    <w:lvl w:ilvl="5" w:tplc="04100005" w:tentative="1">
+      <w:start w:val="1"/>
+      <w:numFmt w:val="bullet"/>
+      <w:lvlText w:val=""/>
+      <w:lvlJc w:val="left"/>
+      <w:pPr>
+        <w:ind w:left="4668" w:hanging="360"/>
+      </w:pPr>
+      <w:rPr>
+        <w:rFonts w:ascii="Wingdings" w:hAnsi="Wingdings" w:hint="default"/>
+      </w:rPr>
+    </w:lvl>
+    <w:lvl w:ilvl="6" w:tplc="04100001" w:tentative="1">
+      <w:start w:val="1"/>
+      <w:numFmt w:val="bullet"/>
+      <w:lvlText w:val=""/>
+      <w:lvlJc w:val="left"/>
+      <w:pPr>
+        <w:ind w:left="5388" w:hanging="360"/>
+      </w:pPr>
+      <w:rPr>
+        <w:rFonts w:ascii="Symbol" w:hAnsi="Symbol" w:hint="default"/>
+      </w:rPr>
+    </w:lvl>
+    <w:lvl w:ilvl="7" w:tplc="04100003" w:tentative="1">
+      <w:start w:val="1"/>
+      <w:numFmt w:val="bullet"/>
+      <w:lvlText w:val="o"/>
+      <w:lvlJc w:val="left"/>
+      <w:pPr>
+        <w:ind w:left="6108" w:hanging="360"/>
+      </w:pPr>
+      <w:rPr>
+        <w:rFonts w:ascii="Courier New" w:hAnsi="Courier New" w:cs="Courier New" w:hint="default"/>
+      </w:rPr>
+    </w:lvl>
+    <w:lvl w:ilvl="8" w:tplc="04100005" w:tentative="1">
+      <w:start w:val="1"/>
+      <w:numFmt w:val="bullet"/>
+      <w:lvlText w:val=""/>
+      <w:lvlJc w:val="left"/>
+      <w:pPr>
+        <w:ind w:left="6828" w:hanging="360"/>
+      </w:pPr>
+      <w:rPr>
+        <w:rFonts w:ascii="Wingdings" w:hAnsi="Wingdings" w:hint="default"/>
+      </w:rPr>
+    </w:lvl>
+  </w:abstractNum>
   <w:num w:numId="1" w16cid:durableId="1676762822">
-    <w:abstractNumId w:val="1"/>
+    <w:abstractNumId w:val="4"/>
   </w:num>
   <w:num w:numId="2" w16cid:durableId="1555963290">
     <w:abstractNumId w:val="0"/>
+  </w:num>
+  <w:num w:numId="3" w16cid:durableId="1357342932">
+    <w:abstractNumId w:val="8"/>
+  </w:num>
+  <w:num w:numId="4" w16cid:durableId="1091008818">
+    <w:abstractNumId w:val="3"/>
+  </w:num>
+  <w:num w:numId="5" w16cid:durableId="670334384">
+    <w:abstractNumId w:val="7"/>
+  </w:num>
+  <w:num w:numId="6" w16cid:durableId="1194340745">
+    <w:abstractNumId w:val="5"/>
+  </w:num>
+  <w:num w:numId="7" w16cid:durableId="1914504960">
+    <w:abstractNumId w:val="1"/>
+  </w:num>
+  <w:num w:numId="8" w16cid:durableId="1406420614">
+    <w:abstractNumId w:val="6"/>
+  </w:num>
+  <w:num w:numId="9" w16cid:durableId="1180195313">
+    <w:abstractNumId w:val="2"/>
   </w:num>
 </w:numbering>
 </file>
@@ -1495,6 +3877,17 @@
       <w:bCs/>
     </w:rPr>
   </w:style>
+  <w:style w:type="paragraph" w:styleId="Paragrafoelenco">
+    <w:name w:val="List Paragraph"/>
+    <w:basedOn w:val="Normale"/>
+    <w:uiPriority w:val="34"/>
+    <w:qFormat/>
+    <w:rsid w:val="00FF100B"/>
+    <w:pPr>
+      <w:ind w:left="720"/>
+      <w:contextualSpacing/>
+    </w:pPr>
+  </w:style>
 </w:styles>
 </file>
 

</xml_diff>

<commit_message>
Aggiunto caso d'uso UC2 e altri miglioramenti
</commit_message>
<xml_diff>
--- a/Progetto/Documento dei requisiti.docx
+++ b/Progetto/Documento dei requisiti.docx
@@ -5,1039 +5,246 @@
     <w:p>
       <w:pPr>
         <w:rPr>
-          <w:rFonts w:eastAsia="Times New Roman" w:cstheme="minorHAnsi"/>
-          <w:color w:val="000000" w:themeColor="text1"/>
-          <w:kern w:val="0"/>
-          <w:sz w:val="24"/>
-          <w:szCs w:val="24"/>
-          <w:lang w:eastAsia="it-IT"/>
-          <w14:ligatures w14:val="none"/>
-        </w:rPr>
-      </w:pPr>
-      <w:r>
-        <w:rPr>
-          <w:rFonts w:eastAsia="Times New Roman" w:cstheme="minorHAnsi"/>
-          <w:color w:val="000000" w:themeColor="text1"/>
-          <w:kern w:val="0"/>
-          <w:sz w:val="24"/>
-          <w:szCs w:val="24"/>
-          <w:lang w:eastAsia="it-IT"/>
-          <w14:ligatures w14:val="none"/>
-        </w:rPr>
-        <w:t xml:space="preserve">La piattaforma </w:t>
-      </w:r>
-      <w:r>
-        <w:rPr>
-          <w:rFonts w:eastAsia="Times New Roman" w:cstheme="minorHAnsi"/>
-          <w:color w:val="000000" w:themeColor="text1"/>
-          <w:kern w:val="0"/>
-          <w:sz w:val="24"/>
-          <w:szCs w:val="24"/>
-          <w:lang w:eastAsia="it-IT"/>
-          <w14:ligatures w14:val="none"/>
-        </w:rPr>
-        <w:t xml:space="preserve">ha l’obiettivo di </w:t>
-      </w:r>
-      <w:r>
-        <w:rPr>
-          <w:rFonts w:eastAsia="Times New Roman" w:cstheme="minorHAnsi"/>
-          <w:color w:val="000000" w:themeColor="text1"/>
-          <w:kern w:val="0"/>
-          <w:sz w:val="24"/>
-          <w:szCs w:val="24"/>
-          <w:lang w:eastAsia="it-IT"/>
-          <w14:ligatures w14:val="none"/>
-        </w:rPr>
-        <w:t xml:space="preserve">consentire ai finanziatori, ai publisher e agli utenti normali di interagire in un ambiente dedicato alla raccolta di fondi per </w:t>
-      </w:r>
-      <w:r>
-        <w:rPr>
-          <w:rFonts w:eastAsia="Times New Roman" w:cstheme="minorHAnsi"/>
-          <w:color w:val="000000" w:themeColor="text1"/>
-          <w:kern w:val="0"/>
-          <w:sz w:val="24"/>
-          <w:szCs w:val="24"/>
-          <w:lang w:eastAsia="it-IT"/>
-          <w14:ligatures w14:val="none"/>
-        </w:rPr>
-        <w:t>progetti di ogni tipo</w:t>
-      </w:r>
-      <w:r>
-        <w:rPr>
-          <w:rFonts w:eastAsia="Times New Roman" w:cstheme="minorHAnsi"/>
-          <w:color w:val="000000" w:themeColor="text1"/>
-          <w:kern w:val="0"/>
-          <w:sz w:val="24"/>
-          <w:szCs w:val="24"/>
-          <w:lang w:eastAsia="it-IT"/>
-          <w14:ligatures w14:val="none"/>
-        </w:rPr>
-        <w:t xml:space="preserve">. Di seguito </w:t>
-      </w:r>
-      <w:r>
-        <w:rPr>
-          <w:rFonts w:eastAsia="Times New Roman" w:cstheme="minorHAnsi"/>
-          <w:color w:val="000000" w:themeColor="text1"/>
-          <w:kern w:val="0"/>
-          <w:sz w:val="24"/>
-          <w:szCs w:val="24"/>
-          <w:lang w:eastAsia="it-IT"/>
-          <w14:ligatures w14:val="none"/>
-        </w:rPr>
-        <w:t>viene descritto come avviene l’interazione fra i vari utenti e la piattaforma:</w:t>
-      </w:r>
-    </w:p>
-    <w:p>
-      <w:pPr>
-        <w:rPr>
-          <w:rFonts w:eastAsia="Times New Roman" w:cstheme="minorHAnsi"/>
-          <w:color w:val="000000" w:themeColor="text1"/>
-          <w:kern w:val="0"/>
+          <w:rFonts w:cstheme="minorHAnsi"/>
+          <w:color w:val="000000" w:themeColor="text1"/>
+          <w:sz w:val="24"/>
+          <w:szCs w:val="24"/>
+        </w:rPr>
+      </w:pPr>
+      <w:r>
+        <w:rPr>
+          <w:rFonts w:cstheme="minorHAnsi"/>
+          <w:color w:val="000000" w:themeColor="text1"/>
+          <w:sz w:val="24"/>
+          <w:szCs w:val="24"/>
+        </w:rPr>
+        <w:t>La piattaforma ha l’obiettivo di consentire ai finanziatori, ai publisher e agli utenti normali di interagire in un ambiente dedicato alla raccolta di fondi per progetti di ogni tipo</w:t>
+      </w:r>
+      <w:r>
+        <w:rPr>
+          <w:rFonts w:cstheme="minorHAnsi"/>
+          <w:color w:val="000000" w:themeColor="text1"/>
+          <w:sz w:val="24"/>
+          <w:szCs w:val="24"/>
+        </w:rPr>
+        <w:t xml:space="preserve">. </w:t>
+      </w:r>
+      <w:r>
+        <w:rPr>
+          <w:rFonts w:cstheme="minorHAnsi"/>
+          <w:color w:val="000000" w:themeColor="text1"/>
+          <w:sz w:val="24"/>
+          <w:szCs w:val="24"/>
+        </w:rPr>
+        <w:t>Ogni gruppo ha un ruolo specifico all'interno del sistema, e qui di seguito esploreremo come avviene questa interazione</w:t>
+      </w:r>
+      <w:r>
+        <w:rPr>
+          <w:rFonts w:cstheme="minorHAnsi"/>
+          <w:color w:val="000000" w:themeColor="text1"/>
+          <w:sz w:val="24"/>
+          <w:szCs w:val="24"/>
+        </w:rPr>
+        <w:t xml:space="preserve">. </w:t>
+      </w:r>
+    </w:p>
+    <w:p>
+      <w:pPr>
+        <w:rPr>
+          <w:rFonts w:cstheme="minorHAnsi"/>
+          <w:color w:val="000000" w:themeColor="text1"/>
+          <w:sz w:val="24"/>
+          <w:szCs w:val="24"/>
+        </w:rPr>
+      </w:pPr>
+      <w:r>
+        <w:rPr>
+          <w:rFonts w:cstheme="minorHAnsi"/>
+          <w:color w:val="000000" w:themeColor="text1"/>
+          <w:sz w:val="24"/>
+          <w:szCs w:val="24"/>
+        </w:rPr>
+        <w:t>I finanziatori sono una parte essenziale della piattaforma. Quando decidono di partecipare, iniziano registrando un account nel sistema. Questo passo iniziale permette loro di navigare tra i vari progetti pubblicati dai publisher. Possono esplorare le diverse iniziative, leggere le descrizioni, guardare video e osservare immagini per comprendere meglio di cosa si tratta.</w:t>
+      </w:r>
+      <w:r>
+        <w:rPr>
+          <w:rFonts w:cstheme="minorHAnsi"/>
+          <w:color w:val="000000" w:themeColor="text1"/>
+          <w:sz w:val="24"/>
+          <w:szCs w:val="24"/>
+        </w:rPr>
+        <w:t xml:space="preserve"> </w:t>
+      </w:r>
+      <w:r>
+        <w:rPr>
+          <w:rFonts w:cstheme="minorHAnsi"/>
+          <w:color w:val="000000" w:themeColor="text1"/>
+          <w:sz w:val="24"/>
+          <w:szCs w:val="24"/>
+        </w:rPr>
+        <w:t>Ciò che rende i finanziatori unici è la loro capacità di sostenere i progetti che li interessano. Possono farlo specificando l'importo che desiderano donare e, se previsto dal progetto, possono aspettarsi di ricevere ricompense o incentivi in cambio. Inoltre, hanno accesso a uno stato finanziario dettagliato dei progetti che hanno finanziato, il che li aiuta a monitorare l'andamento delle iniziative a cui hanno contribuito.</w:t>
+      </w:r>
+      <w:r>
+        <w:rPr>
+          <w:rFonts w:cstheme="minorHAnsi"/>
+          <w:color w:val="000000" w:themeColor="text1"/>
+          <w:sz w:val="24"/>
+          <w:szCs w:val="24"/>
+        </w:rPr>
+        <w:t xml:space="preserve"> </w:t>
+      </w:r>
+      <w:r>
+        <w:rPr>
+          <w:rFonts w:cstheme="minorHAnsi"/>
+          <w:color w:val="000000" w:themeColor="text1"/>
+          <w:sz w:val="24"/>
+          <w:szCs w:val="24"/>
+        </w:rPr>
+        <w:t>Per mantenere i finanziatori informati, ricevono notifiche sugli aggiornamenti e i risultati dei progetti a cui hanno contribuito. Inoltre, la piattaforma mette a disposizione una sezione apposita denominata "Preferiti," dove possono salvare tutti i progetti che catturano la loro attenzione, facilitando il ritrovamento e il supporto futuro.</w:t>
+      </w:r>
+    </w:p>
+    <w:p>
+      <w:pPr>
+        <w:rPr>
+          <w:rFonts w:cstheme="minorHAnsi"/>
+          <w:color w:val="000000" w:themeColor="text1"/>
+          <w:sz w:val="24"/>
+          <w:szCs w:val="24"/>
+        </w:rPr>
+      </w:pPr>
+      <w:r>
+        <w:rPr>
+          <w:rFonts w:cstheme="minorHAnsi"/>
+          <w:color w:val="000000" w:themeColor="text1"/>
+          <w:sz w:val="24"/>
+          <w:szCs w:val="24"/>
+        </w:rPr>
+        <w:t xml:space="preserve">I publisher, d'altra parte, sono coloro che promuovono e gestiscono i progetti. Dopo aver registrato un account, possono creare un profilo aziendale o personale per presentare i propri scopi e le proprie iniziative. Possono pubblicare progetti con obiettivi di finanziamento chiari, fornendo descrizioni dettagliate, video coinvolgenti e immagini suggestive per catturare l'interesse dei </w:t>
+      </w:r>
+      <w:r>
+        <w:rPr>
+          <w:rFonts w:cstheme="minorHAnsi"/>
+          <w:color w:val="000000" w:themeColor="text1"/>
+          <w:sz w:val="24"/>
+          <w:szCs w:val="24"/>
+        </w:rPr>
+        <w:t xml:space="preserve">potenziali </w:t>
+      </w:r>
+      <w:r>
+        <w:rPr>
+          <w:rFonts w:cstheme="minorHAnsi"/>
+          <w:color w:val="000000" w:themeColor="text1"/>
+          <w:sz w:val="24"/>
+          <w:szCs w:val="24"/>
+        </w:rPr>
+        <w:t>finanziatori</w:t>
+      </w:r>
+      <w:r>
+        <w:rPr>
+          <w:rFonts w:cstheme="minorHAnsi"/>
+          <w:color w:val="000000" w:themeColor="text1"/>
+          <w:sz w:val="24"/>
+          <w:szCs w:val="24"/>
+        </w:rPr>
+        <w:t xml:space="preserve">. </w:t>
+      </w:r>
+      <w:r>
+        <w:rPr>
+          <w:rFonts w:cstheme="minorHAnsi"/>
+          <w:color w:val="000000" w:themeColor="text1"/>
+          <w:sz w:val="24"/>
+          <w:szCs w:val="24"/>
+        </w:rPr>
+        <w:t>Un aspetto cruciale per i publisher è la possibilità di impostare ricompense per i finanziatori in base alle donazioni. Questo elemento aggiunge un incentivo importante per i finanziatori a partecipare ai progetti. Inoltre, i publisher hanno accesso a strumenti di promozione che aumentano la visibilità dei loro progetti, contribuendo così a raggiungere un pubblico più ampio. Infine, ricevono notifiche in tempo reale sulle donazioni e hanno la possibilità di tenere traccia dei finanziamenti raccolti.</w:t>
+      </w:r>
+    </w:p>
+    <w:p>
+      <w:pPr>
+        <w:rPr>
+          <w:rFonts w:cstheme="minorHAnsi"/>
+          <w:color w:val="000000" w:themeColor="text1"/>
+          <w:sz w:val="24"/>
+          <w:szCs w:val="24"/>
+        </w:rPr>
+      </w:pPr>
+      <w:r>
+        <w:rPr>
+          <w:rFonts w:cstheme="minorHAnsi"/>
+          <w:color w:val="000000" w:themeColor="text1"/>
+          <w:sz w:val="24"/>
+          <w:szCs w:val="24"/>
+        </w:rPr>
+        <w:t>Gli utenti normali, al contrario, possono esplorare il catalogo di progetti senza dover necessariamente registrarsi. Possono visualizzare i dettagli, le immagini e i video dei progetti, ma non sono in grado di effettuare donazioni dirette. Tuttavia, hanno la possibilità di condividere i progetti che li affascinano con amici o con altre persone interessate.</w:t>
+      </w:r>
+    </w:p>
+    <w:p>
+      <w:pPr>
+        <w:rPr>
+          <w:rFonts w:cstheme="minorHAnsi"/>
+          <w:color w:val="000000" w:themeColor="text1"/>
+          <w:sz w:val="24"/>
+          <w:szCs w:val="24"/>
+        </w:rPr>
+      </w:pPr>
+      <w:r>
+        <w:rPr>
+          <w:rFonts w:cstheme="minorHAnsi"/>
+          <w:color w:val="000000" w:themeColor="text1"/>
+          <w:sz w:val="24"/>
+          <w:szCs w:val="24"/>
+        </w:rPr>
+        <w:t>Infine, gli amministratori svolgono un ruolo importante nel garantire che la piattaforma rimanga un luogo sicuro e rispettoso. Hanno account specifici e devono solo effettuare il login. La loro responsabilità principale è verificare e, se necessario, rimuovere eventuali contenuti inappropriati, contribuendo così a mantenere un ambiente positivo e inclusivo per tutti gli utenti.</w:t>
+      </w:r>
+    </w:p>
+    <w:p>
+      <w:pPr>
+        <w:rPr>
+          <w:rFonts w:cstheme="minorHAnsi"/>
+          <w:color w:val="000000" w:themeColor="text1"/>
+          <w:sz w:val="24"/>
+          <w:szCs w:val="24"/>
+        </w:rPr>
+      </w:pPr>
+      <w:r>
+        <w:rPr>
+          <w:rFonts w:cstheme="minorHAnsi"/>
+          <w:color w:val="000000" w:themeColor="text1"/>
+          <w:sz w:val="24"/>
+          <w:szCs w:val="24"/>
+        </w:rPr>
+        <w:t>In definitiva, questa piattaforma offre un'opportunità unica per finanziatori, publisher e utenti normali di interagire in un ambiente dedicato alla raccolta di fondi per progetti di vario genere, promuovendo così la condivisione di idee e il sostegno reciproco.</w:t>
+      </w:r>
+    </w:p>
+    <w:p>
+      <w:pPr>
+        <w:rPr>
+          <w:rFonts w:cstheme="minorHAnsi"/>
+          <w:color w:val="000000" w:themeColor="text1"/>
           <w:sz w:val="24"/>
           <w:szCs w:val="24"/>
           <w:u w:val="single"/>
-          <w:lang w:eastAsia="it-IT"/>
-          <w14:ligatures w14:val="none"/>
-        </w:rPr>
-      </w:pPr>
-      <w:r>
-        <w:rPr>
-          <w:rFonts w:eastAsia="Times New Roman" w:cstheme="minorHAnsi"/>
-          <w:color w:val="000000" w:themeColor="text1"/>
-          <w:kern w:val="0"/>
-          <w:sz w:val="24"/>
-          <w:szCs w:val="24"/>
-          <w:lang w:eastAsia="it-IT"/>
-          <w14:ligatures w14:val="none"/>
-        </w:rPr>
-        <w:t>1.</w:t>
-      </w:r>
-      <w:r>
-        <w:rPr>
-          <w:rFonts w:eastAsia="Times New Roman" w:cstheme="minorHAnsi"/>
-          <w:color w:val="000000" w:themeColor="text1"/>
-          <w:kern w:val="0"/>
-          <w:sz w:val="24"/>
-          <w:szCs w:val="24"/>
-          <w:lang w:eastAsia="it-IT"/>
-          <w14:ligatures w14:val="none"/>
-        </w:rPr>
-        <w:tab/>
-        <w:t>Finanziatori:</w:t>
-      </w:r>
-    </w:p>
-    <w:p>
-      <w:pPr>
-        <w:ind w:firstLine="708"/>
-        <w:rPr>
-          <w:rFonts w:eastAsia="Times New Roman" w:cstheme="minorHAnsi"/>
-          <w:color w:val="000000" w:themeColor="text1"/>
-          <w:kern w:val="0"/>
-          <w:sz w:val="24"/>
-          <w:szCs w:val="24"/>
-          <w:lang w:eastAsia="it-IT"/>
-          <w14:ligatures w14:val="none"/>
-        </w:rPr>
-      </w:pPr>
-      <w:r>
-        <w:rPr>
-          <w:rFonts w:eastAsia="Times New Roman" w:cstheme="minorHAnsi"/>
-          <w:color w:val="000000" w:themeColor="text1"/>
-          <w:kern w:val="0"/>
-          <w:sz w:val="24"/>
-          <w:szCs w:val="24"/>
-          <w:lang w:eastAsia="it-IT"/>
-          <w14:ligatures w14:val="none"/>
-        </w:rPr>
-        <w:t>•</w:t>
-      </w:r>
-      <w:r>
-        <w:rPr>
-          <w:rFonts w:eastAsia="Times New Roman" w:cstheme="minorHAnsi"/>
-          <w:color w:val="000000" w:themeColor="text1"/>
-          <w:kern w:val="0"/>
-          <w:sz w:val="24"/>
-          <w:szCs w:val="24"/>
-          <w:lang w:eastAsia="it-IT"/>
-          <w14:ligatures w14:val="none"/>
-        </w:rPr>
-        <w:tab/>
-        <w:t>I finanziatori registrano un account nel sistema.</w:t>
-      </w:r>
-    </w:p>
-    <w:p>
-      <w:pPr>
-        <w:ind w:firstLine="708"/>
-        <w:rPr>
-          <w:rFonts w:eastAsia="Times New Roman" w:cstheme="minorHAnsi"/>
-          <w:color w:val="000000" w:themeColor="text1"/>
-          <w:kern w:val="0"/>
-          <w:sz w:val="24"/>
-          <w:szCs w:val="24"/>
-          <w:lang w:eastAsia="it-IT"/>
-          <w14:ligatures w14:val="none"/>
-        </w:rPr>
-      </w:pPr>
-      <w:r>
-        <w:rPr>
-          <w:rFonts w:eastAsia="Times New Roman" w:cstheme="minorHAnsi"/>
-          <w:color w:val="000000" w:themeColor="text1"/>
-          <w:kern w:val="0"/>
-          <w:sz w:val="24"/>
-          <w:szCs w:val="24"/>
-          <w:lang w:eastAsia="it-IT"/>
-          <w14:ligatures w14:val="none"/>
-        </w:rPr>
-        <w:t>•</w:t>
-      </w:r>
-      <w:r>
-        <w:rPr>
-          <w:rFonts w:eastAsia="Times New Roman" w:cstheme="minorHAnsi"/>
-          <w:color w:val="000000" w:themeColor="text1"/>
-          <w:kern w:val="0"/>
-          <w:sz w:val="24"/>
-          <w:szCs w:val="24"/>
-          <w:lang w:eastAsia="it-IT"/>
-          <w14:ligatures w14:val="none"/>
-        </w:rPr>
-        <w:tab/>
-        <w:t>Possono navigare tra i progetti pubblicati dai publisher.</w:t>
-      </w:r>
-    </w:p>
-    <w:p>
-      <w:pPr>
-        <w:ind w:left="1416" w:hanging="708"/>
-        <w:rPr>
-          <w:rFonts w:eastAsia="Times New Roman" w:cstheme="minorHAnsi"/>
-          <w:color w:val="000000" w:themeColor="text1"/>
-          <w:kern w:val="0"/>
-          <w:sz w:val="24"/>
-          <w:szCs w:val="24"/>
-          <w:lang w:eastAsia="it-IT"/>
-          <w14:ligatures w14:val="none"/>
-        </w:rPr>
-      </w:pPr>
-      <w:r>
-        <w:rPr>
-          <w:rFonts w:eastAsia="Times New Roman" w:cstheme="minorHAnsi"/>
-          <w:color w:val="000000" w:themeColor="text1"/>
-          <w:kern w:val="0"/>
-          <w:sz w:val="24"/>
-          <w:szCs w:val="24"/>
-          <w:lang w:eastAsia="it-IT"/>
-          <w14:ligatures w14:val="none"/>
-        </w:rPr>
-        <w:t>•</w:t>
-      </w:r>
-      <w:r>
-        <w:rPr>
-          <w:rFonts w:eastAsia="Times New Roman" w:cstheme="minorHAnsi"/>
-          <w:color w:val="000000" w:themeColor="text1"/>
-          <w:kern w:val="0"/>
-          <w:sz w:val="24"/>
-          <w:szCs w:val="24"/>
-          <w:lang w:eastAsia="it-IT"/>
-          <w14:ligatures w14:val="none"/>
-        </w:rPr>
-        <w:tab/>
-      </w:r>
-      <w:r>
-        <w:rPr>
-          <w:rFonts w:eastAsia="Times New Roman" w:cstheme="minorHAnsi"/>
-          <w:color w:val="000000" w:themeColor="text1"/>
-          <w:kern w:val="0"/>
-          <w:sz w:val="24"/>
-          <w:szCs w:val="24"/>
-          <w:lang w:eastAsia="it-IT"/>
-          <w14:ligatures w14:val="none"/>
-        </w:rPr>
-        <w:t>Saranno</w:t>
-      </w:r>
-      <w:r>
-        <w:rPr>
-          <w:rFonts w:eastAsia="Times New Roman" w:cstheme="minorHAnsi"/>
-          <w:color w:val="000000" w:themeColor="text1"/>
-          <w:kern w:val="0"/>
-          <w:sz w:val="24"/>
-          <w:szCs w:val="24"/>
-          <w:lang w:eastAsia="it-IT"/>
-          <w14:ligatures w14:val="none"/>
-        </w:rPr>
-        <w:t xml:space="preserve"> in grado di </w:t>
-      </w:r>
-      <w:r>
-        <w:rPr>
-          <w:rFonts w:eastAsia="Times New Roman" w:cstheme="minorHAnsi"/>
-          <w:color w:val="000000" w:themeColor="text1"/>
-          <w:kern w:val="0"/>
-          <w:sz w:val="24"/>
-          <w:szCs w:val="24"/>
-          <w:lang w:eastAsia="it-IT"/>
-          <w14:ligatures w14:val="none"/>
-        </w:rPr>
-        <w:t xml:space="preserve">finanziare </w:t>
-      </w:r>
-      <w:r>
-        <w:rPr>
-          <w:rFonts w:eastAsia="Times New Roman" w:cstheme="minorHAnsi"/>
-          <w:color w:val="000000" w:themeColor="text1"/>
-          <w:kern w:val="0"/>
-          <w:sz w:val="24"/>
-          <w:szCs w:val="24"/>
-          <w:lang w:eastAsia="it-IT"/>
-          <w14:ligatures w14:val="none"/>
-        </w:rPr>
-        <w:t>i progetti che desiderano supportare, specificando l'importo e, se necessario, ricevere ricompense o incentivi in cambio.</w:t>
-      </w:r>
-    </w:p>
-    <w:p>
-      <w:pPr>
-        <w:ind w:firstLine="708"/>
-        <w:rPr>
-          <w:rFonts w:eastAsia="Times New Roman" w:cstheme="minorHAnsi"/>
-          <w:color w:val="000000" w:themeColor="text1"/>
-          <w:kern w:val="0"/>
-          <w:sz w:val="24"/>
-          <w:szCs w:val="24"/>
-          <w:lang w:eastAsia="it-IT"/>
-          <w14:ligatures w14:val="none"/>
-        </w:rPr>
-      </w:pPr>
-      <w:r>
-        <w:rPr>
-          <w:rFonts w:eastAsia="Times New Roman" w:cstheme="minorHAnsi"/>
-          <w:color w:val="000000" w:themeColor="text1"/>
-          <w:kern w:val="0"/>
-          <w:sz w:val="24"/>
-          <w:szCs w:val="24"/>
-          <w:lang w:eastAsia="it-IT"/>
-          <w14:ligatures w14:val="none"/>
-        </w:rPr>
-        <w:t>•</w:t>
-      </w:r>
-      <w:r>
-        <w:rPr>
-          <w:rFonts w:eastAsia="Times New Roman" w:cstheme="minorHAnsi"/>
-          <w:color w:val="000000" w:themeColor="text1"/>
-          <w:kern w:val="0"/>
-          <w:sz w:val="24"/>
-          <w:szCs w:val="24"/>
-          <w:lang w:eastAsia="it-IT"/>
-          <w14:ligatures w14:val="none"/>
-        </w:rPr>
-        <w:tab/>
-        <w:t>Possono visualizzare lo stato finanziario dei progetti che hanno finanziato.</w:t>
-      </w:r>
-    </w:p>
-    <w:p>
-      <w:pPr>
-        <w:ind w:left="1416" w:hanging="708"/>
-        <w:rPr>
-          <w:rFonts w:eastAsia="Times New Roman" w:cstheme="minorHAnsi"/>
-          <w:color w:val="000000" w:themeColor="text1"/>
-          <w:kern w:val="0"/>
-          <w:sz w:val="24"/>
-          <w:szCs w:val="24"/>
-          <w:lang w:eastAsia="it-IT"/>
-          <w14:ligatures w14:val="none"/>
-        </w:rPr>
-      </w:pPr>
-      <w:r>
-        <w:rPr>
-          <w:rFonts w:eastAsia="Times New Roman" w:cstheme="minorHAnsi"/>
-          <w:color w:val="000000" w:themeColor="text1"/>
-          <w:kern w:val="0"/>
-          <w:sz w:val="24"/>
-          <w:szCs w:val="24"/>
-          <w:lang w:eastAsia="it-IT"/>
-          <w14:ligatures w14:val="none"/>
-        </w:rPr>
-        <w:t>•</w:t>
-      </w:r>
-      <w:r>
-        <w:rPr>
-          <w:rFonts w:eastAsia="Times New Roman" w:cstheme="minorHAnsi"/>
-          <w:color w:val="000000" w:themeColor="text1"/>
-          <w:kern w:val="0"/>
-          <w:sz w:val="24"/>
-          <w:szCs w:val="24"/>
-          <w:lang w:eastAsia="it-IT"/>
-          <w14:ligatures w14:val="none"/>
-        </w:rPr>
-        <w:tab/>
-        <w:t>Ricevono notifiche sugli aggiornamenti e i risultati dei progetti a cui hanno contribuito.</w:t>
-      </w:r>
-    </w:p>
-    <w:p>
-      <w:pPr>
-        <w:ind w:left="1416" w:hanging="708"/>
-        <w:rPr>
-          <w:rFonts w:eastAsia="Times New Roman" w:cstheme="minorHAnsi"/>
-          <w:color w:val="000000" w:themeColor="text1"/>
-          <w:kern w:val="0"/>
+        </w:rPr>
+      </w:pPr>
+    </w:p>
+    <w:p>
+      <w:pPr>
+        <w:rPr>
+          <w:rFonts w:cstheme="minorHAnsi"/>
+          <w:color w:val="000000" w:themeColor="text1"/>
           <w:sz w:val="24"/>
           <w:szCs w:val="24"/>
           <w:u w:val="single"/>
-          <w:lang w:eastAsia="it-IT"/>
-          <w14:ligatures w14:val="none"/>
-        </w:rPr>
-      </w:pPr>
-      <w:r>
-        <w:rPr>
-          <w:rFonts w:eastAsia="Times New Roman" w:cstheme="minorHAnsi"/>
-          <w:color w:val="000000" w:themeColor="text1"/>
-          <w:kern w:val="0"/>
-          <w:sz w:val="24"/>
-          <w:szCs w:val="24"/>
-          <w:lang w:eastAsia="it-IT"/>
-          <w14:ligatures w14:val="none"/>
-        </w:rPr>
-        <w:t xml:space="preserve">• </w:t>
-      </w:r>
-      <w:r>
-        <w:rPr>
-          <w:rFonts w:eastAsia="Times New Roman" w:cstheme="minorHAnsi"/>
-          <w:color w:val="000000" w:themeColor="text1"/>
-          <w:kern w:val="0"/>
-          <w:sz w:val="24"/>
-          <w:szCs w:val="24"/>
-          <w:lang w:eastAsia="it-IT"/>
-          <w14:ligatures w14:val="none"/>
-        </w:rPr>
-        <w:tab/>
-        <w:t>Avranno una sezione apposita (Preferiti) dove poter salvare tutti i progetti che suscitano interesse.</w:t>
-      </w:r>
-    </w:p>
-    <w:p>
-      <w:pPr>
-        <w:rPr>
-          <w:rFonts w:eastAsia="Times New Roman" w:cstheme="minorHAnsi"/>
-          <w:color w:val="000000" w:themeColor="text1"/>
-          <w:kern w:val="0"/>
-          <w:sz w:val="24"/>
-          <w:szCs w:val="24"/>
-          <w:lang w:eastAsia="it-IT"/>
-          <w14:ligatures w14:val="none"/>
-        </w:rPr>
-      </w:pPr>
-      <w:r>
-        <w:rPr>
-          <w:rFonts w:eastAsia="Times New Roman" w:cstheme="minorHAnsi"/>
-          <w:color w:val="000000" w:themeColor="text1"/>
-          <w:kern w:val="0"/>
-          <w:sz w:val="24"/>
-          <w:szCs w:val="24"/>
-          <w:lang w:eastAsia="it-IT"/>
-          <w14:ligatures w14:val="none"/>
-        </w:rPr>
-        <w:t>2.</w:t>
-      </w:r>
-      <w:r>
-        <w:rPr>
-          <w:rFonts w:eastAsia="Times New Roman" w:cstheme="minorHAnsi"/>
-          <w:color w:val="000000" w:themeColor="text1"/>
-          <w:kern w:val="0"/>
-          <w:sz w:val="24"/>
-          <w:szCs w:val="24"/>
-          <w:lang w:eastAsia="it-IT"/>
-          <w14:ligatures w14:val="none"/>
-        </w:rPr>
-        <w:tab/>
-        <w:t>Publisher:</w:t>
-      </w:r>
-    </w:p>
-    <w:p>
-      <w:pPr>
-        <w:ind w:firstLine="708"/>
-        <w:rPr>
-          <w:rFonts w:eastAsia="Times New Roman" w:cstheme="minorHAnsi"/>
-          <w:color w:val="000000" w:themeColor="text1"/>
-          <w:kern w:val="0"/>
-          <w:sz w:val="24"/>
-          <w:szCs w:val="24"/>
-          <w:lang w:eastAsia="it-IT"/>
-          <w14:ligatures w14:val="none"/>
-        </w:rPr>
-      </w:pPr>
-      <w:r>
-        <w:rPr>
-          <w:rFonts w:eastAsia="Times New Roman" w:cstheme="minorHAnsi"/>
-          <w:color w:val="000000" w:themeColor="text1"/>
-          <w:kern w:val="0"/>
-          <w:sz w:val="24"/>
-          <w:szCs w:val="24"/>
-          <w:lang w:eastAsia="it-IT"/>
-          <w14:ligatures w14:val="none"/>
-        </w:rPr>
-        <w:t>•</w:t>
-      </w:r>
-      <w:r>
-        <w:rPr>
-          <w:rFonts w:eastAsia="Times New Roman" w:cstheme="minorHAnsi"/>
-          <w:color w:val="000000" w:themeColor="text1"/>
-          <w:kern w:val="0"/>
-          <w:sz w:val="24"/>
-          <w:szCs w:val="24"/>
-          <w:lang w:eastAsia="it-IT"/>
-          <w14:ligatures w14:val="none"/>
-        </w:rPr>
-        <w:tab/>
-        <w:t>I publisher registrano un account e creano un profilo aziendale o personale.</w:t>
-      </w:r>
-    </w:p>
-    <w:p>
-      <w:pPr>
-        <w:ind w:left="1416" w:hanging="708"/>
-        <w:rPr>
-          <w:rFonts w:eastAsia="Times New Roman" w:cstheme="minorHAnsi"/>
-          <w:color w:val="000000" w:themeColor="text1"/>
-          <w:kern w:val="0"/>
-          <w:sz w:val="24"/>
-          <w:szCs w:val="24"/>
-          <w:lang w:eastAsia="it-IT"/>
-          <w14:ligatures w14:val="none"/>
-        </w:rPr>
-      </w:pPr>
-      <w:r>
-        <w:rPr>
-          <w:rFonts w:eastAsia="Times New Roman" w:cstheme="minorHAnsi"/>
-          <w:color w:val="000000" w:themeColor="text1"/>
-          <w:kern w:val="0"/>
-          <w:sz w:val="24"/>
-          <w:szCs w:val="24"/>
-          <w:lang w:eastAsia="it-IT"/>
-          <w14:ligatures w14:val="none"/>
-        </w:rPr>
-        <w:t>•</w:t>
-      </w:r>
-      <w:r>
-        <w:rPr>
-          <w:rFonts w:eastAsia="Times New Roman" w:cstheme="minorHAnsi"/>
-          <w:color w:val="000000" w:themeColor="text1"/>
-          <w:kern w:val="0"/>
-          <w:sz w:val="24"/>
-          <w:szCs w:val="24"/>
-          <w:lang w:eastAsia="it-IT"/>
-          <w14:ligatures w14:val="none"/>
-        </w:rPr>
-        <w:tab/>
-      </w:r>
-      <w:r>
-        <w:rPr>
-          <w:rFonts w:eastAsia="Times New Roman" w:cstheme="minorHAnsi"/>
-          <w:color w:val="000000" w:themeColor="text1"/>
-          <w:kern w:val="0"/>
-          <w:sz w:val="24"/>
-          <w:szCs w:val="24"/>
-          <w:lang w:eastAsia="it-IT"/>
-          <w14:ligatures w14:val="none"/>
-        </w:rPr>
-        <w:t>Potranno</w:t>
-      </w:r>
-      <w:r>
-        <w:rPr>
-          <w:rFonts w:eastAsia="Times New Roman" w:cstheme="minorHAnsi"/>
-          <w:color w:val="000000" w:themeColor="text1"/>
-          <w:kern w:val="0"/>
-          <w:sz w:val="24"/>
-          <w:szCs w:val="24"/>
-          <w:lang w:eastAsia="it-IT"/>
-          <w14:ligatures w14:val="none"/>
-        </w:rPr>
-        <w:t xml:space="preserve"> pubblicare </w:t>
-      </w:r>
-      <w:r>
-        <w:rPr>
-          <w:rFonts w:eastAsia="Times New Roman" w:cstheme="minorHAnsi"/>
-          <w:color w:val="000000" w:themeColor="text1"/>
-          <w:kern w:val="0"/>
-          <w:sz w:val="24"/>
-          <w:szCs w:val="24"/>
-          <w:lang w:eastAsia="it-IT"/>
-          <w14:ligatures w14:val="none"/>
-        </w:rPr>
-        <w:t xml:space="preserve">i loro progetti con </w:t>
-      </w:r>
-      <w:r>
-        <w:rPr>
-          <w:rFonts w:eastAsia="Times New Roman" w:cstheme="minorHAnsi"/>
-          <w:color w:val="000000" w:themeColor="text1"/>
-          <w:kern w:val="0"/>
-          <w:sz w:val="24"/>
-          <w:szCs w:val="24"/>
-          <w:lang w:eastAsia="it-IT"/>
-          <w14:ligatures w14:val="none"/>
-        </w:rPr>
-        <w:t>obiettivi di finanziamento, descrizioni, video</w:t>
-      </w:r>
-      <w:r>
-        <w:rPr>
-          <w:rFonts w:eastAsia="Times New Roman" w:cstheme="minorHAnsi"/>
-          <w:color w:val="000000" w:themeColor="text1"/>
-          <w:kern w:val="0"/>
-          <w:sz w:val="24"/>
-          <w:szCs w:val="24"/>
-          <w:lang w:eastAsia="it-IT"/>
-          <w14:ligatures w14:val="none"/>
-        </w:rPr>
-        <w:t>,</w:t>
-      </w:r>
-      <w:r>
-        <w:rPr>
-          <w:rFonts w:eastAsia="Times New Roman" w:cstheme="minorHAnsi"/>
-          <w:color w:val="000000" w:themeColor="text1"/>
-          <w:kern w:val="0"/>
-          <w:sz w:val="24"/>
-          <w:szCs w:val="24"/>
-          <w:lang w:eastAsia="it-IT"/>
-          <w14:ligatures w14:val="none"/>
-        </w:rPr>
-        <w:t xml:space="preserve"> immagini.</w:t>
-      </w:r>
-    </w:p>
-    <w:p>
-      <w:pPr>
-        <w:ind w:firstLine="708"/>
-        <w:rPr>
-          <w:rFonts w:eastAsia="Times New Roman" w:cstheme="minorHAnsi"/>
-          <w:color w:val="000000" w:themeColor="text1"/>
-          <w:kern w:val="0"/>
-          <w:sz w:val="24"/>
-          <w:szCs w:val="24"/>
-          <w:lang w:eastAsia="it-IT"/>
-          <w14:ligatures w14:val="none"/>
-        </w:rPr>
-      </w:pPr>
-      <w:r>
-        <w:rPr>
-          <w:rFonts w:eastAsia="Times New Roman" w:cstheme="minorHAnsi"/>
-          <w:color w:val="000000" w:themeColor="text1"/>
-          <w:kern w:val="0"/>
-          <w:sz w:val="24"/>
-          <w:szCs w:val="24"/>
-          <w:lang w:eastAsia="it-IT"/>
-          <w14:ligatures w14:val="none"/>
-        </w:rPr>
-        <w:t>•</w:t>
-      </w:r>
-      <w:r>
-        <w:rPr>
-          <w:rFonts w:eastAsia="Times New Roman" w:cstheme="minorHAnsi"/>
-          <w:color w:val="000000" w:themeColor="text1"/>
-          <w:kern w:val="0"/>
-          <w:sz w:val="24"/>
-          <w:szCs w:val="24"/>
-          <w:lang w:eastAsia="it-IT"/>
-          <w14:ligatures w14:val="none"/>
-        </w:rPr>
-        <w:tab/>
-        <w:t>Devono poter impostare ricompense per i finanziatori in base alle donazioni.</w:t>
-      </w:r>
-    </w:p>
-    <w:p>
-      <w:pPr>
-        <w:ind w:left="1416" w:hanging="708"/>
-        <w:rPr>
-          <w:rFonts w:eastAsia="Times New Roman" w:cstheme="minorHAnsi"/>
-          <w:color w:val="000000" w:themeColor="text1"/>
-          <w:kern w:val="0"/>
-          <w:sz w:val="24"/>
-          <w:szCs w:val="24"/>
-          <w:lang w:eastAsia="it-IT"/>
-          <w14:ligatures w14:val="none"/>
-        </w:rPr>
-      </w:pPr>
-      <w:r>
-        <w:rPr>
-          <w:rFonts w:eastAsia="Times New Roman" w:cstheme="minorHAnsi"/>
-          <w:color w:val="000000" w:themeColor="text1"/>
-          <w:kern w:val="0"/>
-          <w:sz w:val="24"/>
-          <w:szCs w:val="24"/>
-          <w:lang w:eastAsia="it-IT"/>
-          <w14:ligatures w14:val="none"/>
-        </w:rPr>
-        <w:t>•</w:t>
-      </w:r>
-      <w:r>
-        <w:rPr>
-          <w:rFonts w:eastAsia="Times New Roman" w:cstheme="minorHAnsi"/>
-          <w:color w:val="000000" w:themeColor="text1"/>
-          <w:kern w:val="0"/>
-          <w:sz w:val="24"/>
-          <w:szCs w:val="24"/>
-          <w:lang w:eastAsia="it-IT"/>
-          <w14:ligatures w14:val="none"/>
-        </w:rPr>
-        <w:tab/>
-        <w:t>Hanno accesso a strumenti di promozione per aumentare la visibilità dei loro progetti.</w:t>
-      </w:r>
-    </w:p>
-    <w:p>
-      <w:pPr>
-        <w:ind w:left="1416" w:hanging="708"/>
-        <w:rPr>
-          <w:rFonts w:eastAsia="Times New Roman" w:cstheme="minorHAnsi"/>
-          <w:color w:val="000000" w:themeColor="text1"/>
-          <w:kern w:val="0"/>
-          <w:sz w:val="24"/>
-          <w:szCs w:val="24"/>
-          <w:lang w:eastAsia="it-IT"/>
-          <w14:ligatures w14:val="none"/>
-        </w:rPr>
-      </w:pPr>
-      <w:r>
-        <w:rPr>
-          <w:rFonts w:eastAsia="Times New Roman" w:cstheme="minorHAnsi"/>
-          <w:color w:val="000000" w:themeColor="text1"/>
-          <w:kern w:val="0"/>
-          <w:sz w:val="24"/>
-          <w:szCs w:val="24"/>
-          <w:lang w:eastAsia="it-IT"/>
-          <w14:ligatures w14:val="none"/>
-        </w:rPr>
-        <w:t>•</w:t>
-      </w:r>
-      <w:r>
-        <w:rPr>
-          <w:rFonts w:eastAsia="Times New Roman" w:cstheme="minorHAnsi"/>
-          <w:color w:val="000000" w:themeColor="text1"/>
-          <w:kern w:val="0"/>
-          <w:sz w:val="24"/>
-          <w:szCs w:val="24"/>
-          <w:lang w:eastAsia="it-IT"/>
-          <w14:ligatures w14:val="none"/>
-        </w:rPr>
-        <w:tab/>
-        <w:t>Ricevono notifiche sulle donazioni e devono essere in grado di tenere traccia dei finanziamenti raccolti.</w:t>
-      </w:r>
-    </w:p>
-    <w:p>
-      <w:pPr>
-        <w:rPr>
-          <w:rFonts w:eastAsia="Times New Roman" w:cstheme="minorHAnsi"/>
-          <w:color w:val="000000" w:themeColor="text1"/>
-          <w:kern w:val="0"/>
-          <w:sz w:val="24"/>
-          <w:szCs w:val="24"/>
-          <w:lang w:eastAsia="it-IT"/>
-          <w14:ligatures w14:val="none"/>
-        </w:rPr>
-      </w:pPr>
-      <w:r>
-        <w:rPr>
-          <w:rFonts w:eastAsia="Times New Roman" w:cstheme="minorHAnsi"/>
-          <w:color w:val="000000" w:themeColor="text1"/>
-          <w:kern w:val="0"/>
-          <w:sz w:val="24"/>
-          <w:szCs w:val="24"/>
-          <w:lang w:eastAsia="it-IT"/>
-          <w14:ligatures w14:val="none"/>
-        </w:rPr>
-        <w:t>3.</w:t>
-      </w:r>
-      <w:r>
-        <w:rPr>
-          <w:rFonts w:eastAsia="Times New Roman" w:cstheme="minorHAnsi"/>
-          <w:color w:val="000000" w:themeColor="text1"/>
-          <w:kern w:val="0"/>
-          <w:sz w:val="24"/>
-          <w:szCs w:val="24"/>
-          <w:lang w:eastAsia="it-IT"/>
-          <w14:ligatures w14:val="none"/>
-        </w:rPr>
-        <w:tab/>
-        <w:t>Utenti Normali:</w:t>
-      </w:r>
-    </w:p>
-    <w:p>
-      <w:pPr>
-        <w:ind w:left="1416" w:hanging="708"/>
-        <w:rPr>
-          <w:rFonts w:eastAsia="Times New Roman" w:cstheme="minorHAnsi"/>
-          <w:color w:val="000000" w:themeColor="text1"/>
-          <w:kern w:val="0"/>
-          <w:sz w:val="24"/>
-          <w:szCs w:val="24"/>
-          <w:lang w:eastAsia="it-IT"/>
-          <w14:ligatures w14:val="none"/>
-        </w:rPr>
-      </w:pPr>
-      <w:r>
-        <w:rPr>
-          <w:rFonts w:eastAsia="Times New Roman" w:cstheme="minorHAnsi"/>
-          <w:color w:val="000000" w:themeColor="text1"/>
-          <w:kern w:val="0"/>
-          <w:sz w:val="24"/>
-          <w:szCs w:val="24"/>
-          <w:lang w:eastAsia="it-IT"/>
-          <w14:ligatures w14:val="none"/>
-        </w:rPr>
-        <w:t>•</w:t>
-      </w:r>
-      <w:r>
-        <w:rPr>
-          <w:rFonts w:eastAsia="Times New Roman" w:cstheme="minorHAnsi"/>
-          <w:color w:val="000000" w:themeColor="text1"/>
-          <w:kern w:val="0"/>
-          <w:sz w:val="24"/>
-          <w:szCs w:val="24"/>
-          <w:lang w:eastAsia="it-IT"/>
-          <w14:ligatures w14:val="none"/>
-        </w:rPr>
-        <w:tab/>
-        <w:t>Gli utenti normali possono esplorare il catalogo di progetti senza la necessità di registrazione.</w:t>
-      </w:r>
-    </w:p>
-    <w:p>
-      <w:pPr>
-        <w:ind w:firstLine="708"/>
-        <w:rPr>
-          <w:rFonts w:eastAsia="Times New Roman" w:cstheme="minorHAnsi"/>
-          <w:color w:val="000000" w:themeColor="text1"/>
-          <w:kern w:val="0"/>
-          <w:sz w:val="24"/>
-          <w:szCs w:val="24"/>
-          <w:lang w:eastAsia="it-IT"/>
-          <w14:ligatures w14:val="none"/>
-        </w:rPr>
-      </w:pPr>
-      <w:r>
-        <w:rPr>
-          <w:rFonts w:eastAsia="Times New Roman" w:cstheme="minorHAnsi"/>
-          <w:color w:val="000000" w:themeColor="text1"/>
-          <w:kern w:val="0"/>
-          <w:sz w:val="24"/>
-          <w:szCs w:val="24"/>
-          <w:lang w:eastAsia="it-IT"/>
-          <w14:ligatures w14:val="none"/>
-        </w:rPr>
-        <w:t>•</w:t>
-      </w:r>
-      <w:r>
-        <w:rPr>
-          <w:rFonts w:eastAsia="Times New Roman" w:cstheme="minorHAnsi"/>
-          <w:color w:val="000000" w:themeColor="text1"/>
-          <w:kern w:val="0"/>
-          <w:sz w:val="24"/>
-          <w:szCs w:val="24"/>
-          <w:lang w:eastAsia="it-IT"/>
-          <w14:ligatures w14:val="none"/>
-        </w:rPr>
-        <w:tab/>
-        <w:t>Possono visualizzare dettagli, immagini e video dei progetti.</w:t>
-      </w:r>
-    </w:p>
-    <w:p>
-      <w:pPr>
-        <w:ind w:left="1416" w:hanging="708"/>
-        <w:rPr>
-          <w:rFonts w:eastAsia="Times New Roman" w:cstheme="minorHAnsi"/>
-          <w:color w:val="000000" w:themeColor="text1"/>
-          <w:kern w:val="0"/>
-          <w:sz w:val="24"/>
-          <w:szCs w:val="24"/>
-          <w:lang w:eastAsia="it-IT"/>
-          <w14:ligatures w14:val="none"/>
-        </w:rPr>
-      </w:pPr>
-      <w:r>
-        <w:rPr>
-          <w:rFonts w:eastAsia="Times New Roman" w:cstheme="minorHAnsi"/>
-          <w:color w:val="000000" w:themeColor="text1"/>
-          <w:kern w:val="0"/>
-          <w:sz w:val="24"/>
-          <w:szCs w:val="24"/>
-          <w:lang w:eastAsia="it-IT"/>
-          <w14:ligatures w14:val="none"/>
-        </w:rPr>
-        <w:t>•</w:t>
-      </w:r>
-      <w:r>
-        <w:rPr>
-          <w:rFonts w:eastAsia="Times New Roman" w:cstheme="minorHAnsi"/>
-          <w:color w:val="000000" w:themeColor="text1"/>
-          <w:kern w:val="0"/>
-          <w:sz w:val="24"/>
-          <w:szCs w:val="24"/>
-          <w:lang w:eastAsia="it-IT"/>
-          <w14:ligatures w14:val="none"/>
-        </w:rPr>
-        <w:tab/>
-        <w:t>Non possono effettuare donazioni dirette, ma possono condividere i progetti sui social media o con altre persone interessate.</w:t>
-      </w:r>
-    </w:p>
-    <w:p>
-      <w:pPr>
-        <w:rPr>
-          <w:rFonts w:eastAsia="Times New Roman" w:cstheme="minorHAnsi"/>
-          <w:color w:val="000000" w:themeColor="text1"/>
-          <w:kern w:val="0"/>
-          <w:sz w:val="24"/>
-          <w:szCs w:val="24"/>
-          <w:lang w:eastAsia="it-IT"/>
-          <w14:ligatures w14:val="none"/>
-        </w:rPr>
-      </w:pPr>
-      <w:r>
-        <w:rPr>
-          <w:rFonts w:eastAsia="Times New Roman" w:cstheme="minorHAnsi"/>
-          <w:color w:val="000000" w:themeColor="text1"/>
-          <w:kern w:val="0"/>
-          <w:sz w:val="24"/>
-          <w:szCs w:val="24"/>
-          <w:lang w:eastAsia="it-IT"/>
-          <w14:ligatures w14:val="none"/>
-        </w:rPr>
-        <w:t>4.</w:t>
-      </w:r>
-      <w:r>
-        <w:rPr>
-          <w:rFonts w:eastAsia="Times New Roman" w:cstheme="minorHAnsi"/>
-          <w:color w:val="000000" w:themeColor="text1"/>
-          <w:kern w:val="0"/>
-          <w:sz w:val="24"/>
-          <w:szCs w:val="24"/>
-          <w:lang w:eastAsia="it-IT"/>
-          <w14:ligatures w14:val="none"/>
-        </w:rPr>
-        <w:tab/>
-        <w:t>Amministratori:</w:t>
-      </w:r>
-    </w:p>
-    <w:p>
-      <w:pPr>
-        <w:ind w:left="1416" w:hanging="708"/>
-        <w:rPr>
-          <w:rFonts w:eastAsia="Times New Roman" w:cstheme="minorHAnsi"/>
-          <w:color w:val="000000" w:themeColor="text1"/>
-          <w:kern w:val="0"/>
-          <w:sz w:val="24"/>
-          <w:szCs w:val="24"/>
-          <w:lang w:eastAsia="it-IT"/>
-          <w14:ligatures w14:val="none"/>
-        </w:rPr>
-      </w:pPr>
-      <w:r>
-        <w:rPr>
-          <w:rFonts w:eastAsia="Times New Roman" w:cstheme="minorHAnsi"/>
-          <w:color w:val="000000" w:themeColor="text1"/>
-          <w:kern w:val="0"/>
-          <w:sz w:val="24"/>
-          <w:szCs w:val="24"/>
-          <w:lang w:eastAsia="it-IT"/>
-          <w14:ligatures w14:val="none"/>
-        </w:rPr>
-        <w:t>•</w:t>
-      </w:r>
-      <w:r>
-        <w:rPr>
-          <w:rFonts w:eastAsia="Times New Roman" w:cstheme="minorHAnsi"/>
-          <w:color w:val="000000" w:themeColor="text1"/>
-          <w:kern w:val="0"/>
-          <w:sz w:val="24"/>
-          <w:szCs w:val="24"/>
-          <w:lang w:eastAsia="it-IT"/>
-          <w14:ligatures w14:val="none"/>
-        </w:rPr>
-        <w:tab/>
-        <w:t>Gli amministratori avranno degli account specifici e dovranno solamente effettuare il login.</w:t>
-      </w:r>
-    </w:p>
-    <w:p>
-      <w:pPr>
-        <w:ind w:left="1416" w:hanging="708"/>
-        <w:rPr>
-          <w:rFonts w:eastAsia="Times New Roman" w:cstheme="minorHAnsi"/>
-          <w:color w:val="000000" w:themeColor="text1"/>
-          <w:kern w:val="0"/>
-          <w:sz w:val="24"/>
-          <w:szCs w:val="24"/>
-          <w:lang w:eastAsia="it-IT"/>
-          <w14:ligatures w14:val="none"/>
-        </w:rPr>
-      </w:pPr>
-      <w:r>
-        <w:rPr>
-          <w:rFonts w:eastAsia="Times New Roman" w:cstheme="minorHAnsi"/>
-          <w:color w:val="000000" w:themeColor="text1"/>
-          <w:kern w:val="0"/>
-          <w:sz w:val="24"/>
-          <w:szCs w:val="24"/>
-          <w:lang w:eastAsia="it-IT"/>
-          <w14:ligatures w14:val="none"/>
-        </w:rPr>
-        <w:t>•</w:t>
-      </w:r>
-      <w:r>
-        <w:rPr>
-          <w:rFonts w:eastAsia="Times New Roman" w:cstheme="minorHAnsi"/>
-          <w:color w:val="000000" w:themeColor="text1"/>
-          <w:kern w:val="0"/>
-          <w:sz w:val="24"/>
-          <w:szCs w:val="24"/>
-          <w:lang w:eastAsia="it-IT"/>
-          <w14:ligatures w14:val="none"/>
-        </w:rPr>
-        <w:tab/>
-        <w:t>Hanno il compito di verificare e</w:t>
-      </w:r>
-      <w:r>
-        <w:rPr>
-          <w:rFonts w:eastAsia="Times New Roman" w:cstheme="minorHAnsi"/>
-          <w:color w:val="000000" w:themeColor="text1"/>
-          <w:kern w:val="0"/>
-          <w:sz w:val="24"/>
-          <w:szCs w:val="24"/>
-          <w:lang w:eastAsia="it-IT"/>
-          <w14:ligatures w14:val="none"/>
-        </w:rPr>
-        <w:t xml:space="preserve">/o </w:t>
-      </w:r>
-      <w:r>
-        <w:rPr>
-          <w:rFonts w:eastAsia="Times New Roman" w:cstheme="minorHAnsi"/>
-          <w:color w:val="000000" w:themeColor="text1"/>
-          <w:kern w:val="0"/>
-          <w:sz w:val="24"/>
-          <w:szCs w:val="24"/>
-          <w:lang w:eastAsia="it-IT"/>
-          <w14:ligatures w14:val="none"/>
-        </w:rPr>
-        <w:t>rimuovere eventuali contenuti inappropriati</w:t>
-      </w:r>
-      <w:r>
-        <w:rPr>
-          <w:rFonts w:eastAsia="Times New Roman" w:cstheme="minorHAnsi"/>
-          <w:color w:val="000000" w:themeColor="text1"/>
-          <w:kern w:val="0"/>
-          <w:sz w:val="24"/>
-          <w:szCs w:val="24"/>
-          <w:lang w:eastAsia="it-IT"/>
-          <w14:ligatures w14:val="none"/>
-        </w:rPr>
-        <w:t>.</w:t>
-      </w:r>
-      <w:r>
-        <w:rPr>
-          <w:rFonts w:eastAsia="Times New Roman" w:cstheme="minorHAnsi"/>
-          <w:color w:val="000000" w:themeColor="text1"/>
-          <w:kern w:val="0"/>
-          <w:sz w:val="24"/>
-          <w:szCs w:val="24"/>
-          <w:lang w:eastAsia="it-IT"/>
-          <w14:ligatures w14:val="none"/>
-        </w:rPr>
-        <w:t xml:space="preserve"> </w:t>
-      </w:r>
-    </w:p>
-    <w:p>
-      <w:pPr>
-        <w:rPr>
-          <w:rFonts w:cstheme="minorHAnsi"/>
-          <w:color w:val="000000" w:themeColor="text1"/>
-          <w:sz w:val="24"/>
-          <w:szCs w:val="24"/>
+        </w:rPr>
+      </w:pPr>
+    </w:p>
+    <w:p>
+      <w:pPr>
+        <w:rPr>
+          <w:rFonts w:cstheme="minorHAnsi"/>
+          <w:color w:val="000000" w:themeColor="text1"/>
+          <w:sz w:val="24"/>
+          <w:szCs w:val="24"/>
+          <w:u w:val="single"/>
         </w:rPr>
       </w:pPr>
     </w:p>
@@ -1070,7 +277,6 @@
           <w:sz w:val="24"/>
           <w:szCs w:val="24"/>
         </w:rPr>
-        <w:lastRenderedPageBreak/>
         <w:t>CASO D’USO UC1:</w:t>
       </w:r>
       <w:r>
@@ -1345,6 +551,7 @@
           <w:color w:val="000000" w:themeColor="text1"/>
           <w:sz w:val="24"/>
           <w:szCs w:val="24"/>
+          <w:u w:val="single"/>
         </w:rPr>
       </w:pPr>
       <w:r>
@@ -1380,7 +587,87 @@
           <w:sz w:val="24"/>
           <w:szCs w:val="24"/>
         </w:rPr>
-        <w:t>Il progetto pubblicato dal Publisher è ora accessibile agli utenti normali e ai finanziatori.</w:t>
+        <w:t>Il Publisher riceve notifiche sulle donazioni e può tenere traccia dei finanziamenti raccolti attraverso il suo account.</w:t>
+      </w:r>
+    </w:p>
+    <w:p>
+      <w:pPr>
+        <w:rPr>
+          <w:rFonts w:cstheme="minorHAnsi"/>
+          <w:b/>
+          <w:bCs/>
+          <w:color w:val="000000" w:themeColor="text1"/>
+          <w:sz w:val="24"/>
+          <w:szCs w:val="24"/>
+        </w:rPr>
+      </w:pPr>
+      <w:r>
+        <w:rPr>
+          <w:rFonts w:cstheme="minorHAnsi"/>
+          <w:b/>
+          <w:bCs/>
+          <w:color w:val="000000" w:themeColor="text1"/>
+          <w:sz w:val="24"/>
+          <w:szCs w:val="24"/>
+        </w:rPr>
+        <w:t>Flusso principale:</w:t>
+      </w:r>
+    </w:p>
+    <w:p>
+      <w:pPr>
+        <w:pStyle w:val="Paragrafoelenco"/>
+        <w:numPr>
+          <w:ilvl w:val="0"/>
+          <w:numId w:val="4"/>
+        </w:numPr>
+        <w:rPr>
+          <w:rFonts w:cstheme="minorHAnsi"/>
+          <w:color w:val="000000" w:themeColor="text1"/>
+          <w:sz w:val="24"/>
+          <w:szCs w:val="24"/>
+        </w:rPr>
+      </w:pPr>
+      <w:r>
+        <w:rPr>
+          <w:rFonts w:cstheme="minorHAnsi"/>
+          <w:color w:val="000000" w:themeColor="text1"/>
+          <w:sz w:val="24"/>
+          <w:szCs w:val="24"/>
+        </w:rPr>
+        <w:t xml:space="preserve">Il Publisher </w:t>
+      </w:r>
+      <w:r>
+        <w:rPr>
+          <w:rFonts w:cstheme="minorHAnsi"/>
+          <w:color w:val="000000" w:themeColor="text1"/>
+          <w:sz w:val="24"/>
+          <w:szCs w:val="24"/>
+        </w:rPr>
+        <w:t>vuole pubblicare un nuovo progetto.</w:t>
+      </w:r>
+    </w:p>
+    <w:p>
+      <w:pPr>
+        <w:pStyle w:val="Paragrafoelenco"/>
+        <w:numPr>
+          <w:ilvl w:val="0"/>
+          <w:numId w:val="4"/>
+        </w:numPr>
+        <w:rPr>
+          <w:rFonts w:cstheme="minorHAnsi"/>
+          <w:color w:val="000000" w:themeColor="text1"/>
+          <w:sz w:val="24"/>
+          <w:szCs w:val="24"/>
+        </w:rPr>
+      </w:pPr>
+      <w:r>
+        <w:rPr>
+          <w:rFonts w:cstheme="minorHAnsi"/>
+          <w:color w:val="000000" w:themeColor="text1"/>
+          <w:sz w:val="24"/>
+          <w:szCs w:val="24"/>
+        </w:rPr>
+        <w:t>Il Publisher inizia a compilare i dettagli del progetto, inclusi:</w:t>
       </w:r>
     </w:p>
     <w:p>
@@ -1404,30 +691,163 @@
           <w:sz w:val="24"/>
           <w:szCs w:val="24"/>
         </w:rPr>
-        <w:t>Il Publisher riceve notifiche sulle donazioni e può tenere traccia dei finanziamenti raccolti attraverso il suo account.</w:t>
-      </w:r>
-    </w:p>
-    <w:p>
-      <w:pPr>
-        <w:rPr>
-          <w:rFonts w:cstheme="minorHAnsi"/>
-          <w:b/>
-          <w:bCs/>
-          <w:color w:val="000000" w:themeColor="text1"/>
-          <w:sz w:val="24"/>
-          <w:szCs w:val="24"/>
-        </w:rPr>
-      </w:pPr>
-      <w:r>
-        <w:rPr>
-          <w:rFonts w:cstheme="minorHAnsi"/>
-          <w:b/>
-          <w:bCs/>
-          <w:color w:val="000000" w:themeColor="text1"/>
-          <w:sz w:val="24"/>
-          <w:szCs w:val="24"/>
-        </w:rPr>
-        <w:t>Flusso principale:</w:t>
+        <w:t>Titolo del progetto.</w:t>
+      </w:r>
+    </w:p>
+    <w:p>
+      <w:pPr>
+        <w:pStyle w:val="Paragrafoelenco"/>
+        <w:numPr>
+          <w:ilvl w:val="0"/>
+          <w:numId w:val="5"/>
+        </w:numPr>
+        <w:rPr>
+          <w:rFonts w:cstheme="minorHAnsi"/>
+          <w:color w:val="000000" w:themeColor="text1"/>
+          <w:sz w:val="24"/>
+          <w:szCs w:val="24"/>
+        </w:rPr>
+      </w:pPr>
+      <w:r>
+        <w:rPr>
+          <w:rFonts w:cstheme="minorHAnsi"/>
+          <w:color w:val="000000" w:themeColor="text1"/>
+          <w:sz w:val="24"/>
+          <w:szCs w:val="24"/>
+        </w:rPr>
+        <w:t>Descrizione dettagliata del progetto, comprensiva degli obiettivi, del suo scopo</w:t>
+      </w:r>
+      <w:r>
+        <w:rPr>
+          <w:rFonts w:cstheme="minorHAnsi"/>
+          <w:color w:val="000000" w:themeColor="text1"/>
+          <w:sz w:val="24"/>
+          <w:szCs w:val="24"/>
+        </w:rPr>
+        <w:t>, eventuali contatti</w:t>
+      </w:r>
+      <w:r>
+        <w:rPr>
+          <w:rFonts w:cstheme="minorHAnsi"/>
+          <w:color w:val="000000" w:themeColor="text1"/>
+          <w:sz w:val="24"/>
+          <w:szCs w:val="24"/>
+        </w:rPr>
+        <w:t>, siti web e tag per facilitare la ricerca del progetto.</w:t>
+      </w:r>
+    </w:p>
+    <w:p>
+      <w:pPr>
+        <w:pStyle w:val="Paragrafoelenco"/>
+        <w:numPr>
+          <w:ilvl w:val="0"/>
+          <w:numId w:val="5"/>
+        </w:numPr>
+        <w:rPr>
+          <w:rFonts w:cstheme="minorHAnsi"/>
+          <w:color w:val="000000" w:themeColor="text1"/>
+          <w:sz w:val="24"/>
+          <w:szCs w:val="24"/>
+        </w:rPr>
+      </w:pPr>
+      <w:r>
+        <w:rPr>
+          <w:rFonts w:cstheme="minorHAnsi"/>
+          <w:color w:val="000000" w:themeColor="text1"/>
+          <w:sz w:val="24"/>
+          <w:szCs w:val="24"/>
+        </w:rPr>
+        <w:t>Caricamento di immagini e video correlati al progetto per fornire una presentazione visuale.</w:t>
+      </w:r>
+    </w:p>
+    <w:p>
+      <w:pPr>
+        <w:pStyle w:val="Paragrafoelenco"/>
+        <w:numPr>
+          <w:ilvl w:val="0"/>
+          <w:numId w:val="5"/>
+        </w:numPr>
+        <w:rPr>
+          <w:rFonts w:cstheme="minorHAnsi"/>
+          <w:color w:val="000000" w:themeColor="text1"/>
+          <w:sz w:val="24"/>
+          <w:szCs w:val="24"/>
+        </w:rPr>
+      </w:pPr>
+      <w:r>
+        <w:rPr>
+          <w:rFonts w:cstheme="minorHAnsi"/>
+          <w:color w:val="000000" w:themeColor="text1"/>
+          <w:sz w:val="24"/>
+          <w:szCs w:val="24"/>
+        </w:rPr>
+        <w:t>Impostazione dell'importo totale di finanziamento richiesto</w:t>
+      </w:r>
+      <w:r>
+        <w:rPr>
+          <w:rFonts w:cstheme="minorHAnsi"/>
+          <w:color w:val="000000" w:themeColor="text1"/>
+          <w:sz w:val="24"/>
+          <w:szCs w:val="24"/>
+        </w:rPr>
+        <w:t xml:space="preserve"> e il tempo limite</w:t>
+      </w:r>
+      <w:r>
+        <w:rPr>
+          <w:rFonts w:cstheme="minorHAnsi"/>
+          <w:color w:val="000000" w:themeColor="text1"/>
+          <w:sz w:val="24"/>
+          <w:szCs w:val="24"/>
+        </w:rPr>
+        <w:t>.</w:t>
+      </w:r>
+    </w:p>
+    <w:p>
+      <w:pPr>
+        <w:pStyle w:val="Paragrafoelenco"/>
+        <w:numPr>
+          <w:ilvl w:val="0"/>
+          <w:numId w:val="5"/>
+        </w:numPr>
+        <w:rPr>
+          <w:rFonts w:cstheme="minorHAnsi"/>
+          <w:color w:val="000000" w:themeColor="text1"/>
+          <w:sz w:val="24"/>
+          <w:szCs w:val="24"/>
+        </w:rPr>
+      </w:pPr>
+      <w:r>
+        <w:rPr>
+          <w:rFonts w:cstheme="minorHAnsi"/>
+          <w:color w:val="000000" w:themeColor="text1"/>
+          <w:sz w:val="24"/>
+          <w:szCs w:val="24"/>
+        </w:rPr>
+        <w:t>Informazioni su chi andrà a sviluppare il progetto.</w:t>
+      </w:r>
+    </w:p>
+    <w:p>
+      <w:pPr>
+        <w:pStyle w:val="Paragrafoelenco"/>
+        <w:numPr>
+          <w:ilvl w:val="0"/>
+          <w:numId w:val="5"/>
+        </w:numPr>
+        <w:rPr>
+          <w:rFonts w:cstheme="minorHAnsi"/>
+          <w:color w:val="000000" w:themeColor="text1"/>
+          <w:sz w:val="24"/>
+          <w:szCs w:val="24"/>
+        </w:rPr>
+      </w:pPr>
+      <w:r>
+        <w:rPr>
+          <w:rFonts w:cstheme="minorHAnsi"/>
+          <w:color w:val="000000" w:themeColor="text1"/>
+          <w:sz w:val="24"/>
+          <w:szCs w:val="24"/>
+        </w:rPr>
+        <w:t>Definizione delle ricompense o incentivi offerti ai finanziatori in base alle diverse fasce di donazione.</w:t>
       </w:r>
     </w:p>
     <w:p>
@@ -1451,7 +871,195 @@
           <w:sz w:val="24"/>
           <w:szCs w:val="24"/>
         </w:rPr>
-        <w:t xml:space="preserve">Il Publisher seleziona l'opzione "Pubblica un nuovo progetto" </w:t>
+        <w:t xml:space="preserve">Il publisher </w:t>
+      </w:r>
+      <w:r>
+        <w:rPr>
+          <w:rFonts w:cstheme="minorHAnsi"/>
+          <w:color w:val="000000" w:themeColor="text1"/>
+          <w:sz w:val="24"/>
+          <w:szCs w:val="24"/>
+        </w:rPr>
+        <w:t>deve</w:t>
+      </w:r>
+      <w:r>
+        <w:rPr>
+          <w:rFonts w:cstheme="minorHAnsi"/>
+          <w:color w:val="000000" w:themeColor="text1"/>
+          <w:sz w:val="24"/>
+          <w:szCs w:val="24"/>
+        </w:rPr>
+        <w:t xml:space="preserve"> fornire </w:t>
+      </w:r>
+      <w:r>
+        <w:rPr>
+          <w:rFonts w:cstheme="minorHAnsi"/>
+          <w:color w:val="000000" w:themeColor="text1"/>
+          <w:sz w:val="24"/>
+          <w:szCs w:val="24"/>
+        </w:rPr>
+        <w:t xml:space="preserve">alcuni dati </w:t>
+      </w:r>
+      <w:r>
+        <w:rPr>
+          <w:rFonts w:cstheme="minorHAnsi"/>
+          <w:color w:val="000000" w:themeColor="text1"/>
+          <w:sz w:val="24"/>
+          <w:szCs w:val="24"/>
+        </w:rPr>
+        <w:t>in modo da assicurarsi che non sia una truffa:</w:t>
+      </w:r>
+    </w:p>
+    <w:p>
+      <w:pPr>
+        <w:pStyle w:val="Paragrafoelenco"/>
+        <w:numPr>
+          <w:ilvl w:val="0"/>
+          <w:numId w:val="5"/>
+        </w:numPr>
+        <w:rPr>
+          <w:rFonts w:cstheme="minorHAnsi"/>
+          <w:color w:val="000000" w:themeColor="text1"/>
+          <w:sz w:val="24"/>
+          <w:szCs w:val="24"/>
+        </w:rPr>
+      </w:pPr>
+      <w:r>
+        <w:rPr>
+          <w:rFonts w:cstheme="minorHAnsi"/>
+          <w:color w:val="000000" w:themeColor="text1"/>
+          <w:sz w:val="24"/>
+          <w:szCs w:val="24"/>
+        </w:rPr>
+        <w:t>Carta d’identità valida per ogni membro del progetto.</w:t>
+      </w:r>
+    </w:p>
+    <w:p>
+      <w:pPr>
+        <w:pStyle w:val="Paragrafoelenco"/>
+        <w:numPr>
+          <w:ilvl w:val="0"/>
+          <w:numId w:val="5"/>
+        </w:numPr>
+        <w:rPr>
+          <w:rFonts w:cstheme="minorHAnsi"/>
+          <w:color w:val="000000" w:themeColor="text1"/>
+          <w:sz w:val="24"/>
+          <w:szCs w:val="24"/>
+        </w:rPr>
+      </w:pPr>
+      <w:r>
+        <w:rPr>
+          <w:rFonts w:cstheme="minorHAnsi"/>
+          <w:color w:val="000000" w:themeColor="text1"/>
+          <w:sz w:val="24"/>
+          <w:szCs w:val="24"/>
+        </w:rPr>
+        <w:t xml:space="preserve">Eventuale azienda o </w:t>
+      </w:r>
+      <w:proofErr w:type="spellStart"/>
+      <w:r>
+        <w:rPr>
+          <w:rFonts w:cstheme="minorHAnsi"/>
+          <w:color w:val="000000" w:themeColor="text1"/>
+          <w:sz w:val="24"/>
+          <w:szCs w:val="24"/>
+        </w:rPr>
+        <w:t>P</w:t>
+      </w:r>
+      <w:r>
+        <w:rPr>
+          <w:rFonts w:cstheme="minorHAnsi"/>
+          <w:color w:val="000000" w:themeColor="text1"/>
+          <w:sz w:val="24"/>
+          <w:szCs w:val="24"/>
+        </w:rPr>
+        <w:t>.</w:t>
+      </w:r>
+      <w:r>
+        <w:rPr>
+          <w:rFonts w:cstheme="minorHAnsi"/>
+          <w:color w:val="000000" w:themeColor="text1"/>
+          <w:sz w:val="24"/>
+          <w:szCs w:val="24"/>
+        </w:rPr>
+        <w:t>Iva</w:t>
+      </w:r>
+      <w:proofErr w:type="spellEnd"/>
+      <w:r>
+        <w:rPr>
+          <w:rFonts w:cstheme="minorHAnsi"/>
+          <w:color w:val="000000" w:themeColor="text1"/>
+          <w:sz w:val="24"/>
+          <w:szCs w:val="24"/>
+        </w:rPr>
+        <w:t>.</w:t>
+      </w:r>
+    </w:p>
+    <w:p>
+      <w:pPr>
+        <w:pStyle w:val="Paragrafoelenco"/>
+        <w:numPr>
+          <w:ilvl w:val="0"/>
+          <w:numId w:val="5"/>
+        </w:numPr>
+        <w:rPr>
+          <w:rFonts w:cstheme="minorHAnsi"/>
+          <w:color w:val="000000" w:themeColor="text1"/>
+          <w:sz w:val="24"/>
+          <w:szCs w:val="24"/>
+        </w:rPr>
+      </w:pPr>
+      <w:r>
+        <w:rPr>
+          <w:rFonts w:cstheme="minorHAnsi"/>
+          <w:color w:val="000000" w:themeColor="text1"/>
+          <w:sz w:val="24"/>
+          <w:szCs w:val="24"/>
+        </w:rPr>
+        <w:t>E-mail</w:t>
+      </w:r>
+      <w:r>
+        <w:rPr>
+          <w:rFonts w:cstheme="minorHAnsi"/>
+          <w:color w:val="000000" w:themeColor="text1"/>
+          <w:sz w:val="24"/>
+          <w:szCs w:val="24"/>
+        </w:rPr>
+        <w:t xml:space="preserve"> o PEC</w:t>
+      </w:r>
+      <w:r>
+        <w:rPr>
+          <w:rFonts w:cstheme="minorHAnsi"/>
+          <w:color w:val="000000" w:themeColor="text1"/>
+          <w:sz w:val="24"/>
+          <w:szCs w:val="24"/>
+        </w:rPr>
+        <w:t>, numero di telefono e indirizzo validi per eventuali comunicazioni.</w:t>
+      </w:r>
+    </w:p>
+    <w:p>
+      <w:pPr>
+        <w:pStyle w:val="Paragrafoelenco"/>
+        <w:numPr>
+          <w:ilvl w:val="0"/>
+          <w:numId w:val="5"/>
+        </w:numPr>
+        <w:rPr>
+          <w:rFonts w:cstheme="minorHAnsi"/>
+          <w:color w:val="000000" w:themeColor="text1"/>
+          <w:sz w:val="24"/>
+          <w:szCs w:val="24"/>
+        </w:rPr>
+      </w:pPr>
+      <w:r>
+        <w:rPr>
+          <w:rFonts w:cstheme="minorHAnsi"/>
+          <w:color w:val="000000" w:themeColor="text1"/>
+          <w:sz w:val="24"/>
+          <w:szCs w:val="24"/>
+        </w:rPr>
+        <w:t>Metodo di pagamento valido su cui alla fine verranno caricate le donazioni.</w:t>
       </w:r>
     </w:p>
     <w:p>
@@ -1475,352 +1083,7 @@
           <w:sz w:val="24"/>
           <w:szCs w:val="24"/>
         </w:rPr>
-        <w:t>Il Publisher inizia a compilare i dettagli del progetto, inclusi:</w:t>
-      </w:r>
-    </w:p>
-    <w:p>
-      <w:pPr>
-        <w:pStyle w:val="Paragrafoelenco"/>
-        <w:numPr>
-          <w:ilvl w:val="0"/>
-          <w:numId w:val="5"/>
-        </w:numPr>
-        <w:rPr>
-          <w:rFonts w:cstheme="minorHAnsi"/>
-          <w:color w:val="000000" w:themeColor="text1"/>
-          <w:sz w:val="24"/>
-          <w:szCs w:val="24"/>
-        </w:rPr>
-      </w:pPr>
-      <w:r>
-        <w:rPr>
-          <w:rFonts w:cstheme="minorHAnsi"/>
-          <w:color w:val="000000" w:themeColor="text1"/>
-          <w:sz w:val="24"/>
-          <w:szCs w:val="24"/>
-        </w:rPr>
-        <w:t>Titolo del progetto.</w:t>
-      </w:r>
-    </w:p>
-    <w:p>
-      <w:pPr>
-        <w:pStyle w:val="Paragrafoelenco"/>
-        <w:numPr>
-          <w:ilvl w:val="0"/>
-          <w:numId w:val="5"/>
-        </w:numPr>
-        <w:rPr>
-          <w:rFonts w:cstheme="minorHAnsi"/>
-          <w:color w:val="000000" w:themeColor="text1"/>
-          <w:sz w:val="24"/>
-          <w:szCs w:val="24"/>
-        </w:rPr>
-      </w:pPr>
-      <w:r>
-        <w:rPr>
-          <w:rFonts w:cstheme="minorHAnsi"/>
-          <w:color w:val="000000" w:themeColor="text1"/>
-          <w:sz w:val="24"/>
-          <w:szCs w:val="24"/>
-        </w:rPr>
-        <w:t>Descrizione dettagliata del progetto, comprensiva degli obiettivi, del suo scopo</w:t>
-      </w:r>
-      <w:r>
-        <w:rPr>
-          <w:rFonts w:cstheme="minorHAnsi"/>
-          <w:color w:val="000000" w:themeColor="text1"/>
-          <w:sz w:val="24"/>
-          <w:szCs w:val="24"/>
-        </w:rPr>
-        <w:t>, eventuali contatti e sit</w:t>
-      </w:r>
-      <w:r>
-        <w:rPr>
-          <w:rFonts w:cstheme="minorHAnsi"/>
-          <w:color w:val="000000" w:themeColor="text1"/>
-          <w:sz w:val="24"/>
-          <w:szCs w:val="24"/>
-        </w:rPr>
-        <w:t xml:space="preserve">o </w:t>
-      </w:r>
-      <w:r>
-        <w:rPr>
-          <w:rFonts w:cstheme="minorHAnsi"/>
-          <w:color w:val="000000" w:themeColor="text1"/>
-          <w:sz w:val="24"/>
-          <w:szCs w:val="24"/>
-        </w:rPr>
-        <w:t>web.</w:t>
-      </w:r>
-    </w:p>
-    <w:p>
-      <w:pPr>
-        <w:pStyle w:val="Paragrafoelenco"/>
-        <w:numPr>
-          <w:ilvl w:val="0"/>
-          <w:numId w:val="5"/>
-        </w:numPr>
-        <w:rPr>
-          <w:rFonts w:cstheme="minorHAnsi"/>
-          <w:color w:val="000000" w:themeColor="text1"/>
-          <w:sz w:val="24"/>
-          <w:szCs w:val="24"/>
-        </w:rPr>
-      </w:pPr>
-      <w:r>
-        <w:rPr>
-          <w:rFonts w:cstheme="minorHAnsi"/>
-          <w:color w:val="000000" w:themeColor="text1"/>
-          <w:sz w:val="24"/>
-          <w:szCs w:val="24"/>
-        </w:rPr>
-        <w:t>Caricamento di immagini e video correlati al progetto per fornire una presentazione visuale.</w:t>
-      </w:r>
-    </w:p>
-    <w:p>
-      <w:pPr>
-        <w:pStyle w:val="Paragrafoelenco"/>
-        <w:numPr>
-          <w:ilvl w:val="0"/>
-          <w:numId w:val="5"/>
-        </w:numPr>
-        <w:rPr>
-          <w:rFonts w:cstheme="minorHAnsi"/>
-          <w:color w:val="000000" w:themeColor="text1"/>
-          <w:sz w:val="24"/>
-          <w:szCs w:val="24"/>
-        </w:rPr>
-      </w:pPr>
-      <w:r>
-        <w:rPr>
-          <w:rFonts w:cstheme="minorHAnsi"/>
-          <w:color w:val="000000" w:themeColor="text1"/>
-          <w:sz w:val="24"/>
-          <w:szCs w:val="24"/>
-        </w:rPr>
-        <w:t>Impostazione dell'importo totale di finanziamento richiesto</w:t>
-      </w:r>
-      <w:r>
-        <w:rPr>
-          <w:rFonts w:cstheme="minorHAnsi"/>
-          <w:color w:val="000000" w:themeColor="text1"/>
-          <w:sz w:val="24"/>
-          <w:szCs w:val="24"/>
-        </w:rPr>
-        <w:t xml:space="preserve"> e il tempo limite</w:t>
-      </w:r>
-      <w:r>
-        <w:rPr>
-          <w:rFonts w:cstheme="minorHAnsi"/>
-          <w:color w:val="000000" w:themeColor="text1"/>
-          <w:sz w:val="24"/>
-          <w:szCs w:val="24"/>
-        </w:rPr>
-        <w:t>.</w:t>
-      </w:r>
-    </w:p>
-    <w:p>
-      <w:pPr>
-        <w:pStyle w:val="Paragrafoelenco"/>
-        <w:numPr>
-          <w:ilvl w:val="0"/>
-          <w:numId w:val="5"/>
-        </w:numPr>
-        <w:rPr>
-          <w:rFonts w:cstheme="minorHAnsi"/>
-          <w:color w:val="000000" w:themeColor="text1"/>
-          <w:sz w:val="24"/>
-          <w:szCs w:val="24"/>
-        </w:rPr>
-      </w:pPr>
-      <w:r>
-        <w:rPr>
-          <w:rFonts w:cstheme="minorHAnsi"/>
-          <w:color w:val="000000" w:themeColor="text1"/>
-          <w:sz w:val="24"/>
-          <w:szCs w:val="24"/>
-        </w:rPr>
-        <w:t>Informazioni su chi andrà a sviluppare il progetto.</w:t>
-      </w:r>
-    </w:p>
-    <w:p>
-      <w:pPr>
-        <w:pStyle w:val="Paragrafoelenco"/>
-        <w:numPr>
-          <w:ilvl w:val="0"/>
-          <w:numId w:val="5"/>
-        </w:numPr>
-        <w:rPr>
-          <w:rFonts w:cstheme="minorHAnsi"/>
-          <w:color w:val="000000" w:themeColor="text1"/>
-          <w:sz w:val="24"/>
-          <w:szCs w:val="24"/>
-        </w:rPr>
-      </w:pPr>
-      <w:r>
-        <w:rPr>
-          <w:rFonts w:cstheme="minorHAnsi"/>
-          <w:color w:val="000000" w:themeColor="text1"/>
-          <w:sz w:val="24"/>
-          <w:szCs w:val="24"/>
-        </w:rPr>
-        <w:t>Definizione delle ricompense o incentivi offerti ai finanziatori in base alle diverse fasce di donazione.</w:t>
-      </w:r>
-    </w:p>
-    <w:p>
-      <w:pPr>
-        <w:pStyle w:val="Paragrafoelenco"/>
-        <w:numPr>
-          <w:ilvl w:val="0"/>
-          <w:numId w:val="4"/>
-        </w:numPr>
-        <w:rPr>
-          <w:rFonts w:cstheme="minorHAnsi"/>
-          <w:color w:val="000000" w:themeColor="text1"/>
-          <w:sz w:val="24"/>
-          <w:szCs w:val="24"/>
-        </w:rPr>
-      </w:pPr>
-      <w:r>
-        <w:rPr>
-          <w:rFonts w:cstheme="minorHAnsi"/>
-          <w:color w:val="000000" w:themeColor="text1"/>
-          <w:sz w:val="24"/>
-          <w:szCs w:val="24"/>
-        </w:rPr>
-        <w:t xml:space="preserve">Il publisher dovrà fornire </w:t>
-      </w:r>
-      <w:r>
-        <w:rPr>
-          <w:rFonts w:cstheme="minorHAnsi"/>
-          <w:color w:val="000000" w:themeColor="text1"/>
-          <w:sz w:val="24"/>
-          <w:szCs w:val="24"/>
-        </w:rPr>
-        <w:t xml:space="preserve">alcuni dati </w:t>
-      </w:r>
-      <w:r>
-        <w:rPr>
-          <w:rFonts w:cstheme="minorHAnsi"/>
-          <w:color w:val="000000" w:themeColor="text1"/>
-          <w:sz w:val="24"/>
-          <w:szCs w:val="24"/>
-        </w:rPr>
-        <w:t>in modo da assicurarsi che non sia una truffa:</w:t>
-      </w:r>
-    </w:p>
-    <w:p>
-      <w:pPr>
-        <w:pStyle w:val="Paragrafoelenco"/>
-        <w:numPr>
-          <w:ilvl w:val="0"/>
-          <w:numId w:val="5"/>
-        </w:numPr>
-        <w:rPr>
-          <w:rFonts w:cstheme="minorHAnsi"/>
-          <w:color w:val="000000" w:themeColor="text1"/>
-          <w:sz w:val="24"/>
-          <w:szCs w:val="24"/>
-        </w:rPr>
-      </w:pPr>
-      <w:r>
-        <w:rPr>
-          <w:rFonts w:cstheme="minorHAnsi"/>
-          <w:color w:val="000000" w:themeColor="text1"/>
-          <w:sz w:val="24"/>
-          <w:szCs w:val="24"/>
-        </w:rPr>
-        <w:t>Carta d’identità valida per ogni membro del progetto.</w:t>
-      </w:r>
-    </w:p>
-    <w:p>
-      <w:pPr>
-        <w:pStyle w:val="Paragrafoelenco"/>
-        <w:numPr>
-          <w:ilvl w:val="0"/>
-          <w:numId w:val="5"/>
-        </w:numPr>
-        <w:rPr>
-          <w:rFonts w:cstheme="minorHAnsi"/>
-          <w:color w:val="000000" w:themeColor="text1"/>
-          <w:sz w:val="24"/>
-          <w:szCs w:val="24"/>
-        </w:rPr>
-      </w:pPr>
-      <w:r>
-        <w:rPr>
-          <w:rFonts w:cstheme="minorHAnsi"/>
-          <w:color w:val="000000" w:themeColor="text1"/>
-          <w:sz w:val="24"/>
-          <w:szCs w:val="24"/>
-        </w:rPr>
-        <w:t>Eventuale azienda o p. IVA.</w:t>
-      </w:r>
-    </w:p>
-    <w:p>
-      <w:pPr>
-        <w:pStyle w:val="Paragrafoelenco"/>
-        <w:numPr>
-          <w:ilvl w:val="0"/>
-          <w:numId w:val="5"/>
-        </w:numPr>
-        <w:rPr>
-          <w:rFonts w:cstheme="minorHAnsi"/>
-          <w:color w:val="000000" w:themeColor="text1"/>
-          <w:sz w:val="24"/>
-          <w:szCs w:val="24"/>
-        </w:rPr>
-      </w:pPr>
-      <w:r>
-        <w:rPr>
-          <w:rFonts w:cstheme="minorHAnsi"/>
-          <w:color w:val="000000" w:themeColor="text1"/>
-          <w:sz w:val="24"/>
-          <w:szCs w:val="24"/>
-        </w:rPr>
-        <w:t>E-mail</w:t>
-      </w:r>
-      <w:r>
-        <w:rPr>
-          <w:rFonts w:cstheme="minorHAnsi"/>
-          <w:color w:val="000000" w:themeColor="text1"/>
-          <w:sz w:val="24"/>
-          <w:szCs w:val="24"/>
-        </w:rPr>
-        <w:t xml:space="preserve"> o PEC</w:t>
-      </w:r>
-      <w:r>
-        <w:rPr>
-          <w:rFonts w:cstheme="minorHAnsi"/>
-          <w:color w:val="000000" w:themeColor="text1"/>
-          <w:sz w:val="24"/>
-          <w:szCs w:val="24"/>
-        </w:rPr>
-        <w:t>, numero di telefono e indirizzo validi per eventuali comunicazioni.</w:t>
-      </w:r>
-    </w:p>
-    <w:p>
-      <w:pPr>
-        <w:pStyle w:val="Paragrafoelenco"/>
-        <w:numPr>
-          <w:ilvl w:val="0"/>
-          <w:numId w:val="5"/>
-        </w:numPr>
-        <w:rPr>
-          <w:rFonts w:cstheme="minorHAnsi"/>
-          <w:color w:val="000000" w:themeColor="text1"/>
-          <w:sz w:val="24"/>
-          <w:szCs w:val="24"/>
-        </w:rPr>
-      </w:pPr>
-      <w:r>
-        <w:rPr>
-          <w:rFonts w:cstheme="minorHAnsi"/>
-          <w:color w:val="000000" w:themeColor="text1"/>
-          <w:sz w:val="24"/>
-          <w:szCs w:val="24"/>
-        </w:rPr>
-        <w:t>Metodo di pagamento valido su cui alla fine verranno caricate le donazioni.</w:t>
+        <w:t>Il sistema approva il progetto che da ora sarà accessibile ad utenti e finanziatori.</w:t>
       </w:r>
     </w:p>
     <w:p>
@@ -1971,7 +1234,6 @@
           <w:sz w:val="24"/>
           <w:szCs w:val="24"/>
         </w:rPr>
-        <w:lastRenderedPageBreak/>
         <w:t>2a. Le informazioni inserite sul progetto sono insufficienti o non validi:</w:t>
       </w:r>
     </w:p>

</xml_diff>

<commit_message>
Caricato UC2 (davvero stavolta)
</commit_message>
<xml_diff>
--- a/Progetto/Documento dei requisiti.docx
+++ b/Progetto/Documento dei requisiti.docx
@@ -277,7 +277,29 @@
           <w:sz w:val="24"/>
           <w:szCs w:val="24"/>
         </w:rPr>
-        <w:t>CASO D’USO UC1:</w:t>
+        <w:t>CASO D’USO UC</w:t>
+      </w:r>
+      <w:r>
+        <w:rPr>
+          <w:rFonts w:cstheme="minorHAnsi"/>
+          <w:b/>
+          <w:bCs/>
+          <w:color w:val="000000" w:themeColor="text1"/>
+          <w:sz w:val="24"/>
+          <w:szCs w:val="24"/>
+        </w:rPr>
+        <w:t>1</w:t>
+      </w:r>
+      <w:r>
+        <w:rPr>
+          <w:rFonts w:cstheme="minorHAnsi"/>
+          <w:b/>
+          <w:bCs/>
+          <w:color w:val="000000" w:themeColor="text1"/>
+          <w:sz w:val="24"/>
+          <w:szCs w:val="24"/>
+        </w:rPr>
+        <w:t>:</w:t>
       </w:r>
       <w:r>
         <w:rPr>
@@ -1587,14 +1609,1326 @@
     </w:p>
     <w:p>
       <w:pPr>
-        <w:ind w:left="708"/>
-        <w:rPr>
-          <w:rFonts w:cstheme="minorHAnsi"/>
-          <w:color w:val="000000" w:themeColor="text1"/>
-          <w:sz w:val="24"/>
-          <w:szCs w:val="24"/>
-        </w:rPr>
-      </w:pPr>
+        <w:rPr>
+          <w:rFonts w:cstheme="minorHAnsi"/>
+          <w:color w:val="000000" w:themeColor="text1"/>
+          <w:sz w:val="24"/>
+          <w:szCs w:val="24"/>
+          <w:u w:val="single"/>
+        </w:rPr>
+      </w:pPr>
+    </w:p>
+    <w:p>
+      <w:pPr>
+        <w:rPr>
+          <w:rFonts w:cstheme="minorHAnsi"/>
+          <w:color w:val="000000" w:themeColor="text1"/>
+          <w:sz w:val="24"/>
+          <w:szCs w:val="24"/>
+        </w:rPr>
+      </w:pPr>
+      <w:r>
+        <w:rPr>
+          <w:rFonts w:cstheme="minorHAnsi"/>
+          <w:b/>
+          <w:bCs/>
+          <w:color w:val="000000" w:themeColor="text1"/>
+          <w:sz w:val="24"/>
+          <w:szCs w:val="24"/>
+        </w:rPr>
+        <w:t>CASO D’USO UC</w:t>
+      </w:r>
+      <w:r>
+        <w:rPr>
+          <w:rFonts w:cstheme="minorHAnsi"/>
+          <w:b/>
+          <w:bCs/>
+          <w:color w:val="000000" w:themeColor="text1"/>
+          <w:sz w:val="24"/>
+          <w:szCs w:val="24"/>
+        </w:rPr>
+        <w:t>2</w:t>
+      </w:r>
+      <w:r>
+        <w:rPr>
+          <w:rFonts w:cstheme="minorHAnsi"/>
+          <w:b/>
+          <w:bCs/>
+          <w:color w:val="000000" w:themeColor="text1"/>
+          <w:sz w:val="24"/>
+          <w:szCs w:val="24"/>
+        </w:rPr>
+        <w:t>:</w:t>
+      </w:r>
+      <w:r>
+        <w:rPr>
+          <w:rFonts w:cstheme="minorHAnsi"/>
+          <w:color w:val="000000" w:themeColor="text1"/>
+          <w:sz w:val="24"/>
+          <w:szCs w:val="24"/>
+        </w:rPr>
+        <w:t xml:space="preserve"> </w:t>
+      </w:r>
+      <w:r>
+        <w:rPr>
+          <w:rFonts w:cstheme="minorHAnsi"/>
+          <w:color w:val="000000" w:themeColor="text1"/>
+          <w:sz w:val="24"/>
+          <w:szCs w:val="24"/>
+        </w:rPr>
+        <w:t>Finanziare</w:t>
+      </w:r>
+      <w:r>
+        <w:rPr>
+          <w:rFonts w:cstheme="minorHAnsi"/>
+          <w:color w:val="000000" w:themeColor="text1"/>
+          <w:sz w:val="24"/>
+          <w:szCs w:val="24"/>
+        </w:rPr>
+        <w:t xml:space="preserve"> un</w:t>
+      </w:r>
+      <w:r>
+        <w:rPr>
+          <w:rFonts w:cstheme="minorHAnsi"/>
+          <w:color w:val="000000" w:themeColor="text1"/>
+          <w:sz w:val="24"/>
+          <w:szCs w:val="24"/>
+        </w:rPr>
+        <w:t xml:space="preserve"> progetto</w:t>
+      </w:r>
+    </w:p>
+    <w:p>
+      <w:pPr>
+        <w:rPr>
+          <w:rFonts w:cstheme="minorHAnsi"/>
+          <w:color w:val="000000" w:themeColor="text1"/>
+          <w:sz w:val="24"/>
+          <w:szCs w:val="24"/>
+          <w:u w:val="single"/>
+        </w:rPr>
+      </w:pPr>
+      <w:r>
+        <w:rPr>
+          <w:rFonts w:cstheme="minorHAnsi"/>
+          <w:b/>
+          <w:bCs/>
+          <w:color w:val="000000" w:themeColor="text1"/>
+          <w:sz w:val="24"/>
+          <w:szCs w:val="24"/>
+        </w:rPr>
+        <w:t>Portata:</w:t>
+      </w:r>
+      <w:r>
+        <w:rPr>
+          <w:rFonts w:cstheme="minorHAnsi"/>
+          <w:color w:val="000000" w:themeColor="text1"/>
+          <w:sz w:val="24"/>
+          <w:szCs w:val="24"/>
+        </w:rPr>
+        <w:t xml:space="preserve"> Applicazione </w:t>
+      </w:r>
+      <w:proofErr w:type="spellStart"/>
+      <w:r>
+        <w:rPr>
+          <w:rFonts w:cstheme="minorHAnsi"/>
+          <w:color w:val="000000" w:themeColor="text1"/>
+          <w:sz w:val="24"/>
+          <w:szCs w:val="24"/>
+        </w:rPr>
+        <w:t>FundAstic</w:t>
+      </w:r>
+      <w:proofErr w:type="spellEnd"/>
+    </w:p>
+    <w:p>
+      <w:pPr>
+        <w:rPr>
+          <w:rFonts w:cstheme="minorHAnsi"/>
+          <w:color w:val="000000" w:themeColor="text1"/>
+          <w:sz w:val="24"/>
+          <w:szCs w:val="24"/>
+        </w:rPr>
+      </w:pPr>
+      <w:r>
+        <w:rPr>
+          <w:rFonts w:cstheme="minorHAnsi"/>
+          <w:b/>
+          <w:bCs/>
+          <w:color w:val="000000" w:themeColor="text1"/>
+          <w:sz w:val="24"/>
+          <w:szCs w:val="24"/>
+        </w:rPr>
+        <w:t>Livello:</w:t>
+      </w:r>
+      <w:r>
+        <w:rPr>
+          <w:rFonts w:cstheme="minorHAnsi"/>
+          <w:color w:val="000000" w:themeColor="text1"/>
+          <w:sz w:val="24"/>
+          <w:szCs w:val="24"/>
+        </w:rPr>
+        <w:t xml:space="preserve"> Obiettivo utente</w:t>
+      </w:r>
+    </w:p>
+    <w:p>
+      <w:pPr>
+        <w:rPr>
+          <w:rFonts w:cstheme="minorHAnsi"/>
+          <w:color w:val="000000" w:themeColor="text1"/>
+          <w:sz w:val="24"/>
+          <w:szCs w:val="24"/>
+        </w:rPr>
+      </w:pPr>
+      <w:r>
+        <w:rPr>
+          <w:rFonts w:cstheme="minorHAnsi"/>
+          <w:b/>
+          <w:bCs/>
+          <w:color w:val="000000" w:themeColor="text1"/>
+          <w:sz w:val="24"/>
+          <w:szCs w:val="24"/>
+        </w:rPr>
+        <w:t>Attore primario:</w:t>
+      </w:r>
+      <w:r>
+        <w:rPr>
+          <w:rFonts w:cstheme="minorHAnsi"/>
+          <w:color w:val="000000" w:themeColor="text1"/>
+          <w:sz w:val="24"/>
+          <w:szCs w:val="24"/>
+        </w:rPr>
+        <w:t xml:space="preserve"> </w:t>
+      </w:r>
+      <w:r>
+        <w:rPr>
+          <w:rFonts w:cstheme="minorHAnsi"/>
+          <w:color w:val="000000" w:themeColor="text1"/>
+          <w:sz w:val="24"/>
+          <w:szCs w:val="24"/>
+        </w:rPr>
+        <w:t>Finanziatore</w:t>
+      </w:r>
+    </w:p>
+    <w:p>
+      <w:pPr>
+        <w:rPr>
+          <w:rFonts w:cstheme="minorHAnsi"/>
+          <w:b/>
+          <w:bCs/>
+          <w:color w:val="000000" w:themeColor="text1"/>
+          <w:sz w:val="24"/>
+          <w:szCs w:val="24"/>
+        </w:rPr>
+      </w:pPr>
+      <w:r>
+        <w:rPr>
+          <w:rFonts w:cstheme="minorHAnsi"/>
+          <w:b/>
+          <w:bCs/>
+          <w:color w:val="000000" w:themeColor="text1"/>
+          <w:sz w:val="24"/>
+          <w:szCs w:val="24"/>
+        </w:rPr>
+        <w:t xml:space="preserve">Parti interessate e interessi: </w:t>
+      </w:r>
+    </w:p>
+    <w:p>
+      <w:pPr>
+        <w:pStyle w:val="Paragrafoelenco"/>
+        <w:numPr>
+          <w:ilvl w:val="0"/>
+          <w:numId w:val="9"/>
+        </w:numPr>
+        <w:rPr>
+          <w:rFonts w:cstheme="minorHAnsi"/>
+          <w:color w:val="000000" w:themeColor="text1"/>
+          <w:sz w:val="24"/>
+          <w:szCs w:val="24"/>
+        </w:rPr>
+      </w:pPr>
+      <w:r>
+        <w:rPr>
+          <w:rFonts w:cstheme="minorHAnsi"/>
+          <w:sz w:val="24"/>
+          <w:szCs w:val="24"/>
+        </w:rPr>
+        <w:t>F</w:t>
+      </w:r>
+      <w:r>
+        <w:rPr>
+          <w:rFonts w:cstheme="minorHAnsi"/>
+          <w:sz w:val="24"/>
+          <w:szCs w:val="24"/>
+        </w:rPr>
+        <w:t>inanziatore</w:t>
+      </w:r>
+      <w:r>
+        <w:rPr>
+          <w:rFonts w:cstheme="minorHAnsi"/>
+          <w:sz w:val="24"/>
+          <w:szCs w:val="24"/>
+        </w:rPr>
+        <w:t>:</w:t>
+      </w:r>
+      <w:r>
+        <w:rPr>
+          <w:rFonts w:cstheme="minorHAnsi"/>
+          <w:sz w:val="24"/>
+          <w:szCs w:val="24"/>
+        </w:rPr>
+        <w:t xml:space="preserve"> </w:t>
+      </w:r>
+      <w:r>
+        <w:rPr>
+          <w:rFonts w:cstheme="minorHAnsi"/>
+          <w:sz w:val="24"/>
+          <w:szCs w:val="24"/>
+        </w:rPr>
+        <w:t>vuole finanziare un progetto in modo sicuro, dato che ciò potrebbe influire sul suo capitale.</w:t>
+      </w:r>
+    </w:p>
+    <w:p>
+      <w:pPr>
+        <w:rPr>
+          <w:rFonts w:cstheme="minorHAnsi"/>
+          <w:sz w:val="24"/>
+          <w:szCs w:val="24"/>
+        </w:rPr>
+      </w:pPr>
+      <w:r>
+        <w:rPr>
+          <w:rFonts w:cstheme="minorHAnsi"/>
+          <w:b/>
+          <w:bCs/>
+          <w:sz w:val="24"/>
+          <w:szCs w:val="24"/>
+        </w:rPr>
+        <w:t>Pre</w:t>
+      </w:r>
+      <w:r>
+        <w:rPr>
+          <w:rFonts w:cstheme="minorHAnsi"/>
+          <w:b/>
+          <w:bCs/>
+          <w:sz w:val="24"/>
+          <w:szCs w:val="24"/>
+        </w:rPr>
+        <w:t>-C</w:t>
+      </w:r>
+      <w:r>
+        <w:rPr>
+          <w:rFonts w:cstheme="minorHAnsi"/>
+          <w:b/>
+          <w:bCs/>
+          <w:sz w:val="24"/>
+          <w:szCs w:val="24"/>
+        </w:rPr>
+        <w:t>ondizioni:</w:t>
+      </w:r>
+      <w:r>
+        <w:rPr>
+          <w:rFonts w:cstheme="minorHAnsi"/>
+          <w:sz w:val="24"/>
+          <w:szCs w:val="24"/>
+        </w:rPr>
+        <w:t xml:space="preserve"> </w:t>
+      </w:r>
+      <w:r>
+        <w:rPr>
+          <w:rFonts w:cstheme="minorHAnsi"/>
+          <w:sz w:val="24"/>
+          <w:szCs w:val="24"/>
+        </w:rPr>
+        <w:t>Il finanziatore ha effettuato l'accesso al suo account sulla piattaforma.</w:t>
+      </w:r>
+    </w:p>
+    <w:p>
+      <w:pPr>
+        <w:rPr>
+          <w:rFonts w:cstheme="minorHAnsi"/>
+          <w:sz w:val="24"/>
+          <w:szCs w:val="24"/>
+        </w:rPr>
+      </w:pPr>
+      <w:r>
+        <w:rPr>
+          <w:rFonts w:cstheme="minorHAnsi"/>
+          <w:b/>
+          <w:bCs/>
+          <w:sz w:val="24"/>
+          <w:szCs w:val="24"/>
+        </w:rPr>
+        <w:t>Garanzia di successo (</w:t>
+      </w:r>
+      <w:r>
+        <w:rPr>
+          <w:rFonts w:cstheme="minorHAnsi"/>
+          <w:b/>
+          <w:bCs/>
+          <w:sz w:val="24"/>
+          <w:szCs w:val="24"/>
+        </w:rPr>
+        <w:t>Post</w:t>
+      </w:r>
+      <w:r>
+        <w:rPr>
+          <w:rFonts w:cstheme="minorHAnsi"/>
+          <w:b/>
+          <w:bCs/>
+          <w:sz w:val="24"/>
+          <w:szCs w:val="24"/>
+        </w:rPr>
+        <w:t>-C</w:t>
+      </w:r>
+      <w:r>
+        <w:rPr>
+          <w:rFonts w:cstheme="minorHAnsi"/>
+          <w:b/>
+          <w:bCs/>
+          <w:sz w:val="24"/>
+          <w:szCs w:val="24"/>
+        </w:rPr>
+        <w:t>ondizioni</w:t>
+      </w:r>
+      <w:r>
+        <w:rPr>
+          <w:rFonts w:cstheme="minorHAnsi"/>
+          <w:b/>
+          <w:bCs/>
+          <w:sz w:val="24"/>
+          <w:szCs w:val="24"/>
+        </w:rPr>
+        <w:t>)</w:t>
+      </w:r>
+      <w:r>
+        <w:rPr>
+          <w:rFonts w:cstheme="minorHAnsi"/>
+          <w:b/>
+          <w:bCs/>
+          <w:sz w:val="24"/>
+          <w:szCs w:val="24"/>
+        </w:rPr>
+        <w:t>:</w:t>
+      </w:r>
+      <w:r>
+        <w:rPr>
+          <w:rFonts w:cstheme="minorHAnsi"/>
+          <w:sz w:val="24"/>
+          <w:szCs w:val="24"/>
+        </w:rPr>
+        <w:t xml:space="preserve"> </w:t>
+      </w:r>
+      <w:r>
+        <w:rPr>
+          <w:rFonts w:cstheme="minorHAnsi"/>
+          <w:sz w:val="24"/>
+          <w:szCs w:val="24"/>
+        </w:rPr>
+        <w:t>La piattaforma tiene traccia delle donazioni effettuate dal finanziatore e delle eventuali ricompense o incentivi da ricevere in cambio.</w:t>
+      </w:r>
+    </w:p>
+    <w:p>
+      <w:pPr>
+        <w:rPr>
+          <w:rFonts w:cstheme="minorHAnsi"/>
+          <w:sz w:val="24"/>
+          <w:szCs w:val="24"/>
+        </w:rPr>
+      </w:pPr>
+    </w:p>
+    <w:p>
+      <w:pPr>
+        <w:rPr>
+          <w:rFonts w:cstheme="minorHAnsi"/>
+          <w:sz w:val="24"/>
+          <w:szCs w:val="24"/>
+        </w:rPr>
+      </w:pPr>
+    </w:p>
+    <w:p>
+      <w:pPr>
+        <w:rPr>
+          <w:rFonts w:cstheme="minorHAnsi"/>
+          <w:sz w:val="24"/>
+          <w:szCs w:val="24"/>
+          <w:u w:val="single"/>
+        </w:rPr>
+      </w:pPr>
+    </w:p>
+    <w:p>
+      <w:pPr>
+        <w:rPr>
+          <w:rFonts w:cstheme="minorHAnsi"/>
+          <w:sz w:val="24"/>
+          <w:szCs w:val="24"/>
+        </w:rPr>
+      </w:pPr>
+    </w:p>
+    <w:p>
+      <w:pPr>
+        <w:rPr>
+          <w:rFonts w:cstheme="minorHAnsi"/>
+          <w:b/>
+          <w:bCs/>
+          <w:sz w:val="24"/>
+          <w:szCs w:val="24"/>
+        </w:rPr>
+      </w:pPr>
+      <w:r>
+        <w:rPr>
+          <w:rFonts w:cstheme="minorHAnsi"/>
+          <w:b/>
+          <w:bCs/>
+          <w:sz w:val="24"/>
+          <w:szCs w:val="24"/>
+        </w:rPr>
+        <w:lastRenderedPageBreak/>
+        <w:t>Flusso Principale:</w:t>
+      </w:r>
+    </w:p>
+    <w:p>
+      <w:pPr>
+        <w:pStyle w:val="Paragrafoelenco"/>
+        <w:numPr>
+          <w:ilvl w:val="0"/>
+          <w:numId w:val="11"/>
+        </w:numPr>
+        <w:rPr>
+          <w:rFonts w:cstheme="minorHAnsi"/>
+          <w:sz w:val="24"/>
+          <w:szCs w:val="24"/>
+        </w:rPr>
+      </w:pPr>
+      <w:r>
+        <w:rPr>
+          <w:rFonts w:cstheme="minorHAnsi"/>
+          <w:sz w:val="24"/>
+          <w:szCs w:val="24"/>
+        </w:rPr>
+        <w:t>Il finanziatore esplora i progetti disponibili, visualizzando le miniature delle iniziative, i titoli e le descrizioni brevi.</w:t>
+      </w:r>
+    </w:p>
+    <w:p>
+      <w:pPr>
+        <w:pStyle w:val="Paragrafoelenco"/>
+        <w:numPr>
+          <w:ilvl w:val="0"/>
+          <w:numId w:val="11"/>
+        </w:numPr>
+        <w:rPr>
+          <w:rFonts w:cstheme="minorHAnsi"/>
+          <w:sz w:val="24"/>
+          <w:szCs w:val="24"/>
+        </w:rPr>
+      </w:pPr>
+      <w:r>
+        <w:rPr>
+          <w:rFonts w:cstheme="minorHAnsi"/>
+          <w:sz w:val="24"/>
+          <w:szCs w:val="24"/>
+        </w:rPr>
+        <w:t xml:space="preserve">Il finanziatore seleziona un progetto di suo interesse </w:t>
+      </w:r>
+      <w:r>
+        <w:rPr>
+          <w:rFonts w:cstheme="minorHAnsi"/>
+          <w:sz w:val="24"/>
+          <w:szCs w:val="24"/>
+        </w:rPr>
+        <w:t xml:space="preserve">e </w:t>
+      </w:r>
+      <w:r>
+        <w:rPr>
+          <w:rFonts w:cstheme="minorHAnsi"/>
+          <w:sz w:val="24"/>
+          <w:szCs w:val="24"/>
+        </w:rPr>
+        <w:t>visualizza</w:t>
+      </w:r>
+      <w:r>
+        <w:rPr>
+          <w:rFonts w:cstheme="minorHAnsi"/>
+          <w:sz w:val="24"/>
+          <w:szCs w:val="24"/>
+        </w:rPr>
+        <w:t xml:space="preserve"> i dettagli,</w:t>
+      </w:r>
+      <w:r>
+        <w:rPr>
+          <w:rFonts w:cstheme="minorHAnsi"/>
+          <w:sz w:val="24"/>
+          <w:szCs w:val="24"/>
+        </w:rPr>
+        <w:t xml:space="preserve"> tra cui una descrizione, video e immagini correlate</w:t>
+      </w:r>
+      <w:r>
+        <w:rPr>
+          <w:rFonts w:cstheme="minorHAnsi"/>
+          <w:sz w:val="24"/>
+          <w:szCs w:val="24"/>
+        </w:rPr>
+        <w:t>, persone che compongono la squadra</w:t>
+      </w:r>
+      <w:r>
+        <w:rPr>
+          <w:rFonts w:cstheme="minorHAnsi"/>
+          <w:sz w:val="24"/>
+          <w:szCs w:val="24"/>
+        </w:rPr>
+        <w:t>.</w:t>
+      </w:r>
+    </w:p>
+    <w:p>
+      <w:pPr>
+        <w:pStyle w:val="Paragrafoelenco"/>
+        <w:numPr>
+          <w:ilvl w:val="0"/>
+          <w:numId w:val="11"/>
+        </w:numPr>
+        <w:rPr>
+          <w:rFonts w:cstheme="minorHAnsi"/>
+          <w:sz w:val="24"/>
+          <w:szCs w:val="24"/>
+        </w:rPr>
+      </w:pPr>
+      <w:r>
+        <w:rPr>
+          <w:rFonts w:cstheme="minorHAnsi"/>
+          <w:sz w:val="24"/>
+          <w:szCs w:val="24"/>
+        </w:rPr>
+        <w:t>Il finanziatore decide di supportare il progetto e specifica l'importo della donazione desiderata.</w:t>
+      </w:r>
+    </w:p>
+    <w:p>
+      <w:pPr>
+        <w:pStyle w:val="Paragrafoelenco"/>
+        <w:numPr>
+          <w:ilvl w:val="0"/>
+          <w:numId w:val="11"/>
+        </w:numPr>
+        <w:rPr>
+          <w:rFonts w:cstheme="minorHAnsi"/>
+          <w:sz w:val="24"/>
+          <w:szCs w:val="24"/>
+        </w:rPr>
+      </w:pPr>
+      <w:r>
+        <w:rPr>
+          <w:rFonts w:cstheme="minorHAnsi"/>
+          <w:sz w:val="24"/>
+          <w:szCs w:val="24"/>
+        </w:rPr>
+        <w:t>Il finanziatore conferma la donazione e fornisce le informazioni di pagamento necessarie.</w:t>
+      </w:r>
+    </w:p>
+    <w:p>
+      <w:pPr>
+        <w:pStyle w:val="Paragrafoelenco"/>
+        <w:numPr>
+          <w:ilvl w:val="0"/>
+          <w:numId w:val="11"/>
+        </w:numPr>
+        <w:rPr>
+          <w:rFonts w:cstheme="minorHAnsi"/>
+          <w:sz w:val="24"/>
+          <w:szCs w:val="24"/>
+        </w:rPr>
+      </w:pPr>
+      <w:r>
+        <w:rPr>
+          <w:rFonts w:cstheme="minorHAnsi"/>
+          <w:sz w:val="24"/>
+          <w:szCs w:val="24"/>
+        </w:rPr>
+        <w:t>Il sistema elabora la transazione</w:t>
+      </w:r>
+      <w:r>
+        <w:rPr>
+          <w:rFonts w:cstheme="minorHAnsi"/>
+          <w:sz w:val="24"/>
+          <w:szCs w:val="24"/>
+        </w:rPr>
+        <w:t xml:space="preserve"> attraverso il Sistema di pagamento esterno</w:t>
+      </w:r>
+      <w:r>
+        <w:rPr>
+          <w:rFonts w:cstheme="minorHAnsi"/>
+          <w:sz w:val="24"/>
+          <w:szCs w:val="24"/>
+        </w:rPr>
+        <w:t xml:space="preserve"> e invia una conferma al finanziatore.</w:t>
+      </w:r>
+    </w:p>
+    <w:p>
+      <w:pPr>
+        <w:pStyle w:val="Paragrafoelenco"/>
+        <w:numPr>
+          <w:ilvl w:val="0"/>
+          <w:numId w:val="11"/>
+        </w:numPr>
+        <w:rPr>
+          <w:rFonts w:cstheme="minorHAnsi"/>
+          <w:sz w:val="24"/>
+          <w:szCs w:val="24"/>
+        </w:rPr>
+      </w:pPr>
+      <w:r>
+        <w:rPr>
+          <w:rFonts w:cstheme="minorHAnsi"/>
+          <w:sz w:val="24"/>
+          <w:szCs w:val="24"/>
+        </w:rPr>
+        <w:t>Il finanziatore riceve una notifica che conferma il successo della donazione.</w:t>
+      </w:r>
+    </w:p>
+    <w:p>
+      <w:pPr>
+        <w:pStyle w:val="Paragrafoelenco"/>
+        <w:numPr>
+          <w:ilvl w:val="0"/>
+          <w:numId w:val="11"/>
+        </w:numPr>
+        <w:rPr>
+          <w:rFonts w:cstheme="minorHAnsi"/>
+          <w:sz w:val="24"/>
+          <w:szCs w:val="24"/>
+        </w:rPr>
+      </w:pPr>
+      <w:r>
+        <w:rPr>
+          <w:rFonts w:cstheme="minorHAnsi"/>
+          <w:sz w:val="24"/>
+          <w:szCs w:val="24"/>
+        </w:rPr>
+        <w:t>Il sistema aggiorna il saldo del finanziatore e tiene traccia della donazione effettuata.</w:t>
+      </w:r>
+    </w:p>
+    <w:p>
+      <w:pPr>
+        <w:pStyle w:val="Paragrafoelenco"/>
+        <w:numPr>
+          <w:ilvl w:val="0"/>
+          <w:numId w:val="11"/>
+        </w:numPr>
+        <w:rPr>
+          <w:rFonts w:cstheme="minorHAnsi"/>
+          <w:sz w:val="24"/>
+          <w:szCs w:val="24"/>
+        </w:rPr>
+      </w:pPr>
+      <w:r>
+        <w:rPr>
+          <w:rFonts w:cstheme="minorHAnsi"/>
+          <w:sz w:val="24"/>
+          <w:szCs w:val="24"/>
+        </w:rPr>
+        <w:t>Il finanziatore ha donato con successo al progetto selezionato e ha ricevuto una conferma della donazione.</w:t>
+      </w:r>
+    </w:p>
+    <w:p>
+      <w:pPr>
+        <w:rPr>
+          <w:rFonts w:cstheme="minorHAnsi"/>
+          <w:b/>
+          <w:bCs/>
+          <w:sz w:val="24"/>
+          <w:szCs w:val="24"/>
+        </w:rPr>
+      </w:pPr>
+      <w:r>
+        <w:rPr>
+          <w:rFonts w:cstheme="minorHAnsi"/>
+          <w:b/>
+          <w:bCs/>
+          <w:sz w:val="24"/>
+          <w:szCs w:val="24"/>
+        </w:rPr>
+        <w:t>Flusso Alternativo:</w:t>
+      </w:r>
+    </w:p>
+    <w:p>
+      <w:pPr>
+        <w:rPr>
+          <w:rFonts w:cstheme="minorHAnsi"/>
+          <w:sz w:val="24"/>
+          <w:szCs w:val="24"/>
+        </w:rPr>
+      </w:pPr>
+      <w:r>
+        <w:rPr>
+          <w:rFonts w:cstheme="minorHAnsi"/>
+          <w:sz w:val="24"/>
+          <w:szCs w:val="24"/>
+        </w:rPr>
+        <w:tab/>
+        <w:t>*a: In qualsiasi momento la connessione di rete potrebbe cadere:</w:t>
+      </w:r>
+    </w:p>
+    <w:p>
+      <w:pPr>
+        <w:ind w:left="1416"/>
+        <w:rPr>
+          <w:rFonts w:cstheme="minorHAnsi"/>
+          <w:sz w:val="24"/>
+          <w:szCs w:val="24"/>
+        </w:rPr>
+      </w:pPr>
+      <w:r>
+        <w:rPr>
+          <w:rFonts w:cstheme="minorHAnsi"/>
+          <w:sz w:val="24"/>
+          <w:szCs w:val="24"/>
+        </w:rPr>
+        <w:t>1) Il finanziatore viene riportato alla pagina di partenza.</w:t>
+      </w:r>
+      <w:r>
+        <w:rPr>
+          <w:rFonts w:cstheme="minorHAnsi"/>
+          <w:sz w:val="24"/>
+          <w:szCs w:val="24"/>
+        </w:rPr>
+        <w:br/>
+      </w:r>
+      <w:r>
+        <w:rPr>
+          <w:rFonts w:cstheme="minorHAnsi"/>
+          <w:sz w:val="24"/>
+          <w:szCs w:val="24"/>
+        </w:rPr>
+        <w:t>2) Ritornata la connessione, il finanziatore può continuare con ciò che stava facendo.</w:t>
+      </w:r>
+    </w:p>
+    <w:p>
+      <w:pPr>
+        <w:rPr>
+          <w:rFonts w:cstheme="minorHAnsi"/>
+          <w:sz w:val="24"/>
+          <w:szCs w:val="24"/>
+        </w:rPr>
+      </w:pPr>
+      <w:r>
+        <w:rPr>
+          <w:rFonts w:cstheme="minorHAnsi"/>
+          <w:sz w:val="24"/>
+          <w:szCs w:val="24"/>
+        </w:rPr>
+        <w:tab/>
+        <w:t xml:space="preserve">4a: Il metodo di pagamento </w:t>
+      </w:r>
+      <w:r>
+        <w:rPr>
+          <w:rFonts w:cstheme="minorHAnsi"/>
+          <w:sz w:val="24"/>
+          <w:szCs w:val="24"/>
+        </w:rPr>
+        <w:t xml:space="preserve">scelto dal finanziatore non è tra quelli </w:t>
+      </w:r>
+      <w:r>
+        <w:rPr>
+          <w:rFonts w:cstheme="minorHAnsi"/>
+          <w:sz w:val="24"/>
+          <w:szCs w:val="24"/>
+        </w:rPr>
+        <w:t>selezionabili:</w:t>
+      </w:r>
+    </w:p>
+    <w:p>
+      <w:pPr>
+        <w:pStyle w:val="Paragrafoelenco"/>
+        <w:numPr>
+          <w:ilvl w:val="0"/>
+          <w:numId w:val="14"/>
+        </w:numPr>
+        <w:rPr>
+          <w:rFonts w:cstheme="minorHAnsi"/>
+          <w:sz w:val="24"/>
+          <w:szCs w:val="24"/>
+        </w:rPr>
+      </w:pPr>
+      <w:r>
+        <w:rPr>
+          <w:rFonts w:cstheme="minorHAnsi"/>
+          <w:sz w:val="24"/>
+          <w:szCs w:val="24"/>
+        </w:rPr>
+        <w:t>Il sistema invita il finanziatore a selezionare un metodo di pagamento</w:t>
+      </w:r>
+    </w:p>
+    <w:p>
+      <w:pPr>
+        <w:pStyle w:val="Paragrafoelenco"/>
+        <w:numPr>
+          <w:ilvl w:val="0"/>
+          <w:numId w:val="14"/>
+        </w:numPr>
+        <w:rPr>
+          <w:rFonts w:cstheme="minorHAnsi"/>
+          <w:sz w:val="24"/>
+          <w:szCs w:val="24"/>
+        </w:rPr>
+      </w:pPr>
+      <w:r>
+        <w:rPr>
+          <w:rFonts w:cstheme="minorHAnsi"/>
+          <w:sz w:val="24"/>
+          <w:szCs w:val="24"/>
+        </w:rPr>
+        <w:t>Il finanziatore riprova ad effettuare la donazione</w:t>
+      </w:r>
+    </w:p>
+    <w:p>
+      <w:pPr>
+        <w:rPr>
+          <w:rFonts w:cstheme="minorHAnsi"/>
+          <w:sz w:val="24"/>
+          <w:szCs w:val="24"/>
+        </w:rPr>
+      </w:pPr>
+      <w:r>
+        <w:rPr>
+          <w:rFonts w:cstheme="minorHAnsi"/>
+          <w:sz w:val="24"/>
+          <w:szCs w:val="24"/>
+        </w:rPr>
+        <w:tab/>
+        <w:t>5a</w:t>
+      </w:r>
+      <w:r>
+        <w:rPr>
+          <w:rFonts w:cstheme="minorHAnsi"/>
+          <w:sz w:val="24"/>
+          <w:szCs w:val="24"/>
+        </w:rPr>
+        <w:t>: Il pagamento fallisce:</w:t>
+      </w:r>
+    </w:p>
+    <w:p>
+      <w:pPr>
+        <w:ind w:left="1416"/>
+        <w:rPr>
+          <w:rFonts w:cstheme="minorHAnsi"/>
+          <w:sz w:val="24"/>
+          <w:szCs w:val="24"/>
+        </w:rPr>
+      </w:pPr>
+      <w:r>
+        <w:rPr>
+          <w:rFonts w:cstheme="minorHAnsi"/>
+          <w:sz w:val="24"/>
+          <w:szCs w:val="24"/>
+        </w:rPr>
+        <w:t xml:space="preserve">1a: </w:t>
+      </w:r>
+      <w:r>
+        <w:rPr>
+          <w:rFonts w:cstheme="minorHAnsi"/>
+          <w:sz w:val="24"/>
+          <w:szCs w:val="24"/>
+        </w:rPr>
+        <w:t>Il sistema segnala il problema al finanziatore</w:t>
+      </w:r>
+    </w:p>
+    <w:p>
+      <w:pPr>
+        <w:pStyle w:val="Paragrafoelenco"/>
+        <w:ind w:left="2124"/>
+        <w:rPr>
+          <w:rFonts w:cstheme="minorHAnsi"/>
+          <w:sz w:val="24"/>
+          <w:szCs w:val="24"/>
+        </w:rPr>
+      </w:pPr>
+      <w:r>
+        <w:rPr>
+          <w:rFonts w:cstheme="minorHAnsi"/>
+          <w:sz w:val="24"/>
+          <w:szCs w:val="24"/>
+        </w:rPr>
+        <w:t xml:space="preserve">1. </w:t>
+      </w:r>
+      <w:r>
+        <w:rPr>
+          <w:rFonts w:cstheme="minorHAnsi"/>
+          <w:sz w:val="24"/>
+          <w:szCs w:val="24"/>
+        </w:rPr>
+        <w:t>Il sistema invita il finanziatore a cambiare metodo di pagamento</w:t>
+      </w:r>
+      <w:r>
+        <w:rPr>
+          <w:rFonts w:cstheme="minorHAnsi"/>
+          <w:sz w:val="24"/>
+          <w:szCs w:val="24"/>
+        </w:rPr>
+        <w:br/>
+        <w:t>2. Il finanziatore sceglie il metodo di pagamento e riprova</w:t>
+      </w:r>
+    </w:p>
+    <w:p>
+      <w:pPr>
+        <w:ind w:left="1416"/>
+        <w:rPr>
+          <w:rFonts w:cstheme="minorHAnsi"/>
+          <w:sz w:val="24"/>
+          <w:szCs w:val="24"/>
+        </w:rPr>
+      </w:pPr>
+      <w:r>
+        <w:rPr>
+          <w:rFonts w:cstheme="minorHAnsi"/>
+          <w:sz w:val="24"/>
+          <w:szCs w:val="24"/>
+        </w:rPr>
+        <w:t>2</w:t>
+      </w:r>
+      <w:r>
+        <w:rPr>
+          <w:rFonts w:cstheme="minorHAnsi"/>
+          <w:sz w:val="24"/>
+          <w:szCs w:val="24"/>
+        </w:rPr>
+        <w:t>a. Il sistema rileva che l’importo della donazione è superiore al saldo disponibile:</w:t>
+      </w:r>
+    </w:p>
+    <w:p>
+      <w:pPr>
+        <w:ind w:left="1416" w:firstLine="708"/>
+        <w:rPr>
+          <w:rFonts w:cstheme="minorHAnsi"/>
+          <w:sz w:val="24"/>
+          <w:szCs w:val="24"/>
+        </w:rPr>
+      </w:pPr>
+      <w:r>
+        <w:rPr>
+          <w:rFonts w:cstheme="minorHAnsi"/>
+          <w:sz w:val="24"/>
+          <w:szCs w:val="24"/>
+        </w:rPr>
+        <w:t>1a.</w:t>
+      </w:r>
+    </w:p>
+    <w:p>
+      <w:pPr>
+        <w:pStyle w:val="Paragrafoelenco"/>
+        <w:numPr>
+          <w:ilvl w:val="0"/>
+          <w:numId w:val="15"/>
+        </w:numPr>
+        <w:rPr>
+          <w:rFonts w:cstheme="minorHAnsi"/>
+          <w:sz w:val="24"/>
+          <w:szCs w:val="24"/>
+        </w:rPr>
+      </w:pPr>
+      <w:r>
+        <w:rPr>
+          <w:rFonts w:cstheme="minorHAnsi"/>
+          <w:sz w:val="24"/>
+          <w:szCs w:val="24"/>
+        </w:rPr>
+        <w:t>Il sistema invita il finanziatore a diminuire l’importo della donazione</w:t>
+      </w:r>
+    </w:p>
+    <w:p>
+      <w:pPr>
+        <w:pStyle w:val="Paragrafoelenco"/>
+        <w:numPr>
+          <w:ilvl w:val="0"/>
+          <w:numId w:val="15"/>
+        </w:numPr>
+        <w:rPr>
+          <w:rFonts w:cstheme="minorHAnsi"/>
+          <w:sz w:val="24"/>
+          <w:szCs w:val="24"/>
+        </w:rPr>
+      </w:pPr>
+      <w:r>
+        <w:rPr>
+          <w:rFonts w:cstheme="minorHAnsi"/>
+          <w:sz w:val="24"/>
+          <w:szCs w:val="24"/>
+        </w:rPr>
+        <w:t xml:space="preserve">Il finanziatore </w:t>
+      </w:r>
+      <w:r>
+        <w:rPr>
+          <w:rFonts w:cstheme="minorHAnsi"/>
+          <w:sz w:val="24"/>
+          <w:szCs w:val="24"/>
+        </w:rPr>
+        <w:t>inserisce un altro importo</w:t>
+      </w:r>
+      <w:r>
+        <w:rPr>
+          <w:rFonts w:cstheme="minorHAnsi"/>
+          <w:sz w:val="24"/>
+          <w:szCs w:val="24"/>
+        </w:rPr>
+        <w:t xml:space="preserve"> </w:t>
+      </w:r>
+      <w:r>
+        <w:rPr>
+          <w:rFonts w:cstheme="minorHAnsi"/>
+          <w:sz w:val="24"/>
+          <w:szCs w:val="24"/>
+        </w:rPr>
+        <w:t>e riprova.</w:t>
+      </w:r>
+    </w:p>
+    <w:p>
+      <w:pPr>
+        <w:ind w:left="2124"/>
+        <w:rPr>
+          <w:rFonts w:cstheme="minorHAnsi"/>
+          <w:sz w:val="24"/>
+          <w:szCs w:val="24"/>
+        </w:rPr>
+      </w:pPr>
+      <w:r>
+        <w:rPr>
+          <w:rFonts w:cstheme="minorHAnsi"/>
+          <w:sz w:val="24"/>
+          <w:szCs w:val="24"/>
+        </w:rPr>
+        <w:t>2a.</w:t>
+      </w:r>
+    </w:p>
+    <w:p>
+      <w:pPr>
+        <w:pStyle w:val="Paragrafoelenco"/>
+        <w:numPr>
+          <w:ilvl w:val="0"/>
+          <w:numId w:val="16"/>
+        </w:numPr>
+        <w:rPr>
+          <w:rFonts w:cstheme="minorHAnsi"/>
+          <w:sz w:val="24"/>
+          <w:szCs w:val="24"/>
+        </w:rPr>
+      </w:pPr>
+      <w:r>
+        <w:rPr>
+          <w:rFonts w:cstheme="minorHAnsi"/>
+          <w:sz w:val="24"/>
+          <w:szCs w:val="24"/>
+        </w:rPr>
+        <w:t xml:space="preserve">Il </w:t>
+      </w:r>
+      <w:r>
+        <w:rPr>
+          <w:rFonts w:cstheme="minorHAnsi"/>
+          <w:sz w:val="24"/>
+          <w:szCs w:val="24"/>
+        </w:rPr>
+        <w:t xml:space="preserve">sistema invita il finanziatore a </w:t>
+      </w:r>
+      <w:r>
+        <w:rPr>
+          <w:rFonts w:cstheme="minorHAnsi"/>
+          <w:sz w:val="24"/>
+          <w:szCs w:val="24"/>
+        </w:rPr>
+        <w:t>cambiare metodo di pagamento</w:t>
+      </w:r>
+    </w:p>
+    <w:p>
+      <w:pPr>
+        <w:pStyle w:val="Paragrafoelenco"/>
+        <w:numPr>
+          <w:ilvl w:val="0"/>
+          <w:numId w:val="16"/>
+        </w:numPr>
+        <w:rPr>
+          <w:rFonts w:cstheme="minorHAnsi"/>
+          <w:sz w:val="24"/>
+          <w:szCs w:val="24"/>
+        </w:rPr>
+      </w:pPr>
+      <w:r>
+        <w:rPr>
+          <w:rFonts w:cstheme="minorHAnsi"/>
+          <w:sz w:val="24"/>
+          <w:szCs w:val="24"/>
+        </w:rPr>
+        <w:t xml:space="preserve">Il finanziatore inserisce un altro </w:t>
+      </w:r>
+      <w:r>
+        <w:rPr>
+          <w:rFonts w:cstheme="minorHAnsi"/>
+          <w:sz w:val="24"/>
+          <w:szCs w:val="24"/>
+        </w:rPr>
+        <w:t>metodo di pagamento</w:t>
+      </w:r>
+      <w:r>
+        <w:rPr>
+          <w:rFonts w:cstheme="minorHAnsi"/>
+          <w:sz w:val="24"/>
+          <w:szCs w:val="24"/>
+        </w:rPr>
+        <w:t xml:space="preserve"> e riprova.</w:t>
+      </w:r>
+      <w:r>
+        <w:rPr>
+          <w:rFonts w:cstheme="minorHAnsi"/>
+          <w:sz w:val="24"/>
+          <w:szCs w:val="24"/>
+        </w:rPr>
+        <w:br/>
+      </w:r>
+    </w:p>
+    <w:p>
+      <w:pPr>
+        <w:rPr>
+          <w:rFonts w:cstheme="minorHAnsi"/>
+          <w:sz w:val="24"/>
+          <w:szCs w:val="24"/>
+        </w:rPr>
+      </w:pPr>
+    </w:p>
+    <w:p>
+      <w:pPr>
+        <w:rPr>
+          <w:rFonts w:cstheme="minorHAnsi"/>
+          <w:sz w:val="24"/>
+          <w:szCs w:val="24"/>
+        </w:rPr>
+      </w:pPr>
+    </w:p>
+    <w:p>
+      <w:pPr>
+        <w:rPr>
+          <w:rFonts w:cstheme="minorHAnsi"/>
+          <w:sz w:val="24"/>
+          <w:szCs w:val="24"/>
+        </w:rPr>
+      </w:pPr>
+      <w:r>
+        <w:rPr>
+          <w:rFonts w:cstheme="minorHAnsi"/>
+          <w:b/>
+          <w:bCs/>
+          <w:sz w:val="24"/>
+          <w:szCs w:val="24"/>
+        </w:rPr>
+        <w:lastRenderedPageBreak/>
+        <w:t>Requisiti speciali:</w:t>
+      </w:r>
+      <w:r>
+        <w:rPr>
+          <w:rFonts w:cstheme="minorHAnsi"/>
+          <w:sz w:val="24"/>
+          <w:szCs w:val="24"/>
+        </w:rPr>
+        <w:t xml:space="preserve"> nessuno.</w:t>
+      </w:r>
+    </w:p>
+    <w:p>
+      <w:pPr>
+        <w:rPr>
+          <w:rFonts w:cstheme="minorHAnsi"/>
+          <w:color w:val="000000" w:themeColor="text1"/>
+          <w:sz w:val="24"/>
+          <w:szCs w:val="24"/>
+        </w:rPr>
+      </w:pPr>
+      <w:r>
+        <w:rPr>
+          <w:rFonts w:cstheme="minorHAnsi"/>
+          <w:b/>
+          <w:bCs/>
+          <w:sz w:val="24"/>
+          <w:szCs w:val="24"/>
+        </w:rPr>
+        <w:t>Elenco delle varianti tecnologiche e dei dati:</w:t>
+      </w:r>
+      <w:r>
+        <w:rPr>
+          <w:rFonts w:cstheme="minorHAnsi"/>
+          <w:sz w:val="24"/>
+          <w:szCs w:val="24"/>
+        </w:rPr>
+        <w:t xml:space="preserve"> </w:t>
+      </w:r>
+      <w:r>
+        <w:rPr>
+          <w:rFonts w:cstheme="minorHAnsi"/>
+          <w:color w:val="000000" w:themeColor="text1"/>
+          <w:sz w:val="24"/>
+          <w:szCs w:val="24"/>
+        </w:rPr>
+        <w:t xml:space="preserve">Il metodo di pagamento deve essere: </w:t>
+      </w:r>
+      <w:r>
+        <w:rPr>
+          <w:rFonts w:cstheme="minorHAnsi"/>
+          <w:color w:val="000000" w:themeColor="text1"/>
+          <w:sz w:val="24"/>
+          <w:szCs w:val="24"/>
+        </w:rPr>
+        <w:t>Carta di credito, prepagata o di debito, bonifico bancario o portafoglio elettronico.</w:t>
+      </w:r>
+    </w:p>
+    <w:p>
+      <w:pPr>
+        <w:rPr>
+          <w:rFonts w:cstheme="minorHAnsi"/>
+          <w:color w:val="000000" w:themeColor="text1"/>
+          <w:sz w:val="24"/>
+          <w:szCs w:val="24"/>
+        </w:rPr>
+      </w:pPr>
+      <w:r>
+        <w:rPr>
+          <w:rFonts w:cstheme="minorHAnsi"/>
+          <w:b/>
+          <w:bCs/>
+          <w:color w:val="000000" w:themeColor="text1"/>
+          <w:sz w:val="24"/>
+          <w:szCs w:val="24"/>
+        </w:rPr>
+        <w:t>Frequenza di ripetizione:</w:t>
+      </w:r>
+      <w:r>
+        <w:rPr>
+          <w:rFonts w:cstheme="minorHAnsi"/>
+          <w:color w:val="000000" w:themeColor="text1"/>
+          <w:sz w:val="24"/>
+          <w:szCs w:val="24"/>
+        </w:rPr>
+        <w:t xml:space="preserve"> Il finanziatore è libero di finanziare un numero indefinito di progetti.</w:t>
+      </w:r>
+    </w:p>
+    <w:p>
+      <w:pPr>
+        <w:rPr>
+          <w:rFonts w:cstheme="minorHAnsi"/>
+          <w:color w:val="000000" w:themeColor="text1"/>
+          <w:sz w:val="24"/>
+          <w:szCs w:val="24"/>
+        </w:rPr>
+      </w:pPr>
+      <w:r>
+        <w:rPr>
+          <w:rFonts w:cstheme="minorHAnsi"/>
+          <w:b/>
+          <w:bCs/>
+          <w:color w:val="000000" w:themeColor="text1"/>
+          <w:sz w:val="24"/>
+          <w:szCs w:val="24"/>
+        </w:rPr>
+        <w:t>Problemi aperti:</w:t>
+      </w:r>
+      <w:r>
+        <w:rPr>
+          <w:rFonts w:cstheme="minorHAnsi"/>
+          <w:color w:val="000000" w:themeColor="text1"/>
+          <w:sz w:val="24"/>
+          <w:szCs w:val="24"/>
+        </w:rPr>
+        <w:t xml:space="preserve"> se avviene qualche cambiamento in uno dei Servizi di pagamento, l’esecuzione delle donazioni come cambierà?</w:t>
+      </w:r>
     </w:p>
     <w:sectPr>
       <w:pgSz w:w="11906" w:h="16838"/>
@@ -1609,6 +2943,95 @@
 <file path=word/numbering.xml><?xml version="1.0" encoding="utf-8"?>
 <w:numbering xmlns:wpc="http://schemas.microsoft.com/office/word/2010/wordprocessingCanvas" xmlns:cx="http://schemas.microsoft.com/office/drawing/2014/chartex" xmlns:cx1="http://schemas.microsoft.com/office/drawing/2015/9/8/chartex" xmlns:cx2="http://schemas.microsoft.com/office/drawing/2015/10/21/chartex" xmlns:cx3="http://schemas.microsoft.com/office/drawing/2016/5/9/chartex" xmlns:cx4="http://schemas.microsoft.com/office/drawing/2016/5/10/chartex" xmlns:cx5="http://schemas.microsoft.com/office/drawing/2016/5/11/chartex" xmlns:cx6="http://schemas.microsoft.com/office/drawing/2016/5/12/chartex" xmlns:cx7="http://schemas.microsoft.com/office/drawing/2016/5/13/chartex" xmlns:cx8="http://schemas.microsoft.com/office/drawing/2016/5/14/chartex" xmlns:mc="http://schemas.openxmlformats.org/markup-compatibility/2006" xmlns:aink="http://schemas.microsoft.com/office/drawing/2016/ink" xmlns:am3d="http://schemas.microsoft.com/office/drawing/2017/model3d" xmlns:o="urn:schemas-microsoft-com:office:office" xmlns:oel="http://schemas.microsoft.com/office/2019/extlst" xmlns:r="http://schemas.openxmlformats.org/officeDocument/2006/relationships" xmlns:m="http://schemas.openxmlformats.org/officeDocument/2006/math" xmlns:v="urn:schemas-microsoft-com:vml" xmlns:wp14="http://schemas.microsoft.com/office/word/2010/wordprocessingDrawing" xmlns:wp="http://schemas.openxmlformats.org/drawingml/2006/wordprocessingDrawing" xmlns:w10="urn:schemas-microsoft-com:office:word" xmlns:w="http://schemas.openxmlformats.org/wordprocessingml/2006/main" xmlns:w14="http://schemas.microsoft.com/office/word/2010/wordml" xmlns:w15="http://schemas.microsoft.com/office/word/2012/wordml" xmlns:w16cex="http://schemas.microsoft.com/office/word/2018/wordml/cex" xmlns:w16cid="http://schemas.microsoft.com/office/word/2016/wordml/cid" xmlns:w16="http://schemas.microsoft.com/office/word/2018/wordml" xmlns:w16sdtdh="http://schemas.microsoft.com/office/word/2020/wordml/sdtdatahash" xmlns:w16se="http://schemas.microsoft.com/office/word/2015/wordml/symex" xmlns:wpg="http://schemas.microsoft.com/office/word/2010/wordprocessingGroup" xmlns:wpi="http://schemas.microsoft.com/office/word/2010/wordprocessingInk" xmlns:wne="http://schemas.microsoft.com/office/word/2006/wordml" xmlns:wps="http://schemas.microsoft.com/office/word/2010/wordprocessingShape" mc:Ignorable="w14 w15 w16se w16cid w16 w16cex w16sdtdh wp14">
   <w:abstractNum w:abstractNumId="0" w15:restartNumberingAfterBreak="0">
+    <w:nsid w:val="02146204"/>
+    <w:multiLevelType w:val="hybridMultilevel"/>
+    <w:tmpl w:val="3650258E"/>
+    <w:lvl w:ilvl="0" w:tplc="E7C2AD9E">
+      <w:start w:val="1"/>
+      <w:numFmt w:val="decimal"/>
+      <w:lvlText w:val="%1."/>
+      <w:lvlJc w:val="left"/>
+      <w:pPr>
+        <w:ind w:left="2760" w:hanging="360"/>
+      </w:pPr>
+      <w:rPr>
+        <w:rFonts w:hint="default"/>
+      </w:rPr>
+    </w:lvl>
+    <w:lvl w:ilvl="1" w:tplc="04100019" w:tentative="1">
+      <w:start w:val="1"/>
+      <w:numFmt w:val="lowerLetter"/>
+      <w:lvlText w:val="%2."/>
+      <w:lvlJc w:val="left"/>
+      <w:pPr>
+        <w:ind w:left="3480" w:hanging="360"/>
+      </w:pPr>
+    </w:lvl>
+    <w:lvl w:ilvl="2" w:tplc="0410001B" w:tentative="1">
+      <w:start w:val="1"/>
+      <w:numFmt w:val="lowerRoman"/>
+      <w:lvlText w:val="%3."/>
+      <w:lvlJc w:val="right"/>
+      <w:pPr>
+        <w:ind w:left="4200" w:hanging="180"/>
+      </w:pPr>
+    </w:lvl>
+    <w:lvl w:ilvl="3" w:tplc="0410000F" w:tentative="1">
+      <w:start w:val="1"/>
+      <w:numFmt w:val="decimal"/>
+      <w:lvlText w:val="%4."/>
+      <w:lvlJc w:val="left"/>
+      <w:pPr>
+        <w:ind w:left="4920" w:hanging="360"/>
+      </w:pPr>
+    </w:lvl>
+    <w:lvl w:ilvl="4" w:tplc="04100019" w:tentative="1">
+      <w:start w:val="1"/>
+      <w:numFmt w:val="lowerLetter"/>
+      <w:lvlText w:val="%5."/>
+      <w:lvlJc w:val="left"/>
+      <w:pPr>
+        <w:ind w:left="5640" w:hanging="360"/>
+      </w:pPr>
+    </w:lvl>
+    <w:lvl w:ilvl="5" w:tplc="0410001B" w:tentative="1">
+      <w:start w:val="1"/>
+      <w:numFmt w:val="lowerRoman"/>
+      <w:lvlText w:val="%6."/>
+      <w:lvlJc w:val="right"/>
+      <w:pPr>
+        <w:ind w:left="6360" w:hanging="180"/>
+      </w:pPr>
+    </w:lvl>
+    <w:lvl w:ilvl="6" w:tplc="0410000F" w:tentative="1">
+      <w:start w:val="1"/>
+      <w:numFmt w:val="decimal"/>
+      <w:lvlText w:val="%7."/>
+      <w:lvlJc w:val="left"/>
+      <w:pPr>
+        <w:ind w:left="7080" w:hanging="360"/>
+      </w:pPr>
+    </w:lvl>
+    <w:lvl w:ilvl="7" w:tplc="04100019" w:tentative="1">
+      <w:start w:val="1"/>
+      <w:numFmt w:val="lowerLetter"/>
+      <w:lvlText w:val="%8."/>
+      <w:lvlJc w:val="left"/>
+      <w:pPr>
+        <w:ind w:left="7800" w:hanging="360"/>
+      </w:pPr>
+    </w:lvl>
+    <w:lvl w:ilvl="8" w:tplc="0410001B" w:tentative="1">
+      <w:start w:val="1"/>
+      <w:numFmt w:val="lowerRoman"/>
+      <w:lvlText w:val="%9."/>
+      <w:lvlJc w:val="right"/>
+      <w:pPr>
+        <w:ind w:left="8520" w:hanging="180"/>
+      </w:pPr>
+    </w:lvl>
+  </w:abstractNum>
+  <w:abstractNum w:abstractNumId="1" w15:restartNumberingAfterBreak="0">
     <w:nsid w:val="0FD76B5A"/>
     <w:multiLevelType w:val="multilevel"/>
     <w:tmpl w:val="6C9E686E"/>
@@ -1757,7 +3180,7 @@
       </w:rPr>
     </w:lvl>
   </w:abstractNum>
-  <w:abstractNum w:abstractNumId="1" w15:restartNumberingAfterBreak="0">
+  <w:abstractNum w:abstractNumId="2" w15:restartNumberingAfterBreak="0">
     <w:nsid w:val="1B4B34E9"/>
     <w:multiLevelType w:val="hybridMultilevel"/>
     <w:tmpl w:val="499A0E38"/>
@@ -1846,7 +3269,7 @@
       </w:pPr>
     </w:lvl>
   </w:abstractNum>
-  <w:abstractNum w:abstractNumId="2" w15:restartNumberingAfterBreak="0">
+  <w:abstractNum w:abstractNumId="3" w15:restartNumberingAfterBreak="0">
     <w:nsid w:val="1C9365A5"/>
     <w:multiLevelType w:val="hybridMultilevel"/>
     <w:tmpl w:val="C402FB36"/>
@@ -1959,7 +3382,7 @@
       </w:rPr>
     </w:lvl>
   </w:abstractNum>
-  <w:abstractNum w:abstractNumId="3" w15:restartNumberingAfterBreak="0">
+  <w:abstractNum w:abstractNumId="4" w15:restartNumberingAfterBreak="0">
     <w:nsid w:val="336C7CC6"/>
     <w:multiLevelType w:val="hybridMultilevel"/>
     <w:tmpl w:val="AA5C07E2"/>
@@ -2048,7 +3471,7 @@
       </w:pPr>
     </w:lvl>
   </w:abstractNum>
-  <w:abstractNum w:abstractNumId="4" w15:restartNumberingAfterBreak="0">
+  <w:abstractNum w:abstractNumId="5" w15:restartNumberingAfterBreak="0">
     <w:nsid w:val="39E7154B"/>
     <w:multiLevelType w:val="multilevel"/>
     <w:tmpl w:val="28BC016C"/>
@@ -2165,7 +3588,7 @@
       </w:pPr>
     </w:lvl>
   </w:abstractNum>
-  <w:abstractNum w:abstractNumId="5" w15:restartNumberingAfterBreak="0">
+  <w:abstractNum w:abstractNumId="6" w15:restartNumberingAfterBreak="0">
     <w:nsid w:val="3B03249F"/>
     <w:multiLevelType w:val="hybridMultilevel"/>
     <w:tmpl w:val="E4FAFAB2"/>
@@ -2278,7 +3701,274 @@
       </w:rPr>
     </w:lvl>
   </w:abstractNum>
-  <w:abstractNum w:abstractNumId="6" w15:restartNumberingAfterBreak="0">
+  <w:abstractNum w:abstractNumId="7" w15:restartNumberingAfterBreak="0">
+    <w:nsid w:val="43A964AF"/>
+    <w:multiLevelType w:val="hybridMultilevel"/>
+    <w:tmpl w:val="7E4C8F70"/>
+    <w:lvl w:ilvl="0" w:tplc="F0429D7E">
+      <w:start w:val="1"/>
+      <w:numFmt w:val="decimal"/>
+      <w:lvlText w:val="%1."/>
+      <w:lvlJc w:val="left"/>
+      <w:pPr>
+        <w:ind w:left="2844" w:hanging="360"/>
+      </w:pPr>
+      <w:rPr>
+        <w:rFonts w:hint="default"/>
+      </w:rPr>
+    </w:lvl>
+    <w:lvl w:ilvl="1" w:tplc="04100019" w:tentative="1">
+      <w:start w:val="1"/>
+      <w:numFmt w:val="lowerLetter"/>
+      <w:lvlText w:val="%2."/>
+      <w:lvlJc w:val="left"/>
+      <w:pPr>
+        <w:ind w:left="3564" w:hanging="360"/>
+      </w:pPr>
+    </w:lvl>
+    <w:lvl w:ilvl="2" w:tplc="0410001B" w:tentative="1">
+      <w:start w:val="1"/>
+      <w:numFmt w:val="lowerRoman"/>
+      <w:lvlText w:val="%3."/>
+      <w:lvlJc w:val="right"/>
+      <w:pPr>
+        <w:ind w:left="4284" w:hanging="180"/>
+      </w:pPr>
+    </w:lvl>
+    <w:lvl w:ilvl="3" w:tplc="0410000F" w:tentative="1">
+      <w:start w:val="1"/>
+      <w:numFmt w:val="decimal"/>
+      <w:lvlText w:val="%4."/>
+      <w:lvlJc w:val="left"/>
+      <w:pPr>
+        <w:ind w:left="5004" w:hanging="360"/>
+      </w:pPr>
+    </w:lvl>
+    <w:lvl w:ilvl="4" w:tplc="04100019" w:tentative="1">
+      <w:start w:val="1"/>
+      <w:numFmt w:val="lowerLetter"/>
+      <w:lvlText w:val="%5."/>
+      <w:lvlJc w:val="left"/>
+      <w:pPr>
+        <w:ind w:left="5724" w:hanging="360"/>
+      </w:pPr>
+    </w:lvl>
+    <w:lvl w:ilvl="5" w:tplc="0410001B" w:tentative="1">
+      <w:start w:val="1"/>
+      <w:numFmt w:val="lowerRoman"/>
+      <w:lvlText w:val="%6."/>
+      <w:lvlJc w:val="right"/>
+      <w:pPr>
+        <w:ind w:left="6444" w:hanging="180"/>
+      </w:pPr>
+    </w:lvl>
+    <w:lvl w:ilvl="6" w:tplc="0410000F" w:tentative="1">
+      <w:start w:val="1"/>
+      <w:numFmt w:val="decimal"/>
+      <w:lvlText w:val="%7."/>
+      <w:lvlJc w:val="left"/>
+      <w:pPr>
+        <w:ind w:left="7164" w:hanging="360"/>
+      </w:pPr>
+    </w:lvl>
+    <w:lvl w:ilvl="7" w:tplc="04100019" w:tentative="1">
+      <w:start w:val="1"/>
+      <w:numFmt w:val="lowerLetter"/>
+      <w:lvlText w:val="%8."/>
+      <w:lvlJc w:val="left"/>
+      <w:pPr>
+        <w:ind w:left="7884" w:hanging="360"/>
+      </w:pPr>
+    </w:lvl>
+    <w:lvl w:ilvl="8" w:tplc="0410001B" w:tentative="1">
+      <w:start w:val="1"/>
+      <w:numFmt w:val="lowerRoman"/>
+      <w:lvlText w:val="%9."/>
+      <w:lvlJc w:val="right"/>
+      <w:pPr>
+        <w:ind w:left="8604" w:hanging="180"/>
+      </w:pPr>
+    </w:lvl>
+  </w:abstractNum>
+  <w:abstractNum w:abstractNumId="8" w15:restartNumberingAfterBreak="0">
+    <w:nsid w:val="473F0B8B"/>
+    <w:multiLevelType w:val="hybridMultilevel"/>
+    <w:tmpl w:val="27DA3286"/>
+    <w:lvl w:ilvl="0" w:tplc="73A4D676">
+      <w:start w:val="1"/>
+      <w:numFmt w:val="decimal"/>
+      <w:lvlText w:val="%1)"/>
+      <w:lvlJc w:val="left"/>
+      <w:pPr>
+        <w:ind w:left="1788" w:hanging="360"/>
+      </w:pPr>
+      <w:rPr>
+        <w:rFonts w:hint="default"/>
+      </w:rPr>
+    </w:lvl>
+    <w:lvl w:ilvl="1" w:tplc="04100019" w:tentative="1">
+      <w:start w:val="1"/>
+      <w:numFmt w:val="lowerLetter"/>
+      <w:lvlText w:val="%2."/>
+      <w:lvlJc w:val="left"/>
+      <w:pPr>
+        <w:ind w:left="2508" w:hanging="360"/>
+      </w:pPr>
+    </w:lvl>
+    <w:lvl w:ilvl="2" w:tplc="0410001B" w:tentative="1">
+      <w:start w:val="1"/>
+      <w:numFmt w:val="lowerRoman"/>
+      <w:lvlText w:val="%3."/>
+      <w:lvlJc w:val="right"/>
+      <w:pPr>
+        <w:ind w:left="3228" w:hanging="180"/>
+      </w:pPr>
+    </w:lvl>
+    <w:lvl w:ilvl="3" w:tplc="0410000F" w:tentative="1">
+      <w:start w:val="1"/>
+      <w:numFmt w:val="decimal"/>
+      <w:lvlText w:val="%4."/>
+      <w:lvlJc w:val="left"/>
+      <w:pPr>
+        <w:ind w:left="3948" w:hanging="360"/>
+      </w:pPr>
+    </w:lvl>
+    <w:lvl w:ilvl="4" w:tplc="04100019" w:tentative="1">
+      <w:start w:val="1"/>
+      <w:numFmt w:val="lowerLetter"/>
+      <w:lvlText w:val="%5."/>
+      <w:lvlJc w:val="left"/>
+      <w:pPr>
+        <w:ind w:left="4668" w:hanging="360"/>
+      </w:pPr>
+    </w:lvl>
+    <w:lvl w:ilvl="5" w:tplc="0410001B" w:tentative="1">
+      <w:start w:val="1"/>
+      <w:numFmt w:val="lowerRoman"/>
+      <w:lvlText w:val="%6."/>
+      <w:lvlJc w:val="right"/>
+      <w:pPr>
+        <w:ind w:left="5388" w:hanging="180"/>
+      </w:pPr>
+    </w:lvl>
+    <w:lvl w:ilvl="6" w:tplc="0410000F" w:tentative="1">
+      <w:start w:val="1"/>
+      <w:numFmt w:val="decimal"/>
+      <w:lvlText w:val="%7."/>
+      <w:lvlJc w:val="left"/>
+      <w:pPr>
+        <w:ind w:left="6108" w:hanging="360"/>
+      </w:pPr>
+    </w:lvl>
+    <w:lvl w:ilvl="7" w:tplc="04100019" w:tentative="1">
+      <w:start w:val="1"/>
+      <w:numFmt w:val="lowerLetter"/>
+      <w:lvlText w:val="%8."/>
+      <w:lvlJc w:val="left"/>
+      <w:pPr>
+        <w:ind w:left="6828" w:hanging="360"/>
+      </w:pPr>
+    </w:lvl>
+    <w:lvl w:ilvl="8" w:tplc="0410001B" w:tentative="1">
+      <w:start w:val="1"/>
+      <w:numFmt w:val="lowerRoman"/>
+      <w:lvlText w:val="%9."/>
+      <w:lvlJc w:val="right"/>
+      <w:pPr>
+        <w:ind w:left="7548" w:hanging="180"/>
+      </w:pPr>
+    </w:lvl>
+  </w:abstractNum>
+  <w:abstractNum w:abstractNumId="9" w15:restartNumberingAfterBreak="0">
+    <w:nsid w:val="4B0B3C5C"/>
+    <w:multiLevelType w:val="hybridMultilevel"/>
+    <w:tmpl w:val="9746BF74"/>
+    <w:lvl w:ilvl="0" w:tplc="943E77CE">
+      <w:start w:val="1"/>
+      <w:numFmt w:val="decimal"/>
+      <w:lvlText w:val="%1."/>
+      <w:lvlJc w:val="left"/>
+      <w:pPr>
+        <w:ind w:left="2484" w:hanging="360"/>
+      </w:pPr>
+      <w:rPr>
+        <w:rFonts w:hint="default"/>
+      </w:rPr>
+    </w:lvl>
+    <w:lvl w:ilvl="1" w:tplc="04100019" w:tentative="1">
+      <w:start w:val="1"/>
+      <w:numFmt w:val="lowerLetter"/>
+      <w:lvlText w:val="%2."/>
+      <w:lvlJc w:val="left"/>
+      <w:pPr>
+        <w:ind w:left="3204" w:hanging="360"/>
+      </w:pPr>
+    </w:lvl>
+    <w:lvl w:ilvl="2" w:tplc="0410001B" w:tentative="1">
+      <w:start w:val="1"/>
+      <w:numFmt w:val="lowerRoman"/>
+      <w:lvlText w:val="%3."/>
+      <w:lvlJc w:val="right"/>
+      <w:pPr>
+        <w:ind w:left="3924" w:hanging="180"/>
+      </w:pPr>
+    </w:lvl>
+    <w:lvl w:ilvl="3" w:tplc="0410000F" w:tentative="1">
+      <w:start w:val="1"/>
+      <w:numFmt w:val="decimal"/>
+      <w:lvlText w:val="%4."/>
+      <w:lvlJc w:val="left"/>
+      <w:pPr>
+        <w:ind w:left="4644" w:hanging="360"/>
+      </w:pPr>
+    </w:lvl>
+    <w:lvl w:ilvl="4" w:tplc="04100019" w:tentative="1">
+      <w:start w:val="1"/>
+      <w:numFmt w:val="lowerLetter"/>
+      <w:lvlText w:val="%5."/>
+      <w:lvlJc w:val="left"/>
+      <w:pPr>
+        <w:ind w:left="5364" w:hanging="360"/>
+      </w:pPr>
+    </w:lvl>
+    <w:lvl w:ilvl="5" w:tplc="0410001B" w:tentative="1">
+      <w:start w:val="1"/>
+      <w:numFmt w:val="lowerRoman"/>
+      <w:lvlText w:val="%6."/>
+      <w:lvlJc w:val="right"/>
+      <w:pPr>
+        <w:ind w:left="6084" w:hanging="180"/>
+      </w:pPr>
+    </w:lvl>
+    <w:lvl w:ilvl="6" w:tplc="0410000F" w:tentative="1">
+      <w:start w:val="1"/>
+      <w:numFmt w:val="decimal"/>
+      <w:lvlText w:val="%7."/>
+      <w:lvlJc w:val="left"/>
+      <w:pPr>
+        <w:ind w:left="6804" w:hanging="360"/>
+      </w:pPr>
+    </w:lvl>
+    <w:lvl w:ilvl="7" w:tplc="04100019" w:tentative="1">
+      <w:start w:val="1"/>
+      <w:numFmt w:val="lowerLetter"/>
+      <w:lvlText w:val="%8."/>
+      <w:lvlJc w:val="left"/>
+      <w:pPr>
+        <w:ind w:left="7524" w:hanging="360"/>
+      </w:pPr>
+    </w:lvl>
+    <w:lvl w:ilvl="8" w:tplc="0410001B" w:tentative="1">
+      <w:start w:val="1"/>
+      <w:numFmt w:val="lowerRoman"/>
+      <w:lvlText w:val="%9."/>
+      <w:lvlJc w:val="right"/>
+      <w:pPr>
+        <w:ind w:left="8244" w:hanging="180"/>
+      </w:pPr>
+    </w:lvl>
+  </w:abstractNum>
+  <w:abstractNum w:abstractNumId="10" w15:restartNumberingAfterBreak="0">
     <w:nsid w:val="522A5381"/>
     <w:multiLevelType w:val="hybridMultilevel"/>
     <w:tmpl w:val="5A56E880"/>
@@ -2367,7 +4057,7 @@
       </w:pPr>
     </w:lvl>
   </w:abstractNum>
-  <w:abstractNum w:abstractNumId="7" w15:restartNumberingAfterBreak="0">
+  <w:abstractNum w:abstractNumId="11" w15:restartNumberingAfterBreak="0">
     <w:nsid w:val="574952D7"/>
     <w:multiLevelType w:val="hybridMultilevel"/>
     <w:tmpl w:val="C402FB36"/>
@@ -2480,7 +4170,7 @@
       </w:rPr>
     </w:lvl>
   </w:abstractNum>
-  <w:abstractNum w:abstractNumId="8" w15:restartNumberingAfterBreak="0">
+  <w:abstractNum w:abstractNumId="12" w15:restartNumberingAfterBreak="0">
     <w:nsid w:val="6CDA40F0"/>
     <w:multiLevelType w:val="hybridMultilevel"/>
     <w:tmpl w:val="48EA9370"/>
@@ -2593,32 +4283,320 @@
       </w:rPr>
     </w:lvl>
   </w:abstractNum>
+  <w:abstractNum w:abstractNumId="13" w15:restartNumberingAfterBreak="0">
+    <w:nsid w:val="73195EA2"/>
+    <w:multiLevelType w:val="hybridMultilevel"/>
+    <w:tmpl w:val="03BC7C68"/>
+    <w:lvl w:ilvl="0" w:tplc="917CE32E">
+      <w:start w:val="1"/>
+      <w:numFmt w:val="decimal"/>
+      <w:lvlText w:val="%1)"/>
+      <w:lvlJc w:val="left"/>
+      <w:pPr>
+        <w:ind w:left="1068" w:hanging="360"/>
+      </w:pPr>
+      <w:rPr>
+        <w:rFonts w:hint="default"/>
+      </w:rPr>
+    </w:lvl>
+    <w:lvl w:ilvl="1" w:tplc="04100019" w:tentative="1">
+      <w:start w:val="1"/>
+      <w:numFmt w:val="lowerLetter"/>
+      <w:lvlText w:val="%2."/>
+      <w:lvlJc w:val="left"/>
+      <w:pPr>
+        <w:ind w:left="1788" w:hanging="360"/>
+      </w:pPr>
+    </w:lvl>
+    <w:lvl w:ilvl="2" w:tplc="0410001B" w:tentative="1">
+      <w:start w:val="1"/>
+      <w:numFmt w:val="lowerRoman"/>
+      <w:lvlText w:val="%3."/>
+      <w:lvlJc w:val="right"/>
+      <w:pPr>
+        <w:ind w:left="2508" w:hanging="180"/>
+      </w:pPr>
+    </w:lvl>
+    <w:lvl w:ilvl="3" w:tplc="0410000F" w:tentative="1">
+      <w:start w:val="1"/>
+      <w:numFmt w:val="decimal"/>
+      <w:lvlText w:val="%4."/>
+      <w:lvlJc w:val="left"/>
+      <w:pPr>
+        <w:ind w:left="3228" w:hanging="360"/>
+      </w:pPr>
+    </w:lvl>
+    <w:lvl w:ilvl="4" w:tplc="04100019" w:tentative="1">
+      <w:start w:val="1"/>
+      <w:numFmt w:val="lowerLetter"/>
+      <w:lvlText w:val="%5."/>
+      <w:lvlJc w:val="left"/>
+      <w:pPr>
+        <w:ind w:left="3948" w:hanging="360"/>
+      </w:pPr>
+    </w:lvl>
+    <w:lvl w:ilvl="5" w:tplc="0410001B" w:tentative="1">
+      <w:start w:val="1"/>
+      <w:numFmt w:val="lowerRoman"/>
+      <w:lvlText w:val="%6."/>
+      <w:lvlJc w:val="right"/>
+      <w:pPr>
+        <w:ind w:left="4668" w:hanging="180"/>
+      </w:pPr>
+    </w:lvl>
+    <w:lvl w:ilvl="6" w:tplc="0410000F" w:tentative="1">
+      <w:start w:val="1"/>
+      <w:numFmt w:val="decimal"/>
+      <w:lvlText w:val="%7."/>
+      <w:lvlJc w:val="left"/>
+      <w:pPr>
+        <w:ind w:left="5388" w:hanging="360"/>
+      </w:pPr>
+    </w:lvl>
+    <w:lvl w:ilvl="7" w:tplc="04100019" w:tentative="1">
+      <w:start w:val="1"/>
+      <w:numFmt w:val="lowerLetter"/>
+      <w:lvlText w:val="%8."/>
+      <w:lvlJc w:val="left"/>
+      <w:pPr>
+        <w:ind w:left="6108" w:hanging="360"/>
+      </w:pPr>
+    </w:lvl>
+    <w:lvl w:ilvl="8" w:tplc="0410001B" w:tentative="1">
+      <w:start w:val="1"/>
+      <w:numFmt w:val="lowerRoman"/>
+      <w:lvlText w:val="%9."/>
+      <w:lvlJc w:val="right"/>
+      <w:pPr>
+        <w:ind w:left="6828" w:hanging="180"/>
+      </w:pPr>
+    </w:lvl>
+  </w:abstractNum>
+  <w:abstractNum w:abstractNumId="14" w15:restartNumberingAfterBreak="0">
+    <w:nsid w:val="7AC11156"/>
+    <w:multiLevelType w:val="hybridMultilevel"/>
+    <w:tmpl w:val="765E645C"/>
+    <w:lvl w:ilvl="0" w:tplc="BAF4C4C6">
+      <w:start w:val="1"/>
+      <w:numFmt w:val="decimal"/>
+      <w:lvlText w:val="%1)"/>
+      <w:lvlJc w:val="left"/>
+      <w:pPr>
+        <w:ind w:left="1776" w:hanging="360"/>
+      </w:pPr>
+      <w:rPr>
+        <w:rFonts w:hint="default"/>
+      </w:rPr>
+    </w:lvl>
+    <w:lvl w:ilvl="1" w:tplc="04100019">
+      <w:start w:val="1"/>
+      <w:numFmt w:val="lowerLetter"/>
+      <w:lvlText w:val="%2."/>
+      <w:lvlJc w:val="left"/>
+      <w:pPr>
+        <w:ind w:left="2496" w:hanging="360"/>
+      </w:pPr>
+    </w:lvl>
+    <w:lvl w:ilvl="2" w:tplc="0410001B" w:tentative="1">
+      <w:start w:val="1"/>
+      <w:numFmt w:val="lowerRoman"/>
+      <w:lvlText w:val="%3."/>
+      <w:lvlJc w:val="right"/>
+      <w:pPr>
+        <w:ind w:left="3216" w:hanging="180"/>
+      </w:pPr>
+    </w:lvl>
+    <w:lvl w:ilvl="3" w:tplc="0410000F" w:tentative="1">
+      <w:start w:val="1"/>
+      <w:numFmt w:val="decimal"/>
+      <w:lvlText w:val="%4."/>
+      <w:lvlJc w:val="left"/>
+      <w:pPr>
+        <w:ind w:left="3936" w:hanging="360"/>
+      </w:pPr>
+    </w:lvl>
+    <w:lvl w:ilvl="4" w:tplc="04100019" w:tentative="1">
+      <w:start w:val="1"/>
+      <w:numFmt w:val="lowerLetter"/>
+      <w:lvlText w:val="%5."/>
+      <w:lvlJc w:val="left"/>
+      <w:pPr>
+        <w:ind w:left="4656" w:hanging="360"/>
+      </w:pPr>
+    </w:lvl>
+    <w:lvl w:ilvl="5" w:tplc="0410001B" w:tentative="1">
+      <w:start w:val="1"/>
+      <w:numFmt w:val="lowerRoman"/>
+      <w:lvlText w:val="%6."/>
+      <w:lvlJc w:val="right"/>
+      <w:pPr>
+        <w:ind w:left="5376" w:hanging="180"/>
+      </w:pPr>
+    </w:lvl>
+    <w:lvl w:ilvl="6" w:tplc="0410000F" w:tentative="1">
+      <w:start w:val="1"/>
+      <w:numFmt w:val="decimal"/>
+      <w:lvlText w:val="%7."/>
+      <w:lvlJc w:val="left"/>
+      <w:pPr>
+        <w:ind w:left="6096" w:hanging="360"/>
+      </w:pPr>
+    </w:lvl>
+    <w:lvl w:ilvl="7" w:tplc="04100019" w:tentative="1">
+      <w:start w:val="1"/>
+      <w:numFmt w:val="lowerLetter"/>
+      <w:lvlText w:val="%8."/>
+      <w:lvlJc w:val="left"/>
+      <w:pPr>
+        <w:ind w:left="6816" w:hanging="360"/>
+      </w:pPr>
+    </w:lvl>
+    <w:lvl w:ilvl="8" w:tplc="0410001B" w:tentative="1">
+      <w:start w:val="1"/>
+      <w:numFmt w:val="lowerRoman"/>
+      <w:lvlText w:val="%9."/>
+      <w:lvlJc w:val="right"/>
+      <w:pPr>
+        <w:ind w:left="7536" w:hanging="180"/>
+      </w:pPr>
+    </w:lvl>
+  </w:abstractNum>
+  <w:abstractNum w:abstractNumId="15" w15:restartNumberingAfterBreak="0">
+    <w:nsid w:val="7FA82C03"/>
+    <w:multiLevelType w:val="hybridMultilevel"/>
+    <w:tmpl w:val="D2FA7A64"/>
+    <w:lvl w:ilvl="0" w:tplc="CBE6D108">
+      <w:start w:val="1"/>
+      <w:numFmt w:val="decimal"/>
+      <w:lvlText w:val="%1)"/>
+      <w:lvlJc w:val="left"/>
+      <w:pPr>
+        <w:ind w:left="1068" w:hanging="360"/>
+      </w:pPr>
+      <w:rPr>
+        <w:rFonts w:hint="default"/>
+      </w:rPr>
+    </w:lvl>
+    <w:lvl w:ilvl="1" w:tplc="04100019" w:tentative="1">
+      <w:start w:val="1"/>
+      <w:numFmt w:val="lowerLetter"/>
+      <w:lvlText w:val="%2."/>
+      <w:lvlJc w:val="left"/>
+      <w:pPr>
+        <w:ind w:left="1788" w:hanging="360"/>
+      </w:pPr>
+    </w:lvl>
+    <w:lvl w:ilvl="2" w:tplc="0410001B" w:tentative="1">
+      <w:start w:val="1"/>
+      <w:numFmt w:val="lowerRoman"/>
+      <w:lvlText w:val="%3."/>
+      <w:lvlJc w:val="right"/>
+      <w:pPr>
+        <w:ind w:left="2508" w:hanging="180"/>
+      </w:pPr>
+    </w:lvl>
+    <w:lvl w:ilvl="3" w:tplc="0410000F" w:tentative="1">
+      <w:start w:val="1"/>
+      <w:numFmt w:val="decimal"/>
+      <w:lvlText w:val="%4."/>
+      <w:lvlJc w:val="left"/>
+      <w:pPr>
+        <w:ind w:left="3228" w:hanging="360"/>
+      </w:pPr>
+    </w:lvl>
+    <w:lvl w:ilvl="4" w:tplc="04100019" w:tentative="1">
+      <w:start w:val="1"/>
+      <w:numFmt w:val="lowerLetter"/>
+      <w:lvlText w:val="%5."/>
+      <w:lvlJc w:val="left"/>
+      <w:pPr>
+        <w:ind w:left="3948" w:hanging="360"/>
+      </w:pPr>
+    </w:lvl>
+    <w:lvl w:ilvl="5" w:tplc="0410001B" w:tentative="1">
+      <w:start w:val="1"/>
+      <w:numFmt w:val="lowerRoman"/>
+      <w:lvlText w:val="%6."/>
+      <w:lvlJc w:val="right"/>
+      <w:pPr>
+        <w:ind w:left="4668" w:hanging="180"/>
+      </w:pPr>
+    </w:lvl>
+    <w:lvl w:ilvl="6" w:tplc="0410000F" w:tentative="1">
+      <w:start w:val="1"/>
+      <w:numFmt w:val="decimal"/>
+      <w:lvlText w:val="%7."/>
+      <w:lvlJc w:val="left"/>
+      <w:pPr>
+        <w:ind w:left="5388" w:hanging="360"/>
+      </w:pPr>
+    </w:lvl>
+    <w:lvl w:ilvl="7" w:tplc="04100019" w:tentative="1">
+      <w:start w:val="1"/>
+      <w:numFmt w:val="lowerLetter"/>
+      <w:lvlText w:val="%8."/>
+      <w:lvlJc w:val="left"/>
+      <w:pPr>
+        <w:ind w:left="6108" w:hanging="360"/>
+      </w:pPr>
+    </w:lvl>
+    <w:lvl w:ilvl="8" w:tplc="0410001B" w:tentative="1">
+      <w:start w:val="1"/>
+      <w:numFmt w:val="lowerRoman"/>
+      <w:lvlText w:val="%9."/>
+      <w:lvlJc w:val="right"/>
+      <w:pPr>
+        <w:ind w:left="6828" w:hanging="180"/>
+      </w:pPr>
+    </w:lvl>
+  </w:abstractNum>
   <w:num w:numId="1" w16cid:durableId="1676762822">
+    <w:abstractNumId w:val="5"/>
+  </w:num>
+  <w:num w:numId="2" w16cid:durableId="1555963290">
+    <w:abstractNumId w:val="1"/>
+  </w:num>
+  <w:num w:numId="3" w16cid:durableId="1357342932">
+    <w:abstractNumId w:val="12"/>
+  </w:num>
+  <w:num w:numId="4" w16cid:durableId="1091008818">
     <w:abstractNumId w:val="4"/>
   </w:num>
-  <w:num w:numId="2" w16cid:durableId="1555963290">
-    <w:abstractNumId w:val="0"/>
+  <w:num w:numId="5" w16cid:durableId="670334384">
+    <w:abstractNumId w:val="11"/>
   </w:num>
-  <w:num w:numId="3" w16cid:durableId="1357342932">
+  <w:num w:numId="6" w16cid:durableId="1194340745">
+    <w:abstractNumId w:val="6"/>
+  </w:num>
+  <w:num w:numId="7" w16cid:durableId="1914504960">
+    <w:abstractNumId w:val="2"/>
+  </w:num>
+  <w:num w:numId="8" w16cid:durableId="1406420614">
+    <w:abstractNumId w:val="10"/>
+  </w:num>
+  <w:num w:numId="9" w16cid:durableId="1180195313">
+    <w:abstractNumId w:val="3"/>
+  </w:num>
+  <w:num w:numId="10" w16cid:durableId="1350793723">
+    <w:abstractNumId w:val="15"/>
+  </w:num>
+  <w:num w:numId="11" w16cid:durableId="656686128">
+    <w:abstractNumId w:val="13"/>
+  </w:num>
+  <w:num w:numId="12" w16cid:durableId="893663724">
+    <w:abstractNumId w:val="14"/>
+  </w:num>
+  <w:num w:numId="13" w16cid:durableId="899559381">
+    <w:abstractNumId w:val="9"/>
+  </w:num>
+  <w:num w:numId="14" w16cid:durableId="1051853351">
     <w:abstractNumId w:val="8"/>
   </w:num>
-  <w:num w:numId="4" w16cid:durableId="1091008818">
-    <w:abstractNumId w:val="3"/>
-  </w:num>
-  <w:num w:numId="5" w16cid:durableId="670334384">
+  <w:num w:numId="15" w16cid:durableId="13968745">
     <w:abstractNumId w:val="7"/>
   </w:num>
-  <w:num w:numId="6" w16cid:durableId="1194340745">
-    <w:abstractNumId w:val="5"/>
-  </w:num>
-  <w:num w:numId="7" w16cid:durableId="1914504960">
-    <w:abstractNumId w:val="1"/>
-  </w:num>
-  <w:num w:numId="8" w16cid:durableId="1406420614">
-    <w:abstractNumId w:val="6"/>
-  </w:num>
-  <w:num w:numId="9" w16cid:durableId="1180195313">
-    <w:abstractNumId w:val="2"/>
+  <w:num w:numId="16" w16cid:durableId="1846046186">
+    <w:abstractNumId w:val="0"/>
   </w:num>
 </w:numbering>
 </file>

</xml_diff>

<commit_message>
Caricati appunti, frontend prog e aggiornato doc.
</commit_message>
<xml_diff>
--- a/Progetto/Documento dei requisiti.docx
+++ b/Progetto/Documento dei requisiti.docx
@@ -357,19 +357,8 @@
           <w:sz w:val="24"/>
           <w:szCs w:val="24"/>
         </w:rPr>
-        <w:t xml:space="preserve"> Applicazione </w:t>
-      </w:r>
-      <w:proofErr w:type="spellStart"/>
-      <w:r>
-        <w:rPr>
-          <w:rFonts w:cstheme="minorHAnsi"/>
-          <w:color w:val="000000" w:themeColor="text1"/>
-          <w:sz w:val="24"/>
-          <w:szCs w:val="24"/>
-        </w:rPr>
-        <w:t>FundAstic</w:t>
-      </w:r>
-      <w:proofErr w:type="spellEnd"/>
+        <w:t xml:space="preserve"> Applicazione FundAstic</w:t>
+      </w:r>
     </w:p>
     <w:p>
       <w:pPr>
@@ -979,7 +968,6 @@
         </w:rPr>
         <w:t xml:space="preserve">Eventuale azienda o </w:t>
       </w:r>
-      <w:proofErr w:type="spellStart"/>
       <w:r>
         <w:rPr>
           <w:rFonts w:cstheme="minorHAnsi"/>
@@ -1007,7 +995,6 @@
         </w:rPr>
         <w:t>Iva</w:t>
       </w:r>
-      <w:proofErr w:type="spellEnd"/>
       <w:r>
         <w:rPr>
           <w:rFonts w:cstheme="minorHAnsi"/>
@@ -1676,16 +1663,7 @@
           <w:sz w:val="24"/>
           <w:szCs w:val="24"/>
         </w:rPr>
-        <w:t>Finanziare</w:t>
-      </w:r>
-      <w:r>
-        <w:rPr>
-          <w:rFonts w:cstheme="minorHAnsi"/>
-          <w:color w:val="000000" w:themeColor="text1"/>
-          <w:sz w:val="24"/>
-          <w:szCs w:val="24"/>
-        </w:rPr>
-        <w:t xml:space="preserve"> un</w:t>
+        <w:t>Finanziare un</w:t>
       </w:r>
       <w:r>
         <w:rPr>
@@ -1725,19 +1703,8 @@
           <w:sz w:val="24"/>
           <w:szCs w:val="24"/>
         </w:rPr>
-        <w:t xml:space="preserve"> Applicazione </w:t>
-      </w:r>
-      <w:proofErr w:type="spellStart"/>
-      <w:r>
-        <w:rPr>
-          <w:rFonts w:cstheme="minorHAnsi"/>
-          <w:color w:val="000000" w:themeColor="text1"/>
-          <w:sz w:val="24"/>
-          <w:szCs w:val="24"/>
-        </w:rPr>
-        <w:t>FundAstic</w:t>
-      </w:r>
-      <w:proofErr w:type="spellEnd"/>
+        <w:t xml:space="preserve"> Applicazione FundAstic</w:t>
+      </w:r>
     </w:p>
     <w:p>
       <w:pPr>
@@ -1902,8 +1869,33 @@
           <w:sz w:val="24"/>
           <w:szCs w:val="24"/>
         </w:rPr>
-        <w:t>Pre</w:t>
-      </w:r>
+        <w:t>Pre-Condizioni:</w:t>
+      </w:r>
+      <w:r>
+        <w:rPr>
+          <w:rFonts w:cstheme="minorHAnsi"/>
+          <w:sz w:val="24"/>
+          <w:szCs w:val="24"/>
+        </w:rPr>
+        <w:t xml:space="preserve"> </w:t>
+      </w:r>
+      <w:r>
+        <w:rPr>
+          <w:rFonts w:cstheme="minorHAnsi"/>
+          <w:sz w:val="24"/>
+          <w:szCs w:val="24"/>
+        </w:rPr>
+        <w:t>Il finanziatore ha effettuato l'accesso al suo account sulla piattaforma.</w:t>
+      </w:r>
+    </w:p>
+    <w:p>
+      <w:pPr>
+        <w:rPr>
+          <w:rFonts w:cstheme="minorHAnsi"/>
+          <w:sz w:val="24"/>
+          <w:szCs w:val="24"/>
+        </w:rPr>
+      </w:pPr>
       <w:r>
         <w:rPr>
           <w:rFonts w:cstheme="minorHAnsi"/>
@@ -1912,7 +1904,7 @@
           <w:sz w:val="24"/>
           <w:szCs w:val="24"/>
         </w:rPr>
-        <w:t>-C</w:t>
+        <w:t>Garanzia di successo (</w:t>
       </w:r>
       <w:r>
         <w:rPr>
@@ -1922,72 +1914,7 @@
           <w:sz w:val="24"/>
           <w:szCs w:val="24"/>
         </w:rPr>
-        <w:t>ondizioni:</w:t>
-      </w:r>
-      <w:r>
-        <w:rPr>
-          <w:rFonts w:cstheme="minorHAnsi"/>
-          <w:sz w:val="24"/>
-          <w:szCs w:val="24"/>
-        </w:rPr>
-        <w:t xml:space="preserve"> </w:t>
-      </w:r>
-      <w:r>
-        <w:rPr>
-          <w:rFonts w:cstheme="minorHAnsi"/>
-          <w:sz w:val="24"/>
-          <w:szCs w:val="24"/>
-        </w:rPr>
-        <w:t>Il finanziatore ha effettuato l'accesso al suo account sulla piattaforma.</w:t>
-      </w:r>
-    </w:p>
-    <w:p>
-      <w:pPr>
-        <w:rPr>
-          <w:rFonts w:cstheme="minorHAnsi"/>
-          <w:sz w:val="24"/>
-          <w:szCs w:val="24"/>
-        </w:rPr>
-      </w:pPr>
-      <w:r>
-        <w:rPr>
-          <w:rFonts w:cstheme="minorHAnsi"/>
-          <w:b/>
-          <w:bCs/>
-          <w:sz w:val="24"/>
-          <w:szCs w:val="24"/>
-        </w:rPr>
-        <w:t>Garanzia di successo (</w:t>
-      </w:r>
-      <w:r>
-        <w:rPr>
-          <w:rFonts w:cstheme="minorHAnsi"/>
-          <w:b/>
-          <w:bCs/>
-          <w:sz w:val="24"/>
-          <w:szCs w:val="24"/>
-        </w:rPr>
-        <w:t>Post</w:t>
-      </w:r>
-      <w:r>
-        <w:rPr>
-          <w:rFonts w:cstheme="minorHAnsi"/>
-          <w:b/>
-          <w:bCs/>
-          <w:sz w:val="24"/>
-          <w:szCs w:val="24"/>
-        </w:rPr>
-        <w:t>-C</w:t>
-      </w:r>
-      <w:r>
-        <w:rPr>
-          <w:rFonts w:cstheme="minorHAnsi"/>
-          <w:b/>
-          <w:bCs/>
-          <w:sz w:val="24"/>
-          <w:szCs w:val="24"/>
-        </w:rPr>
-        <w:t>ondizioni</w:t>
+        <w:t>Post-Condizioni</w:t>
       </w:r>
       <w:r>
         <w:rPr>
@@ -2126,23 +2053,7 @@
           <w:sz w:val="24"/>
           <w:szCs w:val="24"/>
         </w:rPr>
-        <w:t xml:space="preserve">Il finanziatore seleziona un progetto di suo interesse </w:t>
-      </w:r>
-      <w:r>
-        <w:rPr>
-          <w:rFonts w:cstheme="minorHAnsi"/>
-          <w:sz w:val="24"/>
-          <w:szCs w:val="24"/>
-        </w:rPr>
-        <w:t xml:space="preserve">e </w:t>
-      </w:r>
-      <w:r>
-        <w:rPr>
-          <w:rFonts w:cstheme="minorHAnsi"/>
-          <w:sz w:val="24"/>
-          <w:szCs w:val="24"/>
-        </w:rPr>
-        <w:t>visualizza</w:t>
+        <w:t>Il finanziatore seleziona un progetto di suo interesse e visualizza</w:t>
       </w:r>
       <w:r>
         <w:rPr>
@@ -2713,23 +2624,7 @@
           <w:sz w:val="24"/>
           <w:szCs w:val="24"/>
         </w:rPr>
-        <w:t xml:space="preserve">Il </w:t>
-      </w:r>
-      <w:r>
-        <w:rPr>
-          <w:rFonts w:cstheme="minorHAnsi"/>
-          <w:sz w:val="24"/>
-          <w:szCs w:val="24"/>
-        </w:rPr>
-        <w:t xml:space="preserve">sistema invita il finanziatore a </w:t>
-      </w:r>
-      <w:r>
-        <w:rPr>
-          <w:rFonts w:cstheme="minorHAnsi"/>
-          <w:sz w:val="24"/>
-          <w:szCs w:val="24"/>
-        </w:rPr>
-        <w:t>cambiare metodo di pagamento</w:t>
+        <w:t>Il sistema invita il finanziatore a cambiare metodo di pagamento</w:t>
       </w:r>
     </w:p>
     <w:p>
@@ -2751,23 +2646,7 @@
           <w:sz w:val="24"/>
           <w:szCs w:val="24"/>
         </w:rPr>
-        <w:t xml:space="preserve">Il finanziatore inserisce un altro </w:t>
-      </w:r>
-      <w:r>
-        <w:rPr>
-          <w:rFonts w:cstheme="minorHAnsi"/>
-          <w:sz w:val="24"/>
-          <w:szCs w:val="24"/>
-        </w:rPr>
-        <w:t>metodo di pagamento</w:t>
-      </w:r>
-      <w:r>
-        <w:rPr>
-          <w:rFonts w:cstheme="minorHAnsi"/>
-          <w:sz w:val="24"/>
-          <w:szCs w:val="24"/>
-        </w:rPr>
-        <w:t xml:space="preserve"> e riprova.</w:t>
+        <w:t>Il finanziatore inserisce un altro metodo di pagamento e riprova.</w:t>
       </w:r>
       <w:r>
         <w:rPr>
@@ -2927,7 +2806,31 @@
           <w:sz w:val="24"/>
           <w:szCs w:val="24"/>
         </w:rPr>
-        <w:t xml:space="preserve"> se avviene qualche cambiamento in uno dei Servizi di pagamento, l’esecuzione delle donazioni come cambierà?</w:t>
+        <w:t xml:space="preserve"> </w:t>
+      </w:r>
+    </w:p>
+    <w:p>
+      <w:pPr>
+        <w:pStyle w:val="Paragrafoelenco"/>
+        <w:numPr>
+          <w:ilvl w:val="0"/>
+          <w:numId w:val="9"/>
+        </w:numPr>
+        <w:rPr>
+          <w:rFonts w:cstheme="minorHAnsi"/>
+          <w:color w:val="000000" w:themeColor="text1"/>
+          <w:sz w:val="24"/>
+          <w:szCs w:val="24"/>
+        </w:rPr>
+      </w:pPr>
+      <w:r>
+        <w:rPr>
+          <w:rFonts w:cstheme="minorHAnsi"/>
+          <w:color w:val="000000" w:themeColor="text1"/>
+          <w:sz w:val="24"/>
+          <w:szCs w:val="24"/>
+        </w:rPr>
+        <w:t>se avviene qualche cambiamento in uno dei Servizi di pagamento, l’esecuzione delle donazioni come cambierà?</w:t>
       </w:r>
     </w:p>
     <w:sectPr>

</xml_diff>

<commit_message>
Aggiornata home della pagina.
</commit_message>
<xml_diff>
--- a/Progetto/Documento dei requisiti.docx
+++ b/Progetto/Documento dei requisiti.docx
@@ -14,6 +14,26 @@
       <w:r>
         <w:rPr>
           <w:rFonts w:cstheme="minorHAnsi"/>
+          <w:i/>
+          <w:iCs/>
+          <w:color w:val="000000" w:themeColor="text1"/>
+          <w:sz w:val="44"/>
+          <w:szCs w:val="44"/>
+        </w:rPr>
+        <w:t>Analisi requisiti utente</w:t>
+      </w:r>
+      <w:r>
+        <w:rPr>
+          <w:rFonts w:cstheme="minorHAnsi"/>
+          <w:color w:val="000000" w:themeColor="text1"/>
+          <w:sz w:val="24"/>
+          <w:szCs w:val="24"/>
+        </w:rPr>
+        <w:br/>
+      </w:r>
+      <w:r>
+        <w:rPr>
+          <w:rFonts w:cstheme="minorHAnsi"/>
           <w:color w:val="000000" w:themeColor="text1"/>
           <w:sz w:val="24"/>
           <w:szCs w:val="24"/>
@@ -253,8 +273,8 @@
         <w:rPr>
           <w:rFonts w:cstheme="minorHAnsi"/>
           <w:color w:val="000000" w:themeColor="text1"/>
-          <w:sz w:val="24"/>
-          <w:szCs w:val="24"/>
+          <w:sz w:val="32"/>
+          <w:szCs w:val="32"/>
           <w:u w:val="single"/>
         </w:rPr>
       </w:pPr>
@@ -264,8 +284,8 @@
         <w:rPr>
           <w:rFonts w:cstheme="minorHAnsi"/>
           <w:color w:val="000000" w:themeColor="text1"/>
-          <w:sz w:val="24"/>
-          <w:szCs w:val="24"/>
+          <w:sz w:val="32"/>
+          <w:szCs w:val="32"/>
         </w:rPr>
       </w:pPr>
       <w:r>
@@ -274,8 +294,8 @@
           <w:b/>
           <w:bCs/>
           <w:color w:val="000000" w:themeColor="text1"/>
-          <w:sz w:val="24"/>
-          <w:szCs w:val="24"/>
+          <w:sz w:val="32"/>
+          <w:szCs w:val="32"/>
         </w:rPr>
         <w:t>CASO D’USO UC</w:t>
       </w:r>
@@ -285,8 +305,8 @@
           <w:b/>
           <w:bCs/>
           <w:color w:val="000000" w:themeColor="text1"/>
-          <w:sz w:val="24"/>
-          <w:szCs w:val="24"/>
+          <w:sz w:val="32"/>
+          <w:szCs w:val="32"/>
         </w:rPr>
         <w:t>1</w:t>
       </w:r>
@@ -296,8 +316,8 @@
           <w:b/>
           <w:bCs/>
           <w:color w:val="000000" w:themeColor="text1"/>
-          <w:sz w:val="24"/>
-          <w:szCs w:val="24"/>
+          <w:sz w:val="32"/>
+          <w:szCs w:val="32"/>
         </w:rPr>
         <w:t>:</w:t>
       </w:r>
@@ -305,8 +325,8 @@
         <w:rPr>
           <w:rFonts w:cstheme="minorHAnsi"/>
           <w:color w:val="000000" w:themeColor="text1"/>
-          <w:sz w:val="24"/>
-          <w:szCs w:val="24"/>
+          <w:sz w:val="32"/>
+          <w:szCs w:val="32"/>
         </w:rPr>
         <w:t xml:space="preserve"> Pubblica</w:t>
       </w:r>
@@ -314,8 +334,8 @@
         <w:rPr>
           <w:rFonts w:cstheme="minorHAnsi"/>
           <w:color w:val="000000" w:themeColor="text1"/>
-          <w:sz w:val="24"/>
-          <w:szCs w:val="24"/>
+          <w:sz w:val="32"/>
+          <w:szCs w:val="32"/>
         </w:rPr>
         <w:t>re un</w:t>
       </w:r>
@@ -323,8 +343,8 @@
         <w:rPr>
           <w:rFonts w:cstheme="minorHAnsi"/>
           <w:color w:val="000000" w:themeColor="text1"/>
-          <w:sz w:val="24"/>
-          <w:szCs w:val="24"/>
+          <w:sz w:val="32"/>
+          <w:szCs w:val="32"/>
         </w:rPr>
         <w:t xml:space="preserve"> progetto</w:t>
       </w:r>
@@ -357,8 +377,19 @@
           <w:sz w:val="24"/>
           <w:szCs w:val="24"/>
         </w:rPr>
-        <w:t xml:space="preserve"> Applicazione FundAstic</w:t>
-      </w:r>
+        <w:t xml:space="preserve"> Applicazione </w:t>
+      </w:r>
+      <w:proofErr w:type="spellStart"/>
+      <w:r>
+        <w:rPr>
+          <w:rFonts w:cstheme="minorHAnsi"/>
+          <w:color w:val="000000" w:themeColor="text1"/>
+          <w:sz w:val="24"/>
+          <w:szCs w:val="24"/>
+        </w:rPr>
+        <w:t>FundAstic</w:t>
+      </w:r>
+      <w:proofErr w:type="spellEnd"/>
     </w:p>
     <w:p>
       <w:pPr>
@@ -598,7 +629,25 @@
           <w:sz w:val="24"/>
           <w:szCs w:val="24"/>
         </w:rPr>
-        <w:t>Il Publisher riceve notifiche sulle donazioni e può tenere traccia dei finanziamenti raccolti attraverso il suo account.</w:t>
+        <w:t>Il Publisher</w:t>
+      </w:r>
+      <w:r>
+        <w:rPr>
+          <w:rFonts w:cstheme="minorHAnsi"/>
+          <w:color w:val="000000" w:themeColor="text1"/>
+          <w:sz w:val="24"/>
+          <w:szCs w:val="24"/>
+        </w:rPr>
+        <w:t xml:space="preserve"> riceverà una comunicazione di conferma DA MODIFICARE </w:t>
+      </w:r>
+      <w:r>
+        <w:rPr>
+          <w:rFonts w:cstheme="minorHAnsi"/>
+          <w:color w:val="000000" w:themeColor="text1"/>
+          <w:sz w:val="24"/>
+          <w:szCs w:val="24"/>
+        </w:rPr>
+        <w:t>riceve notifiche sulle donazioni e può tenere traccia dei finanziamenti raccolti attraverso il suo account.</w:t>
       </w:r>
     </w:p>
     <w:p>
@@ -678,7 +727,40 @@
           <w:sz w:val="24"/>
           <w:szCs w:val="24"/>
         </w:rPr>
+        <w:t>Il sistema mostra al publisher i dettagli da compilare.</w:t>
+      </w:r>
+    </w:p>
+    <w:p>
+      <w:pPr>
+        <w:pStyle w:val="Paragrafoelenco"/>
+        <w:numPr>
+          <w:ilvl w:val="0"/>
+          <w:numId w:val="4"/>
+        </w:numPr>
+        <w:rPr>
+          <w:rFonts w:cstheme="minorHAnsi"/>
+          <w:color w:val="000000" w:themeColor="text1"/>
+          <w:sz w:val="24"/>
+          <w:szCs w:val="24"/>
+        </w:rPr>
+      </w:pPr>
+      <w:r>
+        <w:rPr>
+          <w:rFonts w:cstheme="minorHAnsi"/>
+          <w:color w:val="000000" w:themeColor="text1"/>
+          <w:sz w:val="24"/>
+          <w:szCs w:val="24"/>
+        </w:rPr>
         <w:t>Il Publisher inizia a compilare i dettagli del progetto, inclusi:</w:t>
+      </w:r>
+      <w:r>
+        <w:rPr>
+          <w:rFonts w:cstheme="minorHAnsi"/>
+          <w:color w:val="000000" w:themeColor="text1"/>
+          <w:sz w:val="24"/>
+          <w:szCs w:val="24"/>
+        </w:rPr>
+        <w:t xml:space="preserve"> // togliere dettagli</w:t>
       </w:r>
     </w:p>
     <w:p>
@@ -968,6 +1050,7 @@
         </w:rPr>
         <w:t xml:space="preserve">Eventuale azienda o </w:t>
       </w:r>
+      <w:proofErr w:type="spellStart"/>
       <w:r>
         <w:rPr>
           <w:rFonts w:cstheme="minorHAnsi"/>
@@ -995,6 +1078,7 @@
         </w:rPr>
         <w:t>Iva</w:t>
       </w:r>
+      <w:proofErr w:type="spellEnd"/>
       <w:r>
         <w:rPr>
           <w:rFonts w:cstheme="minorHAnsi"/>
@@ -1194,6 +1278,7 @@
           <w:sz w:val="24"/>
           <w:szCs w:val="24"/>
         </w:rPr>
+        <w:lastRenderedPageBreak/>
         <w:t>2) Tornata la connessione, il publisher continua la pubblicazione.</w:t>
       </w:r>
     </w:p>
@@ -1610,8 +1695,8 @@
         <w:rPr>
           <w:rFonts w:cstheme="minorHAnsi"/>
           <w:color w:val="000000" w:themeColor="text1"/>
-          <w:sz w:val="24"/>
-          <w:szCs w:val="24"/>
+          <w:sz w:val="32"/>
+          <w:szCs w:val="32"/>
         </w:rPr>
       </w:pPr>
       <w:r>
@@ -1620,8 +1705,8 @@
           <w:b/>
           <w:bCs/>
           <w:color w:val="000000" w:themeColor="text1"/>
-          <w:sz w:val="24"/>
-          <w:szCs w:val="24"/>
+          <w:sz w:val="32"/>
+          <w:szCs w:val="32"/>
         </w:rPr>
         <w:t>CASO D’USO UC</w:t>
       </w:r>
@@ -1631,8 +1716,8 @@
           <w:b/>
           <w:bCs/>
           <w:color w:val="000000" w:themeColor="text1"/>
-          <w:sz w:val="24"/>
-          <w:szCs w:val="24"/>
+          <w:sz w:val="32"/>
+          <w:szCs w:val="32"/>
         </w:rPr>
         <w:t>2</w:t>
       </w:r>
@@ -1642,8 +1727,8 @@
           <w:b/>
           <w:bCs/>
           <w:color w:val="000000" w:themeColor="text1"/>
-          <w:sz w:val="24"/>
-          <w:szCs w:val="24"/>
+          <w:sz w:val="32"/>
+          <w:szCs w:val="32"/>
         </w:rPr>
         <w:t>:</w:t>
       </w:r>
@@ -1651,28 +1736,10 @@
         <w:rPr>
           <w:rFonts w:cstheme="minorHAnsi"/>
           <w:color w:val="000000" w:themeColor="text1"/>
-          <w:sz w:val="24"/>
-          <w:szCs w:val="24"/>
-        </w:rPr>
-        <w:t xml:space="preserve"> </w:t>
-      </w:r>
-      <w:r>
-        <w:rPr>
-          <w:rFonts w:cstheme="minorHAnsi"/>
-          <w:color w:val="000000" w:themeColor="text1"/>
-          <w:sz w:val="24"/>
-          <w:szCs w:val="24"/>
-        </w:rPr>
-        <w:t>Finanziare un</w:t>
-      </w:r>
-      <w:r>
-        <w:rPr>
-          <w:rFonts w:cstheme="minorHAnsi"/>
-          <w:color w:val="000000" w:themeColor="text1"/>
-          <w:sz w:val="24"/>
-          <w:szCs w:val="24"/>
-        </w:rPr>
-        <w:t xml:space="preserve"> progetto</w:t>
+          <w:sz w:val="32"/>
+          <w:szCs w:val="32"/>
+        </w:rPr>
+        <w:t xml:space="preserve"> Finanziare un progetto</w:t>
       </w:r>
     </w:p>
     <w:p>
@@ -1703,8 +1770,19 @@
           <w:sz w:val="24"/>
           <w:szCs w:val="24"/>
         </w:rPr>
-        <w:t xml:space="preserve"> Applicazione FundAstic</w:t>
-      </w:r>
+        <w:t xml:space="preserve"> Applicazione </w:t>
+      </w:r>
+      <w:proofErr w:type="spellStart"/>
+      <w:r>
+        <w:rPr>
+          <w:rFonts w:cstheme="minorHAnsi"/>
+          <w:color w:val="000000" w:themeColor="text1"/>
+          <w:sz w:val="24"/>
+          <w:szCs w:val="24"/>
+        </w:rPr>
+        <w:t>FundAstic</w:t>
+      </w:r>
+      <w:proofErr w:type="spellEnd"/>
     </w:p>
     <w:p>
       <w:pPr>
@@ -2008,7 +2086,6 @@
           <w:sz w:val="24"/>
           <w:szCs w:val="24"/>
         </w:rPr>
-        <w:lastRenderedPageBreak/>
         <w:t>Flusso Principale:</w:t>
       </w:r>
     </w:p>
@@ -2646,6 +2723,7 @@
           <w:sz w:val="24"/>
           <w:szCs w:val="24"/>
         </w:rPr>
+        <w:lastRenderedPageBreak/>
         <w:t>Il finanziatore inserisce un altro metodo di pagamento e riprova.</w:t>
       </w:r>
       <w:r>
@@ -2691,7 +2769,6 @@
           <w:sz w:val="24"/>
           <w:szCs w:val="24"/>
         </w:rPr>
-        <w:lastRenderedPageBreak/>
         <w:t>Requisiti speciali:</w:t>
       </w:r>
       <w:r>

</xml_diff>

<commit_message>
Aggiunto Role db e migliorati casi d'uso.
</commit_message>
<xml_diff>
--- a/Progetto/Documento dei requisiti.docx
+++ b/Progetto/Documento dei requisiti.docx
@@ -638,16 +638,52 @@
           <w:sz w:val="24"/>
           <w:szCs w:val="24"/>
         </w:rPr>
-        <w:t xml:space="preserve"> riceverà una comunicazione di conferma DA MODIFICARE </w:t>
-      </w:r>
-      <w:r>
-        <w:rPr>
-          <w:rFonts w:cstheme="minorHAnsi"/>
-          <w:color w:val="000000" w:themeColor="text1"/>
-          <w:sz w:val="24"/>
-          <w:szCs w:val="24"/>
-        </w:rPr>
-        <w:t>riceve notifiche sulle donazioni e può tenere traccia dei finanziamenti raccolti attraverso il suo account.</w:t>
+        <w:t xml:space="preserve"> riceverà una comunicazione </w:t>
+      </w:r>
+      <w:r>
+        <w:rPr>
+          <w:rFonts w:cstheme="minorHAnsi"/>
+          <w:color w:val="000000" w:themeColor="text1"/>
+          <w:sz w:val="24"/>
+          <w:szCs w:val="24"/>
+        </w:rPr>
+        <w:t xml:space="preserve">come conferma della pubblicazione del progetto, riceverà notifiche </w:t>
+      </w:r>
+      <w:r>
+        <w:rPr>
+          <w:rFonts w:cstheme="minorHAnsi"/>
+          <w:color w:val="000000" w:themeColor="text1"/>
+          <w:sz w:val="24"/>
+          <w:szCs w:val="24"/>
+        </w:rPr>
+        <w:t xml:space="preserve">sulle donazioni e </w:t>
+      </w:r>
+      <w:r>
+        <w:rPr>
+          <w:rFonts w:cstheme="minorHAnsi"/>
+          <w:color w:val="000000" w:themeColor="text1"/>
+          <w:sz w:val="24"/>
+          <w:szCs w:val="24"/>
+        </w:rPr>
+        <w:t>potrà</w:t>
+      </w:r>
+      <w:r>
+        <w:rPr>
+          <w:rFonts w:cstheme="minorHAnsi"/>
+          <w:color w:val="000000" w:themeColor="text1"/>
+          <w:sz w:val="24"/>
+          <w:szCs w:val="24"/>
+        </w:rPr>
+        <w:t xml:space="preserve"> tenere traccia dei finanziamenti raccolti</w:t>
+      </w:r>
+      <w:r>
+        <w:rPr>
+          <w:rFonts w:cstheme="minorHAnsi"/>
+          <w:color w:val="000000" w:themeColor="text1"/>
+          <w:sz w:val="24"/>
+          <w:szCs w:val="24"/>
+        </w:rPr>
+        <w:t>.</w:t>
       </w:r>
     </w:p>
     <w:p>
@@ -751,139 +787,7 @@
           <w:sz w:val="24"/>
           <w:szCs w:val="24"/>
         </w:rPr>
-        <w:t>Il Publisher inizia a compilare i dettagli del progetto, inclusi:</w:t>
-      </w:r>
-      <w:r>
-        <w:rPr>
-          <w:rFonts w:cstheme="minorHAnsi"/>
-          <w:color w:val="000000" w:themeColor="text1"/>
-          <w:sz w:val="24"/>
-          <w:szCs w:val="24"/>
-        </w:rPr>
-        <w:t xml:space="preserve"> // togliere dettagli</w:t>
-      </w:r>
-    </w:p>
-    <w:p>
-      <w:pPr>
-        <w:pStyle w:val="Paragrafoelenco"/>
-        <w:numPr>
-          <w:ilvl w:val="0"/>
-          <w:numId w:val="5"/>
-        </w:numPr>
-        <w:rPr>
-          <w:rFonts w:cstheme="minorHAnsi"/>
-          <w:color w:val="000000" w:themeColor="text1"/>
-          <w:sz w:val="24"/>
-          <w:szCs w:val="24"/>
-        </w:rPr>
-      </w:pPr>
-      <w:r>
-        <w:rPr>
-          <w:rFonts w:cstheme="minorHAnsi"/>
-          <w:color w:val="000000" w:themeColor="text1"/>
-          <w:sz w:val="24"/>
-          <w:szCs w:val="24"/>
-        </w:rPr>
-        <w:t>Titolo del progetto.</w:t>
-      </w:r>
-    </w:p>
-    <w:p>
-      <w:pPr>
-        <w:pStyle w:val="Paragrafoelenco"/>
-        <w:numPr>
-          <w:ilvl w:val="0"/>
-          <w:numId w:val="5"/>
-        </w:numPr>
-        <w:rPr>
-          <w:rFonts w:cstheme="minorHAnsi"/>
-          <w:color w:val="000000" w:themeColor="text1"/>
-          <w:sz w:val="24"/>
-          <w:szCs w:val="24"/>
-        </w:rPr>
-      </w:pPr>
-      <w:r>
-        <w:rPr>
-          <w:rFonts w:cstheme="minorHAnsi"/>
-          <w:color w:val="000000" w:themeColor="text1"/>
-          <w:sz w:val="24"/>
-          <w:szCs w:val="24"/>
-        </w:rPr>
-        <w:t>Descrizione dettagliata del progetto, comprensiva degli obiettivi, del suo scopo</w:t>
-      </w:r>
-      <w:r>
-        <w:rPr>
-          <w:rFonts w:cstheme="minorHAnsi"/>
-          <w:color w:val="000000" w:themeColor="text1"/>
-          <w:sz w:val="24"/>
-          <w:szCs w:val="24"/>
-        </w:rPr>
-        <w:t>, eventuali contatti</w:t>
-      </w:r>
-      <w:r>
-        <w:rPr>
-          <w:rFonts w:cstheme="minorHAnsi"/>
-          <w:color w:val="000000" w:themeColor="text1"/>
-          <w:sz w:val="24"/>
-          <w:szCs w:val="24"/>
-        </w:rPr>
-        <w:t>, siti web e tag per facilitare la ricerca del progetto.</w:t>
-      </w:r>
-    </w:p>
-    <w:p>
-      <w:pPr>
-        <w:pStyle w:val="Paragrafoelenco"/>
-        <w:numPr>
-          <w:ilvl w:val="0"/>
-          <w:numId w:val="5"/>
-        </w:numPr>
-        <w:rPr>
-          <w:rFonts w:cstheme="minorHAnsi"/>
-          <w:color w:val="000000" w:themeColor="text1"/>
-          <w:sz w:val="24"/>
-          <w:szCs w:val="24"/>
-        </w:rPr>
-      </w:pPr>
-      <w:r>
-        <w:rPr>
-          <w:rFonts w:cstheme="minorHAnsi"/>
-          <w:color w:val="000000" w:themeColor="text1"/>
-          <w:sz w:val="24"/>
-          <w:szCs w:val="24"/>
-        </w:rPr>
-        <w:t>Caricamento di immagini e video correlati al progetto per fornire una presentazione visuale.</w:t>
-      </w:r>
-    </w:p>
-    <w:p>
-      <w:pPr>
-        <w:pStyle w:val="Paragrafoelenco"/>
-        <w:numPr>
-          <w:ilvl w:val="0"/>
-          <w:numId w:val="5"/>
-        </w:numPr>
-        <w:rPr>
-          <w:rFonts w:cstheme="minorHAnsi"/>
-          <w:color w:val="000000" w:themeColor="text1"/>
-          <w:sz w:val="24"/>
-          <w:szCs w:val="24"/>
-        </w:rPr>
-      </w:pPr>
-      <w:r>
-        <w:rPr>
-          <w:rFonts w:cstheme="minorHAnsi"/>
-          <w:color w:val="000000" w:themeColor="text1"/>
-          <w:sz w:val="24"/>
-          <w:szCs w:val="24"/>
-        </w:rPr>
-        <w:t>Impostazione dell'importo totale di finanziamento richiesto</w:t>
-      </w:r>
-      <w:r>
-        <w:rPr>
-          <w:rFonts w:cstheme="minorHAnsi"/>
-          <w:color w:val="000000" w:themeColor="text1"/>
-          <w:sz w:val="24"/>
-          <w:szCs w:val="24"/>
-        </w:rPr>
-        <w:t xml:space="preserve"> e il tempo limite</w:t>
+        <w:t>Il Publisher inizia a compilare i dettagli del progetto</w:t>
       </w:r>
       <w:r>
         <w:rPr>
@@ -893,54 +797,6 @@
           <w:szCs w:val="24"/>
         </w:rPr>
         <w:t>.</w:t>
-      </w:r>
-    </w:p>
-    <w:p>
-      <w:pPr>
-        <w:pStyle w:val="Paragrafoelenco"/>
-        <w:numPr>
-          <w:ilvl w:val="0"/>
-          <w:numId w:val="5"/>
-        </w:numPr>
-        <w:rPr>
-          <w:rFonts w:cstheme="minorHAnsi"/>
-          <w:color w:val="000000" w:themeColor="text1"/>
-          <w:sz w:val="24"/>
-          <w:szCs w:val="24"/>
-        </w:rPr>
-      </w:pPr>
-      <w:r>
-        <w:rPr>
-          <w:rFonts w:cstheme="minorHAnsi"/>
-          <w:color w:val="000000" w:themeColor="text1"/>
-          <w:sz w:val="24"/>
-          <w:szCs w:val="24"/>
-        </w:rPr>
-        <w:t>Informazioni su chi andrà a sviluppare il progetto.</w:t>
-      </w:r>
-    </w:p>
-    <w:p>
-      <w:pPr>
-        <w:pStyle w:val="Paragrafoelenco"/>
-        <w:numPr>
-          <w:ilvl w:val="0"/>
-          <w:numId w:val="5"/>
-        </w:numPr>
-        <w:rPr>
-          <w:rFonts w:cstheme="minorHAnsi"/>
-          <w:color w:val="000000" w:themeColor="text1"/>
-          <w:sz w:val="24"/>
-          <w:szCs w:val="24"/>
-        </w:rPr>
-      </w:pPr>
-      <w:r>
-        <w:rPr>
-          <w:rFonts w:cstheme="minorHAnsi"/>
-          <w:color w:val="000000" w:themeColor="text1"/>
-          <w:sz w:val="24"/>
-          <w:szCs w:val="24"/>
-        </w:rPr>
-        <w:t>Definizione delle ricompense o incentivi offerti ai finanziatori in base alle diverse fasce di donazione.</w:t>
       </w:r>
     </w:p>
     <w:p>
@@ -964,195 +820,25 @@
           <w:sz w:val="24"/>
           <w:szCs w:val="24"/>
         </w:rPr>
-        <w:t xml:space="preserve">Il publisher </w:t>
-      </w:r>
-      <w:r>
-        <w:rPr>
-          <w:rFonts w:cstheme="minorHAnsi"/>
-          <w:color w:val="000000" w:themeColor="text1"/>
-          <w:sz w:val="24"/>
-          <w:szCs w:val="24"/>
-        </w:rPr>
-        <w:t>deve</w:t>
-      </w:r>
-      <w:r>
-        <w:rPr>
-          <w:rFonts w:cstheme="minorHAnsi"/>
-          <w:color w:val="000000" w:themeColor="text1"/>
-          <w:sz w:val="24"/>
-          <w:szCs w:val="24"/>
-        </w:rPr>
-        <w:t xml:space="preserve"> fornire </w:t>
-      </w:r>
-      <w:r>
-        <w:rPr>
-          <w:rFonts w:cstheme="minorHAnsi"/>
-          <w:color w:val="000000" w:themeColor="text1"/>
-          <w:sz w:val="24"/>
-          <w:szCs w:val="24"/>
-        </w:rPr>
-        <w:t xml:space="preserve">alcuni dati </w:t>
-      </w:r>
-      <w:r>
-        <w:rPr>
-          <w:rFonts w:cstheme="minorHAnsi"/>
-          <w:color w:val="000000" w:themeColor="text1"/>
-          <w:sz w:val="24"/>
-          <w:szCs w:val="24"/>
-        </w:rPr>
-        <w:t>in modo da assicurarsi che non sia una truffa:</w:t>
-      </w:r>
-    </w:p>
-    <w:p>
-      <w:pPr>
-        <w:pStyle w:val="Paragrafoelenco"/>
-        <w:numPr>
-          <w:ilvl w:val="0"/>
-          <w:numId w:val="5"/>
-        </w:numPr>
-        <w:rPr>
-          <w:rFonts w:cstheme="minorHAnsi"/>
-          <w:color w:val="000000" w:themeColor="text1"/>
-          <w:sz w:val="24"/>
-          <w:szCs w:val="24"/>
-        </w:rPr>
-      </w:pPr>
-      <w:r>
-        <w:rPr>
-          <w:rFonts w:cstheme="minorHAnsi"/>
-          <w:color w:val="000000" w:themeColor="text1"/>
-          <w:sz w:val="24"/>
-          <w:szCs w:val="24"/>
-        </w:rPr>
-        <w:t>Carta d’identità valida per ogni membro del progetto.</w:t>
-      </w:r>
-    </w:p>
-    <w:p>
-      <w:pPr>
-        <w:pStyle w:val="Paragrafoelenco"/>
-        <w:numPr>
-          <w:ilvl w:val="0"/>
-          <w:numId w:val="5"/>
-        </w:numPr>
-        <w:rPr>
-          <w:rFonts w:cstheme="minorHAnsi"/>
-          <w:color w:val="000000" w:themeColor="text1"/>
-          <w:sz w:val="24"/>
-          <w:szCs w:val="24"/>
-        </w:rPr>
-      </w:pPr>
-      <w:r>
-        <w:rPr>
-          <w:rFonts w:cstheme="minorHAnsi"/>
-          <w:color w:val="000000" w:themeColor="text1"/>
-          <w:sz w:val="24"/>
-          <w:szCs w:val="24"/>
-        </w:rPr>
-        <w:t xml:space="preserve">Eventuale azienda o </w:t>
-      </w:r>
-      <w:proofErr w:type="spellStart"/>
-      <w:r>
-        <w:rPr>
-          <w:rFonts w:cstheme="minorHAnsi"/>
-          <w:color w:val="000000" w:themeColor="text1"/>
-          <w:sz w:val="24"/>
-          <w:szCs w:val="24"/>
-        </w:rPr>
-        <w:t>P</w:t>
-      </w:r>
-      <w:r>
-        <w:rPr>
-          <w:rFonts w:cstheme="minorHAnsi"/>
-          <w:color w:val="000000" w:themeColor="text1"/>
-          <w:sz w:val="24"/>
-          <w:szCs w:val="24"/>
-        </w:rPr>
-        <w:t>.</w:t>
-      </w:r>
-      <w:r>
-        <w:rPr>
-          <w:rFonts w:cstheme="minorHAnsi"/>
-          <w:color w:val="000000" w:themeColor="text1"/>
-          <w:sz w:val="24"/>
-          <w:szCs w:val="24"/>
-        </w:rPr>
-        <w:t>Iva</w:t>
-      </w:r>
-      <w:proofErr w:type="spellEnd"/>
-      <w:r>
-        <w:rPr>
-          <w:rFonts w:cstheme="minorHAnsi"/>
-          <w:color w:val="000000" w:themeColor="text1"/>
-          <w:sz w:val="24"/>
-          <w:szCs w:val="24"/>
-        </w:rPr>
-        <w:t>.</w:t>
-      </w:r>
-    </w:p>
-    <w:p>
-      <w:pPr>
-        <w:pStyle w:val="Paragrafoelenco"/>
-        <w:numPr>
-          <w:ilvl w:val="0"/>
-          <w:numId w:val="5"/>
-        </w:numPr>
-        <w:rPr>
-          <w:rFonts w:cstheme="minorHAnsi"/>
-          <w:color w:val="000000" w:themeColor="text1"/>
-          <w:sz w:val="24"/>
-          <w:szCs w:val="24"/>
-        </w:rPr>
-      </w:pPr>
-      <w:r>
-        <w:rPr>
-          <w:rFonts w:cstheme="minorHAnsi"/>
-          <w:color w:val="000000" w:themeColor="text1"/>
-          <w:sz w:val="24"/>
-          <w:szCs w:val="24"/>
-        </w:rPr>
-        <w:t>E-mail</w:t>
-      </w:r>
-      <w:r>
-        <w:rPr>
-          <w:rFonts w:cstheme="minorHAnsi"/>
-          <w:color w:val="000000" w:themeColor="text1"/>
-          <w:sz w:val="24"/>
-          <w:szCs w:val="24"/>
-        </w:rPr>
-        <w:t xml:space="preserve"> o PEC</w:t>
-      </w:r>
-      <w:r>
-        <w:rPr>
-          <w:rFonts w:cstheme="minorHAnsi"/>
-          <w:color w:val="000000" w:themeColor="text1"/>
-          <w:sz w:val="24"/>
-          <w:szCs w:val="24"/>
-        </w:rPr>
-        <w:t>, numero di telefono e indirizzo validi per eventuali comunicazioni.</w:t>
-      </w:r>
-    </w:p>
-    <w:p>
-      <w:pPr>
-        <w:pStyle w:val="Paragrafoelenco"/>
-        <w:numPr>
-          <w:ilvl w:val="0"/>
-          <w:numId w:val="5"/>
-        </w:numPr>
-        <w:rPr>
-          <w:rFonts w:cstheme="minorHAnsi"/>
-          <w:color w:val="000000" w:themeColor="text1"/>
-          <w:sz w:val="24"/>
-          <w:szCs w:val="24"/>
-        </w:rPr>
-      </w:pPr>
-      <w:r>
-        <w:rPr>
-          <w:rFonts w:cstheme="minorHAnsi"/>
-          <w:color w:val="000000" w:themeColor="text1"/>
-          <w:sz w:val="24"/>
-          <w:szCs w:val="24"/>
-        </w:rPr>
-        <w:t>Metodo di pagamento valido su cui alla fine verranno caricate le donazioni.</w:t>
+        <w:t>Dopo aver compilato i</w:t>
+      </w:r>
+      <w:r>
+        <w:rPr>
+          <w:rFonts w:cstheme="minorHAnsi"/>
+          <w:color w:val="000000" w:themeColor="text1"/>
+          <w:sz w:val="24"/>
+          <w:szCs w:val="24"/>
+        </w:rPr>
+        <w:t xml:space="preserve"> campi obbligatori</w:t>
+      </w:r>
+      <w:r>
+        <w:rPr>
+          <w:rFonts w:cstheme="minorHAnsi"/>
+          <w:color w:val="000000" w:themeColor="text1"/>
+          <w:sz w:val="24"/>
+          <w:szCs w:val="24"/>
+        </w:rPr>
+        <w:t>, il sistema apre una nuova pagina.</w:t>
       </w:r>
     </w:p>
     <w:p>
@@ -1176,6 +862,39 @@
           <w:sz w:val="24"/>
           <w:szCs w:val="24"/>
         </w:rPr>
+        <w:t xml:space="preserve">Il publisher </w:t>
+      </w:r>
+      <w:r>
+        <w:rPr>
+          <w:rFonts w:cstheme="minorHAnsi"/>
+          <w:color w:val="000000" w:themeColor="text1"/>
+          <w:sz w:val="24"/>
+          <w:szCs w:val="24"/>
+        </w:rPr>
+        <w:t>deve fornire ulteriori dati personali come sicurezza.</w:t>
+      </w:r>
+    </w:p>
+    <w:p>
+      <w:pPr>
+        <w:pStyle w:val="Paragrafoelenco"/>
+        <w:numPr>
+          <w:ilvl w:val="0"/>
+          <w:numId w:val="4"/>
+        </w:numPr>
+        <w:rPr>
+          <w:rFonts w:cstheme="minorHAnsi"/>
+          <w:color w:val="000000" w:themeColor="text1"/>
+          <w:sz w:val="24"/>
+          <w:szCs w:val="24"/>
+        </w:rPr>
+      </w:pPr>
+      <w:r>
+        <w:rPr>
+          <w:rFonts w:cstheme="minorHAnsi"/>
+          <w:color w:val="000000" w:themeColor="text1"/>
+          <w:sz w:val="24"/>
+          <w:szCs w:val="24"/>
+        </w:rPr>
         <w:t>Il sistema approva il progetto che da ora sarà accessibile ad utenti e finanziatori.</w:t>
       </w:r>
     </w:p>
@@ -1278,7 +997,6 @@
           <w:sz w:val="24"/>
           <w:szCs w:val="24"/>
         </w:rPr>
-        <w:lastRenderedPageBreak/>
         <w:t>2) Tornata la connessione, il publisher continua la pubblicazione.</w:t>
       </w:r>
     </w:p>
@@ -1376,7 +1094,7 @@
           <w:sz w:val="24"/>
           <w:szCs w:val="24"/>
         </w:rPr>
-        <w:t>Il progetto non può essere pubblicato.</w:t>
+        <w:t>Si riprende dal punto 2.</w:t>
       </w:r>
     </w:p>
     <w:p>
@@ -1419,6 +1137,7 @@
           <w:sz w:val="24"/>
           <w:szCs w:val="24"/>
         </w:rPr>
+        <w:lastRenderedPageBreak/>
         <w:t>La piattaforma informa l’utente che deve completare e/o modificare i campi non validi e lo invita successivamente a riprovare.</w:t>
       </w:r>
     </w:p>
@@ -1443,7 +1162,25 @@
           <w:sz w:val="24"/>
           <w:szCs w:val="24"/>
         </w:rPr>
-        <w:t>Il progetto non può essere pubblicato.</w:t>
+        <w:t xml:space="preserve">Si riprende dal punto </w:t>
+      </w:r>
+      <w:r>
+        <w:rPr>
+          <w:rFonts w:cstheme="minorHAnsi"/>
+          <w:color w:val="000000" w:themeColor="text1"/>
+          <w:sz w:val="24"/>
+          <w:szCs w:val="24"/>
+        </w:rPr>
+        <w:t>3</w:t>
+      </w:r>
+      <w:r>
+        <w:rPr>
+          <w:rFonts w:cstheme="minorHAnsi"/>
+          <w:color w:val="000000" w:themeColor="text1"/>
+          <w:sz w:val="24"/>
+          <w:szCs w:val="24"/>
+        </w:rPr>
+        <w:t>.</w:t>
       </w:r>
     </w:p>
     <w:p>
@@ -2035,43 +1772,6 @@
       <w:pPr>
         <w:rPr>
           <w:rFonts w:cstheme="minorHAnsi"/>
-          <w:sz w:val="24"/>
-          <w:szCs w:val="24"/>
-        </w:rPr>
-      </w:pPr>
-    </w:p>
-    <w:p>
-      <w:pPr>
-        <w:rPr>
-          <w:rFonts w:cstheme="minorHAnsi"/>
-          <w:sz w:val="24"/>
-          <w:szCs w:val="24"/>
-        </w:rPr>
-      </w:pPr>
-    </w:p>
-    <w:p>
-      <w:pPr>
-        <w:rPr>
-          <w:rFonts w:cstheme="minorHAnsi"/>
-          <w:sz w:val="24"/>
-          <w:szCs w:val="24"/>
-          <w:u w:val="single"/>
-        </w:rPr>
-      </w:pPr>
-    </w:p>
-    <w:p>
-      <w:pPr>
-        <w:rPr>
-          <w:rFonts w:cstheme="minorHAnsi"/>
-          <w:sz w:val="24"/>
-          <w:szCs w:val="24"/>
-        </w:rPr>
-      </w:pPr>
-    </w:p>
-    <w:p>
-      <w:pPr>
-        <w:rPr>
-          <w:rFonts w:cstheme="minorHAnsi"/>
           <w:b/>
           <w:bCs/>
           <w:sz w:val="24"/>
@@ -2108,7 +1808,15 @@
           <w:sz w:val="24"/>
           <w:szCs w:val="24"/>
         </w:rPr>
-        <w:t>Il finanziatore esplora i progetti disponibili, visualizzando le miniature delle iniziative, i titoli e le descrizioni brevi.</w:t>
+        <w:t xml:space="preserve">Il sistema </w:t>
+      </w:r>
+      <w:r>
+        <w:rPr>
+          <w:rFonts w:cstheme="minorHAnsi"/>
+          <w:sz w:val="24"/>
+          <w:szCs w:val="24"/>
+        </w:rPr>
+        <w:t>mostra al finanziatore una serie di progetti verso cui può effettuare una donazione.</w:t>
       </w:r>
     </w:p>
     <w:p>
@@ -2130,39 +1838,15 @@
           <w:sz w:val="24"/>
           <w:szCs w:val="24"/>
         </w:rPr>
-        <w:t>Il finanziatore seleziona un progetto di suo interesse e visualizza</w:t>
-      </w:r>
-      <w:r>
-        <w:rPr>
-          <w:rFonts w:cstheme="minorHAnsi"/>
-          <w:sz w:val="24"/>
-          <w:szCs w:val="24"/>
-        </w:rPr>
-        <w:t xml:space="preserve"> i dettagli,</w:t>
-      </w:r>
-      <w:r>
-        <w:rPr>
-          <w:rFonts w:cstheme="minorHAnsi"/>
-          <w:sz w:val="24"/>
-          <w:szCs w:val="24"/>
-        </w:rPr>
-        <w:t xml:space="preserve"> tra cui una descrizione, video e immagini correlate</w:t>
-      </w:r>
-      <w:r>
-        <w:rPr>
-          <w:rFonts w:cstheme="minorHAnsi"/>
-          <w:sz w:val="24"/>
-          <w:szCs w:val="24"/>
-        </w:rPr>
-        <w:t>, persone che compongono la squadra</w:t>
-      </w:r>
-      <w:r>
-        <w:rPr>
-          <w:rFonts w:cstheme="minorHAnsi"/>
-          <w:sz w:val="24"/>
-          <w:szCs w:val="24"/>
-        </w:rPr>
-        <w:t>.</w:t>
+        <w:t xml:space="preserve">Il finanziatore seleziona un progetto di suo </w:t>
+      </w:r>
+      <w:r>
+        <w:rPr>
+          <w:rFonts w:cstheme="minorHAnsi"/>
+          <w:sz w:val="24"/>
+          <w:szCs w:val="24"/>
+        </w:rPr>
+        <w:t>interesse visualizzandone i dettagli.</w:t>
       </w:r>
     </w:p>
     <w:p>
@@ -2206,7 +1890,7 @@
           <w:sz w:val="24"/>
           <w:szCs w:val="24"/>
         </w:rPr>
-        <w:t>Il finanziatore conferma la donazione e fornisce le informazioni di pagamento necessarie.</w:t>
+        <w:t>Il sistema propone al finanziatore una serie di metodi di pagamento che può sfruttare per la donazione.</w:t>
       </w:r>
     </w:p>
     <w:p>
@@ -2228,23 +1912,24 @@
           <w:sz w:val="24"/>
           <w:szCs w:val="24"/>
         </w:rPr>
-        <w:t>Il sistema elabora la transazione</w:t>
-      </w:r>
-      <w:r>
-        <w:rPr>
-          <w:rFonts w:cstheme="minorHAnsi"/>
-          <w:sz w:val="24"/>
-          <w:szCs w:val="24"/>
-        </w:rPr>
-        <w:t xml:space="preserve"> attraverso il Sistema di pagamento esterno</w:t>
-      </w:r>
-      <w:r>
-        <w:rPr>
-          <w:rFonts w:cstheme="minorHAnsi"/>
-          <w:sz w:val="24"/>
-          <w:szCs w:val="24"/>
-        </w:rPr>
-        <w:t xml:space="preserve"> e invia una conferma al finanziatore.</w:t>
+        <w:t xml:space="preserve">Il finanziatore sceglie il metodo di </w:t>
+      </w:r>
+      <w:r>
+        <w:rPr>
+          <w:rFonts w:cstheme="minorHAnsi"/>
+          <w:sz w:val="24"/>
+          <w:szCs w:val="24"/>
+          <w:u w:val="single"/>
+        </w:rPr>
+        <w:t>pagamento</w:t>
+      </w:r>
+      <w:r>
+        <w:rPr>
+          <w:rFonts w:cstheme="minorHAnsi"/>
+          <w:sz w:val="24"/>
+          <w:szCs w:val="24"/>
+        </w:rPr>
+        <w:t>.</w:t>
       </w:r>
     </w:p>
     <w:p>
@@ -2266,7 +1951,23 @@
           <w:sz w:val="24"/>
           <w:szCs w:val="24"/>
         </w:rPr>
-        <w:t>Il finanziatore riceve una notifica che conferma il successo della donazione.</w:t>
+        <w:t>Il sistema elabora la transazione</w:t>
+      </w:r>
+      <w:r>
+        <w:rPr>
+          <w:rFonts w:cstheme="minorHAnsi"/>
+          <w:sz w:val="24"/>
+          <w:szCs w:val="24"/>
+        </w:rPr>
+        <w:t xml:space="preserve"> attraverso il Sistema di pagamento esterno</w:t>
+      </w:r>
+      <w:r>
+        <w:rPr>
+          <w:rFonts w:cstheme="minorHAnsi"/>
+          <w:sz w:val="24"/>
+          <w:szCs w:val="24"/>
+        </w:rPr>
+        <w:t xml:space="preserve"> e invia una conferma al finanziatore.</w:t>
       </w:r>
     </w:p>
     <w:p>
@@ -2288,33 +1989,26 @@
           <w:sz w:val="24"/>
           <w:szCs w:val="24"/>
         </w:rPr>
-        <w:t>Il sistema aggiorna il saldo del finanziatore e tiene traccia della donazione effettuata.</w:t>
-      </w:r>
-    </w:p>
-    <w:p>
-      <w:pPr>
-        <w:pStyle w:val="Paragrafoelenco"/>
-        <w:numPr>
-          <w:ilvl w:val="0"/>
-          <w:numId w:val="11"/>
-        </w:numPr>
-        <w:rPr>
-          <w:rFonts w:cstheme="minorHAnsi"/>
-          <w:sz w:val="24"/>
-          <w:szCs w:val="24"/>
-        </w:rPr>
-      </w:pPr>
-      <w:r>
-        <w:rPr>
-          <w:rFonts w:cstheme="minorHAnsi"/>
-          <w:sz w:val="24"/>
-          <w:szCs w:val="24"/>
-        </w:rPr>
-        <w:t>Il finanziatore ha donato con successo al progetto selezionato e ha ricevuto una conferma della donazione.</w:t>
-      </w:r>
-    </w:p>
-    <w:p>
-      <w:pPr>
+        <w:t>Il finanziatore riceve una notifica che conferma il successo della donazione</w:t>
+      </w:r>
+      <w:r>
+        <w:rPr>
+          <w:rFonts w:cstheme="minorHAnsi"/>
+          <w:sz w:val="24"/>
+          <w:szCs w:val="24"/>
+        </w:rPr>
+        <w:t>.</w:t>
+      </w:r>
+    </w:p>
+    <w:p>
+      <w:pPr>
+        <w:rPr>
+          <w:rFonts w:cstheme="minorHAnsi"/>
+          <w:sz w:val="24"/>
+          <w:szCs w:val="24"/>
+        </w:rPr>
+      </w:pPr>
+      <w:r>
         <w:rPr>
           <w:rFonts w:cstheme="minorHAnsi"/>
           <w:b/>
@@ -2322,15 +2016,7 @@
           <w:sz w:val="24"/>
           <w:szCs w:val="24"/>
         </w:rPr>
-      </w:pPr>
-      <w:r>
-        <w:rPr>
-          <w:rFonts w:cstheme="minorHAnsi"/>
-          <w:b/>
-          <w:bCs/>
-          <w:sz w:val="24"/>
-          <w:szCs w:val="24"/>
-        </w:rPr>
+        <w:lastRenderedPageBreak/>
         <w:t>Flusso Alternativo:</w:t>
       </w:r>
     </w:p>
@@ -2349,7 +2035,23 @@
           <w:szCs w:val="24"/>
         </w:rPr>
         <w:tab/>
-        <w:t>*a: In qualsiasi momento la connessione di rete potrebbe cadere:</w:t>
+        <w:t xml:space="preserve">*a: In qualsiasi </w:t>
+      </w:r>
+      <w:r>
+        <w:rPr>
+          <w:rFonts w:cstheme="minorHAnsi"/>
+          <w:sz w:val="24"/>
+          <w:szCs w:val="24"/>
+        </w:rPr>
+        <w:t>momento</w:t>
+      </w:r>
+      <w:r>
+        <w:rPr>
+          <w:rFonts w:cstheme="minorHAnsi"/>
+          <w:sz w:val="24"/>
+          <w:szCs w:val="24"/>
+        </w:rPr>
+        <w:t xml:space="preserve"> la connessione di rete potrebbe cadere:</w:t>
       </w:r>
     </w:p>
     <w:p>
@@ -2383,7 +2085,15 @@
           <w:sz w:val="24"/>
           <w:szCs w:val="24"/>
         </w:rPr>
-        <w:t>2) Ritornata la connessione, il finanziatore può continuare con ciò che stava facendo.</w:t>
+        <w:t xml:space="preserve">2) </w:t>
+      </w:r>
+      <w:r>
+        <w:rPr>
+          <w:rFonts w:cstheme="minorHAnsi"/>
+          <w:sz w:val="24"/>
+          <w:szCs w:val="24"/>
+        </w:rPr>
+        <w:t>Si riprende dal punto 1.</w:t>
       </w:r>
     </w:p>
     <w:p>
@@ -2439,7 +2149,23 @@
           <w:sz w:val="24"/>
           <w:szCs w:val="24"/>
         </w:rPr>
-        <w:t>Il sistema invita il finanziatore a selezionare un metodo di pagamento</w:t>
+        <w:t>Il sistema invita il finanziatore a selezionare un</w:t>
+      </w:r>
+      <w:r>
+        <w:rPr>
+          <w:rFonts w:cstheme="minorHAnsi"/>
+          <w:sz w:val="24"/>
+          <w:szCs w:val="24"/>
+        </w:rPr>
+        <w:t xml:space="preserve"> altro</w:t>
+      </w:r>
+      <w:r>
+        <w:rPr>
+          <w:rFonts w:cstheme="minorHAnsi"/>
+          <w:sz w:val="24"/>
+          <w:szCs w:val="24"/>
+        </w:rPr>
+        <w:t xml:space="preserve"> metodo di pagamento</w:t>
       </w:r>
     </w:p>
     <w:p>
@@ -2461,7 +2187,7 @@
           <w:sz w:val="24"/>
           <w:szCs w:val="24"/>
         </w:rPr>
-        <w:t>Il finanziatore riprova ad effettuare la donazione</w:t>
+        <w:t>Si riprende dal punto 4.</w:t>
       </w:r>
     </w:p>
     <w:p>
@@ -2479,7 +2205,22 @@
           <w:szCs w:val="24"/>
         </w:rPr>
         <w:tab/>
-        <w:t>5a</w:t>
+      </w:r>
+      <w:r>
+        <w:rPr>
+          <w:rFonts w:cstheme="minorHAnsi"/>
+          <w:sz w:val="24"/>
+          <w:szCs w:val="24"/>
+        </w:rPr>
+        <w:t>6</w:t>
+      </w:r>
+      <w:r>
+        <w:rPr>
+          <w:rFonts w:cstheme="minorHAnsi"/>
+          <w:sz w:val="24"/>
+          <w:szCs w:val="24"/>
+        </w:rPr>
+        <w:t>a</w:t>
       </w:r>
       <w:r>
         <w:rPr>
@@ -2549,7 +2290,15 @@
           <w:szCs w:val="24"/>
         </w:rPr>
         <w:br/>
-        <w:t>2. Il finanziatore sceglie il metodo di pagamento e riprova</w:t>
+        <w:t>2</w:t>
+      </w:r>
+      <w:r>
+        <w:rPr>
+          <w:rFonts w:cstheme="minorHAnsi"/>
+          <w:sz w:val="24"/>
+          <w:szCs w:val="24"/>
+        </w:rPr>
+        <w:t>. Si riprende dal punto 4.</w:t>
       </w:r>
     </w:p>
     <w:p>
@@ -2723,7 +2472,6 @@
           <w:sz w:val="24"/>
           <w:szCs w:val="24"/>
         </w:rPr>
-        <w:lastRenderedPageBreak/>
         <w:t>Il finanziatore inserisce un altro metodo di pagamento e riprova.</w:t>
       </w:r>
       <w:r>

</xml_diff>

<commit_message>
Aggiornati appunti e doc requisiti.
</commit_message>
<xml_diff>
--- a/Progetto/Documento dei requisiti.docx
+++ b/Progetto/Documento dei requisiti.docx
@@ -4,24 +4,598 @@
   <w:body>
     <w:p>
       <w:pPr>
-        <w:rPr>
-          <w:rFonts w:cstheme="minorHAnsi"/>
-          <w:color w:val="000000" w:themeColor="text1"/>
-          <w:sz w:val="24"/>
-          <w:szCs w:val="24"/>
-        </w:rPr>
-      </w:pPr>
-      <w:r>
-        <w:rPr>
-          <w:rFonts w:cstheme="minorHAnsi"/>
+        <w:jc w:val="center"/>
+        <w:rPr>
+          <w:rFonts w:cstheme="minorHAnsi"/>
+          <w:b/>
+          <w:bCs/>
+          <w:color w:val="000000" w:themeColor="text1"/>
+          <w:sz w:val="40"/>
+          <w:szCs w:val="40"/>
+        </w:rPr>
+      </w:pPr>
+      <w:proofErr w:type="spellStart"/>
+      <w:r>
+        <w:rPr>
+          <w:rFonts w:cstheme="minorHAnsi"/>
+          <w:color w:val="000000" w:themeColor="text1"/>
+          <w:sz w:val="40"/>
+          <w:szCs w:val="40"/>
+        </w:rPr>
+        <w:t>FundAstic</w:t>
+      </w:r>
+      <w:proofErr w:type="spellEnd"/>
+    </w:p>
+    <w:p>
+      <w:pPr>
+        <w:jc w:val="center"/>
+        <w:rPr>
+          <w:rFonts w:cstheme="minorHAnsi"/>
+          <w:color w:val="000000" w:themeColor="text1"/>
+          <w:sz w:val="26"/>
+          <w:szCs w:val="26"/>
+        </w:rPr>
+      </w:pPr>
+      <w:r>
+        <w:rPr>
+          <w:rFonts w:cstheme="minorHAnsi"/>
+          <w:color w:val="000000" w:themeColor="text1"/>
+          <w:sz w:val="26"/>
+          <w:szCs w:val="26"/>
+        </w:rPr>
+        <w:t>Saverio Crea 231536</w:t>
+      </w:r>
+      <w:r>
+        <w:rPr>
+          <w:rFonts w:cstheme="minorHAnsi"/>
+          <w:color w:val="000000" w:themeColor="text1"/>
+          <w:sz w:val="26"/>
+          <w:szCs w:val="26"/>
+        </w:rPr>
+        <w:br/>
+        <w:t>2023/2024</w:t>
+      </w:r>
+    </w:p>
+    <w:p>
+      <w:pPr>
+        <w:rPr>
+          <w:rFonts w:cstheme="minorHAnsi"/>
+          <w:b/>
+          <w:bCs/>
           <w:i/>
           <w:iCs/>
           <w:color w:val="000000" w:themeColor="text1"/>
+          <w:sz w:val="28"/>
+          <w:szCs w:val="28"/>
+        </w:rPr>
+      </w:pPr>
+      <w:r>
+        <w:rPr>
+          <w:rFonts w:cstheme="minorHAnsi"/>
+          <w:b/>
+          <w:bCs/>
+          <w:i/>
+          <w:iCs/>
+          <w:color w:val="000000" w:themeColor="text1"/>
+          <w:sz w:val="28"/>
+          <w:szCs w:val="28"/>
+        </w:rPr>
+        <w:t>Indice</w:t>
+      </w:r>
+    </w:p>
+    <w:p>
+      <w:pPr>
+        <w:rPr>
+          <w:rFonts w:cstheme="minorHAnsi"/>
+          <w:b/>
+          <w:bCs/>
+          <w:color w:val="000000" w:themeColor="text1"/>
+          <w:sz w:val="24"/>
+          <w:szCs w:val="24"/>
+        </w:rPr>
+      </w:pPr>
+      <w:r>
+        <w:rPr>
+          <w:rFonts w:cstheme="minorHAnsi"/>
+          <w:b/>
+          <w:bCs/>
+          <w:color w:val="000000" w:themeColor="text1"/>
+          <w:sz w:val="24"/>
+          <w:szCs w:val="24"/>
+        </w:rPr>
+        <w:t>1</w:t>
+      </w:r>
+      <w:r>
+        <w:rPr>
+          <w:rFonts w:cstheme="minorHAnsi"/>
+          <w:b/>
+          <w:bCs/>
+          <w:color w:val="000000" w:themeColor="text1"/>
+          <w:sz w:val="24"/>
+          <w:szCs w:val="24"/>
+        </w:rPr>
+        <w:t xml:space="preserve">. </w:t>
+      </w:r>
+      <w:r>
+        <w:rPr>
+          <w:rFonts w:cstheme="minorHAnsi"/>
+          <w:b/>
+          <w:bCs/>
+          <w:color w:val="000000" w:themeColor="text1"/>
+          <w:sz w:val="24"/>
+          <w:szCs w:val="24"/>
+        </w:rPr>
+        <w:t>Analisi de</w:t>
+      </w:r>
+      <w:r>
+        <w:rPr>
+          <w:rFonts w:cstheme="minorHAnsi"/>
+          <w:b/>
+          <w:bCs/>
+          <w:color w:val="000000" w:themeColor="text1"/>
+          <w:sz w:val="24"/>
+          <w:szCs w:val="24"/>
+        </w:rPr>
+        <w:t xml:space="preserve">i </w:t>
+      </w:r>
+      <w:r>
+        <w:rPr>
+          <w:rFonts w:cstheme="minorHAnsi"/>
+          <w:b/>
+          <w:bCs/>
+          <w:color w:val="000000" w:themeColor="text1"/>
+          <w:sz w:val="24"/>
+          <w:szCs w:val="24"/>
+        </w:rPr>
+        <w:t>Requisiti</w:t>
+      </w:r>
+    </w:p>
+    <w:p>
+      <w:pPr>
+        <w:ind w:firstLine="708"/>
+        <w:rPr>
+          <w:rFonts w:cstheme="minorHAnsi"/>
+          <w:b/>
+          <w:bCs/>
+          <w:color w:val="000000" w:themeColor="text1"/>
+          <w:sz w:val="24"/>
+          <w:szCs w:val="24"/>
+          <w:u w:val="single"/>
+        </w:rPr>
+      </w:pPr>
+      <w:r>
+        <w:rPr>
+          <w:rFonts w:cstheme="minorHAnsi"/>
+          <w:color w:val="000000" w:themeColor="text1"/>
+          <w:sz w:val="20"/>
+          <w:szCs w:val="20"/>
+        </w:rPr>
+        <w:t>1.1 Descrizione generale</w:t>
+      </w:r>
+    </w:p>
+    <w:p>
+      <w:pPr>
+        <w:rPr>
+          <w:rFonts w:cstheme="minorHAnsi"/>
+          <w:b/>
+          <w:bCs/>
+          <w:color w:val="000000" w:themeColor="text1"/>
+          <w:sz w:val="24"/>
+          <w:szCs w:val="24"/>
+        </w:rPr>
+      </w:pPr>
+      <w:r>
+        <w:rPr>
+          <w:rFonts w:cstheme="minorHAnsi"/>
+          <w:b/>
+          <w:bCs/>
+          <w:color w:val="000000" w:themeColor="text1"/>
+          <w:sz w:val="24"/>
+          <w:szCs w:val="24"/>
+        </w:rPr>
+        <w:t xml:space="preserve"> 2</w:t>
+      </w:r>
+      <w:r>
+        <w:rPr>
+          <w:rFonts w:cstheme="minorHAnsi"/>
+          <w:b/>
+          <w:bCs/>
+          <w:color w:val="000000" w:themeColor="text1"/>
+          <w:sz w:val="24"/>
+          <w:szCs w:val="24"/>
+        </w:rPr>
+        <w:t xml:space="preserve">. </w:t>
+      </w:r>
+      <w:r>
+        <w:rPr>
+          <w:rFonts w:cstheme="minorHAnsi"/>
+          <w:b/>
+          <w:bCs/>
+          <w:color w:val="000000" w:themeColor="text1"/>
+          <w:sz w:val="24"/>
+          <w:szCs w:val="24"/>
+        </w:rPr>
+        <w:t>Analisi dei requisiti di sistema</w:t>
+      </w:r>
+    </w:p>
+    <w:p>
+      <w:pPr>
+        <w:ind w:left="708"/>
+        <w:rPr>
+          <w:rFonts w:cstheme="minorHAnsi"/>
+          <w:color w:val="000000" w:themeColor="text1"/>
+          <w:sz w:val="20"/>
+          <w:szCs w:val="20"/>
+        </w:rPr>
+      </w:pPr>
+      <w:r>
+        <w:rPr>
+          <w:rFonts w:cstheme="minorHAnsi"/>
+          <w:color w:val="000000" w:themeColor="text1"/>
+          <w:sz w:val="20"/>
+          <w:szCs w:val="20"/>
+        </w:rPr>
+        <w:t>2.1 Diagramma dei casi d’uso</w:t>
+      </w:r>
+      <w:r>
+        <w:rPr>
+          <w:rFonts w:cstheme="minorHAnsi"/>
+          <w:color w:val="000000" w:themeColor="text1"/>
+          <w:sz w:val="20"/>
+          <w:szCs w:val="20"/>
+        </w:rPr>
+        <w:br/>
+        <w:t>2.2 Casi d’uso</w:t>
+      </w:r>
+      <w:r>
+        <w:rPr>
+          <w:rFonts w:cstheme="minorHAnsi"/>
+          <w:color w:val="000000" w:themeColor="text1"/>
+          <w:sz w:val="20"/>
+          <w:szCs w:val="20"/>
+        </w:rPr>
+        <w:br/>
+      </w:r>
+      <w:r>
+        <w:rPr>
+          <w:rFonts w:cstheme="minorHAnsi"/>
+          <w:color w:val="000000" w:themeColor="text1"/>
+          <w:sz w:val="20"/>
+          <w:szCs w:val="20"/>
+        </w:rPr>
+        <w:tab/>
+        <w:t>2.2.1 Pubblicare un progetto</w:t>
+      </w:r>
+      <w:r>
+        <w:rPr>
+          <w:rFonts w:cstheme="minorHAnsi"/>
+          <w:color w:val="000000" w:themeColor="text1"/>
+          <w:sz w:val="20"/>
+          <w:szCs w:val="20"/>
+        </w:rPr>
+        <w:br/>
+      </w:r>
+      <w:r>
+        <w:rPr>
+          <w:rFonts w:cstheme="minorHAnsi"/>
+          <w:color w:val="000000" w:themeColor="text1"/>
+          <w:sz w:val="20"/>
+          <w:szCs w:val="20"/>
+        </w:rPr>
+        <w:tab/>
+        <w:t>2.2.2 Finanziare un progetto</w:t>
+      </w:r>
+    </w:p>
+    <w:p>
+      <w:pPr>
+        <w:rPr>
+          <w:rFonts w:cstheme="minorHAnsi"/>
+          <w:b/>
+          <w:bCs/>
+          <w:color w:val="000000" w:themeColor="text1"/>
+          <w:sz w:val="24"/>
+          <w:szCs w:val="24"/>
+        </w:rPr>
+      </w:pPr>
+      <w:r>
+        <w:rPr>
+          <w:rFonts w:cstheme="minorHAnsi"/>
+          <w:b/>
+          <w:bCs/>
+          <w:color w:val="000000" w:themeColor="text1"/>
+          <w:sz w:val="24"/>
+          <w:szCs w:val="24"/>
+        </w:rPr>
+        <w:t>3. Modello di dominio</w:t>
+      </w:r>
+    </w:p>
+    <w:p>
+      <w:pPr>
+        <w:ind w:left="708"/>
+        <w:rPr>
+          <w:rFonts w:cstheme="minorHAnsi"/>
+          <w:color w:val="000000" w:themeColor="text1"/>
+          <w:sz w:val="20"/>
+          <w:szCs w:val="20"/>
+        </w:rPr>
+      </w:pPr>
+      <w:r>
+        <w:rPr>
+          <w:rFonts w:cstheme="minorHAnsi"/>
+          <w:color w:val="000000" w:themeColor="text1"/>
+          <w:sz w:val="20"/>
+          <w:szCs w:val="20"/>
+        </w:rPr>
+        <w:t>3.1 Diagramma</w:t>
+      </w:r>
+      <w:r>
+        <w:rPr>
+          <w:rFonts w:cstheme="minorHAnsi"/>
+          <w:color w:val="000000" w:themeColor="text1"/>
+          <w:sz w:val="20"/>
+          <w:szCs w:val="20"/>
+        </w:rPr>
+        <w:br/>
+      </w:r>
+      <w:r>
+        <w:rPr>
+          <w:rFonts w:cstheme="minorHAnsi"/>
+          <w:color w:val="000000" w:themeColor="text1"/>
+          <w:sz w:val="20"/>
+          <w:szCs w:val="20"/>
+        </w:rPr>
+        <w:t>3.2 Descrizione modello di dominio</w:t>
+      </w:r>
+    </w:p>
+    <w:p>
+      <w:pPr>
+        <w:rPr>
+          <w:rFonts w:cstheme="minorHAnsi"/>
+          <w:b/>
+          <w:bCs/>
+          <w:color w:val="000000" w:themeColor="text1"/>
+          <w:sz w:val="24"/>
+          <w:szCs w:val="24"/>
+        </w:rPr>
+      </w:pPr>
+      <w:r>
+        <w:rPr>
+          <w:rFonts w:cstheme="minorHAnsi"/>
+          <w:b/>
+          <w:bCs/>
+          <w:color w:val="000000" w:themeColor="text1"/>
+          <w:sz w:val="24"/>
+          <w:szCs w:val="24"/>
+        </w:rPr>
+        <w:t>4.</w:t>
+      </w:r>
+      <w:r>
+        <w:rPr>
+          <w:rFonts w:cstheme="minorHAnsi"/>
+          <w:b/>
+          <w:bCs/>
+          <w:color w:val="000000" w:themeColor="text1"/>
+          <w:sz w:val="24"/>
+          <w:szCs w:val="24"/>
+        </w:rPr>
+        <w:t xml:space="preserve"> </w:t>
+      </w:r>
+      <w:r>
+        <w:rPr>
+          <w:rFonts w:cstheme="minorHAnsi"/>
+          <w:b/>
+          <w:bCs/>
+          <w:color w:val="000000" w:themeColor="text1"/>
+          <w:sz w:val="24"/>
+          <w:szCs w:val="24"/>
+        </w:rPr>
+        <w:t>SSD di Sistema</w:t>
+      </w:r>
+    </w:p>
+    <w:p>
+      <w:pPr>
+        <w:ind w:left="708"/>
+        <w:rPr>
+          <w:rFonts w:cstheme="minorHAnsi"/>
+          <w:color w:val="000000" w:themeColor="text1"/>
+          <w:sz w:val="20"/>
+          <w:szCs w:val="20"/>
+        </w:rPr>
+      </w:pPr>
+      <w:r>
+        <w:rPr>
+          <w:rFonts w:cstheme="minorHAnsi"/>
+          <w:color w:val="000000" w:themeColor="text1"/>
+          <w:sz w:val="20"/>
+          <w:szCs w:val="20"/>
+        </w:rPr>
+        <w:t xml:space="preserve">4.1 SSD caso d’uso UC1: </w:t>
+      </w:r>
+      <w:r>
+        <w:rPr>
+          <w:rFonts w:cstheme="minorHAnsi"/>
+          <w:color w:val="000000" w:themeColor="text1"/>
+          <w:sz w:val="20"/>
+          <w:szCs w:val="20"/>
+        </w:rPr>
+        <w:t>Pubblicare un progetto</w:t>
+      </w:r>
+      <w:r>
+        <w:rPr>
+          <w:rFonts w:cstheme="minorHAnsi"/>
+          <w:color w:val="000000" w:themeColor="text1"/>
+          <w:sz w:val="20"/>
+          <w:szCs w:val="20"/>
+        </w:rPr>
+        <w:br/>
+      </w:r>
+      <w:r>
+        <w:rPr>
+          <w:rFonts w:cstheme="minorHAnsi"/>
+          <w:color w:val="000000" w:themeColor="text1"/>
+          <w:sz w:val="20"/>
+          <w:szCs w:val="20"/>
+        </w:rPr>
+        <w:t xml:space="preserve">4.2 SSD caso d’uso UC2: </w:t>
+      </w:r>
+      <w:r>
+        <w:rPr>
+          <w:rFonts w:cstheme="minorHAnsi"/>
+          <w:color w:val="000000" w:themeColor="text1"/>
+          <w:sz w:val="20"/>
+          <w:szCs w:val="20"/>
+        </w:rPr>
+        <w:t>Finanziare un progetto</w:t>
+      </w:r>
+    </w:p>
+    <w:p>
+      <w:pPr>
+        <w:rPr>
+          <w:rFonts w:cstheme="minorHAnsi"/>
+          <w:b/>
+          <w:bCs/>
+          <w:color w:val="000000" w:themeColor="text1"/>
+          <w:sz w:val="24"/>
+          <w:szCs w:val="24"/>
+        </w:rPr>
+      </w:pPr>
+      <w:r>
+        <w:rPr>
+          <w:rFonts w:cstheme="minorHAnsi"/>
+          <w:b/>
+          <w:bCs/>
+          <w:color w:val="000000" w:themeColor="text1"/>
+          <w:sz w:val="24"/>
+          <w:szCs w:val="24"/>
+        </w:rPr>
+        <w:t xml:space="preserve">5. Contratti delle Operazioni   </w:t>
+      </w:r>
+    </w:p>
+    <w:p>
+      <w:pPr>
+        <w:ind w:left="708"/>
+        <w:rPr>
+          <w:rFonts w:cstheme="minorHAnsi"/>
+          <w:b/>
+          <w:bCs/>
+          <w:color w:val="000000" w:themeColor="text1"/>
           <w:sz w:val="44"/>
           <w:szCs w:val="44"/>
         </w:rPr>
+      </w:pPr>
+      <w:r>
+        <w:rPr>
+          <w:rFonts w:cstheme="minorHAnsi"/>
+          <w:color w:val="000000" w:themeColor="text1"/>
+          <w:sz w:val="20"/>
+          <w:szCs w:val="20"/>
+        </w:rPr>
+        <w:t xml:space="preserve">5.1 Contratto CO1: </w:t>
+      </w:r>
+      <w:proofErr w:type="spellStart"/>
+      <w:r>
+        <w:rPr>
+          <w:rFonts w:cstheme="minorHAnsi"/>
+          <w:color w:val="000000" w:themeColor="text1"/>
+          <w:sz w:val="20"/>
+          <w:szCs w:val="20"/>
+        </w:rPr>
+        <w:t>pubblicaProgetto</w:t>
+      </w:r>
+      <w:proofErr w:type="spellEnd"/>
+      <w:r>
+        <w:rPr>
+          <w:rFonts w:cstheme="minorHAnsi"/>
+          <w:color w:val="000000" w:themeColor="text1"/>
+          <w:sz w:val="20"/>
+          <w:szCs w:val="20"/>
+        </w:rPr>
+        <w:br/>
+      </w:r>
+      <w:r>
+        <w:rPr>
+          <w:rFonts w:cstheme="minorHAnsi"/>
+          <w:color w:val="000000" w:themeColor="text1"/>
+          <w:sz w:val="20"/>
+          <w:szCs w:val="20"/>
+        </w:rPr>
+        <w:t xml:space="preserve">5.2 Contratto CO2: </w:t>
+      </w:r>
+      <w:proofErr w:type="spellStart"/>
+      <w:r>
+        <w:rPr>
+          <w:rFonts w:cstheme="minorHAnsi"/>
+          <w:color w:val="000000" w:themeColor="text1"/>
+          <w:sz w:val="20"/>
+          <w:szCs w:val="20"/>
+        </w:rPr>
+        <w:t>finanziaProgetto</w:t>
+      </w:r>
+      <w:proofErr w:type="spellEnd"/>
+      <w:r>
+        <w:rPr>
+          <w:rFonts w:cstheme="minorHAnsi"/>
+          <w:color w:val="000000" w:themeColor="text1"/>
+          <w:sz w:val="20"/>
+          <w:szCs w:val="20"/>
+        </w:rPr>
+        <w:br/>
+      </w:r>
+    </w:p>
+    <w:p>
+      <w:pPr>
+        <w:rPr>
+          <w:rFonts w:cstheme="minorHAnsi"/>
+          <w:b/>
+          <w:bCs/>
+          <w:color w:val="000000" w:themeColor="text1"/>
+          <w:sz w:val="38"/>
+          <w:szCs w:val="38"/>
+        </w:rPr>
+      </w:pPr>
+      <w:r>
+        <w:rPr>
+          <w:rFonts w:cstheme="minorHAnsi"/>
+          <w:b/>
+          <w:bCs/>
+          <w:color w:val="000000" w:themeColor="text1"/>
+          <w:sz w:val="38"/>
+          <w:szCs w:val="38"/>
+        </w:rPr>
+        <w:t xml:space="preserve">1. </w:t>
+      </w:r>
+      <w:r>
+        <w:rPr>
+          <w:rFonts w:cstheme="minorHAnsi"/>
+          <w:b/>
+          <w:bCs/>
+          <w:color w:val="000000" w:themeColor="text1"/>
+          <w:sz w:val="38"/>
+          <w:szCs w:val="38"/>
+        </w:rPr>
         <w:t>Analisi requisiti utente</w:t>
       </w:r>
+    </w:p>
+    <w:p>
+      <w:pPr>
+        <w:rPr>
+          <w:rFonts w:cstheme="minorHAnsi"/>
+          <w:color w:val="000000" w:themeColor="text1"/>
+          <w:sz w:val="20"/>
+          <w:szCs w:val="20"/>
+        </w:rPr>
+      </w:pPr>
+      <w:r>
+        <w:rPr>
+          <w:rFonts w:cstheme="minorHAnsi"/>
+          <w:b/>
+          <w:bCs/>
+          <w:color w:val="000000" w:themeColor="text1"/>
+          <w:sz w:val="32"/>
+          <w:szCs w:val="32"/>
+        </w:rPr>
+        <w:t>1.1 Descrizione generale</w:t>
+      </w:r>
       <w:r>
         <w:rPr>
           <w:rFonts w:cstheme="minorHAnsi"/>
@@ -31,14 +605,52 @@
         </w:rPr>
         <w:br/>
       </w:r>
-      <w:r>
-        <w:rPr>
-          <w:rFonts w:cstheme="minorHAnsi"/>
-          <w:color w:val="000000" w:themeColor="text1"/>
-          <w:sz w:val="24"/>
-          <w:szCs w:val="24"/>
-        </w:rPr>
-        <w:t>La piattaforma ha l’obiettivo di consentire ai finanziatori, ai publisher e agli utenti normali di interagire in un ambiente dedicato alla raccolta di fondi per progetti di ogni tipo</w:t>
+      <w:proofErr w:type="spellStart"/>
+      <w:r>
+        <w:rPr>
+          <w:rFonts w:cstheme="minorHAnsi"/>
+          <w:color w:val="000000" w:themeColor="text1"/>
+          <w:sz w:val="24"/>
+          <w:szCs w:val="24"/>
+        </w:rPr>
+        <w:t>FundAstic</w:t>
+      </w:r>
+      <w:proofErr w:type="spellEnd"/>
+      <w:r>
+        <w:rPr>
+          <w:rFonts w:cstheme="minorHAnsi"/>
+          <w:color w:val="000000" w:themeColor="text1"/>
+          <w:sz w:val="24"/>
+          <w:szCs w:val="24"/>
+        </w:rPr>
+        <w:t xml:space="preserve"> è una</w:t>
+      </w:r>
+      <w:r>
+        <w:rPr>
+          <w:rFonts w:cstheme="minorHAnsi"/>
+          <w:color w:val="000000" w:themeColor="text1"/>
+          <w:sz w:val="24"/>
+          <w:szCs w:val="24"/>
+        </w:rPr>
+        <w:t xml:space="preserve"> piattaforma </w:t>
+      </w:r>
+      <w:r>
+        <w:rPr>
+          <w:rFonts w:cstheme="minorHAnsi"/>
+          <w:color w:val="000000" w:themeColor="text1"/>
+          <w:sz w:val="24"/>
+          <w:szCs w:val="24"/>
+        </w:rPr>
+        <w:t xml:space="preserve">web che </w:t>
+      </w:r>
+      <w:r>
+        <w:rPr>
+          <w:rFonts w:cstheme="minorHAnsi"/>
+          <w:color w:val="000000" w:themeColor="text1"/>
+          <w:sz w:val="24"/>
+          <w:szCs w:val="24"/>
+        </w:rPr>
+        <w:t>ha l’obiettivo di consentire ai finanziatori, ai publisher e agli utenti normali di interagire in un ambiente dedicato alla raccolta di fondi per progetti di ogni tipo</w:t>
       </w:r>
       <w:r>
         <w:rPr>
@@ -120,7 +732,17 @@
           <w:sz w:val="24"/>
           <w:szCs w:val="24"/>
         </w:rPr>
-        <w:t>Per mantenere i finanziatori informati, ricevono notifiche sugli aggiornamenti e i risultati dei progetti a cui hanno contribuito. Inoltre, la piattaforma mette a disposizione una sezione apposita denominata "Preferiti," dove possono salvare tutti i progetti che catturano la loro attenzione, facilitando il ritrovamento e il supporto futuro.</w:t>
+        <w:t xml:space="preserve">Per mantenere i finanziatori informati, ricevono notifiche sugli </w:t>
+      </w:r>
+      <w:r>
+        <w:rPr>
+          <w:rFonts w:cstheme="minorHAnsi"/>
+          <w:color w:val="000000" w:themeColor="text1"/>
+          <w:sz w:val="24"/>
+          <w:szCs w:val="24"/>
+        </w:rPr>
+        <w:lastRenderedPageBreak/>
+        <w:t>aggiornamenti e i risultati dei progetti a cui hanno contribuito. Inoltre, la piattaforma mette a disposizione una sezione apposita denominata "Preferiti," dove possono salvare tutti i progetti che catturano la loro attenzione, facilitando il ritrovamento e il supporto futuro.</w:t>
       </w:r>
     </w:p>
     <w:p>
@@ -272,6 +894,89 @@
       <w:pPr>
         <w:rPr>
           <w:rFonts w:cstheme="minorHAnsi"/>
+          <w:b/>
+          <w:bCs/>
+          <w:color w:val="000000" w:themeColor="text1"/>
+          <w:sz w:val="38"/>
+          <w:szCs w:val="38"/>
+        </w:rPr>
+      </w:pPr>
+      <w:r>
+        <w:rPr>
+          <w:rFonts w:cstheme="minorHAnsi"/>
+          <w:b/>
+          <w:bCs/>
+          <w:color w:val="000000" w:themeColor="text1"/>
+          <w:sz w:val="38"/>
+          <w:szCs w:val="38"/>
+        </w:rPr>
+        <w:t>2. Analisi dei requisiti di sistema</w:t>
+      </w:r>
+    </w:p>
+    <w:p>
+      <w:pPr>
+        <w:rPr>
+          <w:rFonts w:cstheme="minorHAnsi"/>
+          <w:b/>
+          <w:bCs/>
+          <w:color w:val="000000" w:themeColor="text1"/>
+          <w:sz w:val="32"/>
+          <w:szCs w:val="32"/>
+        </w:rPr>
+      </w:pPr>
+      <w:r>
+        <w:rPr>
+          <w:rFonts w:cstheme="minorHAnsi"/>
+          <w:b/>
+          <w:bCs/>
+          <w:color w:val="000000" w:themeColor="text1"/>
+          <w:sz w:val="32"/>
+          <w:szCs w:val="32"/>
+        </w:rPr>
+        <w:t>2.1 Diagramma dei casi d’uso</w:t>
+      </w:r>
+    </w:p>
+    <w:p>
+      <w:pPr>
+        <w:rPr>
+          <w:rFonts w:cstheme="minorHAnsi"/>
+          <w:b/>
+          <w:bCs/>
+          <w:color w:val="000000" w:themeColor="text1"/>
+          <w:sz w:val="32"/>
+          <w:szCs w:val="32"/>
+        </w:rPr>
+      </w:pPr>
+      <w:r>
+        <w:rPr>
+          <w:rFonts w:cstheme="minorHAnsi"/>
+          <w:b/>
+          <w:bCs/>
+          <w:color w:val="000000" w:themeColor="text1"/>
+          <w:sz w:val="32"/>
+          <w:szCs w:val="32"/>
+        </w:rPr>
+        <w:t>//</w:t>
+      </w:r>
+    </w:p>
+    <w:p>
+      <w:pPr>
+        <w:rPr>
+          <w:rFonts w:cstheme="minorHAnsi"/>
+          <w:b/>
+          <w:bCs/>
+          <w:color w:val="000000" w:themeColor="text1"/>
+          <w:sz w:val="32"/>
+          <w:szCs w:val="32"/>
+        </w:rPr>
+      </w:pPr>
+    </w:p>
+    <w:p>
+      <w:pPr>
+        <w:rPr>
+          <w:rFonts w:cstheme="minorHAnsi"/>
+          <w:b/>
+          <w:bCs/>
           <w:color w:val="000000" w:themeColor="text1"/>
           <w:sz w:val="32"/>
           <w:szCs w:val="32"/>
@@ -283,12 +988,17 @@
       <w:pPr>
         <w:rPr>
           <w:rFonts w:cstheme="minorHAnsi"/>
+          <w:b/>
+          <w:bCs/>
           <w:color w:val="000000" w:themeColor="text1"/>
           <w:sz w:val="32"/>
           <w:szCs w:val="32"/>
-        </w:rPr>
-      </w:pPr>
-      <w:r>
+          <w:u w:val="single"/>
+        </w:rPr>
+      </w:pPr>
+    </w:p>
+    <w:p>
+      <w:pPr>
         <w:rPr>
           <w:rFonts w:cstheme="minorHAnsi"/>
           <w:b/>
@@ -296,10 +1006,25 @@
           <w:color w:val="000000" w:themeColor="text1"/>
           <w:sz w:val="32"/>
           <w:szCs w:val="32"/>
-        </w:rPr>
-        <w:t>CASO D’USO UC</w:t>
-      </w:r>
-      <w:r>
+          <w:u w:val="single"/>
+        </w:rPr>
+      </w:pPr>
+    </w:p>
+    <w:p>
+      <w:pPr>
+        <w:rPr>
+          <w:rFonts w:cstheme="minorHAnsi"/>
+          <w:b/>
+          <w:bCs/>
+          <w:color w:val="000000" w:themeColor="text1"/>
+          <w:sz w:val="36"/>
+          <w:szCs w:val="36"/>
+          <w:u w:val="single"/>
+        </w:rPr>
+      </w:pPr>
+    </w:p>
+    <w:p>
+      <w:pPr>
         <w:rPr>
           <w:rFonts w:cstheme="minorHAnsi"/>
           <w:b/>
@@ -308,8 +1033,7 @@
           <w:sz w:val="32"/>
           <w:szCs w:val="32"/>
         </w:rPr>
-        <w:t>1</w:t>
-      </w:r>
+      </w:pPr>
       <w:r>
         <w:rPr>
           <w:rFonts w:cstheme="minorHAnsi"/>
@@ -319,34 +1043,30 @@
           <w:sz w:val="32"/>
           <w:szCs w:val="32"/>
         </w:rPr>
-        <w:t>:</w:t>
-      </w:r>
-      <w:r>
-        <w:rPr>
-          <w:rFonts w:cstheme="minorHAnsi"/>
+        <w:t>2.2 Casi d’uso</w:t>
+      </w:r>
+    </w:p>
+    <w:p>
+      <w:pPr>
+        <w:rPr>
+          <w:rFonts w:cstheme="minorHAnsi"/>
+          <w:b/>
+          <w:bCs/>
           <w:color w:val="000000" w:themeColor="text1"/>
           <w:sz w:val="32"/>
           <w:szCs w:val="32"/>
         </w:rPr>
-        <w:t xml:space="preserve"> Pubblica</w:t>
-      </w:r>
-      <w:r>
-        <w:rPr>
-          <w:rFonts w:cstheme="minorHAnsi"/>
+      </w:pPr>
+      <w:r>
+        <w:rPr>
+          <w:rFonts w:cstheme="minorHAnsi"/>
+          <w:b/>
+          <w:bCs/>
           <w:color w:val="000000" w:themeColor="text1"/>
           <w:sz w:val="32"/>
           <w:szCs w:val="32"/>
         </w:rPr>
-        <w:t>re un</w:t>
-      </w:r>
-      <w:r>
-        <w:rPr>
-          <w:rFonts w:cstheme="minorHAnsi"/>
-          <w:color w:val="000000" w:themeColor="text1"/>
-          <w:sz w:val="32"/>
-          <w:szCs w:val="32"/>
-        </w:rPr>
-        <w:t xml:space="preserve"> progetto</w:t>
+        <w:t>2.2.1 Pubblicare un progetto</w:t>
       </w:r>
     </w:p>
     <w:p>
@@ -730,7 +1450,34 @@
           <w:sz w:val="24"/>
           <w:szCs w:val="24"/>
         </w:rPr>
-        <w:t xml:space="preserve">Il Publisher </w:t>
+        <w:t xml:space="preserve">Il </w:t>
+      </w:r>
+      <w:r>
+        <w:rPr>
+          <w:rFonts w:cstheme="minorHAnsi"/>
+          <w:color w:val="000000" w:themeColor="text1"/>
+          <w:sz w:val="24"/>
+          <w:szCs w:val="24"/>
+        </w:rPr>
+        <w:t>p</w:t>
+      </w:r>
+      <w:r>
+        <w:rPr>
+          <w:rFonts w:cstheme="minorHAnsi"/>
+          <w:color w:val="000000" w:themeColor="text1"/>
+          <w:sz w:val="24"/>
+          <w:szCs w:val="24"/>
+        </w:rPr>
+        <w:t>ublisher</w:t>
+      </w:r>
+      <w:r>
+        <w:rPr>
+          <w:rFonts w:cstheme="minorHAnsi"/>
+          <w:color w:val="000000" w:themeColor="text1"/>
+          <w:sz w:val="24"/>
+          <w:szCs w:val="24"/>
+        </w:rPr>
+        <w:t xml:space="preserve"> </w:t>
       </w:r>
       <w:r>
         <w:rPr>
@@ -763,7 +1510,34 @@
           <w:sz w:val="24"/>
           <w:szCs w:val="24"/>
         </w:rPr>
-        <w:t>Il sistema mostra al publisher i dettagli da compilare.</w:t>
+        <w:t xml:space="preserve">Il </w:t>
+      </w:r>
+      <w:r>
+        <w:rPr>
+          <w:rFonts w:cstheme="minorHAnsi"/>
+          <w:color w:val="000000" w:themeColor="text1"/>
+          <w:sz w:val="24"/>
+          <w:szCs w:val="24"/>
+        </w:rPr>
+        <w:t>p</w:t>
+      </w:r>
+      <w:r>
+        <w:rPr>
+          <w:rFonts w:cstheme="minorHAnsi"/>
+          <w:color w:val="000000" w:themeColor="text1"/>
+          <w:sz w:val="24"/>
+          <w:szCs w:val="24"/>
+        </w:rPr>
+        <w:t xml:space="preserve">ublisher </w:t>
+      </w:r>
+      <w:r>
+        <w:rPr>
+          <w:rFonts w:cstheme="minorHAnsi"/>
+          <w:color w:val="000000" w:themeColor="text1"/>
+          <w:sz w:val="24"/>
+          <w:szCs w:val="24"/>
+        </w:rPr>
+        <w:t>inserisce tutte le informazioni necessarie riguardo il progetto.</w:t>
       </w:r>
     </w:p>
     <w:p>
@@ -787,7 +1561,16 @@
           <w:sz w:val="24"/>
           <w:szCs w:val="24"/>
         </w:rPr>
-        <w:t>Il Publisher inizia a compilare i dettagli del progetto</w:t>
+        <w:t xml:space="preserve">Il publisher </w:t>
+      </w:r>
+      <w:r>
+        <w:rPr>
+          <w:rFonts w:cstheme="minorHAnsi"/>
+          <w:color w:val="000000" w:themeColor="text1"/>
+          <w:sz w:val="24"/>
+          <w:szCs w:val="24"/>
+        </w:rPr>
+        <w:t>inserisce ulteriori informazioni personali</w:t>
       </w:r>
       <w:r>
         <w:rPr>
@@ -820,100 +1603,25 @@
           <w:sz w:val="24"/>
           <w:szCs w:val="24"/>
         </w:rPr>
-        <w:t>Dopo aver compilato i</w:t>
-      </w:r>
-      <w:r>
-        <w:rPr>
-          <w:rFonts w:cstheme="minorHAnsi"/>
-          <w:color w:val="000000" w:themeColor="text1"/>
-          <w:sz w:val="24"/>
-          <w:szCs w:val="24"/>
-        </w:rPr>
-        <w:t xml:space="preserve"> campi obbligatori</w:t>
-      </w:r>
-      <w:r>
-        <w:rPr>
-          <w:rFonts w:cstheme="minorHAnsi"/>
-          <w:color w:val="000000" w:themeColor="text1"/>
-          <w:sz w:val="24"/>
-          <w:szCs w:val="24"/>
-        </w:rPr>
-        <w:t>, il sistema apre una nuova pagina.</w:t>
-      </w:r>
-    </w:p>
-    <w:p>
-      <w:pPr>
-        <w:pStyle w:val="Paragrafoelenco"/>
-        <w:numPr>
-          <w:ilvl w:val="0"/>
-          <w:numId w:val="4"/>
-        </w:numPr>
-        <w:rPr>
-          <w:rFonts w:cstheme="minorHAnsi"/>
-          <w:color w:val="000000" w:themeColor="text1"/>
-          <w:sz w:val="24"/>
-          <w:szCs w:val="24"/>
-        </w:rPr>
-      </w:pPr>
-      <w:r>
-        <w:rPr>
-          <w:rFonts w:cstheme="minorHAnsi"/>
-          <w:color w:val="000000" w:themeColor="text1"/>
-          <w:sz w:val="24"/>
-          <w:szCs w:val="24"/>
-        </w:rPr>
-        <w:t xml:space="preserve">Il publisher </w:t>
-      </w:r>
-      <w:r>
-        <w:rPr>
-          <w:rFonts w:cstheme="minorHAnsi"/>
-          <w:color w:val="000000" w:themeColor="text1"/>
-          <w:sz w:val="24"/>
-          <w:szCs w:val="24"/>
-        </w:rPr>
-        <w:t>deve fornire ulteriori dati personali come</w:t>
-      </w:r>
-      <w:r>
-        <w:rPr>
-          <w:rFonts w:cstheme="minorHAnsi"/>
-          <w:color w:val="000000" w:themeColor="text1"/>
-          <w:sz w:val="24"/>
-          <w:szCs w:val="24"/>
-        </w:rPr>
-        <w:t xml:space="preserve"> forma di</w:t>
-      </w:r>
-      <w:r>
-        <w:rPr>
-          <w:rFonts w:cstheme="minorHAnsi"/>
-          <w:color w:val="000000" w:themeColor="text1"/>
-          <w:sz w:val="24"/>
-          <w:szCs w:val="24"/>
-        </w:rPr>
-        <w:t xml:space="preserve"> sicurezza.</w:t>
-      </w:r>
-    </w:p>
-    <w:p>
-      <w:pPr>
-        <w:pStyle w:val="Paragrafoelenco"/>
-        <w:numPr>
-          <w:ilvl w:val="0"/>
-          <w:numId w:val="4"/>
-        </w:numPr>
-        <w:rPr>
-          <w:rFonts w:cstheme="minorHAnsi"/>
-          <w:color w:val="000000" w:themeColor="text1"/>
-          <w:sz w:val="24"/>
-          <w:szCs w:val="24"/>
-        </w:rPr>
-      </w:pPr>
-      <w:r>
-        <w:rPr>
-          <w:rFonts w:cstheme="minorHAnsi"/>
-          <w:color w:val="000000" w:themeColor="text1"/>
-          <w:sz w:val="24"/>
-          <w:szCs w:val="24"/>
-        </w:rPr>
-        <w:t>Il sistema approva il progetto che da ora sarà accessibile ad utenti e finanziatori.</w:t>
+        <w:t>Il sistema approva il progetto che</w:t>
+      </w:r>
+      <w:r>
+        <w:rPr>
+          <w:rFonts w:cstheme="minorHAnsi"/>
+          <w:color w:val="000000" w:themeColor="text1"/>
+          <w:sz w:val="24"/>
+          <w:szCs w:val="24"/>
+        </w:rPr>
+        <w:t xml:space="preserve"> </w:t>
+      </w:r>
+      <w:r>
+        <w:rPr>
+          <w:rFonts w:cstheme="minorHAnsi"/>
+          <w:color w:val="000000" w:themeColor="text1"/>
+          <w:sz w:val="24"/>
+          <w:szCs w:val="24"/>
+        </w:rPr>
+        <w:t>sarà accessibile ad utenti e finanziatori.</w:t>
       </w:r>
     </w:p>
     <w:p>
@@ -1161,14 +1869,24 @@
           <w:szCs w:val="24"/>
         </w:rPr>
       </w:pPr>
-      <w:r>
-        <w:rPr>
-          <w:rFonts w:cstheme="minorHAnsi"/>
-          <w:color w:val="000000" w:themeColor="text1"/>
-          <w:sz w:val="24"/>
-          <w:szCs w:val="24"/>
-        </w:rPr>
-        <w:t>3</w:t>
+    </w:p>
+    <w:p>
+      <w:pPr>
+        <w:rPr>
+          <w:rFonts w:cstheme="minorHAnsi"/>
+          <w:color w:val="000000" w:themeColor="text1"/>
+          <w:sz w:val="24"/>
+          <w:szCs w:val="24"/>
+        </w:rPr>
+      </w:pPr>
+      <w:r>
+        <w:rPr>
+          <w:rFonts w:cstheme="minorHAnsi"/>
+          <w:color w:val="000000" w:themeColor="text1"/>
+          <w:sz w:val="24"/>
+          <w:szCs w:val="24"/>
+        </w:rPr>
+        <w:t>2</w:t>
       </w:r>
       <w:r>
         <w:rPr>
@@ -1252,6 +1970,34 @@
           <w:sz w:val="24"/>
           <w:szCs w:val="24"/>
         </w:rPr>
+        <w:t>2</w:t>
+      </w:r>
+      <w:r>
+        <w:rPr>
+          <w:rFonts w:cstheme="minorHAnsi"/>
+          <w:color w:val="000000" w:themeColor="text1"/>
+          <w:sz w:val="24"/>
+          <w:szCs w:val="24"/>
+        </w:rPr>
+        <w:t>.</w:t>
+      </w:r>
+    </w:p>
+    <w:p>
+      <w:pPr>
+        <w:rPr>
+          <w:rFonts w:cstheme="minorHAnsi"/>
+          <w:color w:val="000000" w:themeColor="text1"/>
+          <w:sz w:val="24"/>
+          <w:szCs w:val="24"/>
+        </w:rPr>
+      </w:pPr>
+      <w:r>
+        <w:rPr>
+          <w:rFonts w:cstheme="minorHAnsi"/>
+          <w:color w:val="000000" w:themeColor="text1"/>
+          <w:sz w:val="24"/>
+          <w:szCs w:val="24"/>
+        </w:rPr>
         <w:t>3</w:t>
       </w:r>
       <w:r>
@@ -1261,35 +2007,61 @@
           <w:sz w:val="24"/>
           <w:szCs w:val="24"/>
         </w:rPr>
-        <w:t>.</w:t>
-      </w:r>
-    </w:p>
-    <w:p>
-      <w:pPr>
-        <w:rPr>
-          <w:rFonts w:cstheme="minorHAnsi"/>
-          <w:color w:val="000000" w:themeColor="text1"/>
-          <w:sz w:val="24"/>
-          <w:szCs w:val="24"/>
-        </w:rPr>
-      </w:pPr>
-      <w:r>
-        <w:rPr>
-          <w:rFonts w:cstheme="minorHAnsi"/>
-          <w:color w:val="000000" w:themeColor="text1"/>
-          <w:sz w:val="24"/>
-          <w:szCs w:val="24"/>
-        </w:rPr>
-        <w:t>5</w:t>
-      </w:r>
-      <w:r>
-        <w:rPr>
-          <w:rFonts w:cstheme="minorHAnsi"/>
-          <w:color w:val="000000" w:themeColor="text1"/>
-          <w:sz w:val="24"/>
-          <w:szCs w:val="24"/>
-        </w:rPr>
-        <w:t>a. I dati inseriti dal publisher sono insufficienti o non validi:</w:t>
+        <w:t xml:space="preserve">a. </w:t>
+      </w:r>
+      <w:r>
+        <w:rPr>
+          <w:rFonts w:cstheme="minorHAnsi"/>
+          <w:color w:val="000000" w:themeColor="text1"/>
+          <w:sz w:val="24"/>
+          <w:szCs w:val="24"/>
+        </w:rPr>
+        <w:t xml:space="preserve">Le informazioni personali </w:t>
+      </w:r>
+      <w:r>
+        <w:rPr>
+          <w:rFonts w:cstheme="minorHAnsi"/>
+          <w:color w:val="000000" w:themeColor="text1"/>
+          <w:sz w:val="24"/>
+          <w:szCs w:val="24"/>
+        </w:rPr>
+        <w:t>inserit</w:t>
+      </w:r>
+      <w:r>
+        <w:rPr>
+          <w:rFonts w:cstheme="minorHAnsi"/>
+          <w:color w:val="000000" w:themeColor="text1"/>
+          <w:sz w:val="24"/>
+          <w:szCs w:val="24"/>
+        </w:rPr>
+        <w:t xml:space="preserve">e </w:t>
+      </w:r>
+      <w:r>
+        <w:rPr>
+          <w:rFonts w:cstheme="minorHAnsi"/>
+          <w:color w:val="000000" w:themeColor="text1"/>
+          <w:sz w:val="24"/>
+          <w:szCs w:val="24"/>
+        </w:rPr>
+        <w:t>dal publisher sono insufficienti o non valid</w:t>
+      </w:r>
+      <w:r>
+        <w:rPr>
+          <w:rFonts w:cstheme="minorHAnsi"/>
+          <w:color w:val="000000" w:themeColor="text1"/>
+          <w:sz w:val="24"/>
+          <w:szCs w:val="24"/>
+        </w:rPr>
+        <w:t>e</w:t>
+      </w:r>
+      <w:r>
+        <w:rPr>
+          <w:rFonts w:cstheme="minorHAnsi"/>
+          <w:color w:val="000000" w:themeColor="text1"/>
+          <w:sz w:val="24"/>
+          <w:szCs w:val="24"/>
+        </w:rPr>
+        <w:t>:</w:t>
       </w:r>
     </w:p>
     <w:p>
@@ -1638,22 +2410,13 @@
         <w:rPr>
           <w:rFonts w:cstheme="minorHAnsi"/>
           <w:color w:val="000000" w:themeColor="text1"/>
-          <w:sz w:val="24"/>
-          <w:szCs w:val="24"/>
-          <w:u w:val="single"/>
-        </w:rPr>
-      </w:pPr>
-    </w:p>
-    <w:p>
-      <w:pPr>
-        <w:rPr>
-          <w:rFonts w:cstheme="minorHAnsi"/>
-          <w:color w:val="000000" w:themeColor="text1"/>
           <w:sz w:val="32"/>
           <w:szCs w:val="32"/>
         </w:rPr>
       </w:pPr>
-      <w:r>
+    </w:p>
+    <w:p>
+      <w:pPr>
         <w:rPr>
           <w:rFonts w:cstheme="minorHAnsi"/>
           <w:b/>
@@ -1662,8 +2425,7 @@
           <w:sz w:val="32"/>
           <w:szCs w:val="32"/>
         </w:rPr>
-        <w:t>CASO D’USO UC</w:t>
-      </w:r>
+      </w:pPr>
       <w:r>
         <w:rPr>
           <w:rFonts w:cstheme="minorHAnsi"/>
@@ -1673,27 +2435,7 @@
           <w:sz w:val="32"/>
           <w:szCs w:val="32"/>
         </w:rPr>
-        <w:t>2</w:t>
-      </w:r>
-      <w:r>
-        <w:rPr>
-          <w:rFonts w:cstheme="minorHAnsi"/>
-          <w:b/>
-          <w:bCs/>
-          <w:color w:val="000000" w:themeColor="text1"/>
-          <w:sz w:val="32"/>
-          <w:szCs w:val="32"/>
-        </w:rPr>
-        <w:t>:</w:t>
-      </w:r>
-      <w:r>
-        <w:rPr>
-          <w:rFonts w:cstheme="minorHAnsi"/>
-          <w:color w:val="000000" w:themeColor="text1"/>
-          <w:sz w:val="32"/>
-          <w:szCs w:val="32"/>
-        </w:rPr>
-        <w:t xml:space="preserve"> Finanziare un progetto</w:t>
+        <w:t>2.2.2 Finanziare un progetto</w:t>
       </w:r>
     </w:p>
     <w:p>
@@ -1917,7 +2659,15 @@
           <w:sz w:val="24"/>
           <w:szCs w:val="24"/>
         </w:rPr>
-        <w:t>Il finanziatore ha effettuato l'accesso al suo account sulla piattaforma.</w:t>
+        <w:t>Il finanziatore ha effettuato l'accesso al suo account sulla piattaforma</w:t>
+      </w:r>
+      <w:r>
+        <w:rPr>
+          <w:rFonts w:cstheme="minorHAnsi"/>
+          <w:sz w:val="24"/>
+          <w:szCs w:val="24"/>
+        </w:rPr>
+        <w:t>.</w:t>
       </w:r>
     </w:p>
     <w:p>
@@ -2022,15 +2772,25 @@
           <w:szCs w:val="24"/>
         </w:rPr>
       </w:pPr>
-      <w:r>
-        <w:rPr>
-          <w:rFonts w:cstheme="minorHAnsi"/>
-          <w:b/>
-          <w:bCs/>
-          <w:sz w:val="24"/>
-          <w:szCs w:val="24"/>
-        </w:rPr>
-        <w:lastRenderedPageBreak/>
+    </w:p>
+    <w:p>
+      <w:pPr>
+        <w:rPr>
+          <w:rFonts w:cstheme="minorHAnsi"/>
+          <w:b/>
+          <w:bCs/>
+          <w:sz w:val="24"/>
+          <w:szCs w:val="24"/>
+        </w:rPr>
+      </w:pPr>
+      <w:r>
+        <w:rPr>
+          <w:rFonts w:cstheme="minorHAnsi"/>
+          <w:b/>
+          <w:bCs/>
+          <w:sz w:val="24"/>
+          <w:szCs w:val="24"/>
+        </w:rPr>
         <w:t>Flusso Principale:</w:t>
       </w:r>
     </w:p>
@@ -2053,15 +2813,7 @@
           <w:sz w:val="24"/>
           <w:szCs w:val="24"/>
         </w:rPr>
-        <w:t xml:space="preserve">Il sistema </w:t>
-      </w:r>
-      <w:r>
-        <w:rPr>
-          <w:rFonts w:cstheme="minorHAnsi"/>
-          <w:sz w:val="24"/>
-          <w:szCs w:val="24"/>
-        </w:rPr>
-        <w:t>mostra al finanziatore una serie di progetti verso cui può effettuare una donazione.</w:t>
+        <w:t>Il finanziatore vuole finanziare un progetto.</w:t>
       </w:r>
     </w:p>
     <w:p>
@@ -2083,15 +2835,7 @@
           <w:sz w:val="24"/>
           <w:szCs w:val="24"/>
         </w:rPr>
-        <w:t xml:space="preserve">Il finanziatore seleziona un progetto di suo </w:t>
-      </w:r>
-      <w:r>
-        <w:rPr>
-          <w:rFonts w:cstheme="minorHAnsi"/>
-          <w:sz w:val="24"/>
-          <w:szCs w:val="24"/>
-        </w:rPr>
-        <w:t>interesse visualizzandone i dettagli.</w:t>
+        <w:t>Il sistema mostra al finanziatore una serie di progetti verso cui può effettuare una donazione.</w:t>
       </w:r>
     </w:p>
     <w:p>
@@ -2113,7 +2857,23 @@
           <w:sz w:val="24"/>
           <w:szCs w:val="24"/>
         </w:rPr>
-        <w:t>Il finanziatore decide di supportare il progetto e specifica l'importo della donazione desiderata.</w:t>
+        <w:t xml:space="preserve">Il finanziatore seleziona un progetto di suo </w:t>
+      </w:r>
+      <w:r>
+        <w:rPr>
+          <w:rFonts w:cstheme="minorHAnsi"/>
+          <w:sz w:val="24"/>
+          <w:szCs w:val="24"/>
+        </w:rPr>
+        <w:t xml:space="preserve">interesse </w:t>
+      </w:r>
+      <w:r>
+        <w:rPr>
+          <w:rFonts w:cstheme="minorHAnsi"/>
+          <w:sz w:val="24"/>
+          <w:szCs w:val="24"/>
+        </w:rPr>
+        <w:t>e specifica l’importo della donazione.</w:t>
       </w:r>
     </w:p>
     <w:p>
@@ -2164,7 +2924,6 @@
           <w:rFonts w:cstheme="minorHAnsi"/>
           <w:sz w:val="24"/>
           <w:szCs w:val="24"/>
-          <w:u w:val="single"/>
         </w:rPr>
         <w:t>pagamento</w:t>
       </w:r>
@@ -2211,7 +2970,6 @@
           <w:rFonts w:cstheme="minorHAnsi"/>
           <w:sz w:val="24"/>
           <w:szCs w:val="24"/>
-          <w:u w:val="single"/>
         </w:rPr>
         <w:t>esterno</w:t>
       </w:r>
@@ -2502,15 +3260,32 @@
           <w:rFonts w:cstheme="minorHAnsi"/>
           <w:sz w:val="24"/>
           <w:szCs w:val="24"/>
-        </w:rPr>
-      </w:pPr>
-      <w:r>
-        <w:rPr>
-          <w:rFonts w:cstheme="minorHAnsi"/>
-          <w:sz w:val="24"/>
-          <w:szCs w:val="24"/>
-        </w:rPr>
-        <w:t xml:space="preserve">1a: </w:t>
+          <w:u w:val="single"/>
+        </w:rPr>
+      </w:pPr>
+      <w:r>
+        <w:rPr>
+          <w:rFonts w:cstheme="minorHAnsi"/>
+          <w:sz w:val="24"/>
+          <w:szCs w:val="24"/>
+        </w:rPr>
+        <w:t>1</w:t>
+      </w:r>
+      <w:r>
+        <w:rPr>
+          <w:rFonts w:cstheme="minorHAnsi"/>
+          <w:sz w:val="24"/>
+          <w:szCs w:val="24"/>
+        </w:rPr>
+        <w:t>.</w:t>
+      </w:r>
+      <w:r>
+        <w:rPr>
+          <w:rFonts w:cstheme="minorHAnsi"/>
+          <w:sz w:val="24"/>
+          <w:szCs w:val="24"/>
+        </w:rPr>
+        <w:t xml:space="preserve"> </w:t>
       </w:r>
       <w:r>
         <w:rPr>
@@ -2588,7 +3363,7 @@
           <w:sz w:val="24"/>
           <w:szCs w:val="24"/>
         </w:rPr>
-        <w:t>a. Il sistema rileva che l’importo della donazione è superiore al saldo disponibile:</w:t>
+        <w:t>. Il sistema rileva che l’importo della donazione è superiore al saldo disponibile:</w:t>
       </w:r>
     </w:p>
     <w:p>
@@ -2801,6 +3576,7 @@
           <w:sz w:val="24"/>
           <w:szCs w:val="24"/>
         </w:rPr>
+        <w:lastRenderedPageBreak/>
         <w:t>Elenco delle varianti tecnologiche e dei dati:</w:t>
       </w:r>
       <w:r>
@@ -2832,23 +3608,23 @@
     </w:p>
     <w:p>
       <w:pPr>
-        <w:rPr>
-          <w:rFonts w:cstheme="minorHAnsi"/>
-          <w:color w:val="000000" w:themeColor="text1"/>
-          <w:sz w:val="24"/>
-          <w:szCs w:val="24"/>
-        </w:rPr>
-      </w:pPr>
-      <w:r>
-        <w:rPr>
-          <w:rFonts w:cstheme="minorHAnsi"/>
-          <w:b/>
-          <w:bCs/>
-          <w:color w:val="000000" w:themeColor="text1"/>
-          <w:sz w:val="24"/>
-          <w:szCs w:val="24"/>
-        </w:rPr>
-        <w:lastRenderedPageBreak/>
+        <w:jc w:val="both"/>
+        <w:rPr>
+          <w:rFonts w:cstheme="minorHAnsi"/>
+          <w:color w:val="000000" w:themeColor="text1"/>
+          <w:sz w:val="24"/>
+          <w:szCs w:val="24"/>
+        </w:rPr>
+      </w:pPr>
+      <w:r>
+        <w:rPr>
+          <w:rFonts w:cstheme="minorHAnsi"/>
+          <w:b/>
+          <w:bCs/>
+          <w:color w:val="000000" w:themeColor="text1"/>
+          <w:sz w:val="24"/>
+          <w:szCs w:val="24"/>
+        </w:rPr>
         <w:t>Frequenza di ripetizione:</w:t>
       </w:r>
       <w:r>
@@ -2858,16 +3634,35 @@
           <w:sz w:val="24"/>
           <w:szCs w:val="24"/>
         </w:rPr>
-        <w:t xml:space="preserve"> Il finanziatore è libero di finanziare un numero indefinito di progetti.</w:t>
-      </w:r>
-    </w:p>
-    <w:p>
-      <w:pPr>
-        <w:rPr>
-          <w:rFonts w:cstheme="minorHAnsi"/>
-          <w:color w:val="000000" w:themeColor="text1"/>
-          <w:sz w:val="24"/>
-          <w:szCs w:val="24"/>
+        <w:t xml:space="preserve"> Il finanziatore è libero di </w:t>
+      </w:r>
+      <w:r>
+        <w:rPr>
+          <w:rFonts w:cstheme="minorHAnsi"/>
+          <w:color w:val="000000" w:themeColor="text1"/>
+          <w:sz w:val="24"/>
+          <w:szCs w:val="24"/>
+        </w:rPr>
+        <w:t>finanziare</w:t>
+      </w:r>
+      <w:r>
+        <w:rPr>
+          <w:rFonts w:cstheme="minorHAnsi"/>
+          <w:color w:val="000000" w:themeColor="text1"/>
+          <w:sz w:val="24"/>
+          <w:szCs w:val="24"/>
+        </w:rPr>
+        <w:t xml:space="preserve"> un numero indefinito di progetti.</w:t>
+      </w:r>
+    </w:p>
+    <w:p>
+      <w:pPr>
+        <w:rPr>
+          <w:rFonts w:cstheme="minorHAnsi"/>
+          <w:color w:val="000000" w:themeColor="text1"/>
+          <w:sz w:val="24"/>
+          <w:szCs w:val="24"/>
+          <w:u w:val="single"/>
         </w:rPr>
       </w:pPr>
       <w:r>
@@ -2890,30 +3685,907 @@
         </w:rPr>
         <w:t xml:space="preserve"> </w:t>
       </w:r>
-    </w:p>
-    <w:p>
-      <w:pPr>
-        <w:pStyle w:val="Paragrafoelenco"/>
-        <w:numPr>
-          <w:ilvl w:val="0"/>
-          <w:numId w:val="9"/>
-        </w:numPr>
-        <w:rPr>
-          <w:rFonts w:cstheme="minorHAnsi"/>
-          <w:color w:val="000000" w:themeColor="text1"/>
-          <w:sz w:val="24"/>
-          <w:szCs w:val="24"/>
-        </w:rPr>
-      </w:pPr>
-      <w:r>
-        <w:rPr>
-          <w:rFonts w:cstheme="minorHAnsi"/>
-          <w:color w:val="000000" w:themeColor="text1"/>
-          <w:sz w:val="24"/>
-          <w:szCs w:val="24"/>
-        </w:rPr>
-        <w:t>se avviene qualche cambiamento in uno dei Servizi di pagamento, l’esecuzione delle donazioni come cambierà?</w:t>
-      </w:r>
+      <w:r>
+        <w:rPr>
+          <w:rFonts w:cstheme="minorHAnsi"/>
+          <w:sz w:val="24"/>
+          <w:szCs w:val="24"/>
+        </w:rPr>
+        <w:t>nessuno</w:t>
+      </w:r>
+      <w:r>
+        <w:rPr>
+          <w:rFonts w:cstheme="minorHAnsi"/>
+          <w:color w:val="000000" w:themeColor="text1"/>
+          <w:sz w:val="24"/>
+          <w:szCs w:val="24"/>
+        </w:rPr>
+        <w:t>.</w:t>
+      </w:r>
+    </w:p>
+    <w:p>
+      <w:pPr>
+        <w:rPr>
+          <w:rFonts w:cstheme="minorHAnsi"/>
+          <w:color w:val="000000" w:themeColor="text1"/>
+          <w:sz w:val="24"/>
+          <w:szCs w:val="24"/>
+        </w:rPr>
+      </w:pPr>
+    </w:p>
+    <w:p>
+      <w:pPr>
+        <w:rPr>
+          <w:rFonts w:cstheme="minorHAnsi"/>
+          <w:b/>
+          <w:bCs/>
+          <w:color w:val="000000" w:themeColor="text1"/>
+          <w:sz w:val="38"/>
+          <w:szCs w:val="38"/>
+        </w:rPr>
+      </w:pPr>
+      <w:r>
+        <w:rPr>
+          <w:rFonts w:cstheme="minorHAnsi"/>
+          <w:b/>
+          <w:bCs/>
+          <w:color w:val="000000" w:themeColor="text1"/>
+          <w:sz w:val="38"/>
+          <w:szCs w:val="38"/>
+        </w:rPr>
+        <w:t>3. Modello di dominio</w:t>
+      </w:r>
+    </w:p>
+    <w:p>
+      <w:pPr>
+        <w:rPr>
+          <w:rFonts w:cstheme="minorHAnsi"/>
+          <w:b/>
+          <w:bCs/>
+          <w:color w:val="000000" w:themeColor="text1"/>
+          <w:sz w:val="36"/>
+          <w:szCs w:val="36"/>
+        </w:rPr>
+      </w:pPr>
+      <w:r>
+        <w:rPr>
+          <w:rFonts w:cstheme="minorHAnsi"/>
+          <w:b/>
+          <w:bCs/>
+          <w:color w:val="000000" w:themeColor="text1"/>
+          <w:sz w:val="36"/>
+          <w:szCs w:val="36"/>
+        </w:rPr>
+        <w:t>//</w:t>
+      </w:r>
+    </w:p>
+    <w:p>
+      <w:pPr>
+        <w:rPr>
+          <w:rFonts w:cstheme="minorHAnsi"/>
+          <w:b/>
+          <w:bCs/>
+          <w:color w:val="000000" w:themeColor="text1"/>
+          <w:sz w:val="36"/>
+          <w:szCs w:val="36"/>
+        </w:rPr>
+      </w:pPr>
+    </w:p>
+    <w:p>
+      <w:pPr>
+        <w:rPr>
+          <w:rFonts w:cstheme="minorHAnsi"/>
+          <w:b/>
+          <w:bCs/>
+          <w:color w:val="000000" w:themeColor="text1"/>
+          <w:sz w:val="38"/>
+          <w:szCs w:val="38"/>
+        </w:rPr>
+      </w:pPr>
+      <w:r>
+        <w:rPr>
+          <w:rFonts w:cstheme="minorHAnsi"/>
+          <w:b/>
+          <w:bCs/>
+          <w:color w:val="000000" w:themeColor="text1"/>
+          <w:sz w:val="38"/>
+          <w:szCs w:val="38"/>
+        </w:rPr>
+        <w:t>4. SSD di sistema</w:t>
+      </w:r>
+    </w:p>
+    <w:p>
+      <w:pPr>
+        <w:rPr>
+          <w:rFonts w:cstheme="minorHAnsi"/>
+          <w:b/>
+          <w:bCs/>
+          <w:color w:val="000000" w:themeColor="text1"/>
+          <w:sz w:val="32"/>
+          <w:szCs w:val="32"/>
+        </w:rPr>
+      </w:pPr>
+      <w:r>
+        <w:rPr>
+          <w:rFonts w:cstheme="minorHAnsi"/>
+          <w:b/>
+          <w:bCs/>
+          <w:color w:val="000000" w:themeColor="text1"/>
+          <w:sz w:val="32"/>
+          <w:szCs w:val="32"/>
+        </w:rPr>
+        <w:t>4.1 SSD caso d’uso UC1: Pubblicare un progetto</w:t>
+      </w:r>
+    </w:p>
+    <w:p>
+      <w:pPr>
+        <w:rPr>
+          <w:rFonts w:cstheme="minorHAnsi"/>
+          <w:b/>
+          <w:bCs/>
+          <w:color w:val="000000" w:themeColor="text1"/>
+          <w:sz w:val="32"/>
+          <w:szCs w:val="32"/>
+        </w:rPr>
+      </w:pPr>
+      <w:r>
+        <w:rPr>
+          <w:rFonts w:cstheme="minorHAnsi"/>
+          <w:b/>
+          <w:bCs/>
+          <w:color w:val="000000" w:themeColor="text1"/>
+          <w:sz w:val="32"/>
+          <w:szCs w:val="32"/>
+        </w:rPr>
+        <w:t>//</w:t>
+      </w:r>
+    </w:p>
+    <w:p>
+      <w:pPr>
+        <w:rPr>
+          <w:rFonts w:cstheme="minorHAnsi"/>
+          <w:b/>
+          <w:bCs/>
+          <w:color w:val="000000" w:themeColor="text1"/>
+          <w:sz w:val="32"/>
+          <w:szCs w:val="32"/>
+        </w:rPr>
+      </w:pPr>
+    </w:p>
+    <w:p>
+      <w:pPr>
+        <w:rPr>
+          <w:rFonts w:cstheme="minorHAnsi"/>
+          <w:b/>
+          <w:bCs/>
+          <w:color w:val="000000" w:themeColor="text1"/>
+          <w:sz w:val="32"/>
+          <w:szCs w:val="32"/>
+        </w:rPr>
+      </w:pPr>
+      <w:r>
+        <w:rPr>
+          <w:rFonts w:cstheme="minorHAnsi"/>
+          <w:b/>
+          <w:bCs/>
+          <w:color w:val="000000" w:themeColor="text1"/>
+          <w:sz w:val="32"/>
+          <w:szCs w:val="32"/>
+        </w:rPr>
+        <w:t>4.2 SSD caso d’uso UC2: Finanziare un progetto</w:t>
+      </w:r>
+    </w:p>
+    <w:p>
+      <w:pPr>
+        <w:rPr>
+          <w:rFonts w:cstheme="minorHAnsi"/>
+          <w:b/>
+          <w:bCs/>
+          <w:color w:val="000000" w:themeColor="text1"/>
+          <w:sz w:val="32"/>
+          <w:szCs w:val="32"/>
+        </w:rPr>
+      </w:pPr>
+      <w:r>
+        <w:rPr>
+          <w:rFonts w:cstheme="minorHAnsi"/>
+          <w:b/>
+          <w:bCs/>
+          <w:color w:val="000000" w:themeColor="text1"/>
+          <w:sz w:val="32"/>
+          <w:szCs w:val="32"/>
+        </w:rPr>
+        <w:t>//</w:t>
+      </w:r>
+    </w:p>
+    <w:p>
+      <w:pPr>
+        <w:rPr>
+          <w:rFonts w:cstheme="minorHAnsi"/>
+          <w:b/>
+          <w:bCs/>
+          <w:color w:val="000000" w:themeColor="text1"/>
+          <w:sz w:val="38"/>
+          <w:szCs w:val="38"/>
+        </w:rPr>
+      </w:pPr>
+    </w:p>
+    <w:p>
+      <w:pPr>
+        <w:rPr>
+          <w:b/>
+          <w:bCs/>
+          <w:sz w:val="38"/>
+          <w:szCs w:val="38"/>
+        </w:rPr>
+      </w:pPr>
+      <w:r>
+        <w:rPr>
+          <w:b/>
+          <w:bCs/>
+          <w:sz w:val="38"/>
+          <w:szCs w:val="38"/>
+        </w:rPr>
+        <w:t xml:space="preserve">5. </w:t>
+      </w:r>
+      <w:r>
+        <w:rPr>
+          <w:b/>
+          <w:bCs/>
+          <w:sz w:val="38"/>
+          <w:szCs w:val="38"/>
+        </w:rPr>
+        <w:t xml:space="preserve">Contratti delle </w:t>
+      </w:r>
+      <w:r>
+        <w:rPr>
+          <w:b/>
+          <w:bCs/>
+          <w:sz w:val="38"/>
+          <w:szCs w:val="38"/>
+        </w:rPr>
+        <w:t>operazioni</w:t>
+      </w:r>
+    </w:p>
+    <w:p>
+      <w:pPr>
+        <w:rPr>
+          <w:rFonts w:cstheme="minorHAnsi"/>
+          <w:b/>
+          <w:bCs/>
+          <w:color w:val="000000" w:themeColor="text1"/>
+          <w:sz w:val="32"/>
+          <w:szCs w:val="32"/>
+        </w:rPr>
+      </w:pPr>
+      <w:r>
+        <w:rPr>
+          <w:rFonts w:cstheme="minorHAnsi"/>
+          <w:b/>
+          <w:bCs/>
+          <w:color w:val="000000" w:themeColor="text1"/>
+          <w:sz w:val="32"/>
+          <w:szCs w:val="32"/>
+        </w:rPr>
+        <w:t xml:space="preserve">5.1 </w:t>
+      </w:r>
+      <w:r>
+        <w:rPr>
+          <w:rFonts w:cstheme="minorHAnsi"/>
+          <w:b/>
+          <w:bCs/>
+          <w:color w:val="000000" w:themeColor="text1"/>
+          <w:sz w:val="32"/>
+          <w:szCs w:val="32"/>
+        </w:rPr>
+        <w:t xml:space="preserve">Contratto CO1: </w:t>
+      </w:r>
+      <w:proofErr w:type="spellStart"/>
+      <w:r>
+        <w:rPr>
+          <w:rFonts w:cstheme="minorHAnsi"/>
+          <w:b/>
+          <w:bCs/>
+          <w:color w:val="000000" w:themeColor="text1"/>
+          <w:sz w:val="32"/>
+          <w:szCs w:val="32"/>
+        </w:rPr>
+        <w:t>pubblicaProgetto</w:t>
+      </w:r>
+      <w:proofErr w:type="spellEnd"/>
+    </w:p>
+    <w:p>
+      <w:pPr>
+        <w:rPr>
+          <w:rFonts w:cstheme="minorHAnsi"/>
+          <w:color w:val="000000" w:themeColor="text1"/>
+          <w:sz w:val="24"/>
+          <w:szCs w:val="24"/>
+          <w:u w:val="single"/>
+        </w:rPr>
+      </w:pPr>
+      <w:r>
+        <w:rPr>
+          <w:rFonts w:cstheme="minorHAnsi"/>
+          <w:b/>
+          <w:bCs/>
+          <w:color w:val="000000" w:themeColor="text1"/>
+          <w:sz w:val="24"/>
+          <w:szCs w:val="24"/>
+        </w:rPr>
+        <w:t>Operazione</w:t>
+      </w:r>
+      <w:r>
+        <w:rPr>
+          <w:rFonts w:cstheme="minorHAnsi"/>
+          <w:b/>
+          <w:bCs/>
+          <w:color w:val="000000" w:themeColor="text1"/>
+          <w:sz w:val="24"/>
+          <w:szCs w:val="24"/>
+        </w:rPr>
+        <w:t xml:space="preserve">: </w:t>
+      </w:r>
+      <w:proofErr w:type="spellStart"/>
+      <w:r>
+        <w:rPr>
+          <w:rFonts w:cstheme="minorHAnsi"/>
+          <w:color w:val="000000" w:themeColor="text1"/>
+          <w:sz w:val="24"/>
+          <w:szCs w:val="24"/>
+        </w:rPr>
+        <w:t>pubblicaProgett</w:t>
+      </w:r>
+      <w:r>
+        <w:rPr>
+          <w:rFonts w:cstheme="minorHAnsi"/>
+          <w:color w:val="000000" w:themeColor="text1"/>
+          <w:sz w:val="24"/>
+          <w:szCs w:val="24"/>
+        </w:rPr>
+        <w:t>o</w:t>
+      </w:r>
+      <w:proofErr w:type="spellEnd"/>
+    </w:p>
+    <w:p>
+      <w:pPr>
+        <w:jc w:val="both"/>
+        <w:rPr>
+          <w:rFonts w:cstheme="minorHAnsi"/>
+          <w:color w:val="000000" w:themeColor="text1"/>
+          <w:sz w:val="24"/>
+          <w:szCs w:val="24"/>
+        </w:rPr>
+      </w:pPr>
+      <w:r>
+        <w:rPr>
+          <w:rFonts w:cstheme="minorHAnsi"/>
+          <w:b/>
+          <w:bCs/>
+          <w:color w:val="000000" w:themeColor="text1"/>
+          <w:sz w:val="24"/>
+          <w:szCs w:val="24"/>
+        </w:rPr>
+        <w:t>Riferimenti</w:t>
+      </w:r>
+      <w:r>
+        <w:rPr>
+          <w:rFonts w:cstheme="minorHAnsi"/>
+          <w:color w:val="000000" w:themeColor="text1"/>
+          <w:sz w:val="24"/>
+          <w:szCs w:val="24"/>
+        </w:rPr>
+        <w:t>: caso d’uso: Pubblicare un progetto</w:t>
+      </w:r>
+    </w:p>
+    <w:p>
+      <w:pPr>
+        <w:jc w:val="both"/>
+        <w:rPr>
+          <w:rFonts w:cstheme="minorHAnsi"/>
+          <w:color w:val="000000" w:themeColor="text1"/>
+          <w:sz w:val="24"/>
+          <w:szCs w:val="24"/>
+        </w:rPr>
+      </w:pPr>
+      <w:r>
+        <w:rPr>
+          <w:rFonts w:cstheme="minorHAnsi"/>
+          <w:b/>
+          <w:bCs/>
+          <w:color w:val="000000" w:themeColor="text1"/>
+          <w:sz w:val="24"/>
+          <w:szCs w:val="24"/>
+        </w:rPr>
+        <w:t>Pre-Condizioni:</w:t>
+      </w:r>
+      <w:r>
+        <w:rPr>
+          <w:rFonts w:cstheme="minorHAnsi"/>
+          <w:color w:val="000000" w:themeColor="text1"/>
+          <w:sz w:val="24"/>
+          <w:szCs w:val="24"/>
+        </w:rPr>
+        <w:t xml:space="preserve"> </w:t>
+      </w:r>
+      <w:r>
+        <w:rPr>
+          <w:rFonts w:cstheme="minorHAnsi"/>
+          <w:color w:val="000000" w:themeColor="text1"/>
+          <w:sz w:val="24"/>
+          <w:szCs w:val="24"/>
+        </w:rPr>
+        <w:t xml:space="preserve">il publisher </w:t>
+      </w:r>
+      <w:r>
+        <w:rPr>
+          <w:rFonts w:cstheme="minorHAnsi"/>
+          <w:color w:val="000000" w:themeColor="text1"/>
+          <w:sz w:val="24"/>
+          <w:szCs w:val="24"/>
+        </w:rPr>
+        <w:t>ha effettuato l’accesso correttamente.</w:t>
+      </w:r>
+    </w:p>
+    <w:p>
+      <w:pPr>
+        <w:jc w:val="both"/>
+        <w:rPr>
+          <w:rFonts w:cstheme="minorHAnsi"/>
+          <w:b/>
+          <w:bCs/>
+          <w:color w:val="000000" w:themeColor="text1"/>
+          <w:sz w:val="24"/>
+          <w:szCs w:val="24"/>
+        </w:rPr>
+      </w:pPr>
+      <w:r>
+        <w:rPr>
+          <w:rFonts w:cstheme="minorHAnsi"/>
+          <w:b/>
+          <w:bCs/>
+          <w:color w:val="000000" w:themeColor="text1"/>
+          <w:sz w:val="24"/>
+          <w:szCs w:val="24"/>
+        </w:rPr>
+        <w:t xml:space="preserve">Post-Condizioni: </w:t>
+      </w:r>
+    </w:p>
+    <w:p>
+      <w:pPr>
+        <w:ind w:firstLine="708"/>
+        <w:jc w:val="both"/>
+        <w:rPr>
+          <w:rFonts w:cstheme="minorHAnsi"/>
+          <w:color w:val="000000" w:themeColor="text1"/>
+          <w:sz w:val="24"/>
+          <w:szCs w:val="24"/>
+        </w:rPr>
+      </w:pPr>
+      <w:r>
+        <w:rPr>
+          <w:rFonts w:cstheme="minorHAnsi"/>
+          <w:color w:val="000000" w:themeColor="text1"/>
+          <w:sz w:val="24"/>
+          <w:szCs w:val="24"/>
+        </w:rPr>
+        <w:t>- è stata creata un’istanza P di progetto con i dati inseriti dal publisher</w:t>
+      </w:r>
+    </w:p>
+    <w:p>
+      <w:pPr>
+        <w:ind w:firstLine="708"/>
+        <w:jc w:val="both"/>
+        <w:rPr>
+          <w:rFonts w:cstheme="minorHAnsi"/>
+          <w:color w:val="000000" w:themeColor="text1"/>
+          <w:sz w:val="24"/>
+          <w:szCs w:val="24"/>
+        </w:rPr>
+      </w:pPr>
+      <w:r>
+        <w:rPr>
+          <w:rFonts w:cstheme="minorHAnsi"/>
+          <w:color w:val="000000" w:themeColor="text1"/>
+          <w:sz w:val="24"/>
+          <w:szCs w:val="24"/>
+        </w:rPr>
+        <w:t>- è stata associata l’istanza P di progetto all’istanza A di publisher</w:t>
+      </w:r>
+    </w:p>
+    <w:p>
+      <w:pPr>
+        <w:ind w:firstLine="708"/>
+        <w:jc w:val="both"/>
+        <w:rPr>
+          <w:rFonts w:cstheme="minorHAnsi"/>
+          <w:color w:val="000000" w:themeColor="text1"/>
+          <w:sz w:val="24"/>
+          <w:szCs w:val="24"/>
+        </w:rPr>
+      </w:pPr>
+    </w:p>
+    <w:p>
+      <w:pPr>
+        <w:rPr>
+          <w:rFonts w:cstheme="minorHAnsi"/>
+          <w:b/>
+          <w:bCs/>
+          <w:color w:val="000000" w:themeColor="text1"/>
+          <w:sz w:val="28"/>
+          <w:szCs w:val="28"/>
+        </w:rPr>
+      </w:pPr>
+    </w:p>
+    <w:p>
+      <w:pPr>
+        <w:rPr>
+          <w:rFonts w:cstheme="minorHAnsi"/>
+          <w:b/>
+          <w:bCs/>
+          <w:color w:val="000000" w:themeColor="text1"/>
+          <w:sz w:val="28"/>
+          <w:szCs w:val="28"/>
+        </w:rPr>
+      </w:pPr>
+    </w:p>
+    <w:p>
+      <w:pPr>
+        <w:rPr>
+          <w:rFonts w:cstheme="minorHAnsi"/>
+          <w:b/>
+          <w:bCs/>
+          <w:color w:val="000000" w:themeColor="text1"/>
+          <w:sz w:val="28"/>
+          <w:szCs w:val="28"/>
+        </w:rPr>
+      </w:pPr>
+    </w:p>
+    <w:p>
+      <w:pPr>
+        <w:rPr>
+          <w:rFonts w:cstheme="minorHAnsi"/>
+          <w:b/>
+          <w:bCs/>
+          <w:color w:val="000000" w:themeColor="text1"/>
+          <w:sz w:val="32"/>
+          <w:szCs w:val="32"/>
+        </w:rPr>
+      </w:pPr>
+      <w:r>
+        <w:rPr>
+          <w:rFonts w:cstheme="minorHAnsi"/>
+          <w:b/>
+          <w:bCs/>
+          <w:color w:val="000000" w:themeColor="text1"/>
+          <w:sz w:val="32"/>
+          <w:szCs w:val="32"/>
+        </w:rPr>
+        <w:t xml:space="preserve">5.1 </w:t>
+      </w:r>
+      <w:r>
+        <w:rPr>
+          <w:rFonts w:cstheme="minorHAnsi"/>
+          <w:b/>
+          <w:bCs/>
+          <w:color w:val="000000" w:themeColor="text1"/>
+          <w:sz w:val="32"/>
+          <w:szCs w:val="32"/>
+        </w:rPr>
+        <w:t>Contratto CO</w:t>
+      </w:r>
+      <w:r>
+        <w:rPr>
+          <w:rFonts w:cstheme="minorHAnsi"/>
+          <w:b/>
+          <w:bCs/>
+          <w:color w:val="000000" w:themeColor="text1"/>
+          <w:sz w:val="32"/>
+          <w:szCs w:val="32"/>
+        </w:rPr>
+        <w:t>2</w:t>
+      </w:r>
+      <w:r>
+        <w:rPr>
+          <w:rFonts w:cstheme="minorHAnsi"/>
+          <w:b/>
+          <w:bCs/>
+          <w:color w:val="000000" w:themeColor="text1"/>
+          <w:sz w:val="32"/>
+          <w:szCs w:val="32"/>
+        </w:rPr>
+        <w:t>:</w:t>
+      </w:r>
+      <w:r>
+        <w:rPr>
+          <w:rFonts w:cstheme="minorHAnsi"/>
+          <w:b/>
+          <w:bCs/>
+          <w:color w:val="000000" w:themeColor="text1"/>
+          <w:sz w:val="32"/>
+          <w:szCs w:val="32"/>
+        </w:rPr>
+        <w:t xml:space="preserve"> </w:t>
+      </w:r>
+      <w:proofErr w:type="spellStart"/>
+      <w:r>
+        <w:rPr>
+          <w:rFonts w:cstheme="minorHAnsi"/>
+          <w:b/>
+          <w:bCs/>
+          <w:color w:val="000000" w:themeColor="text1"/>
+          <w:sz w:val="32"/>
+          <w:szCs w:val="32"/>
+        </w:rPr>
+        <w:t>finanziaProgetto</w:t>
+      </w:r>
+      <w:proofErr w:type="spellEnd"/>
+    </w:p>
+    <w:p>
+      <w:pPr>
+        <w:rPr>
+          <w:rFonts w:cstheme="minorHAnsi"/>
+          <w:b/>
+          <w:bCs/>
+          <w:color w:val="000000" w:themeColor="text1"/>
+          <w:sz w:val="24"/>
+          <w:szCs w:val="24"/>
+        </w:rPr>
+      </w:pPr>
+      <w:r>
+        <w:rPr>
+          <w:rFonts w:cstheme="minorHAnsi"/>
+          <w:b/>
+          <w:bCs/>
+          <w:color w:val="000000" w:themeColor="text1"/>
+          <w:sz w:val="24"/>
+          <w:szCs w:val="24"/>
+        </w:rPr>
+        <w:t xml:space="preserve">Operazione: </w:t>
+      </w:r>
+      <w:proofErr w:type="spellStart"/>
+      <w:r>
+        <w:rPr>
+          <w:rFonts w:cstheme="minorHAnsi"/>
+          <w:color w:val="000000" w:themeColor="text1"/>
+          <w:sz w:val="24"/>
+          <w:szCs w:val="24"/>
+        </w:rPr>
+        <w:t>finanziaProgetto</w:t>
+      </w:r>
+      <w:proofErr w:type="spellEnd"/>
+    </w:p>
+    <w:p>
+      <w:pPr>
+        <w:jc w:val="both"/>
+        <w:rPr>
+          <w:rFonts w:cstheme="minorHAnsi"/>
+          <w:color w:val="000000" w:themeColor="text1"/>
+          <w:sz w:val="24"/>
+          <w:szCs w:val="24"/>
+        </w:rPr>
+      </w:pPr>
+      <w:r>
+        <w:rPr>
+          <w:rFonts w:cstheme="minorHAnsi"/>
+          <w:b/>
+          <w:bCs/>
+          <w:color w:val="000000" w:themeColor="text1"/>
+          <w:sz w:val="24"/>
+          <w:szCs w:val="24"/>
+        </w:rPr>
+        <w:t xml:space="preserve">Riferimenti: </w:t>
+      </w:r>
+      <w:r>
+        <w:rPr>
+          <w:rFonts w:cstheme="minorHAnsi"/>
+          <w:color w:val="000000" w:themeColor="text1"/>
+          <w:sz w:val="24"/>
+          <w:szCs w:val="24"/>
+        </w:rPr>
+        <w:t>caso d’uso: Finanziare un progetto</w:t>
+      </w:r>
+    </w:p>
+    <w:p>
+      <w:pPr>
+        <w:jc w:val="both"/>
+        <w:rPr>
+          <w:rFonts w:cstheme="minorHAnsi"/>
+          <w:color w:val="000000" w:themeColor="text1"/>
+          <w:sz w:val="24"/>
+          <w:szCs w:val="24"/>
+        </w:rPr>
+      </w:pPr>
+      <w:r>
+        <w:rPr>
+          <w:rFonts w:cstheme="minorHAnsi"/>
+          <w:b/>
+          <w:bCs/>
+          <w:color w:val="000000" w:themeColor="text1"/>
+          <w:sz w:val="24"/>
+          <w:szCs w:val="24"/>
+        </w:rPr>
+        <w:t xml:space="preserve">Pre-Condizioni: </w:t>
+      </w:r>
+      <w:r>
+        <w:rPr>
+          <w:rFonts w:cstheme="minorHAnsi"/>
+          <w:color w:val="000000" w:themeColor="text1"/>
+          <w:sz w:val="24"/>
+          <w:szCs w:val="24"/>
+        </w:rPr>
+        <w:t xml:space="preserve">il </w:t>
+      </w:r>
+      <w:r>
+        <w:rPr>
+          <w:rFonts w:cstheme="minorHAnsi"/>
+          <w:color w:val="000000" w:themeColor="text1"/>
+          <w:sz w:val="24"/>
+          <w:szCs w:val="24"/>
+        </w:rPr>
+        <w:t>finanziatore</w:t>
+      </w:r>
+      <w:r>
+        <w:rPr>
+          <w:rFonts w:cstheme="minorHAnsi"/>
+          <w:color w:val="000000" w:themeColor="text1"/>
+          <w:sz w:val="24"/>
+          <w:szCs w:val="24"/>
+        </w:rPr>
+        <w:t xml:space="preserve"> ha effettuato l’accesso correttamente.</w:t>
+      </w:r>
+    </w:p>
+    <w:p>
+      <w:pPr>
+        <w:jc w:val="both"/>
+        <w:rPr>
+          <w:rFonts w:cstheme="minorHAnsi"/>
+          <w:b/>
+          <w:bCs/>
+          <w:color w:val="000000" w:themeColor="text1"/>
+          <w:sz w:val="24"/>
+          <w:szCs w:val="24"/>
+        </w:rPr>
+      </w:pPr>
+      <w:r>
+        <w:rPr>
+          <w:rFonts w:cstheme="minorHAnsi"/>
+          <w:b/>
+          <w:bCs/>
+          <w:color w:val="000000" w:themeColor="text1"/>
+          <w:sz w:val="24"/>
+          <w:szCs w:val="24"/>
+        </w:rPr>
+        <w:t xml:space="preserve">Post-Condizioni: </w:t>
+      </w:r>
+    </w:p>
+    <w:p>
+      <w:pPr>
+        <w:ind w:firstLine="708"/>
+        <w:jc w:val="both"/>
+        <w:rPr>
+          <w:rFonts w:cstheme="minorHAnsi"/>
+          <w:color w:val="000000" w:themeColor="text1"/>
+          <w:sz w:val="24"/>
+          <w:szCs w:val="24"/>
+        </w:rPr>
+      </w:pPr>
+      <w:r>
+        <w:rPr>
+          <w:rFonts w:cstheme="minorHAnsi"/>
+          <w:color w:val="000000" w:themeColor="text1"/>
+          <w:sz w:val="24"/>
+          <w:szCs w:val="24"/>
+        </w:rPr>
+        <w:t xml:space="preserve">- </w:t>
+      </w:r>
+      <w:r>
+        <w:rPr>
+          <w:rFonts w:cstheme="minorHAnsi"/>
+          <w:color w:val="000000" w:themeColor="text1"/>
+          <w:sz w:val="24"/>
+          <w:szCs w:val="24"/>
+        </w:rPr>
+        <w:t>è stata</w:t>
+      </w:r>
+      <w:r>
+        <w:rPr>
+          <w:rFonts w:cstheme="minorHAnsi"/>
+          <w:color w:val="000000" w:themeColor="text1"/>
+          <w:sz w:val="24"/>
+          <w:szCs w:val="24"/>
+        </w:rPr>
+        <w:t xml:space="preserve"> </w:t>
+      </w:r>
+      <w:r>
+        <w:rPr>
+          <w:rFonts w:cstheme="minorHAnsi"/>
+          <w:color w:val="000000" w:themeColor="text1"/>
+          <w:sz w:val="24"/>
+          <w:szCs w:val="24"/>
+        </w:rPr>
+        <w:t xml:space="preserve">aggiornata la lista contente tutte le donazioni fatte dal </w:t>
+      </w:r>
+      <w:proofErr w:type="spellStart"/>
+      <w:r>
+        <w:rPr>
+          <w:rFonts w:cstheme="minorHAnsi"/>
+          <w:color w:val="000000" w:themeColor="text1"/>
+          <w:sz w:val="24"/>
+          <w:szCs w:val="24"/>
+        </w:rPr>
+        <w:t>finaziatore</w:t>
+      </w:r>
+      <w:proofErr w:type="spellEnd"/>
+      <w:r>
+        <w:rPr>
+          <w:rFonts w:cstheme="minorHAnsi"/>
+          <w:color w:val="000000" w:themeColor="text1"/>
+          <w:sz w:val="24"/>
+          <w:szCs w:val="24"/>
+        </w:rPr>
+        <w:t xml:space="preserve"> </w:t>
+      </w:r>
+    </w:p>
+    <w:p>
+      <w:pPr>
+        <w:ind w:firstLine="708"/>
+        <w:jc w:val="both"/>
+        <w:rPr>
+          <w:rFonts w:cstheme="minorHAnsi"/>
+          <w:b/>
+          <w:bCs/>
+          <w:color w:val="000000" w:themeColor="text1"/>
+          <w:sz w:val="24"/>
+          <w:szCs w:val="24"/>
+        </w:rPr>
+      </w:pPr>
+      <w:r>
+        <w:rPr>
+          <w:rFonts w:cstheme="minorHAnsi"/>
+          <w:color w:val="000000" w:themeColor="text1"/>
+          <w:sz w:val="24"/>
+          <w:szCs w:val="24"/>
+        </w:rPr>
+        <w:t>- l’importo della donazione è stata aggiunto al progetto selezionato</w:t>
+      </w:r>
+    </w:p>
+    <w:p>
+      <w:pPr>
+        <w:jc w:val="both"/>
+        <w:rPr>
+          <w:rFonts w:cstheme="minorHAnsi"/>
+          <w:color w:val="000000" w:themeColor="text1"/>
+          <w:sz w:val="24"/>
+          <w:szCs w:val="24"/>
+          <w:u w:val="single"/>
+        </w:rPr>
+      </w:pPr>
+    </w:p>
+    <w:p>
+      <w:pPr>
+        <w:ind w:firstLine="708"/>
+        <w:jc w:val="both"/>
+        <w:rPr>
+          <w:rFonts w:cstheme="minorHAnsi"/>
+          <w:color w:val="000000" w:themeColor="text1"/>
+          <w:sz w:val="24"/>
+          <w:szCs w:val="24"/>
+        </w:rPr>
+      </w:pPr>
+    </w:p>
+    <w:p>
+      <w:pPr>
+        <w:jc w:val="both"/>
+        <w:rPr>
+          <w:rFonts w:cstheme="minorHAnsi"/>
+          <w:b/>
+          <w:bCs/>
+          <w:color w:val="000000" w:themeColor="text1"/>
+          <w:sz w:val="24"/>
+          <w:szCs w:val="24"/>
+        </w:rPr>
+      </w:pPr>
     </w:p>
     <w:sectPr>
       <w:pgSz w:w="11906" w:h="16838"/>

</xml_diff>

<commit_message>
Apuunti e doc aggiornati.
</commit_message>
<xml_diff>
--- a/Progetto/Documento dei requisiti.docx
+++ b/Progetto/Documento dei requisiti.docx
@@ -443,7 +443,7 @@
           <w:sz w:val="20"/>
           <w:szCs w:val="20"/>
         </w:rPr>
-        <w:t>pubblicaProgetto</w:t>
+        <w:t>inviaDatiProgetto</w:t>
       </w:r>
       <w:proofErr w:type="spellEnd"/>
       <w:r>
@@ -472,6 +472,27 @@
           <w:sz w:val="20"/>
           <w:szCs w:val="20"/>
         </w:rPr>
+        <w:t>inviaDatiPersonali</w:t>
+      </w:r>
+      <w:proofErr w:type="spellEnd"/>
+      <w:r>
+        <w:rPr>
+          <w:rFonts w:cstheme="minorHAnsi"/>
+          <w:color w:val="000000" w:themeColor="text1"/>
+          <w:sz w:val="20"/>
+          <w:szCs w:val="20"/>
+        </w:rPr>
+        <w:br/>
+        <w:t xml:space="preserve">5.3 Contratto CO3: </w:t>
+      </w:r>
+      <w:proofErr w:type="spellStart"/>
+      <w:r>
+        <w:rPr>
+          <w:rFonts w:cstheme="minorHAnsi"/>
+          <w:color w:val="000000" w:themeColor="text1"/>
+          <w:sz w:val="20"/>
+          <w:szCs w:val="20"/>
+        </w:rPr>
         <w:t>finanziaProgetto</w:t>
       </w:r>
       <w:proofErr w:type="spellEnd"/>
@@ -875,28 +896,6 @@
       <w:pPr>
         <w:rPr>
           <w:rFonts w:cstheme="minorHAnsi"/>
-          <w:color w:val="000000" w:themeColor="text1"/>
-          <w:sz w:val="24"/>
-          <w:szCs w:val="24"/>
-          <w:u w:val="single"/>
-        </w:rPr>
-      </w:pPr>
-    </w:p>
-    <w:p>
-      <w:pPr>
-        <w:rPr>
-          <w:rFonts w:cstheme="minorHAnsi"/>
-          <w:color w:val="000000" w:themeColor="text1"/>
-          <w:sz w:val="24"/>
-          <w:szCs w:val="24"/>
-          <w:u w:val="single"/>
-        </w:rPr>
-      </w:pPr>
-    </w:p>
-    <w:p>
-      <w:pPr>
-        <w:rPr>
-          <w:rFonts w:cstheme="minorHAnsi"/>
           <w:b/>
           <w:bCs/>
           <w:color w:val="000000" w:themeColor="text1"/>
@@ -961,18 +960,6 @@
         </w:rPr>
         <w:t>//</w:t>
       </w:r>
-    </w:p>
-    <w:p>
-      <w:pPr>
-        <w:rPr>
-          <w:rFonts w:cstheme="minorHAnsi"/>
-          <w:b/>
-          <w:bCs/>
-          <w:color w:val="000000" w:themeColor="text1"/>
-          <w:sz w:val="32"/>
-          <w:szCs w:val="32"/>
-        </w:rPr>
-      </w:pPr>
     </w:p>
     <w:p>
       <w:pPr>
@@ -994,32 +981,6 @@
           <w:b/>
           <w:bCs/>
           <w:color w:val="000000" w:themeColor="text1"/>
-          <w:sz w:val="32"/>
-          <w:szCs w:val="32"/>
-          <w:u w:val="single"/>
-        </w:rPr>
-      </w:pPr>
-    </w:p>
-    <w:p>
-      <w:pPr>
-        <w:rPr>
-          <w:rFonts w:cstheme="minorHAnsi"/>
-          <w:b/>
-          <w:bCs/>
-          <w:color w:val="000000" w:themeColor="text1"/>
-          <w:sz w:val="32"/>
-          <w:szCs w:val="32"/>
-          <w:u w:val="single"/>
-        </w:rPr>
-      </w:pPr>
-    </w:p>
-    <w:p>
-      <w:pPr>
-        <w:rPr>
-          <w:rFonts w:cstheme="minorHAnsi"/>
-          <w:b/>
-          <w:bCs/>
-          <w:color w:val="000000" w:themeColor="text1"/>
           <w:sz w:val="36"/>
           <w:szCs w:val="36"/>
           <w:u w:val="single"/>
@@ -1091,6 +1052,7 @@
           <w:sz w:val="24"/>
           <w:szCs w:val="24"/>
         </w:rPr>
+        <w:lastRenderedPageBreak/>
         <w:t>Portata:</w:t>
       </w:r>
       <w:r>
@@ -1257,6 +1219,30 @@
     </w:p>
     <w:p>
       <w:pPr>
+        <w:pStyle w:val="Paragrafoelenco"/>
+        <w:numPr>
+          <w:ilvl w:val="0"/>
+          <w:numId w:val="6"/>
+        </w:numPr>
+        <w:rPr>
+          <w:rFonts w:cstheme="minorHAnsi"/>
+          <w:color w:val="000000" w:themeColor="text1"/>
+          <w:sz w:val="24"/>
+          <w:szCs w:val="24"/>
+        </w:rPr>
+      </w:pPr>
+      <w:r>
+        <w:rPr>
+          <w:rFonts w:cstheme="minorHAnsi"/>
+          <w:color w:val="000000" w:themeColor="text1"/>
+          <w:sz w:val="24"/>
+          <w:szCs w:val="24"/>
+        </w:rPr>
+        <w:t>Sistema: gestisce la pubblicazione del progetto.</w:t>
+      </w:r>
+    </w:p>
+    <w:p>
+      <w:pPr>
         <w:rPr>
           <w:rFonts w:cstheme="minorHAnsi"/>
           <w:color w:val="000000" w:themeColor="text1"/>
@@ -1513,34 +1499,7 @@
           <w:sz w:val="24"/>
           <w:szCs w:val="24"/>
         </w:rPr>
-        <w:t xml:space="preserve">Il </w:t>
-      </w:r>
-      <w:r>
-        <w:rPr>
-          <w:rFonts w:cstheme="minorHAnsi"/>
-          <w:color w:val="000000" w:themeColor="text1"/>
-          <w:sz w:val="24"/>
-          <w:szCs w:val="24"/>
-        </w:rPr>
-        <w:t>p</w:t>
-      </w:r>
-      <w:r>
-        <w:rPr>
-          <w:rFonts w:cstheme="minorHAnsi"/>
-          <w:color w:val="000000" w:themeColor="text1"/>
-          <w:sz w:val="24"/>
-          <w:szCs w:val="24"/>
-        </w:rPr>
-        <w:t xml:space="preserve">ublisher </w:t>
-      </w:r>
-      <w:r>
-        <w:rPr>
-          <w:rFonts w:cstheme="minorHAnsi"/>
-          <w:color w:val="000000" w:themeColor="text1"/>
-          <w:sz w:val="24"/>
-          <w:szCs w:val="24"/>
-        </w:rPr>
-        <w:t>inserisce tutte le informazioni necessarie riguardo il progetto.</w:t>
+        <w:t>Il publisher inserisce titolo, descrizione, immagini, video, membri del progetto con eventuali foto, importo, data inizio e data fine.</w:t>
       </w:r>
     </w:p>
     <w:p>
@@ -1564,25 +1523,7 @@
           <w:sz w:val="24"/>
           <w:szCs w:val="24"/>
         </w:rPr>
-        <w:t xml:space="preserve">Il publisher </w:t>
-      </w:r>
-      <w:r>
-        <w:rPr>
-          <w:rFonts w:cstheme="minorHAnsi"/>
-          <w:color w:val="000000" w:themeColor="text1"/>
-          <w:sz w:val="24"/>
-          <w:szCs w:val="24"/>
-        </w:rPr>
-        <w:t>inserisce ulteriori informazioni personali</w:t>
-      </w:r>
-      <w:r>
-        <w:rPr>
-          <w:rFonts w:cstheme="minorHAnsi"/>
-          <w:color w:val="000000" w:themeColor="text1"/>
-          <w:sz w:val="24"/>
-          <w:szCs w:val="24"/>
-        </w:rPr>
-        <w:t>.</w:t>
+        <w:t>Il sistema controlla i dati inseriti.</w:t>
       </w:r>
     </w:p>
     <w:p>
@@ -1606,6 +1547,96 @@
           <w:sz w:val="24"/>
           <w:szCs w:val="24"/>
         </w:rPr>
+        <w:t>Il sistema invita l’utente a inserire informazioni personali.</w:t>
+      </w:r>
+    </w:p>
+    <w:p>
+      <w:pPr>
+        <w:pStyle w:val="Paragrafoelenco"/>
+        <w:numPr>
+          <w:ilvl w:val="0"/>
+          <w:numId w:val="4"/>
+        </w:numPr>
+        <w:rPr>
+          <w:rFonts w:cstheme="minorHAnsi"/>
+          <w:color w:val="000000" w:themeColor="text1"/>
+          <w:sz w:val="24"/>
+          <w:szCs w:val="24"/>
+        </w:rPr>
+      </w:pPr>
+      <w:r>
+        <w:rPr>
+          <w:rFonts w:cstheme="minorHAnsi"/>
+          <w:color w:val="000000" w:themeColor="text1"/>
+          <w:sz w:val="24"/>
+          <w:szCs w:val="24"/>
+        </w:rPr>
+        <w:t xml:space="preserve">Il publisher </w:t>
+      </w:r>
+      <w:r>
+        <w:rPr>
+          <w:rFonts w:cstheme="minorHAnsi"/>
+          <w:color w:val="000000" w:themeColor="text1"/>
+          <w:sz w:val="24"/>
+          <w:szCs w:val="24"/>
+        </w:rPr>
+        <w:t xml:space="preserve">inserisce </w:t>
+      </w:r>
+      <w:r>
+        <w:rPr>
+          <w:rFonts w:cstheme="minorHAnsi"/>
+          <w:color w:val="000000" w:themeColor="text1"/>
+          <w:sz w:val="24"/>
+          <w:szCs w:val="24"/>
+        </w:rPr>
+        <w:t>documento di riconoscimento, metodo di pagamento, e-mail e numero di telefono.</w:t>
+      </w:r>
+    </w:p>
+    <w:p>
+      <w:pPr>
+        <w:pStyle w:val="Paragrafoelenco"/>
+        <w:numPr>
+          <w:ilvl w:val="0"/>
+          <w:numId w:val="4"/>
+        </w:numPr>
+        <w:rPr>
+          <w:rFonts w:cstheme="minorHAnsi"/>
+          <w:color w:val="000000" w:themeColor="text1"/>
+          <w:sz w:val="24"/>
+          <w:szCs w:val="24"/>
+        </w:rPr>
+      </w:pPr>
+      <w:r>
+        <w:rPr>
+          <w:rFonts w:cstheme="minorHAnsi"/>
+          <w:color w:val="000000" w:themeColor="text1"/>
+          <w:sz w:val="24"/>
+          <w:szCs w:val="24"/>
+        </w:rPr>
+        <w:t>Il sistema controlla i dati inseriti.</w:t>
+      </w:r>
+    </w:p>
+    <w:p>
+      <w:pPr>
+        <w:pStyle w:val="Paragrafoelenco"/>
+        <w:numPr>
+          <w:ilvl w:val="0"/>
+          <w:numId w:val="4"/>
+        </w:numPr>
+        <w:rPr>
+          <w:rFonts w:cstheme="minorHAnsi"/>
+          <w:color w:val="000000" w:themeColor="text1"/>
+          <w:sz w:val="24"/>
+          <w:szCs w:val="24"/>
+        </w:rPr>
+      </w:pPr>
+      <w:r>
+        <w:rPr>
+          <w:rFonts w:cstheme="minorHAnsi"/>
+          <w:color w:val="000000" w:themeColor="text1"/>
+          <w:sz w:val="24"/>
+          <w:szCs w:val="24"/>
+        </w:rPr>
         <w:t>Il sistema approva il progetto che</w:t>
       </w:r>
       <w:r>
@@ -1737,7 +1768,25 @@
           <w:sz w:val="24"/>
           <w:szCs w:val="24"/>
         </w:rPr>
-        <w:t>2) Tornata la connessione, il publisher continua la pubblicazione.</w:t>
+        <w:t>2) Tornata la connessione, il publisher continua la pubblicazione</w:t>
+      </w:r>
+      <w:r>
+        <w:rPr>
+          <w:rFonts w:cstheme="minorHAnsi"/>
+          <w:color w:val="000000" w:themeColor="text1"/>
+          <w:sz w:val="24"/>
+          <w:szCs w:val="24"/>
+        </w:rPr>
+        <w:t xml:space="preserve"> riprendendo da dove aveva lasciato</w:t>
+      </w:r>
+      <w:r>
+        <w:rPr>
+          <w:rFonts w:cstheme="minorHAnsi"/>
+          <w:color w:val="000000" w:themeColor="text1"/>
+          <w:sz w:val="24"/>
+          <w:szCs w:val="24"/>
+        </w:rPr>
+        <w:t>.</w:t>
       </w:r>
       <w:r>
         <w:rPr>
@@ -1766,6 +1815,24 @@
           <w:szCs w:val="24"/>
         </w:rPr>
         <w:tab/>
+      </w:r>
+    </w:p>
+    <w:p>
+      <w:pPr>
+        <w:rPr>
+          <w:rFonts w:cstheme="minorHAnsi"/>
+          <w:color w:val="000000" w:themeColor="text1"/>
+          <w:sz w:val="24"/>
+          <w:szCs w:val="24"/>
+        </w:rPr>
+      </w:pPr>
+      <w:r>
+        <w:rPr>
+          <w:rFonts w:cstheme="minorHAnsi"/>
+          <w:color w:val="000000" w:themeColor="text1"/>
+          <w:sz w:val="24"/>
+          <w:szCs w:val="24"/>
+        </w:rPr>
         <w:t>*b: in qualsiasi momento il publisher decide di mettere in pausa la pubblicazione:</w:t>
       </w:r>
     </w:p>
@@ -1824,72 +1891,35 @@
           <w:szCs w:val="24"/>
         </w:rPr>
         <w:tab/>
-        <w:t>2) In qualsiasi momento il publisher può riprendere la pubblicazione.</w:t>
-      </w:r>
-    </w:p>
-    <w:p>
-      <w:pPr>
-        <w:pStyle w:val="Paragrafoelenco"/>
-        <w:ind w:left="1416"/>
-        <w:rPr>
-          <w:rFonts w:cstheme="minorHAnsi"/>
-          <w:color w:val="000000" w:themeColor="text1"/>
-          <w:sz w:val="24"/>
-          <w:szCs w:val="24"/>
-        </w:rPr>
-      </w:pPr>
-    </w:p>
-    <w:p>
-      <w:pPr>
-        <w:pStyle w:val="Paragrafoelenco"/>
-        <w:ind w:left="1416"/>
-        <w:rPr>
-          <w:rFonts w:cstheme="minorHAnsi"/>
-          <w:color w:val="000000" w:themeColor="text1"/>
-          <w:sz w:val="24"/>
-          <w:szCs w:val="24"/>
-        </w:rPr>
-      </w:pPr>
-    </w:p>
-    <w:p>
-      <w:pPr>
-        <w:pStyle w:val="Paragrafoelenco"/>
-        <w:ind w:left="1416"/>
-        <w:rPr>
-          <w:rFonts w:cstheme="minorHAnsi"/>
-          <w:color w:val="000000" w:themeColor="text1"/>
-          <w:sz w:val="24"/>
-          <w:szCs w:val="24"/>
-        </w:rPr>
-      </w:pPr>
-    </w:p>
-    <w:p>
-      <w:pPr>
-        <w:rPr>
-          <w:rFonts w:cstheme="minorHAnsi"/>
-          <w:color w:val="000000" w:themeColor="text1"/>
-          <w:sz w:val="24"/>
-          <w:szCs w:val="24"/>
-        </w:rPr>
-      </w:pPr>
-    </w:p>
-    <w:p>
-      <w:pPr>
-        <w:rPr>
-          <w:rFonts w:cstheme="minorHAnsi"/>
-          <w:color w:val="000000" w:themeColor="text1"/>
-          <w:sz w:val="24"/>
-          <w:szCs w:val="24"/>
-        </w:rPr>
-      </w:pPr>
-      <w:r>
-        <w:rPr>
-          <w:rFonts w:cstheme="minorHAnsi"/>
-          <w:color w:val="000000" w:themeColor="text1"/>
-          <w:sz w:val="24"/>
-          <w:szCs w:val="24"/>
-        </w:rPr>
-        <w:t>2</w:t>
+        <w:t>2) In qualsiasi momento il publisher può riprendere la pubblicazione</w:t>
+      </w:r>
+      <w:r>
+        <w:rPr>
+          <w:rFonts w:cstheme="minorHAnsi"/>
+          <w:color w:val="000000" w:themeColor="text1"/>
+          <w:sz w:val="24"/>
+          <w:szCs w:val="24"/>
+        </w:rPr>
+        <w:t>.</w:t>
+      </w:r>
+    </w:p>
+    <w:p>
+      <w:pPr>
+        <w:rPr>
+          <w:rFonts w:cstheme="minorHAnsi"/>
+          <w:color w:val="000000" w:themeColor="text1"/>
+          <w:sz w:val="24"/>
+          <w:szCs w:val="24"/>
+        </w:rPr>
+      </w:pPr>
+      <w:r>
+        <w:rPr>
+          <w:rFonts w:cstheme="minorHAnsi"/>
+          <w:color w:val="000000" w:themeColor="text1"/>
+          <w:sz w:val="24"/>
+          <w:szCs w:val="24"/>
+        </w:rPr>
+        <w:t>3</w:t>
       </w:r>
       <w:r>
         <w:rPr>
@@ -1940,68 +1970,36 @@
           <w:sz w:val="24"/>
           <w:szCs w:val="24"/>
         </w:rPr>
-        <w:t>La piattaforma informa l’utente che deve completare e/o modificare i campi non validi e lo invita successivamente a riprovare.</w:t>
-      </w:r>
-    </w:p>
-    <w:p>
-      <w:pPr>
-        <w:pStyle w:val="Paragrafoelenco"/>
-        <w:numPr>
-          <w:ilvl w:val="0"/>
-          <w:numId w:val="7"/>
-        </w:numPr>
-        <w:rPr>
-          <w:rFonts w:cstheme="minorHAnsi"/>
-          <w:color w:val="000000" w:themeColor="text1"/>
-          <w:sz w:val="24"/>
-          <w:szCs w:val="24"/>
-        </w:rPr>
-      </w:pPr>
-      <w:r>
-        <w:rPr>
-          <w:rFonts w:cstheme="minorHAnsi"/>
-          <w:color w:val="000000" w:themeColor="text1"/>
-          <w:sz w:val="24"/>
-          <w:szCs w:val="24"/>
-        </w:rPr>
-        <w:t xml:space="preserve">Si riprende dal punto </w:t>
-      </w:r>
-      <w:r>
-        <w:rPr>
-          <w:rFonts w:cstheme="minorHAnsi"/>
-          <w:color w:val="000000" w:themeColor="text1"/>
-          <w:sz w:val="24"/>
-          <w:szCs w:val="24"/>
-        </w:rPr>
-        <w:t>2</w:t>
-      </w:r>
-      <w:r>
-        <w:rPr>
-          <w:rFonts w:cstheme="minorHAnsi"/>
-          <w:color w:val="000000" w:themeColor="text1"/>
-          <w:sz w:val="24"/>
-          <w:szCs w:val="24"/>
-        </w:rPr>
-        <w:t>.</w:t>
-      </w:r>
-    </w:p>
-    <w:p>
-      <w:pPr>
-        <w:rPr>
-          <w:rFonts w:cstheme="minorHAnsi"/>
-          <w:color w:val="000000" w:themeColor="text1"/>
-          <w:sz w:val="24"/>
-          <w:szCs w:val="24"/>
-        </w:rPr>
-      </w:pPr>
-      <w:r>
-        <w:rPr>
-          <w:rFonts w:cstheme="minorHAnsi"/>
-          <w:color w:val="000000" w:themeColor="text1"/>
-          <w:sz w:val="24"/>
-          <w:szCs w:val="24"/>
-        </w:rPr>
-        <w:t>3</w:t>
+        <w:lastRenderedPageBreak/>
+        <w:t>La piattaforma informa l’utente che deve completare e/o modificare i campi non validi e lo invita successivamente a riprovare</w:t>
+      </w:r>
+      <w:r>
+        <w:rPr>
+          <w:rFonts w:cstheme="minorHAnsi"/>
+          <w:color w:val="000000" w:themeColor="text1"/>
+          <w:sz w:val="24"/>
+          <w:szCs w:val="24"/>
+        </w:rPr>
+        <w:t>, riprendendo dal punto 2.</w:t>
+      </w:r>
+    </w:p>
+    <w:p>
+      <w:pPr>
+        <w:rPr>
+          <w:rFonts w:cstheme="minorHAnsi"/>
+          <w:color w:val="000000" w:themeColor="text1"/>
+          <w:sz w:val="24"/>
+          <w:szCs w:val="24"/>
+        </w:rPr>
+      </w:pPr>
+      <w:r>
+        <w:rPr>
+          <w:rFonts w:cstheme="minorHAnsi"/>
+          <w:color w:val="000000" w:themeColor="text1"/>
+          <w:sz w:val="24"/>
+          <w:szCs w:val="24"/>
+        </w:rPr>
+        <w:t>6</w:t>
       </w:r>
       <w:r>
         <w:rPr>
@@ -2088,49 +2086,16 @@
           <w:sz w:val="24"/>
           <w:szCs w:val="24"/>
         </w:rPr>
-        <w:t>La piattaforma informa l’utente che deve completare e/o modificare i campi non validi e lo invita successivamente a riprovare.</w:t>
-      </w:r>
-    </w:p>
-    <w:p>
-      <w:pPr>
-        <w:pStyle w:val="Paragrafoelenco"/>
-        <w:numPr>
-          <w:ilvl w:val="0"/>
-          <w:numId w:val="8"/>
-        </w:numPr>
-        <w:rPr>
-          <w:rFonts w:cstheme="minorHAnsi"/>
-          <w:color w:val="000000" w:themeColor="text1"/>
-          <w:sz w:val="24"/>
-          <w:szCs w:val="24"/>
-        </w:rPr>
-      </w:pPr>
-      <w:r>
-        <w:rPr>
-          <w:rFonts w:cstheme="minorHAnsi"/>
-          <w:color w:val="000000" w:themeColor="text1"/>
-          <w:sz w:val="24"/>
-          <w:szCs w:val="24"/>
-        </w:rPr>
-        <w:t xml:space="preserve">Si riprende dal punto </w:t>
-      </w:r>
-      <w:r>
-        <w:rPr>
-          <w:rFonts w:cstheme="minorHAnsi"/>
-          <w:color w:val="000000" w:themeColor="text1"/>
-          <w:sz w:val="24"/>
-          <w:szCs w:val="24"/>
-        </w:rPr>
-        <w:t>5</w:t>
-      </w:r>
-      <w:r>
-        <w:rPr>
-          <w:rFonts w:cstheme="minorHAnsi"/>
-          <w:color w:val="000000" w:themeColor="text1"/>
-          <w:sz w:val="24"/>
-          <w:szCs w:val="24"/>
-        </w:rPr>
-        <w:t>.</w:t>
+        <w:t>La piattaforma informa l’utente che deve completare e/o modificare i campi non validi e lo invita successivamente a riprovare</w:t>
+      </w:r>
+      <w:r>
+        <w:rPr>
+          <w:rFonts w:cstheme="minorHAnsi"/>
+          <w:color w:val="000000" w:themeColor="text1"/>
+          <w:sz w:val="24"/>
+          <w:szCs w:val="24"/>
+        </w:rPr>
+        <w:t xml:space="preserve"> riprendendo dal punto 5</w:t>
       </w:r>
       <w:r>
         <w:rPr>
@@ -2632,6 +2597,78 @@
     </w:p>
     <w:p>
       <w:pPr>
+        <w:pStyle w:val="Paragrafoelenco"/>
+        <w:numPr>
+          <w:ilvl w:val="0"/>
+          <w:numId w:val="9"/>
+        </w:numPr>
+        <w:rPr>
+          <w:rFonts w:cstheme="minorHAnsi"/>
+          <w:color w:val="000000" w:themeColor="text1"/>
+          <w:sz w:val="24"/>
+          <w:szCs w:val="24"/>
+        </w:rPr>
+      </w:pPr>
+      <w:r>
+        <w:rPr>
+          <w:rFonts w:cstheme="minorHAnsi"/>
+          <w:sz w:val="24"/>
+          <w:szCs w:val="24"/>
+        </w:rPr>
+        <w:t xml:space="preserve">Publisher: vuole che il finanziamento avvenga con successo per permettere al suo progetto di </w:t>
+      </w:r>
+      <w:r>
+        <w:rPr>
+          <w:rFonts w:cstheme="minorHAnsi"/>
+          <w:sz w:val="24"/>
+          <w:szCs w:val="24"/>
+        </w:rPr>
+        <w:t>svilupparsi correttamente</w:t>
+      </w:r>
+      <w:r>
+        <w:rPr>
+          <w:rFonts w:cstheme="minorHAnsi"/>
+          <w:sz w:val="24"/>
+          <w:szCs w:val="24"/>
+        </w:rPr>
+        <w:t>.</w:t>
+      </w:r>
+    </w:p>
+    <w:p>
+      <w:pPr>
+        <w:pStyle w:val="Paragrafoelenco"/>
+        <w:numPr>
+          <w:ilvl w:val="0"/>
+          <w:numId w:val="9"/>
+        </w:numPr>
+        <w:rPr>
+          <w:rFonts w:cstheme="minorHAnsi"/>
+          <w:color w:val="000000" w:themeColor="text1"/>
+          <w:sz w:val="24"/>
+          <w:szCs w:val="24"/>
+        </w:rPr>
+      </w:pPr>
+      <w:r>
+        <w:rPr>
+          <w:rFonts w:cstheme="minorHAnsi"/>
+          <w:sz w:val="24"/>
+          <w:szCs w:val="24"/>
+        </w:rPr>
+        <w:t>Sistema: gestisce il finanziamento.</w:t>
+      </w:r>
+    </w:p>
+    <w:p>
+      <w:pPr>
+        <w:rPr>
+          <w:rFonts w:cstheme="minorHAnsi"/>
+          <w:color w:val="000000" w:themeColor="text1"/>
+          <w:sz w:val="24"/>
+          <w:szCs w:val="24"/>
+        </w:rPr>
+      </w:pPr>
+    </w:p>
+    <w:p>
+      <w:pPr>
         <w:rPr>
           <w:rFonts w:cstheme="minorHAnsi"/>
           <w:sz w:val="24"/>
@@ -2735,46 +2772,24 @@
           <w:sz w:val="24"/>
           <w:szCs w:val="24"/>
         </w:rPr>
-        <w:t>La piattaforma tiene traccia delle donazioni effettuate dal finanziatore e delle eventuali ricompense o incentivi da ricevere in cambio.</w:t>
-      </w:r>
-    </w:p>
-    <w:p>
-      <w:pPr>
-        <w:rPr>
-          <w:rFonts w:cstheme="minorHAnsi"/>
-          <w:sz w:val="24"/>
-          <w:szCs w:val="24"/>
-        </w:rPr>
-      </w:pPr>
-    </w:p>
-    <w:p>
-      <w:pPr>
-        <w:rPr>
-          <w:rFonts w:cstheme="minorHAnsi"/>
-          <w:sz w:val="24"/>
-          <w:szCs w:val="24"/>
-        </w:rPr>
-      </w:pPr>
-    </w:p>
-    <w:p>
-      <w:pPr>
-        <w:rPr>
-          <w:rFonts w:cstheme="minorHAnsi"/>
-          <w:sz w:val="24"/>
-          <w:szCs w:val="24"/>
-        </w:rPr>
-      </w:pPr>
-    </w:p>
-    <w:p>
-      <w:pPr>
-        <w:rPr>
-          <w:rFonts w:cstheme="minorHAnsi"/>
-          <w:b/>
-          <w:bCs/>
-          <w:sz w:val="24"/>
-          <w:szCs w:val="24"/>
-        </w:rPr>
-      </w:pPr>
+        <w:t>La piattaforma tiene traccia delle donazioni effettuate dal finanziatore e delle eventuali ricompense o incentivi da ricevere in cambio</w:t>
+      </w:r>
+      <w:r>
+        <w:rPr>
+          <w:rFonts w:cstheme="minorHAnsi"/>
+          <w:sz w:val="24"/>
+          <w:szCs w:val="24"/>
+        </w:rPr>
+        <w:t xml:space="preserve"> e invierà una notifica al publisher </w:t>
+      </w:r>
+      <w:r>
+        <w:rPr>
+          <w:rFonts w:cstheme="minorHAnsi"/>
+          <w:sz w:val="24"/>
+          <w:szCs w:val="24"/>
+        </w:rPr>
+        <w:t>della nuova donazione sul progetto.</w:t>
+      </w:r>
     </w:p>
     <w:p>
       <w:pPr>
@@ -2838,6 +2853,7 @@
           <w:sz w:val="24"/>
           <w:szCs w:val="24"/>
         </w:rPr>
+        <w:lastRenderedPageBreak/>
         <w:t>Il sistema mostra al finanziatore una serie di progetti verso cui può effettuare una donazione.</w:t>
       </w:r>
     </w:p>
@@ -2888,17 +2904,54 @@
         </w:numPr>
         <w:rPr>
           <w:rFonts w:cstheme="minorHAnsi"/>
-          <w:sz w:val="24"/>
-          <w:szCs w:val="24"/>
-        </w:rPr>
-      </w:pPr>
-      <w:r>
-        <w:rPr>
-          <w:rFonts w:cstheme="minorHAnsi"/>
-          <w:sz w:val="24"/>
-          <w:szCs w:val="24"/>
-        </w:rPr>
-        <w:t>Il sistema propone al finanziatore una serie di metodi di pagamento che può sfruttare per la donazione.</w:t>
+          <w:color w:val="000000" w:themeColor="text1"/>
+          <w:sz w:val="24"/>
+          <w:szCs w:val="24"/>
+        </w:rPr>
+      </w:pPr>
+      <w:r>
+        <w:rPr>
+          <w:rFonts w:cstheme="minorHAnsi"/>
+          <w:sz w:val="24"/>
+          <w:szCs w:val="24"/>
+        </w:rPr>
+        <w:t xml:space="preserve">Il sistema propone al finanziatore diversi metodi di pagamento: </w:t>
+      </w:r>
+      <w:r>
+        <w:rPr>
+          <w:rFonts w:cstheme="minorHAnsi"/>
+          <w:color w:val="000000" w:themeColor="text1"/>
+          <w:sz w:val="24"/>
+          <w:szCs w:val="24"/>
+        </w:rPr>
+        <w:t>c</w:t>
+      </w:r>
+      <w:r>
+        <w:rPr>
+          <w:rFonts w:cstheme="minorHAnsi"/>
+          <w:color w:val="000000" w:themeColor="text1"/>
+          <w:sz w:val="24"/>
+          <w:szCs w:val="24"/>
+        </w:rPr>
+        <w:t>arta di credito, prepagata</w:t>
+      </w:r>
+      <w:r>
+        <w:rPr>
+          <w:rFonts w:cstheme="minorHAnsi"/>
+          <w:color w:val="000000" w:themeColor="text1"/>
+          <w:sz w:val="24"/>
+          <w:szCs w:val="24"/>
+        </w:rPr>
+        <w:t>,</w:t>
+      </w:r>
+      <w:r>
+        <w:rPr>
+          <w:rFonts w:cstheme="minorHAnsi"/>
+          <w:color w:val="000000" w:themeColor="text1"/>
+          <w:sz w:val="24"/>
+          <w:szCs w:val="24"/>
+        </w:rPr>
+        <w:t xml:space="preserve"> di debito, bonifico bancario o portafoglio elettronico.</w:t>
       </w:r>
     </w:p>
     <w:p>
@@ -2982,7 +3035,7 @@
           <w:sz w:val="24"/>
           <w:szCs w:val="24"/>
         </w:rPr>
-        <w:t xml:space="preserve"> e invia una conferma al finanziatore.</w:t>
+        <w:t>.</w:t>
       </w:r>
     </w:p>
     <w:p>
@@ -3086,39 +3139,24 @@
           <w:rFonts w:cstheme="minorHAnsi"/>
           <w:sz w:val="24"/>
           <w:szCs w:val="24"/>
-        </w:rPr>
-      </w:pPr>
-      <w:r>
-        <w:rPr>
-          <w:rFonts w:cstheme="minorHAnsi"/>
-          <w:sz w:val="24"/>
-          <w:szCs w:val="24"/>
-        </w:rPr>
-        <w:t>1) Il finanziatore viene riportato alla pagina di partenza.</w:t>
-      </w:r>
-      <w:r>
-        <w:rPr>
-          <w:rFonts w:cstheme="minorHAnsi"/>
-          <w:sz w:val="24"/>
-          <w:szCs w:val="24"/>
-        </w:rPr>
-        <w:br/>
-      </w:r>
-      <w:r>
-        <w:rPr>
-          <w:rFonts w:cstheme="minorHAnsi"/>
-          <w:sz w:val="24"/>
-          <w:szCs w:val="24"/>
-        </w:rPr>
-        <w:t xml:space="preserve">2) </w:t>
-      </w:r>
-      <w:r>
-        <w:rPr>
-          <w:rFonts w:cstheme="minorHAnsi"/>
-          <w:sz w:val="24"/>
-          <w:szCs w:val="24"/>
-        </w:rPr>
-        <w:t>Si riprende dal punto 1.</w:t>
+          <w:u w:val="single"/>
+        </w:rPr>
+      </w:pPr>
+      <w:r>
+        <w:rPr>
+          <w:rFonts w:cstheme="minorHAnsi"/>
+          <w:sz w:val="24"/>
+          <w:szCs w:val="24"/>
+        </w:rPr>
+        <w:t>1) Il finanziatore viene riportato</w:t>
+      </w:r>
+      <w:r>
+        <w:rPr>
+          <w:rFonts w:cstheme="minorHAnsi"/>
+          <w:sz w:val="24"/>
+          <w:szCs w:val="24"/>
+        </w:rPr>
+        <w:t xml:space="preserve"> al punto 1.</w:t>
       </w:r>
     </w:p>
     <w:p>
@@ -3136,15 +3174,54 @@
           <w:szCs w:val="24"/>
         </w:rPr>
         <w:tab/>
-        <w:t xml:space="preserve">4a: Il metodo di pagamento </w:t>
-      </w:r>
-      <w:r>
-        <w:rPr>
-          <w:rFonts w:cstheme="minorHAnsi"/>
-          <w:sz w:val="24"/>
-          <w:szCs w:val="24"/>
-        </w:rPr>
-        <w:t xml:space="preserve">scelto dal finanziatore non è tra quelli </w:t>
+      </w:r>
+      <w:r>
+        <w:rPr>
+          <w:rFonts w:cstheme="minorHAnsi"/>
+          <w:sz w:val="24"/>
+          <w:szCs w:val="24"/>
+        </w:rPr>
+        <w:t>5</w:t>
+      </w:r>
+      <w:r>
+        <w:rPr>
+          <w:rFonts w:cstheme="minorHAnsi"/>
+          <w:sz w:val="24"/>
+          <w:szCs w:val="24"/>
+        </w:rPr>
+        <w:t xml:space="preserve">a: Il metodo di pagamento </w:t>
+      </w:r>
+      <w:r>
+        <w:rPr>
+          <w:rFonts w:cstheme="minorHAnsi"/>
+          <w:sz w:val="24"/>
+          <w:szCs w:val="24"/>
+        </w:rPr>
+        <w:t xml:space="preserve">che il </w:t>
+      </w:r>
+      <w:r>
+        <w:rPr>
+          <w:rFonts w:cstheme="minorHAnsi"/>
+          <w:sz w:val="24"/>
+          <w:szCs w:val="24"/>
+        </w:rPr>
+        <w:t xml:space="preserve">finanziatore </w:t>
+      </w:r>
+      <w:r>
+        <w:rPr>
+          <w:rFonts w:cstheme="minorHAnsi"/>
+          <w:sz w:val="24"/>
+          <w:szCs w:val="24"/>
+        </w:rPr>
+        <w:t xml:space="preserve">vorrebbe usare </w:t>
+      </w:r>
+      <w:r>
+        <w:rPr>
+          <w:rFonts w:cstheme="minorHAnsi"/>
+          <w:sz w:val="24"/>
+          <w:szCs w:val="24"/>
+        </w:rPr>
+        <w:t xml:space="preserve">non è tra quelli </w:t>
       </w:r>
       <w:r>
         <w:rPr>
@@ -3192,13 +3269,207 @@
         </w:rPr>
         <w:t xml:space="preserve"> metodo di pagamento</w:t>
       </w:r>
+      <w:r>
+        <w:rPr>
+          <w:rFonts w:cstheme="minorHAnsi"/>
+          <w:sz w:val="24"/>
+          <w:szCs w:val="24"/>
+        </w:rPr>
+        <w:t>, tornando</w:t>
+      </w:r>
+      <w:r>
+        <w:rPr>
+          <w:rFonts w:cstheme="minorHAnsi"/>
+          <w:sz w:val="24"/>
+          <w:szCs w:val="24"/>
+        </w:rPr>
+        <w:t xml:space="preserve"> </w:t>
+      </w:r>
+      <w:r>
+        <w:rPr>
+          <w:rFonts w:cstheme="minorHAnsi"/>
+          <w:sz w:val="24"/>
+          <w:szCs w:val="24"/>
+        </w:rPr>
+        <w:t xml:space="preserve">al </w:t>
+      </w:r>
+      <w:r>
+        <w:rPr>
+          <w:rFonts w:cstheme="minorHAnsi"/>
+          <w:sz w:val="24"/>
+          <w:szCs w:val="24"/>
+        </w:rPr>
+        <w:t>punto 4.</w:t>
+      </w:r>
+    </w:p>
+    <w:p>
+      <w:pPr>
+        <w:rPr>
+          <w:rFonts w:cstheme="minorHAnsi"/>
+          <w:sz w:val="24"/>
+          <w:szCs w:val="24"/>
+        </w:rPr>
+      </w:pPr>
+      <w:r>
+        <w:rPr>
+          <w:rFonts w:cstheme="minorHAnsi"/>
+          <w:sz w:val="24"/>
+          <w:szCs w:val="24"/>
+        </w:rPr>
+        <w:tab/>
+      </w:r>
+      <w:r>
+        <w:rPr>
+          <w:rFonts w:cstheme="minorHAnsi"/>
+          <w:sz w:val="24"/>
+          <w:szCs w:val="24"/>
+        </w:rPr>
+        <w:t>6</w:t>
+      </w:r>
+      <w:r>
+        <w:rPr>
+          <w:rFonts w:cstheme="minorHAnsi"/>
+          <w:sz w:val="24"/>
+          <w:szCs w:val="24"/>
+        </w:rPr>
+        <w:t>a</w:t>
+      </w:r>
+      <w:r>
+        <w:rPr>
+          <w:rFonts w:cstheme="minorHAnsi"/>
+          <w:sz w:val="24"/>
+          <w:szCs w:val="24"/>
+        </w:rPr>
+        <w:t>: Il pagamento fallisce:</w:t>
+      </w:r>
+    </w:p>
+    <w:p>
+      <w:pPr>
+        <w:ind w:left="1416"/>
+        <w:rPr>
+          <w:rFonts w:cstheme="minorHAnsi"/>
+          <w:sz w:val="24"/>
+          <w:szCs w:val="24"/>
+        </w:rPr>
+      </w:pPr>
+      <w:r>
+        <w:rPr>
+          <w:rFonts w:cstheme="minorHAnsi"/>
+          <w:sz w:val="24"/>
+          <w:szCs w:val="24"/>
+        </w:rPr>
+        <w:t>1</w:t>
+      </w:r>
+      <w:r>
+        <w:rPr>
+          <w:rFonts w:cstheme="minorHAnsi"/>
+          <w:sz w:val="24"/>
+          <w:szCs w:val="24"/>
+        </w:rPr>
+        <w:t>.</w:t>
+      </w:r>
+      <w:r>
+        <w:rPr>
+          <w:rFonts w:cstheme="minorHAnsi"/>
+          <w:sz w:val="24"/>
+          <w:szCs w:val="24"/>
+        </w:rPr>
+        <w:t xml:space="preserve"> </w:t>
+      </w:r>
+      <w:r>
+        <w:rPr>
+          <w:rFonts w:cstheme="minorHAnsi"/>
+          <w:sz w:val="24"/>
+          <w:szCs w:val="24"/>
+        </w:rPr>
+        <w:t>Il sistema segnala il problema al finanziatore</w:t>
+      </w:r>
+      <w:r>
+        <w:rPr>
+          <w:rFonts w:cstheme="minorHAnsi"/>
+          <w:sz w:val="24"/>
+          <w:szCs w:val="24"/>
+        </w:rPr>
+        <w:t>:</w:t>
+      </w:r>
+    </w:p>
+    <w:p>
+      <w:pPr>
+        <w:ind w:left="2124"/>
+        <w:rPr>
+          <w:rFonts w:cstheme="minorHAnsi"/>
+          <w:sz w:val="24"/>
+          <w:szCs w:val="24"/>
+          <w:u w:val="single"/>
+        </w:rPr>
+      </w:pPr>
+      <w:r>
+        <w:rPr>
+          <w:rFonts w:cstheme="minorHAnsi"/>
+          <w:sz w:val="24"/>
+          <w:szCs w:val="24"/>
+        </w:rPr>
+        <w:t xml:space="preserve">- </w:t>
+      </w:r>
+      <w:r>
+        <w:rPr>
+          <w:rFonts w:cstheme="minorHAnsi"/>
+          <w:sz w:val="24"/>
+          <w:szCs w:val="24"/>
+        </w:rPr>
+        <w:t>Il sistema invita il finanziatore a cambiare metodo di pagamento, tornando al punto 4.</w:t>
+      </w:r>
+    </w:p>
+    <w:p>
+      <w:pPr>
+        <w:ind w:left="1416"/>
+        <w:rPr>
+          <w:rFonts w:cstheme="minorHAnsi"/>
+          <w:sz w:val="24"/>
+          <w:szCs w:val="24"/>
+        </w:rPr>
+      </w:pPr>
+      <w:r>
+        <w:rPr>
+          <w:rFonts w:cstheme="minorHAnsi"/>
+          <w:sz w:val="24"/>
+          <w:szCs w:val="24"/>
+        </w:rPr>
+        <w:t>2</w:t>
+      </w:r>
+      <w:r>
+        <w:rPr>
+          <w:rFonts w:cstheme="minorHAnsi"/>
+          <w:sz w:val="24"/>
+          <w:szCs w:val="24"/>
+        </w:rPr>
+        <w:t>. Il sistema rileva che l’importo della donazione è superiore al saldo disponibile:</w:t>
+      </w:r>
+    </w:p>
+    <w:p>
+      <w:pPr>
+        <w:ind w:left="1416" w:firstLine="708"/>
+        <w:rPr>
+          <w:rFonts w:cstheme="minorHAnsi"/>
+          <w:sz w:val="24"/>
+          <w:szCs w:val="24"/>
+        </w:rPr>
+      </w:pPr>
+      <w:r>
+        <w:rPr>
+          <w:rFonts w:cstheme="minorHAnsi"/>
+          <w:sz w:val="24"/>
+          <w:szCs w:val="24"/>
+        </w:rPr>
+        <w:t>1a.</w:t>
+      </w:r>
     </w:p>
     <w:p>
       <w:pPr>
         <w:pStyle w:val="Paragrafoelenco"/>
         <w:numPr>
-          <w:ilvl w:val="0"/>
-          <w:numId w:val="14"/>
+          <w:ilvl w:val="2"/>
+          <w:numId w:val="9"/>
         </w:numPr>
         <w:rPr>
           <w:rFonts w:cstheme="minorHAnsi"/>
@@ -3212,96 +3483,35 @@
           <w:sz w:val="24"/>
           <w:szCs w:val="24"/>
         </w:rPr>
-        <w:t>Si riprende dal punto 4.</w:t>
-      </w:r>
-    </w:p>
-    <w:p>
-      <w:pPr>
-        <w:rPr>
-          <w:rFonts w:cstheme="minorHAnsi"/>
-          <w:sz w:val="24"/>
-          <w:szCs w:val="24"/>
-        </w:rPr>
-      </w:pPr>
-      <w:r>
-        <w:rPr>
-          <w:rFonts w:cstheme="minorHAnsi"/>
-          <w:sz w:val="24"/>
-          <w:szCs w:val="24"/>
-        </w:rPr>
-        <w:tab/>
-      </w:r>
-      <w:r>
-        <w:rPr>
-          <w:rFonts w:cstheme="minorHAnsi"/>
-          <w:sz w:val="24"/>
-          <w:szCs w:val="24"/>
-        </w:rPr>
-        <w:t>6</w:t>
-      </w:r>
-      <w:r>
-        <w:rPr>
-          <w:rFonts w:cstheme="minorHAnsi"/>
-          <w:sz w:val="24"/>
-          <w:szCs w:val="24"/>
-        </w:rPr>
-        <w:t>a</w:t>
-      </w:r>
-      <w:r>
-        <w:rPr>
-          <w:rFonts w:cstheme="minorHAnsi"/>
-          <w:sz w:val="24"/>
-          <w:szCs w:val="24"/>
-        </w:rPr>
-        <w:t>: Il pagamento fallisce:</w:t>
-      </w:r>
-    </w:p>
-    <w:p>
-      <w:pPr>
-        <w:ind w:left="1416"/>
-        <w:rPr>
-          <w:rFonts w:cstheme="minorHAnsi"/>
-          <w:sz w:val="24"/>
-          <w:szCs w:val="24"/>
-          <w:u w:val="single"/>
-        </w:rPr>
-      </w:pPr>
-      <w:r>
-        <w:rPr>
-          <w:rFonts w:cstheme="minorHAnsi"/>
-          <w:sz w:val="24"/>
-          <w:szCs w:val="24"/>
-        </w:rPr>
-        <w:t>1</w:t>
-      </w:r>
-      <w:r>
-        <w:rPr>
-          <w:rFonts w:cstheme="minorHAnsi"/>
-          <w:sz w:val="24"/>
-          <w:szCs w:val="24"/>
-        </w:rPr>
-        <w:t>.</w:t>
-      </w:r>
-      <w:r>
-        <w:rPr>
-          <w:rFonts w:cstheme="minorHAnsi"/>
-          <w:sz w:val="24"/>
-          <w:szCs w:val="24"/>
-        </w:rPr>
-        <w:t xml:space="preserve"> </w:t>
-      </w:r>
-      <w:r>
-        <w:rPr>
-          <w:rFonts w:cstheme="minorHAnsi"/>
-          <w:sz w:val="24"/>
-          <w:szCs w:val="24"/>
-        </w:rPr>
-        <w:t>Il sistema segnala il problema al finanziatore</w:t>
-      </w:r>
-    </w:p>
-    <w:p>
-      <w:pPr>
-        <w:pStyle w:val="Paragrafoelenco"/>
+        <w:t>Il sistema invita il finanziatore a diminuire l’importo della donazione</w:t>
+      </w:r>
+      <w:r>
+        <w:rPr>
+          <w:rFonts w:cstheme="minorHAnsi"/>
+          <w:sz w:val="24"/>
+          <w:szCs w:val="24"/>
+        </w:rPr>
+        <w:t xml:space="preserve">, </w:t>
+      </w:r>
+      <w:r>
+        <w:rPr>
+          <w:rFonts w:cstheme="minorHAnsi"/>
+          <w:sz w:val="24"/>
+          <w:szCs w:val="24"/>
+        </w:rPr>
+        <w:t>tornando</w:t>
+      </w:r>
+      <w:r>
+        <w:rPr>
+          <w:rFonts w:cstheme="minorHAnsi"/>
+          <w:sz w:val="24"/>
+          <w:szCs w:val="24"/>
+        </w:rPr>
+        <w:t xml:space="preserve"> al punto 3.</w:t>
+      </w:r>
+    </w:p>
+    <w:p>
+      <w:pPr>
         <w:ind w:left="2124"/>
         <w:rPr>
           <w:rFonts w:cstheme="minorHAnsi"/>
@@ -3315,84 +3525,15 @@
           <w:sz w:val="24"/>
           <w:szCs w:val="24"/>
         </w:rPr>
-        <w:t xml:space="preserve">1. </w:t>
-      </w:r>
-      <w:r>
-        <w:rPr>
-          <w:rFonts w:cstheme="minorHAnsi"/>
-          <w:sz w:val="24"/>
-          <w:szCs w:val="24"/>
-        </w:rPr>
-        <w:t>Il sistema invita il finanziatore a cambiare metodo di pagamento</w:t>
-      </w:r>
-      <w:r>
-        <w:rPr>
-          <w:rFonts w:cstheme="minorHAnsi"/>
-          <w:sz w:val="24"/>
-          <w:szCs w:val="24"/>
-        </w:rPr>
-        <w:br/>
-        <w:t>2</w:t>
-      </w:r>
-      <w:r>
-        <w:rPr>
-          <w:rFonts w:cstheme="minorHAnsi"/>
-          <w:sz w:val="24"/>
-          <w:szCs w:val="24"/>
-        </w:rPr>
-        <w:t>. Si riprende dal punto 4.</w:t>
-      </w:r>
-    </w:p>
-    <w:p>
-      <w:pPr>
-        <w:ind w:left="1416"/>
-        <w:rPr>
-          <w:rFonts w:cstheme="minorHAnsi"/>
-          <w:sz w:val="24"/>
-          <w:szCs w:val="24"/>
-        </w:rPr>
-      </w:pPr>
-      <w:r>
-        <w:rPr>
-          <w:rFonts w:cstheme="minorHAnsi"/>
-          <w:sz w:val="24"/>
-          <w:szCs w:val="24"/>
-        </w:rPr>
-        <w:t>2</w:t>
-      </w:r>
-      <w:r>
-        <w:rPr>
-          <w:rFonts w:cstheme="minorHAnsi"/>
-          <w:sz w:val="24"/>
-          <w:szCs w:val="24"/>
-        </w:rPr>
-        <w:t>. Il sistema rileva che l’importo della donazione è superiore al saldo disponibile:</w:t>
-      </w:r>
-    </w:p>
-    <w:p>
-      <w:pPr>
-        <w:ind w:left="1416" w:firstLine="708"/>
-        <w:rPr>
-          <w:rFonts w:cstheme="minorHAnsi"/>
-          <w:sz w:val="24"/>
-          <w:szCs w:val="24"/>
-        </w:rPr>
-      </w:pPr>
-      <w:r>
-        <w:rPr>
-          <w:rFonts w:cstheme="minorHAnsi"/>
-          <w:sz w:val="24"/>
-          <w:szCs w:val="24"/>
-        </w:rPr>
-        <w:t>1a.</w:t>
+        <w:t>2a.</w:t>
       </w:r>
     </w:p>
     <w:p>
       <w:pPr>
         <w:pStyle w:val="Paragrafoelenco"/>
         <w:numPr>
-          <w:ilvl w:val="0"/>
-          <w:numId w:val="15"/>
+          <w:ilvl w:val="2"/>
+          <w:numId w:val="9"/>
         </w:numPr>
         <w:rPr>
           <w:rFonts w:cstheme="minorHAnsi"/>
@@ -3406,37 +3547,80 @@
           <w:sz w:val="24"/>
           <w:szCs w:val="24"/>
         </w:rPr>
-        <w:t>Il sistema invita il finanziatore a diminuire l’importo della donazione</w:t>
-      </w:r>
-    </w:p>
-    <w:p>
-      <w:pPr>
-        <w:pStyle w:val="Paragrafoelenco"/>
-        <w:numPr>
-          <w:ilvl w:val="0"/>
-          <w:numId w:val="15"/>
-        </w:numPr>
-        <w:rPr>
-          <w:rFonts w:cstheme="minorHAnsi"/>
-          <w:sz w:val="24"/>
-          <w:szCs w:val="24"/>
-        </w:rPr>
-      </w:pPr>
-      <w:r>
-        <w:rPr>
-          <w:rFonts w:cstheme="minorHAnsi"/>
-          <w:sz w:val="24"/>
-          <w:szCs w:val="24"/>
-        </w:rPr>
-        <w:t xml:space="preserve">Il finanziatore </w:t>
-      </w:r>
-      <w:r>
-        <w:rPr>
-          <w:rFonts w:cstheme="minorHAnsi"/>
-          <w:sz w:val="24"/>
-          <w:szCs w:val="24"/>
-        </w:rPr>
-        <w:t>inserisce un altro importo</w:t>
+        <w:t>l sistema invita il finanziatore a cambiare metodo di pagamento</w:t>
+      </w:r>
+      <w:r>
+        <w:rPr>
+          <w:rFonts w:cstheme="minorHAnsi"/>
+          <w:sz w:val="24"/>
+          <w:szCs w:val="24"/>
+        </w:rPr>
+        <w:t>, tornando al punto 4.</w:t>
+      </w:r>
+      <w:r>
+        <w:rPr>
+          <w:rFonts w:cstheme="minorHAnsi"/>
+          <w:sz w:val="24"/>
+          <w:szCs w:val="24"/>
+        </w:rPr>
+        <w:br/>
+      </w:r>
+    </w:p>
+    <w:p>
+      <w:pPr>
+        <w:rPr>
+          <w:rFonts w:cstheme="minorHAnsi"/>
+          <w:sz w:val="24"/>
+          <w:szCs w:val="24"/>
+          <w:u w:val="single"/>
+        </w:rPr>
+      </w:pPr>
+    </w:p>
+    <w:p>
+      <w:pPr>
+        <w:rPr>
+          <w:rFonts w:cstheme="minorHAnsi"/>
+          <w:sz w:val="24"/>
+          <w:szCs w:val="24"/>
+        </w:rPr>
+      </w:pPr>
+      <w:r>
+        <w:rPr>
+          <w:rFonts w:cstheme="minorHAnsi"/>
+          <w:b/>
+          <w:bCs/>
+          <w:sz w:val="24"/>
+          <w:szCs w:val="24"/>
+        </w:rPr>
+        <w:t>Requisiti speciali:</w:t>
+      </w:r>
+      <w:r>
+        <w:rPr>
+          <w:rFonts w:cstheme="minorHAnsi"/>
+          <w:sz w:val="24"/>
+          <w:szCs w:val="24"/>
+        </w:rPr>
+        <w:t xml:space="preserve"> nessuno.</w:t>
+      </w:r>
+    </w:p>
+    <w:p>
+      <w:pPr>
+        <w:rPr>
+          <w:rFonts w:cstheme="minorHAnsi"/>
+          <w:color w:val="000000" w:themeColor="text1"/>
+          <w:sz w:val="24"/>
+          <w:szCs w:val="24"/>
+        </w:rPr>
+      </w:pPr>
+      <w:r>
+        <w:rPr>
+          <w:rFonts w:cstheme="minorHAnsi"/>
+          <w:b/>
+          <w:bCs/>
+          <w:sz w:val="24"/>
+          <w:szCs w:val="24"/>
+        </w:rPr>
+        <w:t>Elenco delle varianti tecnologiche e dei dati:</w:t>
       </w:r>
       <w:r>
         <w:rPr>
@@ -3449,142 +3633,96 @@
       <w:r>
         <w:rPr>
           <w:rFonts w:cstheme="minorHAnsi"/>
-          <w:sz w:val="24"/>
-          <w:szCs w:val="24"/>
-        </w:rPr>
-        <w:t>e riprova.</w:t>
-      </w:r>
-    </w:p>
-    <w:p>
-      <w:pPr>
-        <w:ind w:left="2124"/>
-        <w:rPr>
-          <w:rFonts w:cstheme="minorHAnsi"/>
-          <w:sz w:val="24"/>
-          <w:szCs w:val="24"/>
-        </w:rPr>
-      </w:pPr>
-      <w:r>
-        <w:rPr>
-          <w:rFonts w:cstheme="minorHAnsi"/>
-          <w:sz w:val="24"/>
-          <w:szCs w:val="24"/>
-        </w:rPr>
-        <w:t>2a.</w:t>
-      </w:r>
-    </w:p>
-    <w:p>
-      <w:pPr>
-        <w:pStyle w:val="Paragrafoelenco"/>
-        <w:numPr>
-          <w:ilvl w:val="0"/>
-          <w:numId w:val="16"/>
-        </w:numPr>
-        <w:rPr>
-          <w:rFonts w:cstheme="minorHAnsi"/>
-          <w:sz w:val="24"/>
-          <w:szCs w:val="24"/>
-        </w:rPr>
-      </w:pPr>
-      <w:r>
-        <w:rPr>
-          <w:rFonts w:cstheme="minorHAnsi"/>
-          <w:sz w:val="24"/>
-          <w:szCs w:val="24"/>
-        </w:rPr>
-        <w:t>Il sistema invita il finanziatore a cambiare metodo di pagamento</w:t>
-      </w:r>
-    </w:p>
-    <w:p>
-      <w:pPr>
-        <w:pStyle w:val="Paragrafoelenco"/>
-        <w:numPr>
-          <w:ilvl w:val="0"/>
-          <w:numId w:val="16"/>
-        </w:numPr>
-        <w:rPr>
-          <w:rFonts w:cstheme="minorHAnsi"/>
-          <w:sz w:val="24"/>
-          <w:szCs w:val="24"/>
-        </w:rPr>
-      </w:pPr>
-      <w:r>
-        <w:rPr>
-          <w:rFonts w:cstheme="minorHAnsi"/>
-          <w:sz w:val="24"/>
-          <w:szCs w:val="24"/>
-        </w:rPr>
-        <w:t>Il finanziatore inserisce un altro metodo di pagamento e riprova.</w:t>
-      </w:r>
-      <w:r>
-        <w:rPr>
-          <w:rFonts w:cstheme="minorHAnsi"/>
-          <w:sz w:val="24"/>
-          <w:szCs w:val="24"/>
-        </w:rPr>
-        <w:br/>
-      </w:r>
-    </w:p>
-    <w:p>
-      <w:pPr>
-        <w:rPr>
-          <w:rFonts w:cstheme="minorHAnsi"/>
+          <w:color w:val="000000" w:themeColor="text1"/>
+          <w:sz w:val="24"/>
+          <w:szCs w:val="24"/>
+        </w:rPr>
+        <w:t xml:space="preserve">Il metodo di pagamento deve essere: </w:t>
+      </w:r>
+      <w:r>
+        <w:rPr>
+          <w:rFonts w:cstheme="minorHAnsi"/>
+          <w:color w:val="000000" w:themeColor="text1"/>
+          <w:sz w:val="24"/>
+          <w:szCs w:val="24"/>
+        </w:rPr>
+        <w:t>Carta di credito, prepagata o di debito, bonifico bancario o portafoglio elettronico.</w:t>
+      </w:r>
+    </w:p>
+    <w:p>
+      <w:pPr>
+        <w:jc w:val="both"/>
+        <w:rPr>
+          <w:rFonts w:cstheme="minorHAnsi"/>
+          <w:color w:val="000000" w:themeColor="text1"/>
+          <w:sz w:val="24"/>
+          <w:szCs w:val="24"/>
+        </w:rPr>
+      </w:pPr>
+      <w:r>
+        <w:rPr>
+          <w:rFonts w:cstheme="minorHAnsi"/>
+          <w:b/>
+          <w:bCs/>
+          <w:color w:val="000000" w:themeColor="text1"/>
+          <w:sz w:val="24"/>
+          <w:szCs w:val="24"/>
+        </w:rPr>
+        <w:t>Frequenza di ripetizione:</w:t>
+      </w:r>
+      <w:r>
+        <w:rPr>
+          <w:rFonts w:cstheme="minorHAnsi"/>
+          <w:color w:val="000000" w:themeColor="text1"/>
+          <w:sz w:val="24"/>
+          <w:szCs w:val="24"/>
+        </w:rPr>
+        <w:t xml:space="preserve"> Il finanziatore è libero di </w:t>
+      </w:r>
+      <w:r>
+        <w:rPr>
+          <w:rFonts w:cstheme="minorHAnsi"/>
+          <w:color w:val="000000" w:themeColor="text1"/>
+          <w:sz w:val="24"/>
+          <w:szCs w:val="24"/>
+        </w:rPr>
+        <w:t>finanziare</w:t>
+      </w:r>
+      <w:r>
+        <w:rPr>
+          <w:rFonts w:cstheme="minorHAnsi"/>
+          <w:color w:val="000000" w:themeColor="text1"/>
+          <w:sz w:val="24"/>
+          <w:szCs w:val="24"/>
+        </w:rPr>
+        <w:t xml:space="preserve"> un numero indefinito di progetti.</w:t>
+      </w:r>
+    </w:p>
+    <w:p>
+      <w:pPr>
+        <w:rPr>
+          <w:rFonts w:cstheme="minorHAnsi"/>
+          <w:color w:val="000000" w:themeColor="text1"/>
           <w:sz w:val="24"/>
           <w:szCs w:val="24"/>
           <w:u w:val="single"/>
         </w:rPr>
       </w:pPr>
-    </w:p>
-    <w:p>
-      <w:pPr>
-        <w:rPr>
-          <w:rFonts w:cstheme="minorHAnsi"/>
-          <w:sz w:val="24"/>
-          <w:szCs w:val="24"/>
-        </w:rPr>
-      </w:pPr>
-      <w:r>
-        <w:rPr>
-          <w:rFonts w:cstheme="minorHAnsi"/>
-          <w:b/>
-          <w:bCs/>
-          <w:sz w:val="24"/>
-          <w:szCs w:val="24"/>
-        </w:rPr>
-        <w:lastRenderedPageBreak/>
-        <w:t>Requisiti speciali:</w:t>
-      </w:r>
-      <w:r>
-        <w:rPr>
-          <w:rFonts w:cstheme="minorHAnsi"/>
-          <w:sz w:val="24"/>
-          <w:szCs w:val="24"/>
-        </w:rPr>
-        <w:t xml:space="preserve"> nessuno.</w:t>
-      </w:r>
-    </w:p>
-    <w:p>
-      <w:pPr>
-        <w:rPr>
-          <w:rFonts w:cstheme="minorHAnsi"/>
-          <w:color w:val="000000" w:themeColor="text1"/>
-          <w:sz w:val="24"/>
-          <w:szCs w:val="24"/>
-        </w:rPr>
-      </w:pPr>
-      <w:r>
-        <w:rPr>
-          <w:rFonts w:cstheme="minorHAnsi"/>
-          <w:b/>
-          <w:bCs/>
-          <w:sz w:val="24"/>
-          <w:szCs w:val="24"/>
-        </w:rPr>
-        <w:t>Elenco delle varianti tecnologiche e dei dati:</w:t>
-      </w:r>
-      <w:r>
-        <w:rPr>
-          <w:rFonts w:cstheme="minorHAnsi"/>
+      <w:r>
+        <w:rPr>
+          <w:rFonts w:cstheme="minorHAnsi"/>
+          <w:b/>
+          <w:bCs/>
+          <w:color w:val="000000" w:themeColor="text1"/>
+          <w:sz w:val="24"/>
+          <w:szCs w:val="24"/>
+        </w:rPr>
+        <w:t>Problemi aperti:</w:t>
+      </w:r>
+      <w:r>
+        <w:rPr>
+          <w:rFonts w:cstheme="minorHAnsi"/>
+          <w:color w:val="000000" w:themeColor="text1"/>
           <w:sz w:val="24"/>
           <w:szCs w:val="24"/>
         </w:rPr>
@@ -3593,69 +3731,19 @@
       <w:r>
         <w:rPr>
           <w:rFonts w:cstheme="minorHAnsi"/>
-          <w:color w:val="000000" w:themeColor="text1"/>
-          <w:sz w:val="24"/>
-          <w:szCs w:val="24"/>
-        </w:rPr>
-        <w:t xml:space="preserve">Il metodo di pagamento deve essere: </w:t>
-      </w:r>
-      <w:r>
-        <w:rPr>
-          <w:rFonts w:cstheme="minorHAnsi"/>
-          <w:color w:val="000000" w:themeColor="text1"/>
-          <w:sz w:val="24"/>
-          <w:szCs w:val="24"/>
-        </w:rPr>
-        <w:t>Carta di credito, prepagata o di debito, bonifico bancario o portafoglio elettronico.</w:t>
-      </w:r>
-    </w:p>
-    <w:p>
-      <w:pPr>
-        <w:jc w:val="both"/>
-        <w:rPr>
-          <w:rFonts w:cstheme="minorHAnsi"/>
-          <w:color w:val="000000" w:themeColor="text1"/>
-          <w:sz w:val="24"/>
-          <w:szCs w:val="24"/>
-        </w:rPr>
-      </w:pPr>
-      <w:r>
-        <w:rPr>
-          <w:rFonts w:cstheme="minorHAnsi"/>
-          <w:b/>
-          <w:bCs/>
-          <w:color w:val="000000" w:themeColor="text1"/>
-          <w:sz w:val="24"/>
-          <w:szCs w:val="24"/>
-        </w:rPr>
-        <w:t>Frequenza di ripetizione:</w:t>
-      </w:r>
-      <w:r>
-        <w:rPr>
-          <w:rFonts w:cstheme="minorHAnsi"/>
-          <w:color w:val="000000" w:themeColor="text1"/>
-          <w:sz w:val="24"/>
-          <w:szCs w:val="24"/>
-        </w:rPr>
-        <w:t xml:space="preserve"> Il finanziatore è libero di </w:t>
-      </w:r>
-      <w:r>
-        <w:rPr>
-          <w:rFonts w:cstheme="minorHAnsi"/>
-          <w:color w:val="000000" w:themeColor="text1"/>
-          <w:sz w:val="24"/>
-          <w:szCs w:val="24"/>
-        </w:rPr>
-        <w:t>finanziare</w:t>
-      </w:r>
-      <w:r>
-        <w:rPr>
-          <w:rFonts w:cstheme="minorHAnsi"/>
-          <w:color w:val="000000" w:themeColor="text1"/>
-          <w:sz w:val="24"/>
-          <w:szCs w:val="24"/>
-        </w:rPr>
-        <w:t xml:space="preserve"> un numero indefinito di progetti.</w:t>
+          <w:sz w:val="24"/>
+          <w:szCs w:val="24"/>
+        </w:rPr>
+        <w:t>nessuno</w:t>
+      </w:r>
+      <w:r>
+        <w:rPr>
+          <w:rFonts w:cstheme="minorHAnsi"/>
+          <w:color w:val="000000" w:themeColor="text1"/>
+          <w:sz w:val="24"/>
+          <w:szCs w:val="24"/>
+        </w:rPr>
+        <w:t>.</w:t>
       </w:r>
     </w:p>
     <w:p>
@@ -3666,53 +3754,6 @@
           <w:sz w:val="24"/>
           <w:szCs w:val="24"/>
           <w:u w:val="single"/>
-        </w:rPr>
-      </w:pPr>
-      <w:r>
-        <w:rPr>
-          <w:rFonts w:cstheme="minorHAnsi"/>
-          <w:b/>
-          <w:bCs/>
-          <w:color w:val="000000" w:themeColor="text1"/>
-          <w:sz w:val="24"/>
-          <w:szCs w:val="24"/>
-        </w:rPr>
-        <w:t>Problemi aperti:</w:t>
-      </w:r>
-      <w:r>
-        <w:rPr>
-          <w:rFonts w:cstheme="minorHAnsi"/>
-          <w:color w:val="000000" w:themeColor="text1"/>
-          <w:sz w:val="24"/>
-          <w:szCs w:val="24"/>
-        </w:rPr>
-        <w:t xml:space="preserve"> </w:t>
-      </w:r>
-      <w:r>
-        <w:rPr>
-          <w:rFonts w:cstheme="minorHAnsi"/>
-          <w:sz w:val="24"/>
-          <w:szCs w:val="24"/>
-        </w:rPr>
-        <w:t>nessuno</w:t>
-      </w:r>
-      <w:r>
-        <w:rPr>
-          <w:rFonts w:cstheme="minorHAnsi"/>
-          <w:color w:val="000000" w:themeColor="text1"/>
-          <w:sz w:val="24"/>
-          <w:szCs w:val="24"/>
-        </w:rPr>
-        <w:t>.</w:t>
-      </w:r>
-    </w:p>
-    <w:p>
-      <w:pPr>
-        <w:rPr>
-          <w:rFonts w:cstheme="minorHAnsi"/>
-          <w:color w:val="000000" w:themeColor="text1"/>
-          <w:sz w:val="24"/>
-          <w:szCs w:val="24"/>
         </w:rPr>
       </w:pPr>
     </w:p>
@@ -3736,6 +3777,7 @@
           <w:sz w:val="38"/>
           <w:szCs w:val="38"/>
         </w:rPr>
+        <w:lastRenderedPageBreak/>
         <w:t>3. Modello di dominio</w:t>
       </w:r>
     </w:p>
@@ -3769,18 +3811,6 @@
           <w:b/>
           <w:bCs/>
           <w:color w:val="000000" w:themeColor="text1"/>
-          <w:sz w:val="36"/>
-          <w:szCs w:val="36"/>
-        </w:rPr>
-      </w:pPr>
-    </w:p>
-    <w:p>
-      <w:pPr>
-        <w:rPr>
-          <w:rFonts w:cstheme="minorHAnsi"/>
-          <w:b/>
-          <w:bCs/>
-          <w:color w:val="000000" w:themeColor="text1"/>
           <w:sz w:val="38"/>
           <w:szCs w:val="38"/>
         </w:rPr>
@@ -3817,11 +3847,9 @@
           <w:sz w:val="32"/>
           <w:szCs w:val="32"/>
         </w:rPr>
-        <w:t>4.1 SSD caso d’uso UC1: Pubblicare un progetto</w:t>
-      </w:r>
-    </w:p>
-    <w:p>
-      <w:pPr>
+        <w:t>4.1 SSD caso d’uso UC1: Pubblicare un progett</w:t>
+      </w:r>
+      <w:r>
         <w:rPr>
           <w:rFonts w:cstheme="minorHAnsi"/>
           <w:b/>
@@ -3830,8 +3858,11 @@
           <w:sz w:val="32"/>
           <w:szCs w:val="32"/>
         </w:rPr>
-      </w:pPr>
-      <w:r>
+        <w:t>o</w:t>
+      </w:r>
+    </w:p>
+    <w:p>
+      <w:pPr>
         <w:rPr>
           <w:rFonts w:cstheme="minorHAnsi"/>
           <w:b/>
@@ -3840,8 +3871,7 @@
           <w:sz w:val="32"/>
           <w:szCs w:val="32"/>
         </w:rPr>
-        <w:t>//</w:t>
-      </w:r>
+      </w:pPr>
     </w:p>
     <w:p>
       <w:pPr>
@@ -3854,19 +3884,61 @@
           <w:szCs w:val="32"/>
         </w:rPr>
       </w:pPr>
-    </w:p>
-    <w:p>
-      <w:pPr>
-        <w:rPr>
-          <w:rFonts w:cstheme="minorHAnsi"/>
-          <w:b/>
-          <w:bCs/>
+      <w:r>
+        <w:rPr>
+          <w:rFonts w:cstheme="minorHAnsi"/>
+          <w:b/>
+          <w:bCs/>
+          <w:noProof/>
           <w:color w:val="000000" w:themeColor="text1"/>
           <w:sz w:val="32"/>
           <w:szCs w:val="32"/>
         </w:rPr>
-      </w:pPr>
-      <w:r>
+        <w:drawing>
+          <wp:inline distT="0" distB="0" distL="0" distR="0" wp14:anchorId="5608DFB6" wp14:editId="58FABB30">
+            <wp:extent cx="3538855" cy="6646333"/>
+            <wp:effectExtent l="0" t="0" r="4445" b="2540"/>
+            <wp:docPr id="1385266956" name="Immagine 6"/>
+            <wp:cNvGraphicFramePr>
+              <a:graphicFrameLocks xmlns:a="http://schemas.openxmlformats.org/drawingml/2006/main" noChangeAspect="1"/>
+            </wp:cNvGraphicFramePr>
+            <a:graphic xmlns:a="http://schemas.openxmlformats.org/drawingml/2006/main">
+              <a:graphicData uri="http://schemas.openxmlformats.org/drawingml/2006/picture">
+                <pic:pic xmlns:pic="http://schemas.openxmlformats.org/drawingml/2006/picture">
+                  <pic:nvPicPr>
+                    <pic:cNvPr id="1385266956" name="Immagine 6"/>
+                    <pic:cNvPicPr/>
+                  </pic:nvPicPr>
+                  <pic:blipFill>
+                    <a:blip r:embed="rId7">
+                      <a:extLst>
+                        <a:ext uri="{28A0092B-C50C-407E-A947-70E740481C1C}">
+                          <a14:useLocalDpi xmlns:a14="http://schemas.microsoft.com/office/drawing/2010/main" val="0"/>
+                        </a:ext>
+                      </a:extLst>
+                    </a:blip>
+                    <a:stretch>
+                      <a:fillRect/>
+                    </a:stretch>
+                  </pic:blipFill>
+                  <pic:spPr>
+                    <a:xfrm>
+                      <a:off x="0" y="0"/>
+                      <a:ext cx="3542327" cy="6652854"/>
+                    </a:xfrm>
+                    <a:prstGeom prst="rect">
+                      <a:avLst/>
+                    </a:prstGeom>
+                  </pic:spPr>
+                </pic:pic>
+              </a:graphicData>
+            </a:graphic>
+          </wp:inline>
+        </w:drawing>
+      </w:r>
+    </w:p>
+    <w:p>
+      <w:pPr>
         <w:rPr>
           <w:rFonts w:cstheme="minorHAnsi"/>
           <w:b/>
@@ -3875,8 +3947,7 @@
           <w:sz w:val="32"/>
           <w:szCs w:val="32"/>
         </w:rPr>
-        <w:t>4.2 SSD caso d’uso UC2: Finanziare un progetto</w:t>
-      </w:r>
+      </w:pPr>
     </w:p>
     <w:p>
       <w:pPr>
@@ -3898,7 +3969,83 @@
           <w:sz w:val="32"/>
           <w:szCs w:val="32"/>
         </w:rPr>
-        <w:t>//</w:t>
+        <w:lastRenderedPageBreak/>
+        <w:t>4.2 SSD caso d’uso UC2: Finanziare un progetto</w:t>
+      </w:r>
+      <w:r>
+        <w:rPr>
+          <w:rFonts w:cstheme="minorHAnsi"/>
+          <w:b/>
+          <w:bCs/>
+          <w:color w:val="000000" w:themeColor="text1"/>
+          <w:sz w:val="32"/>
+          <w:szCs w:val="32"/>
+        </w:rPr>
+        <w:br/>
+      </w:r>
+    </w:p>
+    <w:p>
+      <w:pPr>
+        <w:rPr>
+          <w:rFonts w:cstheme="minorHAnsi"/>
+          <w:b/>
+          <w:bCs/>
+          <w:color w:val="000000" w:themeColor="text1"/>
+          <w:sz w:val="32"/>
+          <w:szCs w:val="32"/>
+        </w:rPr>
+      </w:pPr>
+      <w:r>
+        <w:rPr>
+          <w:rFonts w:cstheme="minorHAnsi"/>
+          <w:b/>
+          <w:bCs/>
+          <w:noProof/>
+          <w:color w:val="000000" w:themeColor="text1"/>
+          <w:sz w:val="32"/>
+          <w:szCs w:val="32"/>
+        </w:rPr>
+        <w:drawing>
+          <wp:inline distT="0" distB="0" distL="0" distR="0" wp14:anchorId="735C7A76" wp14:editId="6BD26A90">
+            <wp:extent cx="5045710" cy="5698067"/>
+            <wp:effectExtent l="0" t="0" r="2540" b="0"/>
+            <wp:docPr id="264608543" name="Immagine 5"/>
+            <wp:cNvGraphicFramePr>
+              <a:graphicFrameLocks xmlns:a="http://schemas.openxmlformats.org/drawingml/2006/main" noChangeAspect="1"/>
+            </wp:cNvGraphicFramePr>
+            <a:graphic xmlns:a="http://schemas.openxmlformats.org/drawingml/2006/main">
+              <a:graphicData uri="http://schemas.openxmlformats.org/drawingml/2006/picture">
+                <pic:pic xmlns:pic="http://schemas.openxmlformats.org/drawingml/2006/picture">
+                  <pic:nvPicPr>
+                    <pic:cNvPr id="264608543" name="Immagine 5"/>
+                    <pic:cNvPicPr/>
+                  </pic:nvPicPr>
+                  <pic:blipFill>
+                    <a:blip r:embed="rId8">
+                      <a:extLst>
+                        <a:ext uri="{28A0092B-C50C-407E-A947-70E740481C1C}">
+                          <a14:useLocalDpi xmlns:a14="http://schemas.microsoft.com/office/drawing/2010/main" val="0"/>
+                        </a:ext>
+                      </a:extLst>
+                    </a:blip>
+                    <a:stretch>
+                      <a:fillRect/>
+                    </a:stretch>
+                  </pic:blipFill>
+                  <pic:spPr>
+                    <a:xfrm>
+                      <a:off x="0" y="0"/>
+                      <a:ext cx="5047165" cy="5699710"/>
+                    </a:xfrm>
+                    <a:prstGeom prst="rect">
+                      <a:avLst/>
+                    </a:prstGeom>
+                  </pic:spPr>
+                </pic:pic>
+              </a:graphicData>
+            </a:graphic>
+          </wp:inline>
+        </w:drawing>
       </w:r>
     </w:p>
     <w:p>
@@ -3922,23 +4069,516 @@
           <w:szCs w:val="38"/>
         </w:rPr>
       </w:pPr>
-      <w:r>
+    </w:p>
+    <w:p>
+      <w:pPr>
         <w:rPr>
           <w:b/>
           <w:bCs/>
           <w:sz w:val="38"/>
           <w:szCs w:val="38"/>
         </w:rPr>
-        <w:t xml:space="preserve">5. </w:t>
-      </w:r>
-      <w:r>
+      </w:pPr>
+    </w:p>
+    <w:p>
+      <w:pPr>
         <w:rPr>
           <w:b/>
           <w:bCs/>
           <w:sz w:val="38"/>
           <w:szCs w:val="38"/>
         </w:rPr>
+      </w:pPr>
+    </w:p>
+    <w:p>
+      <w:pPr>
+        <w:rPr>
+          <w:b/>
+          <w:bCs/>
+          <w:sz w:val="38"/>
+          <w:szCs w:val="38"/>
+        </w:rPr>
+      </w:pPr>
+    </w:p>
+    <w:p>
+      <w:pPr>
+        <w:rPr>
+          <w:b/>
+          <w:bCs/>
+          <w:sz w:val="38"/>
+          <w:szCs w:val="38"/>
+        </w:rPr>
+      </w:pPr>
+      <w:r>
+        <w:rPr>
+          <w:b/>
+          <w:bCs/>
+          <w:sz w:val="38"/>
+          <w:szCs w:val="38"/>
+        </w:rPr>
+        <w:t xml:space="preserve">5. </w:t>
+      </w:r>
+      <w:r>
+        <w:rPr>
+          <w:b/>
+          <w:bCs/>
+          <w:sz w:val="38"/>
+          <w:szCs w:val="38"/>
+        </w:rPr>
         <w:t>Contratti delle operazioni</w:t>
+      </w:r>
+    </w:p>
+    <w:p>
+      <w:pPr>
+        <w:rPr>
+          <w:rFonts w:cstheme="minorHAnsi"/>
+          <w:b/>
+          <w:bCs/>
+          <w:color w:val="000000" w:themeColor="text1"/>
+          <w:sz w:val="30"/>
+          <w:szCs w:val="30"/>
+          <w:u w:val="single"/>
+        </w:rPr>
+      </w:pPr>
+      <w:r>
+        <w:rPr>
+          <w:rFonts w:cstheme="minorHAnsi"/>
+          <w:b/>
+          <w:bCs/>
+          <w:color w:val="000000" w:themeColor="text1"/>
+          <w:sz w:val="30"/>
+          <w:szCs w:val="30"/>
+        </w:rPr>
+        <w:lastRenderedPageBreak/>
+        <w:t xml:space="preserve">5.1 </w:t>
+      </w:r>
+      <w:r>
+        <w:rPr>
+          <w:rFonts w:cstheme="minorHAnsi"/>
+          <w:b/>
+          <w:bCs/>
+          <w:color w:val="000000" w:themeColor="text1"/>
+          <w:sz w:val="30"/>
+          <w:szCs w:val="30"/>
+        </w:rPr>
+        <w:t xml:space="preserve">Contratto CO1: </w:t>
+      </w:r>
+      <w:proofErr w:type="spellStart"/>
+      <w:r>
+        <w:rPr>
+          <w:rFonts w:cstheme="minorHAnsi"/>
+          <w:b/>
+          <w:bCs/>
+          <w:color w:val="000000" w:themeColor="text1"/>
+          <w:sz w:val="30"/>
+          <w:szCs w:val="30"/>
+        </w:rPr>
+        <w:t>inviaDatiProgetto</w:t>
+      </w:r>
+      <w:proofErr w:type="spellEnd"/>
+      <w:r>
+        <w:rPr>
+          <w:rFonts w:cstheme="minorHAnsi"/>
+          <w:b/>
+          <w:bCs/>
+          <w:color w:val="000000" w:themeColor="text1"/>
+          <w:sz w:val="30"/>
+          <w:szCs w:val="30"/>
+        </w:rPr>
+        <w:t xml:space="preserve">(titolo, descrizione, immagini, video, importo, </w:t>
+      </w:r>
+      <w:proofErr w:type="spellStart"/>
+      <w:r>
+        <w:rPr>
+          <w:rFonts w:cstheme="minorHAnsi"/>
+          <w:b/>
+          <w:bCs/>
+          <w:color w:val="000000" w:themeColor="text1"/>
+          <w:sz w:val="30"/>
+          <w:szCs w:val="30"/>
+        </w:rPr>
+        <w:t>data_inizio</w:t>
+      </w:r>
+      <w:proofErr w:type="spellEnd"/>
+      <w:r>
+        <w:rPr>
+          <w:rFonts w:cstheme="minorHAnsi"/>
+          <w:b/>
+          <w:bCs/>
+          <w:color w:val="000000" w:themeColor="text1"/>
+          <w:sz w:val="30"/>
+          <w:szCs w:val="30"/>
+        </w:rPr>
+        <w:t xml:space="preserve">, </w:t>
+      </w:r>
+      <w:proofErr w:type="spellStart"/>
+      <w:r>
+        <w:rPr>
+          <w:rFonts w:cstheme="minorHAnsi"/>
+          <w:b/>
+          <w:bCs/>
+          <w:color w:val="000000" w:themeColor="text1"/>
+          <w:sz w:val="30"/>
+          <w:szCs w:val="30"/>
+        </w:rPr>
+        <w:t>data_fine</w:t>
+      </w:r>
+      <w:proofErr w:type="spellEnd"/>
+      <w:r>
+        <w:rPr>
+          <w:rFonts w:cstheme="minorHAnsi"/>
+          <w:b/>
+          <w:bCs/>
+          <w:color w:val="000000" w:themeColor="text1"/>
+          <w:sz w:val="30"/>
+          <w:szCs w:val="30"/>
+        </w:rPr>
+        <w:t xml:space="preserve">, </w:t>
+      </w:r>
+      <w:proofErr w:type="spellStart"/>
+      <w:r>
+        <w:rPr>
+          <w:rFonts w:cstheme="minorHAnsi"/>
+          <w:b/>
+          <w:bCs/>
+          <w:color w:val="000000" w:themeColor="text1"/>
+          <w:sz w:val="30"/>
+          <w:szCs w:val="30"/>
+        </w:rPr>
+        <w:t>num_membri</w:t>
+      </w:r>
+      <w:proofErr w:type="spellEnd"/>
+      <w:r>
+        <w:rPr>
+          <w:rFonts w:cstheme="minorHAnsi"/>
+          <w:b/>
+          <w:bCs/>
+          <w:color w:val="000000" w:themeColor="text1"/>
+          <w:sz w:val="30"/>
+          <w:szCs w:val="30"/>
+        </w:rPr>
+        <w:t xml:space="preserve">, </w:t>
+      </w:r>
+      <w:proofErr w:type="spellStart"/>
+      <w:r>
+        <w:rPr>
+          <w:rFonts w:cstheme="minorHAnsi"/>
+          <w:b/>
+          <w:bCs/>
+          <w:color w:val="000000" w:themeColor="text1"/>
+          <w:sz w:val="30"/>
+          <w:szCs w:val="30"/>
+        </w:rPr>
+        <w:t>foto_membri</w:t>
+      </w:r>
+      <w:proofErr w:type="spellEnd"/>
+      <w:r>
+        <w:rPr>
+          <w:rFonts w:cstheme="minorHAnsi"/>
+          <w:b/>
+          <w:bCs/>
+          <w:color w:val="000000" w:themeColor="text1"/>
+          <w:sz w:val="30"/>
+          <w:szCs w:val="30"/>
+        </w:rPr>
+        <w:t>)</w:t>
+      </w:r>
+    </w:p>
+    <w:p>
+      <w:pPr>
+        <w:rPr>
+          <w:rFonts w:cstheme="minorHAnsi"/>
+          <w:color w:val="000000" w:themeColor="text1"/>
+          <w:sz w:val="24"/>
+          <w:szCs w:val="24"/>
+          <w:u w:val="single"/>
+        </w:rPr>
+      </w:pPr>
+      <w:r>
+        <w:rPr>
+          <w:rFonts w:cstheme="minorHAnsi"/>
+          <w:b/>
+          <w:bCs/>
+          <w:color w:val="000000" w:themeColor="text1"/>
+          <w:sz w:val="24"/>
+          <w:szCs w:val="24"/>
+        </w:rPr>
+        <w:t>Operazione</w:t>
+      </w:r>
+      <w:r>
+        <w:rPr>
+          <w:rFonts w:cstheme="minorHAnsi"/>
+          <w:b/>
+          <w:bCs/>
+          <w:color w:val="000000" w:themeColor="text1"/>
+          <w:sz w:val="24"/>
+          <w:szCs w:val="24"/>
+        </w:rPr>
+        <w:t xml:space="preserve">: </w:t>
+      </w:r>
+      <w:proofErr w:type="spellStart"/>
+      <w:r>
+        <w:rPr>
+          <w:rFonts w:cstheme="minorHAnsi"/>
+          <w:color w:val="000000" w:themeColor="text1"/>
+          <w:sz w:val="24"/>
+          <w:szCs w:val="24"/>
+        </w:rPr>
+        <w:t>inviaDatiprogetto</w:t>
+      </w:r>
+      <w:proofErr w:type="spellEnd"/>
+      <w:r>
+        <w:rPr>
+          <w:rFonts w:cstheme="minorHAnsi"/>
+          <w:color w:val="000000" w:themeColor="text1"/>
+          <w:sz w:val="24"/>
+          <w:szCs w:val="24"/>
+        </w:rPr>
+        <w:t xml:space="preserve">(titolo, descrizione, immagini, video, importo, </w:t>
+      </w:r>
+      <w:proofErr w:type="spellStart"/>
+      <w:r>
+        <w:rPr>
+          <w:rFonts w:cstheme="minorHAnsi"/>
+          <w:color w:val="000000" w:themeColor="text1"/>
+          <w:sz w:val="24"/>
+          <w:szCs w:val="24"/>
+        </w:rPr>
+        <w:t>data_inizio</w:t>
+      </w:r>
+      <w:proofErr w:type="spellEnd"/>
+      <w:r>
+        <w:rPr>
+          <w:rFonts w:cstheme="minorHAnsi"/>
+          <w:color w:val="000000" w:themeColor="text1"/>
+          <w:sz w:val="24"/>
+          <w:szCs w:val="24"/>
+        </w:rPr>
+        <w:t xml:space="preserve">, </w:t>
+      </w:r>
+      <w:proofErr w:type="spellStart"/>
+      <w:r>
+        <w:rPr>
+          <w:rFonts w:cstheme="minorHAnsi"/>
+          <w:color w:val="000000" w:themeColor="text1"/>
+          <w:sz w:val="24"/>
+          <w:szCs w:val="24"/>
+        </w:rPr>
+        <w:t>data_fine</w:t>
+      </w:r>
+      <w:proofErr w:type="spellEnd"/>
+      <w:r>
+        <w:rPr>
+          <w:rFonts w:cstheme="minorHAnsi"/>
+          <w:color w:val="000000" w:themeColor="text1"/>
+          <w:sz w:val="24"/>
+          <w:szCs w:val="24"/>
+        </w:rPr>
+        <w:t xml:space="preserve">, </w:t>
+      </w:r>
+      <w:proofErr w:type="spellStart"/>
+      <w:r>
+        <w:rPr>
+          <w:rFonts w:cstheme="minorHAnsi"/>
+          <w:color w:val="000000" w:themeColor="text1"/>
+          <w:sz w:val="24"/>
+          <w:szCs w:val="24"/>
+        </w:rPr>
+        <w:t>num_membri</w:t>
+      </w:r>
+      <w:proofErr w:type="spellEnd"/>
+      <w:r>
+        <w:rPr>
+          <w:rFonts w:cstheme="minorHAnsi"/>
+          <w:color w:val="000000" w:themeColor="text1"/>
+          <w:sz w:val="24"/>
+          <w:szCs w:val="24"/>
+        </w:rPr>
+        <w:t xml:space="preserve">, </w:t>
+      </w:r>
+      <w:proofErr w:type="spellStart"/>
+      <w:r>
+        <w:rPr>
+          <w:rFonts w:cstheme="minorHAnsi"/>
+          <w:color w:val="000000" w:themeColor="text1"/>
+          <w:sz w:val="24"/>
+          <w:szCs w:val="24"/>
+        </w:rPr>
+        <w:t>foto_membri</w:t>
+      </w:r>
+      <w:proofErr w:type="spellEnd"/>
+      <w:r>
+        <w:rPr>
+          <w:rFonts w:cstheme="minorHAnsi"/>
+          <w:color w:val="000000" w:themeColor="text1"/>
+          <w:sz w:val="24"/>
+          <w:szCs w:val="24"/>
+        </w:rPr>
+        <w:t>)</w:t>
+      </w:r>
+    </w:p>
+    <w:p>
+      <w:pPr>
+        <w:jc w:val="both"/>
+        <w:rPr>
+          <w:rFonts w:cstheme="minorHAnsi"/>
+          <w:color w:val="000000" w:themeColor="text1"/>
+          <w:sz w:val="24"/>
+          <w:szCs w:val="24"/>
+        </w:rPr>
+      </w:pPr>
+      <w:r>
+        <w:rPr>
+          <w:rFonts w:cstheme="minorHAnsi"/>
+          <w:b/>
+          <w:bCs/>
+          <w:color w:val="000000" w:themeColor="text1"/>
+          <w:sz w:val="24"/>
+          <w:szCs w:val="24"/>
+        </w:rPr>
+        <w:t>Riferimenti</w:t>
+      </w:r>
+      <w:r>
+        <w:rPr>
+          <w:rFonts w:cstheme="minorHAnsi"/>
+          <w:color w:val="000000" w:themeColor="text1"/>
+          <w:sz w:val="24"/>
+          <w:szCs w:val="24"/>
+        </w:rPr>
+        <w:t>: caso d’uso: Pubblicare un progetto</w:t>
+      </w:r>
+    </w:p>
+    <w:p>
+      <w:pPr>
+        <w:jc w:val="both"/>
+        <w:rPr>
+          <w:rFonts w:cstheme="minorHAnsi"/>
+          <w:color w:val="000000" w:themeColor="text1"/>
+          <w:sz w:val="24"/>
+          <w:szCs w:val="24"/>
+        </w:rPr>
+      </w:pPr>
+      <w:r>
+        <w:rPr>
+          <w:rFonts w:cstheme="minorHAnsi"/>
+          <w:b/>
+          <w:bCs/>
+          <w:color w:val="000000" w:themeColor="text1"/>
+          <w:sz w:val="24"/>
+          <w:szCs w:val="24"/>
+        </w:rPr>
+        <w:t>Pre-Condizioni:</w:t>
+      </w:r>
+      <w:r>
+        <w:rPr>
+          <w:rFonts w:cstheme="minorHAnsi"/>
+          <w:color w:val="000000" w:themeColor="text1"/>
+          <w:sz w:val="24"/>
+          <w:szCs w:val="24"/>
+        </w:rPr>
+        <w:t xml:space="preserve"> </w:t>
+      </w:r>
+      <w:r>
+        <w:rPr>
+          <w:rFonts w:cstheme="minorHAnsi"/>
+          <w:color w:val="000000" w:themeColor="text1"/>
+          <w:sz w:val="24"/>
+          <w:szCs w:val="24"/>
+        </w:rPr>
+        <w:t xml:space="preserve">il publisher </w:t>
+      </w:r>
+      <w:r>
+        <w:rPr>
+          <w:rFonts w:cstheme="minorHAnsi"/>
+          <w:color w:val="000000" w:themeColor="text1"/>
+          <w:sz w:val="24"/>
+          <w:szCs w:val="24"/>
+        </w:rPr>
+        <w:t>ha effettuato l’accesso correttamente.</w:t>
+      </w:r>
+    </w:p>
+    <w:p>
+      <w:pPr>
+        <w:jc w:val="both"/>
+        <w:rPr>
+          <w:rFonts w:cstheme="minorHAnsi"/>
+          <w:b/>
+          <w:bCs/>
+          <w:color w:val="000000" w:themeColor="text1"/>
+          <w:sz w:val="24"/>
+          <w:szCs w:val="24"/>
+        </w:rPr>
+      </w:pPr>
+      <w:r>
+        <w:rPr>
+          <w:rFonts w:cstheme="minorHAnsi"/>
+          <w:b/>
+          <w:bCs/>
+          <w:color w:val="000000" w:themeColor="text1"/>
+          <w:sz w:val="24"/>
+          <w:szCs w:val="24"/>
+        </w:rPr>
+        <w:t xml:space="preserve">Post-Condizioni: </w:t>
+      </w:r>
+    </w:p>
+    <w:p>
+      <w:pPr>
+        <w:ind w:firstLine="708"/>
+        <w:jc w:val="both"/>
+        <w:rPr>
+          <w:rFonts w:cstheme="minorHAnsi"/>
+          <w:color w:val="000000" w:themeColor="text1"/>
+          <w:sz w:val="24"/>
+          <w:szCs w:val="24"/>
+        </w:rPr>
+      </w:pPr>
+      <w:r>
+        <w:rPr>
+          <w:rFonts w:cstheme="minorHAnsi"/>
+          <w:color w:val="000000" w:themeColor="text1"/>
+          <w:sz w:val="24"/>
+          <w:szCs w:val="24"/>
+        </w:rPr>
+        <w:t>- è stata creata un’istanza P di progetto con i dati inseriti dal publisher</w:t>
+      </w:r>
+      <w:r>
+        <w:rPr>
+          <w:rFonts w:cstheme="minorHAnsi"/>
+          <w:color w:val="000000" w:themeColor="text1"/>
+          <w:sz w:val="24"/>
+          <w:szCs w:val="24"/>
+        </w:rPr>
+        <w:t>.</w:t>
+      </w:r>
+    </w:p>
+    <w:p>
+      <w:pPr>
+        <w:ind w:firstLine="708"/>
+        <w:jc w:val="both"/>
+        <w:rPr>
+          <w:rFonts w:cstheme="minorHAnsi"/>
+          <w:color w:val="000000" w:themeColor="text1"/>
+          <w:sz w:val="24"/>
+          <w:szCs w:val="24"/>
+        </w:rPr>
+      </w:pPr>
+      <w:r>
+        <w:rPr>
+          <w:rFonts w:cstheme="minorHAnsi"/>
+          <w:color w:val="000000" w:themeColor="text1"/>
+          <w:sz w:val="24"/>
+          <w:szCs w:val="24"/>
+        </w:rPr>
+        <w:t>- è stata associata l’istanza P di progetto all’istanza A di publisher</w:t>
+      </w:r>
+      <w:r>
+        <w:rPr>
+          <w:rFonts w:cstheme="minorHAnsi"/>
+          <w:color w:val="000000" w:themeColor="text1"/>
+          <w:sz w:val="24"/>
+          <w:szCs w:val="24"/>
+        </w:rPr>
+        <w:t>.</w:t>
       </w:r>
     </w:p>
     <w:p>
@@ -3952,27 +4592,28 @@
           <w:szCs w:val="32"/>
         </w:rPr>
       </w:pPr>
-      <w:r>
-        <w:rPr>
-          <w:rFonts w:cstheme="minorHAnsi"/>
-          <w:b/>
-          <w:bCs/>
-          <w:color w:val="000000" w:themeColor="text1"/>
-          <w:sz w:val="32"/>
-          <w:szCs w:val="32"/>
-        </w:rPr>
-        <w:t xml:space="preserve">5.1 </w:t>
-      </w:r>
-      <w:r>
-        <w:rPr>
-          <w:rFonts w:cstheme="minorHAnsi"/>
-          <w:b/>
-          <w:bCs/>
-          <w:color w:val="000000" w:themeColor="text1"/>
-          <w:sz w:val="32"/>
-          <w:szCs w:val="32"/>
-        </w:rPr>
-        <w:t xml:space="preserve">Contratto CO1: </w:t>
+    </w:p>
+    <w:p>
+      <w:pPr>
+        <w:rPr>
+          <w:rFonts w:cstheme="minorHAnsi"/>
+          <w:b/>
+          <w:bCs/>
+          <w:color w:val="000000" w:themeColor="text1"/>
+          <w:sz w:val="30"/>
+          <w:szCs w:val="30"/>
+        </w:rPr>
+      </w:pPr>
+      <w:r>
+        <w:rPr>
+          <w:rFonts w:cstheme="minorHAnsi"/>
+          <w:b/>
+          <w:bCs/>
+          <w:color w:val="000000" w:themeColor="text1"/>
+          <w:sz w:val="30"/>
+          <w:szCs w:val="30"/>
+        </w:rPr>
+        <w:t xml:space="preserve">5.2 Contratto CO2: </w:t>
       </w:r>
       <w:proofErr w:type="spellStart"/>
       <w:r>
@@ -3981,56 +4622,220 @@
           <w:b/>
           <w:bCs/>
           <w:color w:val="000000" w:themeColor="text1"/>
-          <w:sz w:val="32"/>
-          <w:szCs w:val="32"/>
-        </w:rPr>
-        <w:t>pubblicaProgetto</w:t>
+          <w:sz w:val="30"/>
+          <w:szCs w:val="30"/>
+        </w:rPr>
+        <w:t>inviaDatiPersonali</w:t>
       </w:r>
       <w:proofErr w:type="spellEnd"/>
-    </w:p>
-    <w:p>
-      <w:pPr>
-        <w:rPr>
-          <w:rFonts w:cstheme="minorHAnsi"/>
-          <w:color w:val="000000" w:themeColor="text1"/>
-          <w:sz w:val="24"/>
-          <w:szCs w:val="24"/>
-          <w:u w:val="single"/>
-        </w:rPr>
-      </w:pPr>
-      <w:r>
-        <w:rPr>
-          <w:rFonts w:cstheme="minorHAnsi"/>
-          <w:b/>
-          <w:bCs/>
-          <w:color w:val="000000" w:themeColor="text1"/>
-          <w:sz w:val="24"/>
-          <w:szCs w:val="24"/>
-        </w:rPr>
-        <w:t>Operazione</w:t>
-      </w:r>
-      <w:r>
-        <w:rPr>
-          <w:rFonts w:cstheme="minorHAnsi"/>
-          <w:b/>
-          <w:bCs/>
-          <w:color w:val="000000" w:themeColor="text1"/>
-          <w:sz w:val="24"/>
-          <w:szCs w:val="24"/>
-        </w:rPr>
-        <w:t xml:space="preserve">: </w:t>
+      <w:r>
+        <w:rPr>
+          <w:rFonts w:cstheme="minorHAnsi"/>
+          <w:b/>
+          <w:bCs/>
+          <w:color w:val="000000" w:themeColor="text1"/>
+          <w:sz w:val="30"/>
+          <w:szCs w:val="30"/>
+        </w:rPr>
+        <w:t>(</w:t>
       </w:r>
       <w:proofErr w:type="spellStart"/>
       <w:r>
         <w:rPr>
           <w:rFonts w:cstheme="minorHAnsi"/>
-          <w:color w:val="000000" w:themeColor="text1"/>
-          <w:sz w:val="24"/>
-          <w:szCs w:val="24"/>
-        </w:rPr>
-        <w:t>pubblicaProgetto</w:t>
+          <w:b/>
+          <w:bCs/>
+          <w:color w:val="000000" w:themeColor="text1"/>
+          <w:sz w:val="30"/>
+          <w:szCs w:val="30"/>
+        </w:rPr>
+        <w:t>doc_riconoscimento</w:t>
       </w:r>
       <w:proofErr w:type="spellEnd"/>
+      <w:r>
+        <w:rPr>
+          <w:rFonts w:cstheme="minorHAnsi"/>
+          <w:b/>
+          <w:bCs/>
+          <w:color w:val="000000" w:themeColor="text1"/>
+          <w:sz w:val="30"/>
+          <w:szCs w:val="30"/>
+        </w:rPr>
+        <w:t xml:space="preserve">, </w:t>
+      </w:r>
+      <w:proofErr w:type="spellStart"/>
+      <w:r>
+        <w:rPr>
+          <w:rFonts w:cstheme="minorHAnsi"/>
+          <w:b/>
+          <w:bCs/>
+          <w:color w:val="000000" w:themeColor="text1"/>
+          <w:sz w:val="30"/>
+          <w:szCs w:val="30"/>
+        </w:rPr>
+        <w:t>metodo_pagamento</w:t>
+      </w:r>
+      <w:proofErr w:type="spellEnd"/>
+      <w:r>
+        <w:rPr>
+          <w:rFonts w:cstheme="minorHAnsi"/>
+          <w:b/>
+          <w:bCs/>
+          <w:color w:val="000000" w:themeColor="text1"/>
+          <w:sz w:val="30"/>
+          <w:szCs w:val="30"/>
+        </w:rPr>
+        <w:t xml:space="preserve">, e-mail, </w:t>
+      </w:r>
+      <w:proofErr w:type="spellStart"/>
+      <w:r>
+        <w:rPr>
+          <w:rFonts w:cstheme="minorHAnsi"/>
+          <w:b/>
+          <w:bCs/>
+          <w:color w:val="000000" w:themeColor="text1"/>
+          <w:sz w:val="30"/>
+          <w:szCs w:val="30"/>
+        </w:rPr>
+        <w:t>nu</w:t>
+      </w:r>
+      <w:r>
+        <w:rPr>
+          <w:rFonts w:cstheme="minorHAnsi"/>
+          <w:b/>
+          <w:bCs/>
+          <w:color w:val="000000" w:themeColor="text1"/>
+          <w:sz w:val="30"/>
+          <w:szCs w:val="30"/>
+        </w:rPr>
+        <w:t>m</w:t>
+      </w:r>
+      <w:r>
+        <w:rPr>
+          <w:rFonts w:cstheme="minorHAnsi"/>
+          <w:b/>
+          <w:bCs/>
+          <w:color w:val="000000" w:themeColor="text1"/>
+          <w:sz w:val="30"/>
+          <w:szCs w:val="30"/>
+        </w:rPr>
+        <w:t>_telefono</w:t>
+      </w:r>
+      <w:proofErr w:type="spellEnd"/>
+      <w:r>
+        <w:rPr>
+          <w:rFonts w:cstheme="minorHAnsi"/>
+          <w:b/>
+          <w:bCs/>
+          <w:color w:val="000000" w:themeColor="text1"/>
+          <w:sz w:val="30"/>
+          <w:szCs w:val="30"/>
+        </w:rPr>
+        <w:t>)</w:t>
+      </w:r>
+    </w:p>
+    <w:p>
+      <w:pPr>
+        <w:rPr>
+          <w:rFonts w:cstheme="minorHAnsi"/>
+          <w:b/>
+          <w:bCs/>
+          <w:color w:val="000000" w:themeColor="text1"/>
+          <w:sz w:val="24"/>
+          <w:szCs w:val="24"/>
+        </w:rPr>
+      </w:pPr>
+      <w:r>
+        <w:rPr>
+          <w:rFonts w:cstheme="minorHAnsi"/>
+          <w:b/>
+          <w:bCs/>
+          <w:color w:val="000000" w:themeColor="text1"/>
+          <w:sz w:val="24"/>
+          <w:szCs w:val="24"/>
+        </w:rPr>
+        <w:t xml:space="preserve">Operazione: </w:t>
+      </w:r>
+      <w:proofErr w:type="spellStart"/>
+      <w:r>
+        <w:rPr>
+          <w:rFonts w:cstheme="minorHAnsi"/>
+          <w:color w:val="000000" w:themeColor="text1"/>
+          <w:sz w:val="24"/>
+          <w:szCs w:val="24"/>
+        </w:rPr>
+        <w:t>inviaDatiPersonali</w:t>
+      </w:r>
+      <w:proofErr w:type="spellEnd"/>
+      <w:r>
+        <w:rPr>
+          <w:rFonts w:cstheme="minorHAnsi"/>
+          <w:color w:val="000000" w:themeColor="text1"/>
+          <w:sz w:val="24"/>
+          <w:szCs w:val="24"/>
+        </w:rPr>
+        <w:t>(</w:t>
+      </w:r>
+      <w:proofErr w:type="spellStart"/>
+      <w:r>
+        <w:rPr>
+          <w:rFonts w:cstheme="minorHAnsi"/>
+          <w:color w:val="000000" w:themeColor="text1"/>
+          <w:sz w:val="24"/>
+          <w:szCs w:val="24"/>
+        </w:rPr>
+        <w:t>doc_riconoscimento</w:t>
+      </w:r>
+      <w:proofErr w:type="spellEnd"/>
+      <w:r>
+        <w:rPr>
+          <w:rFonts w:cstheme="minorHAnsi"/>
+          <w:color w:val="000000" w:themeColor="text1"/>
+          <w:sz w:val="24"/>
+          <w:szCs w:val="24"/>
+        </w:rPr>
+        <w:t xml:space="preserve">, </w:t>
+      </w:r>
+      <w:proofErr w:type="spellStart"/>
+      <w:r>
+        <w:rPr>
+          <w:rFonts w:cstheme="minorHAnsi"/>
+          <w:color w:val="000000" w:themeColor="text1"/>
+          <w:sz w:val="24"/>
+          <w:szCs w:val="24"/>
+        </w:rPr>
+        <w:t>metodo_pagamento</w:t>
+      </w:r>
+      <w:proofErr w:type="spellEnd"/>
+      <w:r>
+        <w:rPr>
+          <w:rFonts w:cstheme="minorHAnsi"/>
+          <w:color w:val="000000" w:themeColor="text1"/>
+          <w:sz w:val="24"/>
+          <w:szCs w:val="24"/>
+        </w:rPr>
+        <w:t xml:space="preserve">, e-mail, </w:t>
+      </w:r>
+      <w:proofErr w:type="spellStart"/>
+      <w:r>
+        <w:rPr>
+          <w:rFonts w:cstheme="minorHAnsi"/>
+          <w:color w:val="000000" w:themeColor="text1"/>
+          <w:sz w:val="24"/>
+          <w:szCs w:val="24"/>
+        </w:rPr>
+        <w:t>num_telefono</w:t>
+      </w:r>
+      <w:proofErr w:type="spellEnd"/>
+      <w:r>
+        <w:rPr>
+          <w:rFonts w:cstheme="minorHAnsi"/>
+          <w:color w:val="000000" w:themeColor="text1"/>
+          <w:sz w:val="24"/>
+          <w:szCs w:val="24"/>
+        </w:rPr>
+        <w:t>);</w:t>
+      </w:r>
     </w:p>
     <w:p>
       <w:pPr>
@@ -4051,16 +4856,25 @@
           <w:sz w:val="24"/>
           <w:szCs w:val="24"/>
         </w:rPr>
-        <w:t>Riferimenti</w:t>
-      </w:r>
-      <w:r>
-        <w:rPr>
-          <w:rFonts w:cstheme="minorHAnsi"/>
-          <w:color w:val="000000" w:themeColor="text1"/>
-          <w:sz w:val="24"/>
-          <w:szCs w:val="24"/>
-        </w:rPr>
-        <w:t>: caso d’uso: Pubblicare un progetto</w:t>
+        <w:t xml:space="preserve">Riferimenti: </w:t>
+      </w:r>
+      <w:r>
+        <w:rPr>
+          <w:rFonts w:cstheme="minorHAnsi"/>
+          <w:color w:val="000000" w:themeColor="text1"/>
+          <w:sz w:val="24"/>
+          <w:szCs w:val="24"/>
+        </w:rPr>
+        <w:t xml:space="preserve">caso d’uso: </w:t>
+      </w:r>
+      <w:r>
+        <w:rPr>
+          <w:rFonts w:cstheme="minorHAnsi"/>
+          <w:color w:val="000000" w:themeColor="text1"/>
+          <w:sz w:val="24"/>
+          <w:szCs w:val="24"/>
+        </w:rPr>
+        <w:t>Pubblicare un progetto</w:t>
       </w:r>
     </w:p>
     <w:p>
@@ -4082,34 +4896,16 @@
           <w:sz w:val="24"/>
           <w:szCs w:val="24"/>
         </w:rPr>
-        <w:t>Pre-Condizioni:</w:t>
-      </w:r>
-      <w:r>
-        <w:rPr>
-          <w:rFonts w:cstheme="minorHAnsi"/>
-          <w:color w:val="000000" w:themeColor="text1"/>
-          <w:sz w:val="24"/>
-          <w:szCs w:val="24"/>
-        </w:rPr>
-        <w:t xml:space="preserve"> </w:t>
-      </w:r>
-      <w:r>
-        <w:rPr>
-          <w:rFonts w:cstheme="minorHAnsi"/>
-          <w:color w:val="000000" w:themeColor="text1"/>
-          <w:sz w:val="24"/>
-          <w:szCs w:val="24"/>
-        </w:rPr>
-        <w:t xml:space="preserve">il publisher </w:t>
-      </w:r>
-      <w:r>
-        <w:rPr>
-          <w:rFonts w:cstheme="minorHAnsi"/>
-          <w:color w:val="000000" w:themeColor="text1"/>
-          <w:sz w:val="24"/>
-          <w:szCs w:val="24"/>
-        </w:rPr>
-        <w:t>ha effettuato l’accesso correttamente.</w:t>
+        <w:t xml:space="preserve">Pre-Condizioni: </w:t>
+      </w:r>
+      <w:r>
+        <w:rPr>
+          <w:rFonts w:cstheme="minorHAnsi"/>
+          <w:color w:val="000000" w:themeColor="text1"/>
+          <w:sz w:val="24"/>
+          <w:szCs w:val="24"/>
+        </w:rPr>
+        <w:t>il publisher ha effettuato l’accesso correttamente.</w:t>
       </w:r>
     </w:p>
     <w:p>
@@ -4154,7 +4950,409 @@
           <w:sz w:val="24"/>
           <w:szCs w:val="24"/>
         </w:rPr>
-        <w:t>- è stata creata un’istanza P di progetto con i dati inseriti dal publisher</w:t>
+        <w:t xml:space="preserve">- </w:t>
+      </w:r>
+      <w:r>
+        <w:rPr>
+          <w:rFonts w:cstheme="minorHAnsi"/>
+          <w:color w:val="000000" w:themeColor="text1"/>
+          <w:sz w:val="24"/>
+          <w:szCs w:val="24"/>
+        </w:rPr>
+        <w:t>i dati inseriti sono stati associati all’istanza P di progetto.</w:t>
+      </w:r>
+    </w:p>
+    <w:p>
+      <w:pPr>
+        <w:rPr>
+          <w:rFonts w:cstheme="minorHAnsi"/>
+          <w:b/>
+          <w:bCs/>
+          <w:color w:val="000000" w:themeColor="text1"/>
+          <w:sz w:val="28"/>
+          <w:szCs w:val="28"/>
+        </w:rPr>
+      </w:pPr>
+    </w:p>
+    <w:p>
+      <w:pPr>
+        <w:rPr>
+          <w:rFonts w:cstheme="minorHAnsi"/>
+          <w:b/>
+          <w:bCs/>
+          <w:color w:val="000000" w:themeColor="text1"/>
+          <w:sz w:val="30"/>
+          <w:szCs w:val="30"/>
+        </w:rPr>
+      </w:pPr>
+      <w:r>
+        <w:rPr>
+          <w:rFonts w:cstheme="minorHAnsi"/>
+          <w:b/>
+          <w:bCs/>
+          <w:color w:val="000000" w:themeColor="text1"/>
+          <w:sz w:val="30"/>
+          <w:szCs w:val="30"/>
+        </w:rPr>
+        <w:t>5.</w:t>
+      </w:r>
+      <w:r>
+        <w:rPr>
+          <w:rFonts w:cstheme="minorHAnsi"/>
+          <w:b/>
+          <w:bCs/>
+          <w:color w:val="000000" w:themeColor="text1"/>
+          <w:sz w:val="30"/>
+          <w:szCs w:val="30"/>
+        </w:rPr>
+        <w:t>3</w:t>
+      </w:r>
+      <w:r>
+        <w:rPr>
+          <w:rFonts w:cstheme="minorHAnsi"/>
+          <w:b/>
+          <w:bCs/>
+          <w:color w:val="000000" w:themeColor="text1"/>
+          <w:sz w:val="30"/>
+          <w:szCs w:val="30"/>
+        </w:rPr>
+        <w:t xml:space="preserve"> </w:t>
+      </w:r>
+      <w:r>
+        <w:rPr>
+          <w:rFonts w:cstheme="minorHAnsi"/>
+          <w:b/>
+          <w:bCs/>
+          <w:color w:val="000000" w:themeColor="text1"/>
+          <w:sz w:val="30"/>
+          <w:szCs w:val="30"/>
+        </w:rPr>
+        <w:t>Contratto CO</w:t>
+      </w:r>
+      <w:r>
+        <w:rPr>
+          <w:rFonts w:cstheme="minorHAnsi"/>
+          <w:b/>
+          <w:bCs/>
+          <w:color w:val="000000" w:themeColor="text1"/>
+          <w:sz w:val="30"/>
+          <w:szCs w:val="30"/>
+        </w:rPr>
+        <w:t>3</w:t>
+      </w:r>
+      <w:r>
+        <w:rPr>
+          <w:rFonts w:cstheme="minorHAnsi"/>
+          <w:b/>
+          <w:bCs/>
+          <w:color w:val="000000" w:themeColor="text1"/>
+          <w:sz w:val="30"/>
+          <w:szCs w:val="30"/>
+        </w:rPr>
+        <w:t xml:space="preserve">: </w:t>
+      </w:r>
+      <w:proofErr w:type="spellStart"/>
+      <w:r>
+        <w:rPr>
+          <w:rFonts w:cstheme="minorHAnsi"/>
+          <w:b/>
+          <w:bCs/>
+          <w:color w:val="000000" w:themeColor="text1"/>
+          <w:sz w:val="30"/>
+          <w:szCs w:val="30"/>
+        </w:rPr>
+        <w:t>finanziaProgetto</w:t>
+      </w:r>
+      <w:proofErr w:type="spellEnd"/>
+      <w:r>
+        <w:rPr>
+          <w:rFonts w:cstheme="minorHAnsi"/>
+          <w:b/>
+          <w:bCs/>
+          <w:color w:val="000000" w:themeColor="text1"/>
+          <w:sz w:val="30"/>
+          <w:szCs w:val="30"/>
+        </w:rPr>
+        <w:t xml:space="preserve">(nome, cognome, importo, </w:t>
+      </w:r>
+      <w:proofErr w:type="spellStart"/>
+      <w:r>
+        <w:rPr>
+          <w:rFonts w:cstheme="minorHAnsi"/>
+          <w:b/>
+          <w:bCs/>
+          <w:color w:val="000000" w:themeColor="text1"/>
+          <w:sz w:val="30"/>
+          <w:szCs w:val="30"/>
+        </w:rPr>
+        <w:t>metodo_pagamento</w:t>
+      </w:r>
+      <w:proofErr w:type="spellEnd"/>
+      <w:r>
+        <w:rPr>
+          <w:rFonts w:cstheme="minorHAnsi"/>
+          <w:b/>
+          <w:bCs/>
+          <w:color w:val="000000" w:themeColor="text1"/>
+          <w:sz w:val="30"/>
+          <w:szCs w:val="30"/>
+        </w:rPr>
+        <w:t xml:space="preserve">, </w:t>
+      </w:r>
+      <w:proofErr w:type="spellStart"/>
+      <w:r>
+        <w:rPr>
+          <w:rFonts w:cstheme="minorHAnsi"/>
+          <w:b/>
+          <w:bCs/>
+          <w:color w:val="000000" w:themeColor="text1"/>
+          <w:sz w:val="30"/>
+          <w:szCs w:val="30"/>
+        </w:rPr>
+        <w:t>num_telefono</w:t>
+      </w:r>
+      <w:proofErr w:type="spellEnd"/>
+      <w:r>
+        <w:rPr>
+          <w:rFonts w:cstheme="minorHAnsi"/>
+          <w:b/>
+          <w:bCs/>
+          <w:color w:val="000000" w:themeColor="text1"/>
+          <w:sz w:val="30"/>
+          <w:szCs w:val="30"/>
+        </w:rPr>
+        <w:t xml:space="preserve">, e-mail, </w:t>
+      </w:r>
+      <w:proofErr w:type="spellStart"/>
+      <w:r>
+        <w:rPr>
+          <w:rFonts w:cstheme="minorHAnsi"/>
+          <w:b/>
+          <w:bCs/>
+          <w:color w:val="000000" w:themeColor="text1"/>
+          <w:sz w:val="30"/>
+          <w:szCs w:val="30"/>
+        </w:rPr>
+        <w:t>doc_riconoscimento</w:t>
+      </w:r>
+      <w:proofErr w:type="spellEnd"/>
+      <w:r>
+        <w:rPr>
+          <w:rFonts w:cstheme="minorHAnsi"/>
+          <w:b/>
+          <w:bCs/>
+          <w:color w:val="000000" w:themeColor="text1"/>
+          <w:sz w:val="30"/>
+          <w:szCs w:val="30"/>
+        </w:rPr>
+        <w:t>)</w:t>
+      </w:r>
+    </w:p>
+    <w:p>
+      <w:pPr>
+        <w:rPr>
+          <w:rFonts w:cstheme="minorHAnsi"/>
+          <w:b/>
+          <w:bCs/>
+          <w:color w:val="000000" w:themeColor="text1"/>
+          <w:sz w:val="24"/>
+          <w:szCs w:val="24"/>
+        </w:rPr>
+      </w:pPr>
+      <w:r>
+        <w:rPr>
+          <w:rFonts w:cstheme="minorHAnsi"/>
+          <w:b/>
+          <w:bCs/>
+          <w:color w:val="000000" w:themeColor="text1"/>
+          <w:sz w:val="24"/>
+          <w:szCs w:val="24"/>
+        </w:rPr>
+        <w:t xml:space="preserve">Operazione: </w:t>
+      </w:r>
+      <w:proofErr w:type="spellStart"/>
+      <w:r>
+        <w:rPr>
+          <w:rFonts w:cstheme="minorHAnsi"/>
+          <w:color w:val="000000" w:themeColor="text1"/>
+          <w:sz w:val="24"/>
+          <w:szCs w:val="24"/>
+        </w:rPr>
+        <w:t>finanziaProgetto</w:t>
+      </w:r>
+      <w:proofErr w:type="spellEnd"/>
+      <w:r>
+        <w:rPr>
+          <w:rFonts w:cstheme="minorHAnsi"/>
+          <w:color w:val="000000" w:themeColor="text1"/>
+          <w:sz w:val="24"/>
+          <w:szCs w:val="24"/>
+        </w:rPr>
+        <w:t xml:space="preserve">(nome, cognome, importo, </w:t>
+      </w:r>
+      <w:proofErr w:type="spellStart"/>
+      <w:r>
+        <w:rPr>
+          <w:rFonts w:cstheme="minorHAnsi"/>
+          <w:color w:val="000000" w:themeColor="text1"/>
+          <w:sz w:val="24"/>
+          <w:szCs w:val="24"/>
+        </w:rPr>
+        <w:t>metodo_p</w:t>
+      </w:r>
+      <w:r>
+        <w:rPr>
+          <w:rFonts w:cstheme="minorHAnsi"/>
+          <w:color w:val="000000" w:themeColor="text1"/>
+          <w:sz w:val="24"/>
+          <w:szCs w:val="24"/>
+        </w:rPr>
+        <w:t>agamento</w:t>
+      </w:r>
+      <w:proofErr w:type="spellEnd"/>
+      <w:r>
+        <w:rPr>
+          <w:rFonts w:cstheme="minorHAnsi"/>
+          <w:color w:val="000000" w:themeColor="text1"/>
+          <w:sz w:val="24"/>
+          <w:szCs w:val="24"/>
+        </w:rPr>
+        <w:t xml:space="preserve">, </w:t>
+      </w:r>
+      <w:proofErr w:type="spellStart"/>
+      <w:r>
+        <w:rPr>
+          <w:rFonts w:cstheme="minorHAnsi"/>
+          <w:color w:val="000000" w:themeColor="text1"/>
+          <w:sz w:val="24"/>
+          <w:szCs w:val="24"/>
+        </w:rPr>
+        <w:t>num_telefono</w:t>
+      </w:r>
+      <w:proofErr w:type="spellEnd"/>
+      <w:r>
+        <w:rPr>
+          <w:rFonts w:cstheme="minorHAnsi"/>
+          <w:color w:val="000000" w:themeColor="text1"/>
+          <w:sz w:val="24"/>
+          <w:szCs w:val="24"/>
+        </w:rPr>
+        <w:t xml:space="preserve">, e-mail, </w:t>
+      </w:r>
+      <w:proofErr w:type="spellStart"/>
+      <w:r>
+        <w:rPr>
+          <w:rFonts w:cstheme="minorHAnsi"/>
+          <w:color w:val="000000" w:themeColor="text1"/>
+          <w:sz w:val="24"/>
+          <w:szCs w:val="24"/>
+        </w:rPr>
+        <w:t>doc</w:t>
+      </w:r>
+      <w:r>
+        <w:rPr>
+          <w:rFonts w:cstheme="minorHAnsi"/>
+          <w:color w:val="000000" w:themeColor="text1"/>
+          <w:sz w:val="24"/>
+          <w:szCs w:val="24"/>
+        </w:rPr>
+        <w:t>_riconoscimento</w:t>
+      </w:r>
+      <w:proofErr w:type="spellEnd"/>
+      <w:r>
+        <w:rPr>
+          <w:rFonts w:cstheme="minorHAnsi"/>
+          <w:color w:val="000000" w:themeColor="text1"/>
+          <w:sz w:val="24"/>
+          <w:szCs w:val="24"/>
+        </w:rPr>
+        <w:t>);</w:t>
+      </w:r>
+    </w:p>
+    <w:p>
+      <w:pPr>
+        <w:jc w:val="both"/>
+        <w:rPr>
+          <w:rFonts w:cstheme="minorHAnsi"/>
+          <w:color w:val="000000" w:themeColor="text1"/>
+          <w:sz w:val="24"/>
+          <w:szCs w:val="24"/>
+        </w:rPr>
+      </w:pPr>
+      <w:r>
+        <w:rPr>
+          <w:rFonts w:cstheme="minorHAnsi"/>
+          <w:b/>
+          <w:bCs/>
+          <w:color w:val="000000" w:themeColor="text1"/>
+          <w:sz w:val="24"/>
+          <w:szCs w:val="24"/>
+        </w:rPr>
+        <w:t xml:space="preserve">Riferimenti: </w:t>
+      </w:r>
+      <w:r>
+        <w:rPr>
+          <w:rFonts w:cstheme="minorHAnsi"/>
+          <w:color w:val="000000" w:themeColor="text1"/>
+          <w:sz w:val="24"/>
+          <w:szCs w:val="24"/>
+        </w:rPr>
+        <w:t>caso d’uso: Finanziare un progetto</w:t>
+      </w:r>
+    </w:p>
+    <w:p>
+      <w:pPr>
+        <w:jc w:val="both"/>
+        <w:rPr>
+          <w:rFonts w:cstheme="minorHAnsi"/>
+          <w:color w:val="000000" w:themeColor="text1"/>
+          <w:sz w:val="24"/>
+          <w:szCs w:val="24"/>
+        </w:rPr>
+      </w:pPr>
+      <w:r>
+        <w:rPr>
+          <w:rFonts w:cstheme="minorHAnsi"/>
+          <w:b/>
+          <w:bCs/>
+          <w:color w:val="000000" w:themeColor="text1"/>
+          <w:sz w:val="24"/>
+          <w:szCs w:val="24"/>
+        </w:rPr>
+        <w:t xml:space="preserve">Pre-Condizioni: </w:t>
+      </w:r>
+      <w:r>
+        <w:rPr>
+          <w:rFonts w:cstheme="minorHAnsi"/>
+          <w:color w:val="000000" w:themeColor="text1"/>
+          <w:sz w:val="24"/>
+          <w:szCs w:val="24"/>
+        </w:rPr>
+        <w:t>il finanziatore ha effettuato l’accesso correttamente.</w:t>
+      </w:r>
+    </w:p>
+    <w:p>
+      <w:pPr>
+        <w:jc w:val="both"/>
+        <w:rPr>
+          <w:rFonts w:cstheme="minorHAnsi"/>
+          <w:b/>
+          <w:bCs/>
+          <w:color w:val="000000" w:themeColor="text1"/>
+          <w:sz w:val="24"/>
+          <w:szCs w:val="24"/>
+        </w:rPr>
+      </w:pPr>
+      <w:r>
+        <w:rPr>
+          <w:rFonts w:cstheme="minorHAnsi"/>
+          <w:b/>
+          <w:bCs/>
+          <w:color w:val="000000" w:themeColor="text1"/>
+          <w:sz w:val="24"/>
+          <w:szCs w:val="24"/>
+        </w:rPr>
+        <w:t xml:space="preserve">Post-Condizioni: </w:t>
       </w:r>
     </w:p>
     <w:p>
@@ -4175,7 +5373,43 @@
           <w:sz w:val="24"/>
           <w:szCs w:val="24"/>
         </w:rPr>
-        <w:t>- è stata associata l’istanza P di progetto all’istanza A di publisher</w:t>
+        <w:t xml:space="preserve">- </w:t>
+      </w:r>
+      <w:r>
+        <w:rPr>
+          <w:rFonts w:cstheme="minorHAnsi"/>
+          <w:color w:val="000000" w:themeColor="text1"/>
+          <w:sz w:val="24"/>
+          <w:szCs w:val="24"/>
+        </w:rPr>
+        <w:t>è stata</w:t>
+      </w:r>
+      <w:r>
+        <w:rPr>
+          <w:rFonts w:cstheme="minorHAnsi"/>
+          <w:color w:val="000000" w:themeColor="text1"/>
+          <w:sz w:val="24"/>
+          <w:szCs w:val="24"/>
+        </w:rPr>
+        <w:t xml:space="preserve"> </w:t>
+      </w:r>
+      <w:r>
+        <w:rPr>
+          <w:rFonts w:cstheme="minorHAnsi"/>
+          <w:color w:val="000000" w:themeColor="text1"/>
+          <w:sz w:val="24"/>
+          <w:szCs w:val="24"/>
+        </w:rPr>
+        <w:t xml:space="preserve">aggiornata la lista contente tutte le donazioni fatte </w:t>
+      </w:r>
+      <w:r>
+        <w:rPr>
+          <w:rFonts w:cstheme="minorHAnsi"/>
+          <w:color w:val="000000" w:themeColor="text1"/>
+          <w:sz w:val="24"/>
+          <w:szCs w:val="24"/>
+        </w:rPr>
+        <w:t>dall’istanza F di finanziatore.</w:t>
       </w:r>
     </w:p>
     <w:p>
@@ -4189,311 +5423,28 @@
           <w:szCs w:val="24"/>
         </w:rPr>
       </w:pPr>
-    </w:p>
-    <w:p>
-      <w:pPr>
-        <w:rPr>
-          <w:rFonts w:cstheme="minorHAnsi"/>
-          <w:b/>
-          <w:bCs/>
-          <w:color w:val="000000" w:themeColor="text1"/>
-          <w:sz w:val="28"/>
-          <w:szCs w:val="28"/>
-        </w:rPr>
-      </w:pPr>
-    </w:p>
-    <w:p>
-      <w:pPr>
-        <w:rPr>
-          <w:rFonts w:cstheme="minorHAnsi"/>
-          <w:b/>
-          <w:bCs/>
-          <w:color w:val="000000" w:themeColor="text1"/>
-          <w:sz w:val="28"/>
-          <w:szCs w:val="28"/>
-        </w:rPr>
-      </w:pPr>
-    </w:p>
-    <w:p>
-      <w:pPr>
-        <w:rPr>
-          <w:rFonts w:cstheme="minorHAnsi"/>
-          <w:b/>
-          <w:bCs/>
-          <w:color w:val="000000" w:themeColor="text1"/>
-          <w:sz w:val="28"/>
-          <w:szCs w:val="28"/>
-        </w:rPr>
-      </w:pPr>
-    </w:p>
-    <w:p>
-      <w:pPr>
-        <w:rPr>
-          <w:rFonts w:cstheme="minorHAnsi"/>
-          <w:b/>
-          <w:bCs/>
-          <w:color w:val="000000" w:themeColor="text1"/>
-          <w:sz w:val="32"/>
-          <w:szCs w:val="32"/>
-        </w:rPr>
-      </w:pPr>
-      <w:r>
-        <w:rPr>
-          <w:rFonts w:cstheme="minorHAnsi"/>
-          <w:b/>
-          <w:bCs/>
-          <w:color w:val="000000" w:themeColor="text1"/>
-          <w:sz w:val="32"/>
-          <w:szCs w:val="32"/>
-        </w:rPr>
-        <w:t xml:space="preserve">5.1 </w:t>
-      </w:r>
-      <w:r>
-        <w:rPr>
-          <w:rFonts w:cstheme="minorHAnsi"/>
-          <w:b/>
-          <w:bCs/>
-          <w:color w:val="000000" w:themeColor="text1"/>
-          <w:sz w:val="32"/>
-          <w:szCs w:val="32"/>
-        </w:rPr>
-        <w:t xml:space="preserve">Contratto CO2: </w:t>
-      </w:r>
-      <w:proofErr w:type="spellStart"/>
-      <w:r>
-        <w:rPr>
-          <w:rFonts w:cstheme="minorHAnsi"/>
-          <w:b/>
-          <w:bCs/>
-          <w:color w:val="000000" w:themeColor="text1"/>
-          <w:sz w:val="32"/>
-          <w:szCs w:val="32"/>
-        </w:rPr>
-        <w:t>finanziaProgetto</w:t>
-      </w:r>
-      <w:proofErr w:type="spellEnd"/>
-    </w:p>
-    <w:p>
-      <w:pPr>
-        <w:rPr>
-          <w:rFonts w:cstheme="minorHAnsi"/>
-          <w:b/>
-          <w:bCs/>
-          <w:color w:val="000000" w:themeColor="text1"/>
-          <w:sz w:val="24"/>
-          <w:szCs w:val="24"/>
-        </w:rPr>
-      </w:pPr>
-      <w:r>
-        <w:rPr>
-          <w:rFonts w:cstheme="minorHAnsi"/>
-          <w:b/>
-          <w:bCs/>
-          <w:color w:val="000000" w:themeColor="text1"/>
-          <w:sz w:val="24"/>
-          <w:szCs w:val="24"/>
-        </w:rPr>
-        <w:t xml:space="preserve">Operazione: </w:t>
-      </w:r>
-      <w:proofErr w:type="spellStart"/>
-      <w:r>
-        <w:rPr>
-          <w:rFonts w:cstheme="minorHAnsi"/>
-          <w:color w:val="000000" w:themeColor="text1"/>
-          <w:sz w:val="24"/>
-          <w:szCs w:val="24"/>
-        </w:rPr>
-        <w:t>finanziaProgetto</w:t>
-      </w:r>
-      <w:proofErr w:type="spellEnd"/>
-    </w:p>
-    <w:p>
-      <w:pPr>
-        <w:jc w:val="both"/>
-        <w:rPr>
-          <w:rFonts w:cstheme="minorHAnsi"/>
-          <w:color w:val="000000" w:themeColor="text1"/>
-          <w:sz w:val="24"/>
-          <w:szCs w:val="24"/>
-        </w:rPr>
-      </w:pPr>
-      <w:r>
-        <w:rPr>
-          <w:rFonts w:cstheme="minorHAnsi"/>
-          <w:b/>
-          <w:bCs/>
-          <w:color w:val="000000" w:themeColor="text1"/>
-          <w:sz w:val="24"/>
-          <w:szCs w:val="24"/>
-        </w:rPr>
-        <w:t xml:space="preserve">Riferimenti: </w:t>
-      </w:r>
-      <w:r>
-        <w:rPr>
-          <w:rFonts w:cstheme="minorHAnsi"/>
-          <w:color w:val="000000" w:themeColor="text1"/>
-          <w:sz w:val="24"/>
-          <w:szCs w:val="24"/>
-        </w:rPr>
-        <w:t>caso d’uso: Finanziare un progetto</w:t>
-      </w:r>
-    </w:p>
-    <w:p>
-      <w:pPr>
-        <w:jc w:val="both"/>
-        <w:rPr>
-          <w:rFonts w:cstheme="minorHAnsi"/>
-          <w:color w:val="000000" w:themeColor="text1"/>
-          <w:sz w:val="24"/>
-          <w:szCs w:val="24"/>
-        </w:rPr>
-      </w:pPr>
-      <w:r>
-        <w:rPr>
-          <w:rFonts w:cstheme="minorHAnsi"/>
-          <w:b/>
-          <w:bCs/>
-          <w:color w:val="000000" w:themeColor="text1"/>
-          <w:sz w:val="24"/>
-          <w:szCs w:val="24"/>
-        </w:rPr>
-        <w:t xml:space="preserve">Pre-Condizioni: </w:t>
-      </w:r>
-      <w:r>
-        <w:rPr>
-          <w:rFonts w:cstheme="minorHAnsi"/>
-          <w:color w:val="000000" w:themeColor="text1"/>
-          <w:sz w:val="24"/>
-          <w:szCs w:val="24"/>
-        </w:rPr>
-        <w:t>il finanziatore ha effettuato l’accesso correttamente.</w:t>
-      </w:r>
-    </w:p>
-    <w:p>
-      <w:pPr>
-        <w:jc w:val="both"/>
-        <w:rPr>
-          <w:rFonts w:cstheme="minorHAnsi"/>
-          <w:b/>
-          <w:bCs/>
-          <w:color w:val="000000" w:themeColor="text1"/>
-          <w:sz w:val="24"/>
-          <w:szCs w:val="24"/>
-        </w:rPr>
-      </w:pPr>
-      <w:r>
-        <w:rPr>
-          <w:rFonts w:cstheme="minorHAnsi"/>
-          <w:b/>
-          <w:bCs/>
-          <w:color w:val="000000" w:themeColor="text1"/>
-          <w:sz w:val="24"/>
-          <w:szCs w:val="24"/>
-        </w:rPr>
-        <w:t xml:space="preserve">Post-Condizioni: </w:t>
+      <w:r>
+        <w:rPr>
+          <w:rFonts w:cstheme="minorHAnsi"/>
+          <w:color w:val="000000" w:themeColor="text1"/>
+          <w:sz w:val="24"/>
+          <w:szCs w:val="24"/>
+        </w:rPr>
+        <w:t xml:space="preserve">- l’importo della donazione è stata aggiunto </w:t>
+      </w:r>
+      <w:r>
+        <w:rPr>
+          <w:rFonts w:cstheme="minorHAnsi"/>
+          <w:color w:val="000000" w:themeColor="text1"/>
+          <w:sz w:val="24"/>
+          <w:szCs w:val="24"/>
+        </w:rPr>
+        <w:t>all’istanza P di progetto.</w:t>
       </w:r>
     </w:p>
     <w:p>
       <w:pPr>
         <w:ind w:firstLine="708"/>
-        <w:jc w:val="both"/>
-        <w:rPr>
-          <w:rFonts w:cstheme="minorHAnsi"/>
-          <w:color w:val="000000" w:themeColor="text1"/>
-          <w:sz w:val="24"/>
-          <w:szCs w:val="24"/>
-        </w:rPr>
-      </w:pPr>
-      <w:r>
-        <w:rPr>
-          <w:rFonts w:cstheme="minorHAnsi"/>
-          <w:color w:val="000000" w:themeColor="text1"/>
-          <w:sz w:val="24"/>
-          <w:szCs w:val="24"/>
-        </w:rPr>
-        <w:t xml:space="preserve">- </w:t>
-      </w:r>
-      <w:r>
-        <w:rPr>
-          <w:rFonts w:cstheme="minorHAnsi"/>
-          <w:color w:val="000000" w:themeColor="text1"/>
-          <w:sz w:val="24"/>
-          <w:szCs w:val="24"/>
-        </w:rPr>
-        <w:t>è stata</w:t>
-      </w:r>
-      <w:r>
-        <w:rPr>
-          <w:rFonts w:cstheme="minorHAnsi"/>
-          <w:color w:val="000000" w:themeColor="text1"/>
-          <w:sz w:val="24"/>
-          <w:szCs w:val="24"/>
-        </w:rPr>
-        <w:t xml:space="preserve"> </w:t>
-      </w:r>
-      <w:r>
-        <w:rPr>
-          <w:rFonts w:cstheme="minorHAnsi"/>
-          <w:color w:val="000000" w:themeColor="text1"/>
-          <w:sz w:val="24"/>
-          <w:szCs w:val="24"/>
-        </w:rPr>
-        <w:t>aggiornata la lista contente tutte le donazioni fatte dal fina</w:t>
-      </w:r>
-      <w:r>
-        <w:rPr>
-          <w:rFonts w:cstheme="minorHAnsi"/>
-          <w:color w:val="000000" w:themeColor="text1"/>
-          <w:sz w:val="24"/>
-          <w:szCs w:val="24"/>
-        </w:rPr>
-        <w:t>n</w:t>
-      </w:r>
-      <w:r>
-        <w:rPr>
-          <w:rFonts w:cstheme="minorHAnsi"/>
-          <w:color w:val="000000" w:themeColor="text1"/>
-          <w:sz w:val="24"/>
-          <w:szCs w:val="24"/>
-        </w:rPr>
-        <w:t xml:space="preserve">ziatore </w:t>
-      </w:r>
-    </w:p>
-    <w:p>
-      <w:pPr>
-        <w:ind w:firstLine="708"/>
-        <w:jc w:val="both"/>
-        <w:rPr>
-          <w:rFonts w:cstheme="minorHAnsi"/>
-          <w:color w:val="000000" w:themeColor="text1"/>
-          <w:sz w:val="24"/>
-          <w:szCs w:val="24"/>
-        </w:rPr>
-      </w:pPr>
-      <w:r>
-        <w:rPr>
-          <w:rFonts w:cstheme="minorHAnsi"/>
-          <w:color w:val="000000" w:themeColor="text1"/>
-          <w:sz w:val="24"/>
-          <w:szCs w:val="24"/>
-        </w:rPr>
-        <w:t>- l’importo della donazione è stata aggiunto al progetto selezionato</w:t>
-      </w:r>
-    </w:p>
-    <w:p>
-      <w:pPr>
-        <w:ind w:firstLine="708"/>
-        <w:jc w:val="both"/>
-        <w:rPr>
-          <w:rFonts w:cstheme="minorHAnsi"/>
-          <w:color w:val="000000" w:themeColor="text1"/>
-          <w:sz w:val="24"/>
-          <w:szCs w:val="24"/>
-        </w:rPr>
-      </w:pPr>
-    </w:p>
-    <w:p>
-      <w:pPr>
         <w:jc w:val="both"/>
         <w:rPr>
           <w:rFonts w:cstheme="minorHAnsi"/>
@@ -4572,113 +5523,57 @@
       <w:r>
         <w:rPr>
           <w:rFonts w:cstheme="minorHAnsi"/>
+          <w:noProof/>
           <w:color w:val="000000" w:themeColor="text1"/>
           <w:sz w:val="32"/>
           <w:szCs w:val="32"/>
-        </w:rPr>
-        <w:t>//</w:t>
-      </w:r>
-    </w:p>
-    <w:p>
-      <w:pPr>
-        <w:jc w:val="both"/>
-        <w:rPr>
-          <w:rFonts w:cstheme="minorHAnsi"/>
-          <w:color w:val="000000" w:themeColor="text1"/>
-          <w:sz w:val="24"/>
-          <w:szCs w:val="24"/>
-        </w:rPr>
-      </w:pPr>
-    </w:p>
-    <w:p>
-      <w:pPr>
-        <w:ind w:firstLine="708"/>
-        <w:jc w:val="both"/>
-        <w:rPr>
-          <w:rFonts w:cstheme="minorHAnsi"/>
-          <w:color w:val="000000" w:themeColor="text1"/>
-          <w:sz w:val="24"/>
-          <w:szCs w:val="24"/>
-        </w:rPr>
-      </w:pPr>
-    </w:p>
-    <w:p>
-      <w:pPr>
-        <w:ind w:firstLine="708"/>
-        <w:jc w:val="both"/>
-        <w:rPr>
-          <w:rFonts w:cstheme="minorHAnsi"/>
-          <w:color w:val="000000" w:themeColor="text1"/>
-          <w:sz w:val="24"/>
-          <w:szCs w:val="24"/>
-        </w:rPr>
-      </w:pPr>
-    </w:p>
-    <w:p>
-      <w:pPr>
-        <w:ind w:firstLine="708"/>
-        <w:jc w:val="both"/>
-        <w:rPr>
-          <w:rFonts w:cstheme="minorHAnsi"/>
-          <w:color w:val="000000" w:themeColor="text1"/>
-          <w:sz w:val="24"/>
-          <w:szCs w:val="24"/>
-        </w:rPr>
-      </w:pPr>
-    </w:p>
-    <w:p>
-      <w:pPr>
-        <w:ind w:firstLine="708"/>
-        <w:jc w:val="both"/>
-        <w:rPr>
-          <w:rFonts w:cstheme="minorHAnsi"/>
-          <w:color w:val="000000" w:themeColor="text1"/>
-          <w:sz w:val="24"/>
-          <w:szCs w:val="24"/>
-        </w:rPr>
-      </w:pPr>
-    </w:p>
-    <w:p>
-      <w:pPr>
-        <w:ind w:firstLine="708"/>
-        <w:jc w:val="both"/>
-        <w:rPr>
-          <w:rFonts w:cstheme="minorHAnsi"/>
-          <w:color w:val="000000" w:themeColor="text1"/>
-          <w:sz w:val="24"/>
-          <w:szCs w:val="24"/>
-        </w:rPr>
-      </w:pPr>
-    </w:p>
-    <w:p>
-      <w:pPr>
-        <w:ind w:firstLine="708"/>
-        <w:jc w:val="both"/>
-        <w:rPr>
-          <w:rFonts w:cstheme="minorHAnsi"/>
-          <w:b/>
-          <w:bCs/>
-          <w:color w:val="000000" w:themeColor="text1"/>
-          <w:sz w:val="24"/>
-          <w:szCs w:val="24"/>
-        </w:rPr>
-      </w:pPr>
-    </w:p>
-    <w:p>
-      <w:pPr>
-        <w:jc w:val="both"/>
-        <w:rPr>
-          <w:rFonts w:cstheme="minorHAnsi"/>
-          <w:color w:val="000000" w:themeColor="text1"/>
-          <w:sz w:val="24"/>
-          <w:szCs w:val="24"/>
           <w:u w:val="single"/>
         </w:rPr>
-      </w:pPr>
-    </w:p>
-    <w:p>
-      <w:pPr>
-        <w:ind w:firstLine="708"/>
+        <w:drawing>
+          <wp:inline distT="0" distB="0" distL="0" distR="0" wp14:anchorId="2DED1E7A" wp14:editId="071EAFF0">
+            <wp:extent cx="5981700" cy="5845160"/>
+            <wp:effectExtent l="0" t="0" r="0" b="3810"/>
+            <wp:docPr id="149200559" name="Immagine 1" descr="Immagine che contiene diagramma, schizzo, Piano, Disegno tecnico&#10;&#10;Descrizione generata automaticamente"/>
+            <wp:cNvGraphicFramePr>
+              <a:graphicFrameLocks xmlns:a="http://schemas.openxmlformats.org/drawingml/2006/main" noChangeAspect="1"/>
+            </wp:cNvGraphicFramePr>
+            <a:graphic xmlns:a="http://schemas.openxmlformats.org/drawingml/2006/main">
+              <a:graphicData uri="http://schemas.openxmlformats.org/drawingml/2006/picture">
+                <pic:pic xmlns:pic="http://schemas.openxmlformats.org/drawingml/2006/picture">
+                  <pic:nvPicPr>
+                    <pic:cNvPr id="149200559" name="Immagine 1" descr="Immagine che contiene diagramma, schizzo, Piano, Disegno tecnico&#10;&#10;Descrizione generata automaticamente"/>
+                    <pic:cNvPicPr/>
+                  </pic:nvPicPr>
+                  <pic:blipFill>
+                    <a:blip r:embed="rId9">
+                      <a:extLst>
+                        <a:ext uri="{28A0092B-C50C-407E-A947-70E740481C1C}">
+                          <a14:useLocalDpi xmlns:a14="http://schemas.microsoft.com/office/drawing/2010/main" val="0"/>
+                        </a:ext>
+                      </a:extLst>
+                    </a:blip>
+                    <a:stretch>
+                      <a:fillRect/>
+                    </a:stretch>
+                  </pic:blipFill>
+                  <pic:spPr>
+                    <a:xfrm>
+                      <a:off x="0" y="0"/>
+                      <a:ext cx="5986088" cy="5849447"/>
+                    </a:xfrm>
+                    <a:prstGeom prst="rect">
+                      <a:avLst/>
+                    </a:prstGeom>
+                  </pic:spPr>
+                </pic:pic>
+              </a:graphicData>
+            </a:graphic>
+          </wp:inline>
+        </w:drawing>
+      </w:r>
+    </w:p>
+    <w:p>
+      <w:pPr>
         <w:jc w:val="both"/>
         <w:rPr>
           <w:rFonts w:cstheme="minorHAnsi"/>
@@ -4709,6 +5604,56 @@
     </w:sectPr>
   </w:body>
 </w:document>
+</file>
+
+<file path=word/endnotes.xml><?xml version="1.0" encoding="utf-8"?>
+<w:endnotes xmlns:wpc="http://schemas.microsoft.com/office/word/2010/wordprocessingCanvas" xmlns:cx="http://schemas.microsoft.com/office/drawing/2014/chartex" xmlns:cx1="http://schemas.microsoft.com/office/drawing/2015/9/8/chartex" xmlns:cx2="http://schemas.microsoft.com/office/drawing/2015/10/21/chartex" xmlns:cx3="http://schemas.microsoft.com/office/drawing/2016/5/9/chartex" xmlns:cx4="http://schemas.microsoft.com/office/drawing/2016/5/10/chartex" xmlns:cx5="http://schemas.microsoft.com/office/drawing/2016/5/11/chartex" xmlns:cx6="http://schemas.microsoft.com/office/drawing/2016/5/12/chartex" xmlns:cx7="http://schemas.microsoft.com/office/drawing/2016/5/13/chartex" xmlns:cx8="http://schemas.microsoft.com/office/drawing/2016/5/14/chartex" xmlns:mc="http://schemas.openxmlformats.org/markup-compatibility/2006" xmlns:aink="http://schemas.microsoft.com/office/drawing/2016/ink" xmlns:am3d="http://schemas.microsoft.com/office/drawing/2017/model3d" xmlns:o="urn:schemas-microsoft-com:office:office" xmlns:oel="http://schemas.microsoft.com/office/2019/extlst" xmlns:r="http://schemas.openxmlformats.org/officeDocument/2006/relationships" xmlns:m="http://schemas.openxmlformats.org/officeDocument/2006/math" xmlns:v="urn:schemas-microsoft-com:vml" xmlns:wp14="http://schemas.microsoft.com/office/word/2010/wordprocessingDrawing" xmlns:wp="http://schemas.openxmlformats.org/drawingml/2006/wordprocessingDrawing" xmlns:w10="urn:schemas-microsoft-com:office:word" xmlns:w="http://schemas.openxmlformats.org/wordprocessingml/2006/main" xmlns:w14="http://schemas.microsoft.com/office/word/2010/wordml" xmlns:w15="http://schemas.microsoft.com/office/word/2012/wordml" xmlns:w16cex="http://schemas.microsoft.com/office/word/2018/wordml/cex" xmlns:w16cid="http://schemas.microsoft.com/office/word/2016/wordml/cid" xmlns:w16="http://schemas.microsoft.com/office/word/2018/wordml" xmlns:w16sdtdh="http://schemas.microsoft.com/office/word/2020/wordml/sdtdatahash" xmlns:w16se="http://schemas.microsoft.com/office/word/2015/wordml/symex" xmlns:wpg="http://schemas.microsoft.com/office/word/2010/wordprocessingGroup" xmlns:wpi="http://schemas.microsoft.com/office/word/2010/wordprocessingInk" xmlns:wne="http://schemas.microsoft.com/office/word/2006/wordml" xmlns:wps="http://schemas.microsoft.com/office/word/2010/wordprocessingShape" mc:Ignorable="w14 w15 w16se w16cid w16 w16cex w16sdtdh wp14">
+  <w:endnote w:type="separator" w:id="-1">
+    <w:p>
+      <w:pPr>
+        <w:spacing w:after="0" w:line="240" w:lineRule="auto"/>
+      </w:pPr>
+      <w:r>
+        <w:separator/>
+      </w:r>
+    </w:p>
+  </w:endnote>
+  <w:endnote w:type="continuationSeparator" w:id="0">
+    <w:p>
+      <w:pPr>
+        <w:spacing w:after="0" w:line="240" w:lineRule="auto"/>
+      </w:pPr>
+      <w:r>
+        <w:continuationSeparator/>
+      </w:r>
+    </w:p>
+  </w:endnote>
+</w:endnotes>
+</file>
+
+<file path=word/footnotes.xml><?xml version="1.0" encoding="utf-8"?>
+<w:footnotes xmlns:wpc="http://schemas.microsoft.com/office/word/2010/wordprocessingCanvas" xmlns:cx="http://schemas.microsoft.com/office/drawing/2014/chartex" xmlns:cx1="http://schemas.microsoft.com/office/drawing/2015/9/8/chartex" xmlns:cx2="http://schemas.microsoft.com/office/drawing/2015/10/21/chartex" xmlns:cx3="http://schemas.microsoft.com/office/drawing/2016/5/9/chartex" xmlns:cx4="http://schemas.microsoft.com/office/drawing/2016/5/10/chartex" xmlns:cx5="http://schemas.microsoft.com/office/drawing/2016/5/11/chartex" xmlns:cx6="http://schemas.microsoft.com/office/drawing/2016/5/12/chartex" xmlns:cx7="http://schemas.microsoft.com/office/drawing/2016/5/13/chartex" xmlns:cx8="http://schemas.microsoft.com/office/drawing/2016/5/14/chartex" xmlns:mc="http://schemas.openxmlformats.org/markup-compatibility/2006" xmlns:aink="http://schemas.microsoft.com/office/drawing/2016/ink" xmlns:am3d="http://schemas.microsoft.com/office/drawing/2017/model3d" xmlns:o="urn:schemas-microsoft-com:office:office" xmlns:oel="http://schemas.microsoft.com/office/2019/extlst" xmlns:r="http://schemas.openxmlformats.org/officeDocument/2006/relationships" xmlns:m="http://schemas.openxmlformats.org/officeDocument/2006/math" xmlns:v="urn:schemas-microsoft-com:vml" xmlns:wp14="http://schemas.microsoft.com/office/word/2010/wordprocessingDrawing" xmlns:wp="http://schemas.openxmlformats.org/drawingml/2006/wordprocessingDrawing" xmlns:w10="urn:schemas-microsoft-com:office:word" xmlns:w="http://schemas.openxmlformats.org/wordprocessingml/2006/main" xmlns:w14="http://schemas.microsoft.com/office/word/2010/wordml" xmlns:w15="http://schemas.microsoft.com/office/word/2012/wordml" xmlns:w16cex="http://schemas.microsoft.com/office/word/2018/wordml/cex" xmlns:w16cid="http://schemas.microsoft.com/office/word/2016/wordml/cid" xmlns:w16="http://schemas.microsoft.com/office/word/2018/wordml" xmlns:w16sdtdh="http://schemas.microsoft.com/office/word/2020/wordml/sdtdatahash" xmlns:w16se="http://schemas.microsoft.com/office/word/2015/wordml/symex" xmlns:wpg="http://schemas.microsoft.com/office/word/2010/wordprocessingGroup" xmlns:wpi="http://schemas.microsoft.com/office/word/2010/wordprocessingInk" xmlns:wne="http://schemas.microsoft.com/office/word/2006/wordml" xmlns:wps="http://schemas.microsoft.com/office/word/2010/wordprocessingShape" mc:Ignorable="w14 w15 w16se w16cid w16 w16cex w16sdtdh wp14">
+  <w:footnote w:type="separator" w:id="-1">
+    <w:p>
+      <w:pPr>
+        <w:spacing w:after="0" w:line="240" w:lineRule="auto"/>
+      </w:pPr>
+      <w:r>
+        <w:separator/>
+      </w:r>
+    </w:p>
+  </w:footnote>
+  <w:footnote w:type="continuationSeparator" w:id="0">
+    <w:p>
+      <w:pPr>
+        <w:spacing w:after="0" w:line="240" w:lineRule="auto"/>
+      </w:pPr>
+      <w:r>
+        <w:continuationSeparator/>
+      </w:r>
+    </w:p>
+  </w:footnote>
+</w:footnotes>
 </file>
 
 <file path=word/numbering.xml><?xml version="1.0" encoding="utf-8"?>
@@ -6841,6 +7786,50 @@
       <w:contextualSpacing/>
     </w:pPr>
   </w:style>
+  <w:style w:type="paragraph" w:styleId="Intestazione">
+    <w:name w:val="header"/>
+    <w:basedOn w:val="Normale"/>
+    <w:link w:val="IntestazioneCarattere"/>
+    <w:uiPriority w:val="99"/>
+    <w:unhideWhenUsed/>
+    <w:rsid w:val="00220351"/>
+    <w:pPr>
+      <w:tabs>
+        <w:tab w:val="center" w:pos="4819"/>
+        <w:tab w:val="right" w:pos="9638"/>
+      </w:tabs>
+      <w:spacing w:after="0" w:line="240" w:lineRule="auto"/>
+    </w:pPr>
+  </w:style>
+  <w:style w:type="character" w:customStyle="1" w:styleId="IntestazioneCarattere">
+    <w:name w:val="Intestazione Carattere"/>
+    <w:basedOn w:val="Carpredefinitoparagrafo"/>
+    <w:link w:val="Intestazione"/>
+    <w:uiPriority w:val="99"/>
+    <w:rsid w:val="00220351"/>
+  </w:style>
+  <w:style w:type="paragraph" w:styleId="Pidipagina">
+    <w:name w:val="footer"/>
+    <w:basedOn w:val="Normale"/>
+    <w:link w:val="PidipaginaCarattere"/>
+    <w:uiPriority w:val="99"/>
+    <w:unhideWhenUsed/>
+    <w:rsid w:val="00220351"/>
+    <w:pPr>
+      <w:tabs>
+        <w:tab w:val="center" w:pos="4819"/>
+        <w:tab w:val="right" w:pos="9638"/>
+      </w:tabs>
+      <w:spacing w:after="0" w:line="240" w:lineRule="auto"/>
+    </w:pPr>
+  </w:style>
+  <w:style w:type="character" w:customStyle="1" w:styleId="PidipaginaCarattere">
+    <w:name w:val="Piè di pagina Carattere"/>
+    <w:basedOn w:val="Carpredefinitoparagrafo"/>
+    <w:link w:val="Pidipagina"/>
+    <w:uiPriority w:val="99"/>
+    <w:rsid w:val="00220351"/>
+  </w:style>
 </w:styles>
 </file>
 

</xml_diff>